<commit_message>
Updated deliverable1 template everyone should use
Add your content in the appropriate section, as per the action items assigned during last project meeting.
</commit_message>
<xml_diff>
--- a/CS3354-ProjectDeliverable1.docx
+++ b/CS3354-ProjectDeliverable1.docx
@@ -25,17 +25,7 @@
           <w:sz w:val="36"/>
           <w:szCs w:val="36"/>
         </w:rPr>
-        <w:t>CS3354 Sof</w:t>
-      </w:r>
-      <w:r>
-        <w:rPr>
-          <w:rFonts w:asciiTheme="majorBidi" w:hAnsiTheme="majorBidi" w:cstheme="majorBidi"/>
-          <w:i/>
-          <w:iCs/>
-          <w:sz w:val="36"/>
-          <w:szCs w:val="36"/>
-        </w:rPr>
-        <w:t>tware Engineering Final Project</w:t>
+        <w:t>CS3354 Software Engineering Final Project</w:t>
       </w:r>
     </w:p>
     <w:p>
@@ -424,8 +414,8 @@
     <w:p>
       <w:pPr>
         <w:sectPr>
-          <w:headerReference w:type="default" r:id="rId9"/>
-          <w:footerReference w:type="default" r:id="rId10"/>
+          <w:headerReference w:type="default" r:id="rId10"/>
+          <w:footerReference w:type="default" r:id="rId11"/>
           <w:pgSz w:w="12240" w:h="15840"/>
           <w:pgMar w:top="1440" w:right="1440" w:bottom="1440" w:left="1440" w:header="720" w:footer="720" w:gutter="0"/>
           <w:cols w:space="720"/>
@@ -472,7 +462,7 @@
                     <pic:cNvPicPr/>
                   </pic:nvPicPr>
                   <pic:blipFill>
-                    <a:blip r:embed="rId11">
+                    <a:blip r:embed="rId12">
                       <a:extLst>
                         <a:ext uri="{28A0092B-C50C-407E-A947-70E740481C1C}">
                           <a14:useLocalDpi xmlns:a14="http://schemas.microsoft.com/office/drawing/2010/main" val="0"/>
@@ -732,8 +722,8 @@
     <w:p>
       <w:pPr>
         <w:sectPr>
-          <w:headerReference w:type="default" r:id="rId12"/>
-          <w:footerReference w:type="default" r:id="rId13"/>
+          <w:headerReference w:type="default" r:id="rId13"/>
+          <w:footerReference w:type="default" r:id="rId14"/>
           <w:pgSz w:w="12240" w:h="15840"/>
           <w:pgMar w:top="1440" w:right="1440" w:bottom="1440" w:left="1440" w:header="720" w:footer="720" w:gutter="0"/>
           <w:pgNumType w:start="1"/>
@@ -761,7 +751,7 @@
                     <pic:cNvPicPr/>
                   </pic:nvPicPr>
                   <pic:blipFill>
-                    <a:blip r:embed="rId14">
+                    <a:blip r:embed="rId15">
                       <a:extLst>
                         <a:ext uri="{28A0092B-C50C-407E-A947-70E740481C1C}">
                           <a14:useLocalDpi xmlns:a14="http://schemas.microsoft.com/office/drawing/2010/main" val="0"/>
@@ -791,6 +781,10 @@
     <w:p>
       <w:pPr>
         <w:pStyle w:val="Heading1"/>
+        <w:numPr>
+          <w:ilvl w:val="0"/>
+          <w:numId w:val="1"/>
+        </w:numPr>
       </w:pPr>
       <w:r>
         <w:lastRenderedPageBreak/>
@@ -920,17 +914,891 @@
           <w:sz w:val="24"/>
           <w:szCs w:val="24"/>
         </w:rPr>
-        <w:t>Since we found similar products already in use, we will do a detailed comparison and highlight how we have distinguished our project from others as part of our final project report.</w:t>
-      </w:r>
-    </w:p>
-    <w:p>
+        <w:t>Since we found similar products already in use, we will do a detailed comparison as part of our final project report. For now, we would like to mention an additional feature to be included in our project in order to distinguish it from other similar products in the market.</w:t>
+      </w:r>
+    </w:p>
+    <w:p>
+      <w:pPr>
+        <w:rPr>
+          <w:sz w:val="24"/>
+          <w:szCs w:val="24"/>
+        </w:rPr>
+      </w:pPr>
+    </w:p>
+    <w:p>
+      <w:pPr>
+        <w:pStyle w:val="ListParagraph"/>
+        <w:numPr>
+          <w:ilvl w:val="1"/>
+          <w:numId w:val="1"/>
+        </w:numPr>
+        <w:rPr>
+          <w:sz w:val="24"/>
+          <w:szCs w:val="24"/>
+        </w:rPr>
+      </w:pPr>
+      <w:r>
+        <w:rPr>
+          <w:sz w:val="24"/>
+          <w:szCs w:val="24"/>
+        </w:rPr>
+        <w:t>Addition to previously stated purpose</w:t>
+      </w:r>
+    </w:p>
+    <w:p>
+      <w:pPr>
+        <w:pStyle w:val="ListParagraph"/>
+        <w:ind w:left="792"/>
+        <w:rPr>
+          <w:sz w:val="24"/>
+          <w:szCs w:val="24"/>
+        </w:rPr>
+      </w:pPr>
+    </w:p>
+    <w:p>
+      <w:pPr>
+        <w:pStyle w:val="ListParagraph"/>
+        <w:ind w:left="792"/>
+        <w:rPr>
+          <w:sz w:val="24"/>
+          <w:szCs w:val="24"/>
+        </w:rPr>
+      </w:pPr>
+      <w:r>
+        <w:rPr>
+          <w:sz w:val="24"/>
+          <w:szCs w:val="24"/>
+        </w:rPr>
+        <w:t>We will incorporate a MUTE function in the app to allow users to silence notifications as follows:</w:t>
+      </w:r>
+    </w:p>
+    <w:p>
+      <w:pPr>
+        <w:pStyle w:val="ListParagraph"/>
+        <w:ind w:left="792"/>
+        <w:rPr>
+          <w:sz w:val="24"/>
+          <w:szCs w:val="24"/>
+        </w:rPr>
+      </w:pPr>
+    </w:p>
+    <w:p>
+      <w:pPr>
+        <w:pStyle w:val="ListParagraph"/>
+        <w:numPr>
+          <w:ilvl w:val="2"/>
+          <w:numId w:val="1"/>
+        </w:numPr>
+        <w:rPr>
+          <w:sz w:val="24"/>
+          <w:szCs w:val="24"/>
+        </w:rPr>
+      </w:pPr>
+      <w:r>
+        <w:rPr>
+          <w:sz w:val="24"/>
+          <w:szCs w:val="24"/>
+        </w:rPr>
+        <w:t>Audio notification may be turned on/off in application setup</w:t>
+      </w:r>
+    </w:p>
+    <w:p>
+      <w:pPr>
+        <w:pStyle w:val="ListParagraph"/>
+        <w:numPr>
+          <w:ilvl w:val="2"/>
+          <w:numId w:val="1"/>
+        </w:numPr>
+        <w:rPr>
+          <w:sz w:val="24"/>
+          <w:szCs w:val="24"/>
+        </w:rPr>
+      </w:pPr>
+      <w:r>
+        <w:rPr>
+          <w:sz w:val="24"/>
+          <w:szCs w:val="24"/>
+        </w:rPr>
+        <w:t>Notification messages may be muted (turned on/off in application setup)</w:t>
+      </w:r>
+    </w:p>
+    <w:p>
+      <w:pPr>
+        <w:pStyle w:val="ListParagraph"/>
+        <w:numPr>
+          <w:ilvl w:val="2"/>
+          <w:numId w:val="1"/>
+        </w:numPr>
+        <w:rPr>
+          <w:sz w:val="24"/>
+          <w:szCs w:val="24"/>
+        </w:rPr>
+      </w:pPr>
+      <w:r>
+        <w:rPr>
+          <w:sz w:val="24"/>
+          <w:szCs w:val="24"/>
+        </w:rPr>
+        <w:t>Notification messages may be muted until a future date provided by user</w:t>
+      </w:r>
+    </w:p>
+    <w:p>
+      <w:pPr>
+        <w:pStyle w:val="Heading1"/>
+        <w:numPr>
+          <w:ilvl w:val="0"/>
+          <w:numId w:val="1"/>
+        </w:numPr>
+        <w:sectPr>
+          <w:headerReference w:type="default" r:id="rId16"/>
+          <w:footerReference w:type="default" r:id="rId17"/>
+          <w:pgSz w:w="12240" w:h="15840"/>
+          <w:pgMar w:top="1440" w:right="1440" w:bottom="1440" w:left="1440" w:header="720" w:footer="720" w:gutter="0"/>
+          <w:cols w:space="720"/>
+          <w:docGrid w:linePitch="360"/>
+        </w:sectPr>
+      </w:pPr>
+    </w:p>
+    <w:p>
+      <w:pPr>
+        <w:pStyle w:val="Heading1"/>
+        <w:numPr>
+          <w:ilvl w:val="0"/>
+          <w:numId w:val="1"/>
+        </w:numPr>
+      </w:pPr>
+      <w:r>
+        <w:lastRenderedPageBreak/>
+        <w:t>Task Delegation:</w:t>
+      </w:r>
+    </w:p>
+    <w:p/>
+    <w:p>
+      <w:pPr>
+        <w:rPr>
+          <w:sz w:val="24"/>
+          <w:szCs w:val="24"/>
+        </w:rPr>
+      </w:pPr>
+      <w:r>
+        <w:rPr>
+          <w:sz w:val="24"/>
+          <w:szCs w:val="24"/>
+        </w:rPr>
+        <w:t>Dante, please enter a table outlining each member and associated tasks (based on original proposal, and updates from our last project meeting and the fact that Michael is not here).</w:t>
+      </w:r>
+    </w:p>
+    <w:p>
+      <w:pPr>
+        <w:rPr>
+          <w:sz w:val="24"/>
+          <w:szCs w:val="24"/>
+        </w:rPr>
+      </w:pPr>
+    </w:p>
+    <w:p>
+      <w:pPr>
+        <w:rPr>
+          <w:sz w:val="24"/>
+          <w:szCs w:val="24"/>
+        </w:rPr>
+      </w:pPr>
+    </w:p>
+    <w:p>
+      <w:pPr>
+        <w:rPr>
+          <w:sz w:val="24"/>
+          <w:szCs w:val="24"/>
+        </w:rPr>
+      </w:pPr>
+    </w:p>
+    <w:p>
+      <w:pPr>
+        <w:rPr>
+          <w:sz w:val="24"/>
+          <w:szCs w:val="24"/>
+        </w:rPr>
+      </w:pPr>
+    </w:p>
+    <w:p>
+      <w:pPr>
+        <w:rPr>
+          <w:sz w:val="24"/>
+          <w:szCs w:val="24"/>
+        </w:rPr>
+      </w:pPr>
+    </w:p>
+    <w:p>
+      <w:pPr>
+        <w:rPr>
+          <w:sz w:val="24"/>
+          <w:szCs w:val="24"/>
+        </w:rPr>
+      </w:pPr>
+    </w:p>
+    <w:p>
+      <w:pPr>
+        <w:rPr>
+          <w:sz w:val="24"/>
+          <w:szCs w:val="24"/>
+        </w:rPr>
+      </w:pPr>
+    </w:p>
+    <w:p>
+      <w:pPr>
+        <w:rPr>
+          <w:sz w:val="24"/>
+          <w:szCs w:val="24"/>
+        </w:rPr>
+      </w:pPr>
+    </w:p>
+    <w:p>
+      <w:pPr>
+        <w:rPr>
+          <w:sz w:val="24"/>
+          <w:szCs w:val="24"/>
+        </w:rPr>
+      </w:pPr>
+    </w:p>
+    <w:p>
+      <w:pPr>
+        <w:rPr>
+          <w:sz w:val="24"/>
+          <w:szCs w:val="24"/>
+        </w:rPr>
+      </w:pPr>
+    </w:p>
+    <w:p>
+      <w:pPr>
+        <w:pStyle w:val="Heading1"/>
+        <w:numPr>
+          <w:ilvl w:val="0"/>
+          <w:numId w:val="1"/>
+        </w:numPr>
+      </w:pPr>
+      <w:r>
+        <w:t>Software Process Model:</w:t>
+      </w:r>
+    </w:p>
+    <w:p/>
+    <w:p>
+      <w:pPr>
+        <w:rPr>
+          <w:sz w:val="24"/>
+          <w:szCs w:val="24"/>
+        </w:rPr>
+      </w:pPr>
+      <w:r>
+        <w:rPr>
+          <w:sz w:val="24"/>
+          <w:szCs w:val="24"/>
+        </w:rPr>
+        <w:t>Please explain the software model employed in this project, and why.</w:t>
+      </w:r>
+    </w:p>
+    <w:p>
+      <w:pPr>
+        <w:rPr>
+          <w:sz w:val="24"/>
+          <w:szCs w:val="24"/>
+        </w:rPr>
+      </w:pPr>
+    </w:p>
+    <w:p>
+      <w:pPr>
+        <w:rPr>
+          <w:sz w:val="24"/>
+          <w:szCs w:val="24"/>
+        </w:rPr>
+      </w:pPr>
+    </w:p>
+    <w:p>
+      <w:pPr>
+        <w:rPr>
+          <w:sz w:val="24"/>
+          <w:szCs w:val="24"/>
+        </w:rPr>
+      </w:pPr>
+    </w:p>
+    <w:p>
+      <w:pPr>
+        <w:rPr>
+          <w:sz w:val="24"/>
+          <w:szCs w:val="24"/>
+        </w:rPr>
+      </w:pPr>
+    </w:p>
+    <w:p>
+      <w:pPr>
+        <w:rPr>
+          <w:sz w:val="24"/>
+          <w:szCs w:val="24"/>
+        </w:rPr>
+      </w:pPr>
+    </w:p>
+    <w:p>
+      <w:pPr>
+        <w:rPr>
+          <w:sz w:val="24"/>
+          <w:szCs w:val="24"/>
+        </w:rPr>
+      </w:pPr>
+    </w:p>
+    <w:p>
+      <w:pPr>
+        <w:rPr>
+          <w:sz w:val="24"/>
+          <w:szCs w:val="24"/>
+        </w:rPr>
+      </w:pPr>
+    </w:p>
+    <w:p>
+      <w:pPr>
+        <w:rPr>
+          <w:sz w:val="24"/>
+          <w:szCs w:val="24"/>
+        </w:rPr>
+      </w:pPr>
+    </w:p>
+    <w:p>
+      <w:pPr>
+        <w:rPr>
+          <w:sz w:val="24"/>
+          <w:szCs w:val="24"/>
+        </w:rPr>
+      </w:pPr>
+    </w:p>
+    <w:p>
+      <w:pPr>
+        <w:rPr>
+          <w:rFonts w:asciiTheme="majorHAnsi" w:eastAsiaTheme="majorEastAsia" w:hAnsiTheme="majorHAnsi" w:cstheme="majorBidi"/>
+          <w:b/>
+          <w:bCs/>
+          <w:color w:val="365F91" w:themeColor="accent1" w:themeShade="BF"/>
+          <w:sz w:val="28"/>
+          <w:szCs w:val="28"/>
+        </w:rPr>
+      </w:pPr>
+      <w:r>
+        <w:br w:type="page"/>
+      </w:r>
+    </w:p>
+    <w:p>
+      <w:pPr>
+        <w:pStyle w:val="Heading1"/>
+        <w:numPr>
+          <w:ilvl w:val="0"/>
+          <w:numId w:val="1"/>
+        </w:numPr>
+      </w:pPr>
+      <w:r>
+        <w:lastRenderedPageBreak/>
+        <w:t>Software Requirements</w:t>
+      </w:r>
+      <w:r>
+        <w:t>:</w:t>
+      </w:r>
+    </w:p>
+    <w:p/>
+    <w:p>
+      <w:pPr>
+        <w:rPr>
+          <w:sz w:val="24"/>
+          <w:szCs w:val="24"/>
+        </w:rPr>
+      </w:pPr>
+      <w:r>
+        <w:rPr>
+          <w:sz w:val="24"/>
+          <w:szCs w:val="24"/>
+        </w:rPr>
+        <w:t>Aisha, your functional and non-functional requirements go in this section</w:t>
+      </w:r>
+      <w:r>
+        <w:rPr>
+          <w:sz w:val="24"/>
+          <w:szCs w:val="24"/>
+        </w:rPr>
+        <w:t>.</w:t>
+      </w:r>
+    </w:p>
+    <w:p>
+      <w:pPr>
+        <w:rPr>
+          <w:sz w:val="24"/>
+          <w:szCs w:val="24"/>
+        </w:rPr>
+      </w:pPr>
+    </w:p>
+    <w:p>
+      <w:pPr>
+        <w:rPr>
+          <w:sz w:val="24"/>
+          <w:szCs w:val="24"/>
+        </w:rPr>
+      </w:pPr>
+    </w:p>
+    <w:p>
+      <w:pPr>
+        <w:rPr>
+          <w:sz w:val="24"/>
+          <w:szCs w:val="24"/>
+        </w:rPr>
+      </w:pPr>
+    </w:p>
+    <w:p>
+      <w:pPr>
+        <w:rPr>
+          <w:sz w:val="24"/>
+          <w:szCs w:val="24"/>
+        </w:rPr>
+      </w:pPr>
+    </w:p>
+    <w:p>
+      <w:pPr>
+        <w:rPr>
+          <w:sz w:val="24"/>
+          <w:szCs w:val="24"/>
+        </w:rPr>
+      </w:pPr>
+    </w:p>
+    <w:p>
+      <w:pPr>
+        <w:rPr>
+          <w:sz w:val="24"/>
+          <w:szCs w:val="24"/>
+        </w:rPr>
+      </w:pPr>
+    </w:p>
+    <w:p>
+      <w:pPr>
+        <w:rPr>
+          <w:rFonts w:asciiTheme="majorHAnsi" w:eastAsiaTheme="majorEastAsia" w:hAnsiTheme="majorHAnsi" w:cstheme="majorBidi"/>
+          <w:b/>
+          <w:bCs/>
+          <w:color w:val="365F91" w:themeColor="accent1" w:themeShade="BF"/>
+          <w:sz w:val="28"/>
+          <w:szCs w:val="28"/>
+        </w:rPr>
+      </w:pPr>
+      <w:r>
+        <w:br w:type="page"/>
+      </w:r>
+    </w:p>
+    <w:p>
+      <w:pPr>
+        <w:pStyle w:val="Heading1"/>
+        <w:numPr>
+          <w:ilvl w:val="0"/>
+          <w:numId w:val="1"/>
+        </w:numPr>
+      </w:pPr>
+      <w:r>
+        <w:lastRenderedPageBreak/>
+        <w:t>Use Case Diagram</w:t>
+      </w:r>
+      <w:r>
+        <w:t>:</w:t>
+      </w:r>
+    </w:p>
+    <w:p/>
+    <w:p>
+      <w:pPr>
+        <w:rPr>
+          <w:sz w:val="24"/>
+          <w:szCs w:val="24"/>
+        </w:rPr>
+      </w:pPr>
+      <w:r>
+        <w:rPr>
+          <w:sz w:val="24"/>
+          <w:szCs w:val="24"/>
+        </w:rPr>
+        <w:t>Determine how many use case diagrams are needed to describe the project fully. Then add each diagram in a separate subsection under section 5 here</w:t>
+      </w:r>
+      <w:r>
+        <w:rPr>
+          <w:sz w:val="24"/>
+          <w:szCs w:val="24"/>
+        </w:rPr>
+        <w:t>.</w:t>
+      </w:r>
+      <w:r>
+        <w:rPr>
+          <w:sz w:val="24"/>
+          <w:szCs w:val="24"/>
+        </w:rPr>
+        <w:t xml:space="preserve"> </w:t>
+      </w:r>
+      <w:proofErr w:type="gramStart"/>
+      <w:r>
+        <w:rPr>
+          <w:sz w:val="24"/>
+          <w:szCs w:val="24"/>
+        </w:rPr>
+        <w:t>For example, 5.a) and 5.b).</w:t>
+      </w:r>
+      <w:proofErr w:type="gramEnd"/>
+    </w:p>
+    <w:p>
+      <w:pPr>
+        <w:rPr>
+          <w:sz w:val="24"/>
+          <w:szCs w:val="24"/>
+        </w:rPr>
+      </w:pPr>
+    </w:p>
+    <w:p>
+      <w:pPr>
+        <w:rPr>
+          <w:sz w:val="24"/>
+          <w:szCs w:val="24"/>
+        </w:rPr>
+      </w:pPr>
+    </w:p>
+    <w:p>
+      <w:pPr>
+        <w:rPr>
+          <w:sz w:val="24"/>
+          <w:szCs w:val="24"/>
+        </w:rPr>
+      </w:pPr>
+    </w:p>
+    <w:p>
+      <w:pPr>
+        <w:rPr>
+          <w:sz w:val="24"/>
+          <w:szCs w:val="24"/>
+        </w:rPr>
+      </w:pPr>
+    </w:p>
+    <w:p>
+      <w:pPr>
+        <w:rPr>
+          <w:sz w:val="24"/>
+          <w:szCs w:val="24"/>
+        </w:rPr>
+      </w:pPr>
+    </w:p>
+    <w:p>
+      <w:pPr>
+        <w:rPr>
+          <w:sz w:val="24"/>
+          <w:szCs w:val="24"/>
+        </w:rPr>
+      </w:pPr>
+    </w:p>
+    <w:p>
+      <w:pPr>
+        <w:rPr>
+          <w:sz w:val="24"/>
+          <w:szCs w:val="24"/>
+        </w:rPr>
+      </w:pPr>
+    </w:p>
+    <w:p>
+      <w:pPr>
+        <w:rPr>
+          <w:sz w:val="24"/>
+          <w:szCs w:val="24"/>
+        </w:rPr>
+      </w:pPr>
+    </w:p>
+    <w:p>
+      <w:pPr>
+        <w:rPr>
+          <w:sz w:val="24"/>
+          <w:szCs w:val="24"/>
+        </w:rPr>
+      </w:pPr>
+    </w:p>
+    <w:p>
+      <w:pPr>
+        <w:rPr>
+          <w:sz w:val="24"/>
+          <w:szCs w:val="24"/>
+        </w:rPr>
+      </w:pPr>
+    </w:p>
+    <w:p>
+      <w:pPr>
+        <w:rPr>
+          <w:sz w:val="24"/>
+          <w:szCs w:val="24"/>
+        </w:rPr>
+      </w:pPr>
+    </w:p>
+    <w:p>
+      <w:pPr>
+        <w:rPr>
+          <w:sz w:val="24"/>
+          <w:szCs w:val="24"/>
+        </w:rPr>
+      </w:pPr>
+    </w:p>
+    <w:p>
+      <w:pPr>
+        <w:rPr>
+          <w:sz w:val="24"/>
+          <w:szCs w:val="24"/>
+        </w:rPr>
+      </w:pPr>
+    </w:p>
+    <w:p>
+      <w:pPr>
+        <w:rPr>
+          <w:sz w:val="24"/>
+          <w:szCs w:val="24"/>
+        </w:rPr>
+      </w:pPr>
+    </w:p>
+    <w:p>
+      <w:pPr>
+        <w:rPr>
+          <w:sz w:val="24"/>
+          <w:szCs w:val="24"/>
+        </w:rPr>
+      </w:pPr>
+    </w:p>
+    <w:p>
+      <w:pPr>
+        <w:rPr>
+          <w:sz w:val="24"/>
+          <w:szCs w:val="24"/>
+        </w:rPr>
+      </w:pPr>
+    </w:p>
+    <w:p>
+      <w:pPr>
+        <w:pStyle w:val="Heading1"/>
+        <w:numPr>
+          <w:ilvl w:val="0"/>
+          <w:numId w:val="1"/>
+        </w:numPr>
+      </w:pPr>
+      <w:r>
+        <w:t>Sequence Diagram</w:t>
+      </w:r>
+      <w:r>
+        <w:t>:</w:t>
+      </w:r>
+    </w:p>
+    <w:p/>
+    <w:p>
+      <w:pPr>
+        <w:rPr>
+          <w:sz w:val="24"/>
+          <w:szCs w:val="24"/>
+        </w:rPr>
+      </w:pPr>
+      <w:r>
+        <w:rPr>
+          <w:sz w:val="24"/>
+          <w:szCs w:val="24"/>
+        </w:rPr>
+        <w:t>There needs to be a sequence diagram for each use case diagram in section 5</w:t>
+      </w:r>
+      <w:r>
+        <w:rPr>
+          <w:sz w:val="24"/>
+          <w:szCs w:val="24"/>
+        </w:rPr>
+        <w:t>.</w:t>
+      </w:r>
+      <w:r>
+        <w:rPr>
+          <w:sz w:val="24"/>
+          <w:szCs w:val="24"/>
+        </w:rPr>
+        <w:t xml:space="preserve"> Please coordinate with the team member that is working on section 5 to complete this section.</w:t>
+      </w:r>
+    </w:p>
+    <w:p>
+      <w:pPr>
+        <w:rPr>
+          <w:rFonts w:asciiTheme="majorHAnsi" w:eastAsiaTheme="majorEastAsia" w:hAnsiTheme="majorHAnsi" w:cstheme="majorBidi"/>
+          <w:b/>
+          <w:bCs/>
+          <w:color w:val="365F91" w:themeColor="accent1" w:themeShade="BF"/>
+          <w:sz w:val="28"/>
+          <w:szCs w:val="28"/>
+        </w:rPr>
+      </w:pPr>
+      <w:r>
+        <w:br w:type="page"/>
+      </w:r>
+    </w:p>
+    <w:p>
+      <w:pPr>
+        <w:pStyle w:val="Heading1"/>
+        <w:numPr>
+          <w:ilvl w:val="0"/>
+          <w:numId w:val="1"/>
+        </w:numPr>
+      </w:pPr>
+      <w:r>
+        <w:lastRenderedPageBreak/>
+        <w:t>Class Diagram</w:t>
+      </w:r>
+      <w:r>
+        <w:t>:</w:t>
+      </w:r>
+    </w:p>
+    <w:p/>
+    <w:p>
+      <w:pPr>
+        <w:rPr>
+          <w:sz w:val="24"/>
+          <w:szCs w:val="24"/>
+        </w:rPr>
+      </w:pPr>
+      <w:r>
+        <w:rPr>
+          <w:sz w:val="24"/>
+          <w:szCs w:val="24"/>
+        </w:rPr>
+        <w:t>Please provide one comprehensive class diagram in this section, which includes cardinalities, aggregation/generalization (as applicable), and attributes and methods of each class</w:t>
+      </w:r>
+      <w:r>
+        <w:rPr>
+          <w:sz w:val="24"/>
+          <w:szCs w:val="24"/>
+        </w:rPr>
+        <w:t>.</w:t>
+      </w:r>
+    </w:p>
+    <w:p>
+      <w:pPr>
+        <w:rPr>
+          <w:sz w:val="24"/>
+          <w:szCs w:val="24"/>
+        </w:rPr>
+      </w:pPr>
+    </w:p>
+    <w:p>
+      <w:pPr>
+        <w:rPr>
+          <w:sz w:val="24"/>
+          <w:szCs w:val="24"/>
+        </w:rPr>
+      </w:pPr>
+    </w:p>
+    <w:p>
+      <w:pPr>
+        <w:rPr>
+          <w:sz w:val="24"/>
+          <w:szCs w:val="24"/>
+        </w:rPr>
+      </w:pPr>
+    </w:p>
+    <w:p>
+      <w:pPr>
+        <w:rPr>
+          <w:sz w:val="24"/>
+          <w:szCs w:val="24"/>
+        </w:rPr>
+      </w:pPr>
+    </w:p>
+    <w:p>
+      <w:pPr>
+        <w:rPr>
+          <w:sz w:val="24"/>
+          <w:szCs w:val="24"/>
+        </w:rPr>
+      </w:pPr>
+    </w:p>
+    <w:p>
+      <w:pPr>
+        <w:rPr>
+          <w:sz w:val="24"/>
+          <w:szCs w:val="24"/>
+        </w:rPr>
+      </w:pPr>
+    </w:p>
+    <w:p>
+      <w:pPr>
+        <w:rPr>
+          <w:sz w:val="24"/>
+          <w:szCs w:val="24"/>
+        </w:rPr>
+      </w:pPr>
+    </w:p>
+    <w:p>
+      <w:pPr>
+        <w:rPr>
+          <w:sz w:val="24"/>
+          <w:szCs w:val="24"/>
+        </w:rPr>
+      </w:pPr>
+    </w:p>
+    <w:p>
+      <w:pPr>
+        <w:rPr>
+          <w:sz w:val="24"/>
+          <w:szCs w:val="24"/>
+        </w:rPr>
+      </w:pPr>
+    </w:p>
+    <w:p>
+      <w:pPr>
+        <w:rPr>
+          <w:sz w:val="24"/>
+          <w:szCs w:val="24"/>
+        </w:rPr>
+      </w:pPr>
       <w:bookmarkStart w:id="0" w:name="_GoBack"/>
       <w:bookmarkEnd w:id="0"/>
     </w:p>
+    <w:p>
+      <w:pPr>
+        <w:pStyle w:val="Heading1"/>
+        <w:numPr>
+          <w:ilvl w:val="0"/>
+          <w:numId w:val="1"/>
+        </w:numPr>
+      </w:pPr>
+      <w:r>
+        <w:t>Architectural Design</w:t>
+      </w:r>
+      <w:r>
+        <w:t>:</w:t>
+      </w:r>
+    </w:p>
+    <w:p/>
+    <w:p>
+      <w:pPr>
+        <w:rPr>
+          <w:sz w:val="24"/>
+          <w:szCs w:val="24"/>
+        </w:rPr>
+      </w:pPr>
+      <w:r>
+        <w:rPr>
+          <w:sz w:val="24"/>
+          <w:szCs w:val="24"/>
+        </w:rPr>
+        <w:t>I am doing the architectural design</w:t>
+      </w:r>
+      <w:r>
+        <w:rPr>
+          <w:sz w:val="24"/>
+          <w:szCs w:val="24"/>
+        </w:rPr>
+        <w:t>.</w:t>
+      </w:r>
+      <w:r>
+        <w:rPr>
+          <w:sz w:val="24"/>
+          <w:szCs w:val="24"/>
+        </w:rPr>
+        <w:t xml:space="preserve"> As agreed during project meeting, I will be using a Repository Architecture Pattern for this.</w:t>
+      </w:r>
+    </w:p>
+    <w:p/>
     <w:sectPr>
+      <w:headerReference w:type="default" r:id="rId18"/>
       <w:pgSz w:w="12240" w:h="15840"/>
       <w:pgMar w:top="1440" w:right="1440" w:bottom="1440" w:left="1440" w:header="720" w:footer="720" w:gutter="0"/>
-      <w:pgNumType w:start="1"/>
       <w:cols w:space="720"/>
       <w:docGrid w:linePitch="360"/>
     </w:sectPr>
@@ -972,17 +1840,12 @@
 <w:ftr xmlns:wpc="http://schemas.microsoft.com/office/word/2010/wordprocessingCanvas" xmlns:mc="http://schemas.openxmlformats.org/markup-compatibility/2006" xmlns:o="urn:schemas-microsoft-com:office:office" xmlns:r="http://schemas.openxmlformats.org/officeDocument/2006/relationships" xmlns:m="http://schemas.openxmlformats.org/officeDocument/2006/math" xmlns:v="urn:schemas-microsoft-com:vml" xmlns:wp14="http://schemas.microsoft.com/office/word/2010/wordprocessingDrawing" xmlns:wp="http://schemas.openxmlformats.org/drawingml/2006/wordprocessingDrawing" xmlns:w10="urn:schemas-microsoft-com:office:word" xmlns:w="http://schemas.openxmlformats.org/wordprocessingml/2006/main" xmlns:w14="http://schemas.microsoft.com/office/word/2010/wordml" xmlns:wpg="http://schemas.microsoft.com/office/word/2010/wordprocessingGroup" xmlns:wpi="http://schemas.microsoft.com/office/word/2010/wordprocessingInk" xmlns:wne="http://schemas.microsoft.com/office/word/2006/wordml" xmlns:wps="http://schemas.microsoft.com/office/word/2010/wordprocessingShape" mc:Ignorable="w14 wp14">
   <w:sdt>
     <w:sdtPr>
-      <w:id w:val="-1723121773"/>
+      <w:id w:val="80192154"/>
       <w:docPartObj>
         <w:docPartGallery w:val="Page Numbers (Bottom of Page)"/>
         <w:docPartUnique/>
       </w:docPartObj>
     </w:sdtPr>
-    <w:sdtEndPr>
-      <w:rPr>
-        <w:noProof/>
-      </w:rPr>
-    </w:sdtEndPr>
     <w:sdtContent>
       <w:p>
         <w:pPr>
@@ -990,35 +1853,374 @@
           <w:jc w:val="center"/>
         </w:pPr>
         <w:r>
-          <w:fldChar w:fldCharType="begin"/>
+          <w:rPr>
+            <w:noProof/>
+          </w:rPr>
+          <mc:AlternateContent>
+            <mc:Choice Requires="wps">
+              <w:drawing>
+                <wp:anchor distT="0" distB="0" distL="114300" distR="114300" simplePos="0" relativeHeight="251659264" behindDoc="0" locked="0" layoutInCell="1" allowOverlap="1">
+                  <wp:simplePos x="0" y="0"/>
+                  <wp:positionH relativeFrom="page">
+                    <wp:align>right</wp:align>
+                  </wp:positionH>
+                  <wp:positionV relativeFrom="page">
+                    <wp:align>bottom</wp:align>
+                  </wp:positionV>
+                  <wp:extent cx="1980727" cy="1831667"/>
+                  <wp:effectExtent l="0" t="0" r="635" b="0"/>
+                  <wp:wrapNone/>
+                  <wp:docPr id="654" name="AutoShape 13"/>
+                  <wp:cNvGraphicFramePr>
+                    <a:graphicFrameLocks xmlns:a="http://schemas.openxmlformats.org/drawingml/2006/main"/>
+                  </wp:cNvGraphicFramePr>
+                  <a:graphic xmlns:a="http://schemas.openxmlformats.org/drawingml/2006/main">
+                    <a:graphicData uri="http://schemas.microsoft.com/office/word/2010/wordprocessingShape">
+                      <wps:wsp>
+                        <wps:cNvSpPr>
+                          <a:spLocks noChangeArrowheads="1"/>
+                        </wps:cNvSpPr>
+                        <wps:spPr bwMode="auto">
+                          <a:xfrm>
+                            <a:off x="0" y="0"/>
+                            <a:ext cx="1980727" cy="1831667"/>
+                          </a:xfrm>
+                          <a:prstGeom prst="triangle">
+                            <a:avLst>
+                              <a:gd name="adj" fmla="val 100000"/>
+                            </a:avLst>
+                          </a:prstGeom>
+                          <a:solidFill>
+                            <a:srgbClr val="D2EAF1"/>
+                          </a:solidFill>
+                          <a:extLst>
+                            <a:ext uri="{91240B29-F687-4F45-9708-019B960494DF}">
+                              <a14:hiddenLine xmlns:a14="http://schemas.microsoft.com/office/drawing/2010/main" w="9525">
+                                <a:solidFill>
+                                  <a:srgbClr val="000000"/>
+                                </a:solidFill>
+                                <a:miter lim="800000"/>
+                                <a:headEnd/>
+                                <a:tailEnd/>
+                              </a14:hiddenLine>
+                            </a:ext>
+                          </a:extLst>
+                        </wps:spPr>
+                        <wps:txbx>
+                          <w:txbxContent>
+                            <w:p>
+                              <w:pPr>
+                                <w:jc w:val="center"/>
+                                <w:rPr>
+                                  <w:szCs w:val="72"/>
+                                </w:rPr>
+                              </w:pPr>
+                              <w:r>
+                                <w:fldChar w:fldCharType="begin"/>
+                              </w:r>
+                              <w:r>
+                                <w:instrText xml:space="preserve"> PAGE    \* MERGEFORMAT </w:instrText>
+                              </w:r>
+                              <w:r>
+                                <w:fldChar w:fldCharType="separate"/>
+                              </w:r>
+                              <w:r>
+                                <w:rPr>
+                                  <w:rFonts w:asciiTheme="majorHAnsi" w:eastAsiaTheme="majorEastAsia" w:hAnsiTheme="majorHAnsi" w:cstheme="majorBidi"/>
+                                  <w:noProof/>
+                                  <w:color w:val="FFFFFF" w:themeColor="background1"/>
+                                  <w:sz w:val="72"/>
+                                  <w:szCs w:val="72"/>
+                                </w:rPr>
+                                <w:t>2</w:t>
+                              </w:r>
+                              <w:r>
+                                <w:rPr>
+                                  <w:rFonts w:asciiTheme="majorHAnsi" w:eastAsiaTheme="majorEastAsia" w:hAnsiTheme="majorHAnsi" w:cstheme="majorBidi"/>
+                                  <w:noProof/>
+                                  <w:color w:val="FFFFFF" w:themeColor="background1"/>
+                                  <w:sz w:val="72"/>
+                                  <w:szCs w:val="72"/>
+                                </w:rPr>
+                                <w:fldChar w:fldCharType="end"/>
+                              </w:r>
+                            </w:p>
+                          </w:txbxContent>
+                        </wps:txbx>
+                        <wps:bodyPr rot="0" vert="horz" wrap="square" lIns="91440" tIns="45720" rIns="91440" bIns="45720" anchor="t" anchorCtr="0" upright="1">
+                          <a:noAutofit/>
+                        </wps:bodyPr>
+                      </wps:wsp>
+                    </a:graphicData>
+                  </a:graphic>
+                  <wp14:sizeRelH relativeFrom="page">
+                    <wp14:pctWidth>0</wp14:pctWidth>
+                  </wp14:sizeRelH>
+                  <wp14:sizeRelV relativeFrom="page">
+                    <wp14:pctHeight>0</wp14:pctHeight>
+                  </wp14:sizeRelV>
+                </wp:anchor>
+              </w:drawing>
+            </mc:Choice>
+            <mc:Fallback>
+              <w:pict>
+                <v:shapetype id="_x0000_t5" coordsize="21600,21600" o:spt="5" adj="10800" path="m@0,l,21600r21600,xe">
+                  <v:stroke joinstyle="miter"/>
+                  <v:formulas>
+                    <v:f eqn="val #0"/>
+                    <v:f eqn="prod #0 1 2"/>
+                    <v:f eqn="sum @1 10800 0"/>
+                  </v:formulas>
+                  <v:path gradientshapeok="t" o:connecttype="custom" o:connectlocs="@0,0;@1,10800;0,21600;10800,21600;21600,21600;@2,10800" textboxrect="0,10800,10800,18000;5400,10800,16200,18000;10800,10800,21600,18000;0,7200,7200,21600;7200,7200,14400,21600;14400,7200,21600,21600"/>
+                  <v:handles>
+                    <v:h position="#0,topLeft" xrange="0,21600"/>
+                  </v:handles>
+                </v:shapetype>
+                <v:shape id="AutoShape 13" o:spid="_x0000_s1026" type="#_x0000_t5" style="position:absolute;left:0;text-align:left;margin-left:104.75pt;margin-top:0;width:155.95pt;height:144.25pt;z-index:251659264;visibility:visible;mso-wrap-style:square;mso-width-percent:0;mso-height-percent:0;mso-wrap-distance-left:9pt;mso-wrap-distance-top:0;mso-wrap-distance-right:9pt;mso-wrap-distance-bottom:0;mso-position-horizontal:right;mso-position-horizontal-relative:page;mso-position-vertical:bottom;mso-position-vertical-relative:page;mso-width-percent:0;mso-height-percent:0;mso-width-relative:page;mso-height-relative:page;v-text-anchor:top" o:gfxdata="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" adj="21600" fillcolor="#d2eaf1" stroked="f">
+                  <v:textbox>
+                    <w:txbxContent>
+                      <w:p>
+                        <w:pPr>
+                          <w:jc w:val="center"/>
+                          <w:rPr>
+                            <w:szCs w:val="72"/>
+                          </w:rPr>
+                        </w:pPr>
+                        <w:r>
+                          <w:fldChar w:fldCharType="begin"/>
+                        </w:r>
+                        <w:r>
+                          <w:instrText xml:space="preserve"> PAGE    \* MERGEFORMAT </w:instrText>
+                        </w:r>
+                        <w:r>
+                          <w:fldChar w:fldCharType="separate"/>
+                        </w:r>
+                        <w:r>
+                          <w:rPr>
+                            <w:rFonts w:asciiTheme="majorHAnsi" w:eastAsiaTheme="majorEastAsia" w:hAnsiTheme="majorHAnsi" w:cstheme="majorBidi"/>
+                            <w:noProof/>
+                            <w:color w:val="FFFFFF" w:themeColor="background1"/>
+                            <w:sz w:val="72"/>
+                            <w:szCs w:val="72"/>
+                          </w:rPr>
+                          <w:t>2</w:t>
+                        </w:r>
+                        <w:r>
+                          <w:rPr>
+                            <w:rFonts w:asciiTheme="majorHAnsi" w:eastAsiaTheme="majorEastAsia" w:hAnsiTheme="majorHAnsi" w:cstheme="majorBidi"/>
+                            <w:noProof/>
+                            <w:color w:val="FFFFFF" w:themeColor="background1"/>
+                            <w:sz w:val="72"/>
+                            <w:szCs w:val="72"/>
+                          </w:rPr>
+                          <w:fldChar w:fldCharType="end"/>
+                        </w:r>
+                      </w:p>
+                    </w:txbxContent>
+                  </v:textbox>
+                  <w10:wrap anchorx="page" anchory="page"/>
+                </v:shape>
+              </w:pict>
+            </mc:Fallback>
+          </mc:AlternateContent>
         </w:r>
-        <w:r>
-          <w:instrText xml:space="preserve"> PAGE   \* MERGEFORMAT </w:instrText>
-        </w:r>
-        <w:r>
-          <w:fldChar w:fldCharType="separate"/>
-        </w:r>
+      </w:p>
+    </w:sdtContent>
+  </w:sdt>
+</w:ftr>
+</file>
+
+<file path=word/footer3.xml><?xml version="1.0" encoding="utf-8"?>
+<w:ftr xmlns:wpc="http://schemas.microsoft.com/office/word/2010/wordprocessingCanvas" xmlns:mc="http://schemas.openxmlformats.org/markup-compatibility/2006" xmlns:o="urn:schemas-microsoft-com:office:office" xmlns:r="http://schemas.openxmlformats.org/officeDocument/2006/relationships" xmlns:m="http://schemas.openxmlformats.org/officeDocument/2006/math" xmlns:v="urn:schemas-microsoft-com:vml" xmlns:wp14="http://schemas.microsoft.com/office/word/2010/wordprocessingDrawing" xmlns:wp="http://schemas.openxmlformats.org/drawingml/2006/wordprocessingDrawing" xmlns:w10="urn:schemas-microsoft-com:office:word" xmlns:w="http://schemas.openxmlformats.org/wordprocessingml/2006/main" xmlns:w14="http://schemas.microsoft.com/office/word/2010/wordml" xmlns:wpg="http://schemas.microsoft.com/office/word/2010/wordprocessingGroup" xmlns:wpi="http://schemas.microsoft.com/office/word/2010/wordprocessingInk" xmlns:wne="http://schemas.microsoft.com/office/word/2006/wordml" xmlns:wps="http://schemas.microsoft.com/office/word/2010/wordprocessingShape" mc:Ignorable="w14 wp14">
+  <w:sdt>
+    <w:sdtPr>
+      <w:id w:val="2112778753"/>
+      <w:docPartObj>
+        <w:docPartGallery w:val="Page Numbers (Bottom of Page)"/>
+        <w:docPartUnique/>
+      </w:docPartObj>
+    </w:sdtPr>
+    <w:sdtContent>
+      <w:p>
+        <w:pPr>
+          <w:pStyle w:val="Footer"/>
+          <w:jc w:val="center"/>
+        </w:pPr>
         <w:r>
           <w:rPr>
             <w:noProof/>
           </w:rPr>
-          <w:t>1</w:t>
-        </w:r>
-        <w:r>
-          <w:rPr>
-            <w:noProof/>
-          </w:rPr>
-          <w:fldChar w:fldCharType="end"/>
+          <mc:AlternateContent>
+            <mc:Choice Requires="wps">
+              <w:drawing>
+                <wp:anchor distT="0" distB="0" distL="114300" distR="114300" simplePos="0" relativeHeight="251661312" behindDoc="0" locked="0" layoutInCell="1" allowOverlap="1">
+                  <wp:simplePos x="0" y="0"/>
+                  <wp:positionH relativeFrom="page">
+                    <wp:align>right</wp:align>
+                  </wp:positionH>
+                  <wp:positionV relativeFrom="page">
+                    <wp:align>bottom</wp:align>
+                  </wp:positionV>
+                  <wp:extent cx="2125980" cy="2054860"/>
+                  <wp:effectExtent l="1270" t="0" r="6350" b="2540"/>
+                  <wp:wrapNone/>
+                  <wp:docPr id="11" name="AutoShape 13"/>
+                  <wp:cNvGraphicFramePr>
+                    <a:graphicFrameLocks xmlns:a="http://schemas.openxmlformats.org/drawingml/2006/main"/>
+                  </wp:cNvGraphicFramePr>
+                  <a:graphic xmlns:a="http://schemas.openxmlformats.org/drawingml/2006/main">
+                    <a:graphicData uri="http://schemas.microsoft.com/office/word/2010/wordprocessingShape">
+                      <wps:wsp>
+                        <wps:cNvSpPr>
+                          <a:spLocks noChangeArrowheads="1"/>
+                        </wps:cNvSpPr>
+                        <wps:spPr bwMode="auto">
+                          <a:xfrm>
+                            <a:off x="0" y="0"/>
+                            <a:ext cx="2125980" cy="2054860"/>
+                          </a:xfrm>
+                          <a:prstGeom prst="triangle">
+                            <a:avLst>
+                              <a:gd name="adj" fmla="val 100000"/>
+                            </a:avLst>
+                          </a:prstGeom>
+                          <a:solidFill>
+                            <a:srgbClr val="D2EAF1"/>
+                          </a:solidFill>
+                          <a:extLst>
+                            <a:ext uri="{91240B29-F687-4F45-9708-019B960494DF}">
+                              <a14:hiddenLine xmlns:a14="http://schemas.microsoft.com/office/drawing/2010/main" w="9525">
+                                <a:solidFill>
+                                  <a:srgbClr val="000000"/>
+                                </a:solidFill>
+                                <a:miter lim="800000"/>
+                                <a:headEnd/>
+                                <a:tailEnd/>
+                              </a14:hiddenLine>
+                            </a:ext>
+                          </a:extLst>
+                        </wps:spPr>
+                        <wps:txbx>
+                          <w:txbxContent>
+                            <w:p>
+                              <w:pPr>
+                                <w:jc w:val="center"/>
+                                <w:rPr>
+                                  <w:szCs w:val="72"/>
+                                </w:rPr>
+                              </w:pPr>
+                              <w:r>
+                                <w:fldChar w:fldCharType="begin"/>
+                              </w:r>
+                              <w:r>
+                                <w:instrText xml:space="preserve"> PAGE    \* MERGEFORMAT </w:instrText>
+                              </w:r>
+                              <w:r>
+                                <w:fldChar w:fldCharType="separate"/>
+                              </w:r>
+                              <w:r>
+                                <w:rPr>
+                                  <w:rFonts w:asciiTheme="majorHAnsi" w:eastAsiaTheme="majorEastAsia" w:hAnsiTheme="majorHAnsi" w:cstheme="majorBidi"/>
+                                  <w:noProof/>
+                                  <w:color w:val="FFFFFF" w:themeColor="background1"/>
+                                  <w:sz w:val="72"/>
+                                  <w:szCs w:val="72"/>
+                                </w:rPr>
+                                <w:t>4</w:t>
+                              </w:r>
+                              <w:r>
+                                <w:rPr>
+                                  <w:rFonts w:asciiTheme="majorHAnsi" w:eastAsiaTheme="majorEastAsia" w:hAnsiTheme="majorHAnsi" w:cstheme="majorBidi"/>
+                                  <w:noProof/>
+                                  <w:color w:val="FFFFFF" w:themeColor="background1"/>
+                                  <w:sz w:val="72"/>
+                                  <w:szCs w:val="72"/>
+                                </w:rPr>
+                                <w:fldChar w:fldCharType="end"/>
+                              </w:r>
+                            </w:p>
+                          </w:txbxContent>
+                        </wps:txbx>
+                        <wps:bodyPr rot="0" vert="horz" wrap="square" lIns="91440" tIns="45720" rIns="91440" bIns="45720" anchor="t" anchorCtr="0" upright="1">
+                          <a:noAutofit/>
+                        </wps:bodyPr>
+                      </wps:wsp>
+                    </a:graphicData>
+                  </a:graphic>
+                  <wp14:sizeRelH relativeFrom="page">
+                    <wp14:pctWidth>0</wp14:pctWidth>
+                  </wp14:sizeRelH>
+                  <wp14:sizeRelV relativeFrom="page">
+                    <wp14:pctHeight>0</wp14:pctHeight>
+                  </wp14:sizeRelV>
+                </wp:anchor>
+              </w:drawing>
+            </mc:Choice>
+            <mc:Fallback>
+              <w:pict>
+                <v:shapetype id="_x0000_t5" coordsize="21600,21600" o:spt="5" adj="10800" path="m@0,l,21600r21600,xe">
+                  <v:stroke joinstyle="miter"/>
+                  <v:formulas>
+                    <v:f eqn="val #0"/>
+                    <v:f eqn="prod #0 1 2"/>
+                    <v:f eqn="sum @1 10800 0"/>
+                  </v:formulas>
+                  <v:path gradientshapeok="t" o:connecttype="custom" o:connectlocs="@0,0;@1,10800;0,21600;10800,21600;21600,21600;@2,10800" textboxrect="0,10800,10800,18000;5400,10800,16200,18000;10800,10800,21600,18000;0,7200,7200,21600;7200,7200,14400,21600;14400,7200,21600,21600"/>
+                  <v:handles>
+                    <v:h position="#0,topLeft" xrange="0,21600"/>
+                  </v:handles>
+                </v:shapetype>
+                <v:shape id="_x0000_s1027" type="#_x0000_t5" style="position:absolute;left:0;text-align:left;margin-left:116.2pt;margin-top:0;width:167.4pt;height:161.8pt;z-index:251661312;visibility:visible;mso-wrap-style:square;mso-width-percent:0;mso-height-percent:0;mso-wrap-distance-left:9pt;mso-wrap-distance-top:0;mso-wrap-distance-right:9pt;mso-wrap-distance-bottom:0;mso-position-horizontal:right;mso-position-horizontal-relative:page;mso-position-vertical:bottom;mso-position-vertical-relative:page;mso-width-percent:0;mso-height-percent:0;mso-width-relative:page;mso-height-relative:page;v-text-anchor:top" o:gfxdata="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" adj="21600" fillcolor="#d2eaf1" stroked="f">
+                  <v:textbox>
+                    <w:txbxContent>
+                      <w:p>
+                        <w:pPr>
+                          <w:jc w:val="center"/>
+                          <w:rPr>
+                            <w:szCs w:val="72"/>
+                          </w:rPr>
+                        </w:pPr>
+                        <w:r>
+                          <w:fldChar w:fldCharType="begin"/>
+                        </w:r>
+                        <w:r>
+                          <w:instrText xml:space="preserve"> PAGE    \* MERGEFORMAT </w:instrText>
+                        </w:r>
+                        <w:r>
+                          <w:fldChar w:fldCharType="separate"/>
+                        </w:r>
+                        <w:r>
+                          <w:rPr>
+                            <w:rFonts w:asciiTheme="majorHAnsi" w:eastAsiaTheme="majorEastAsia" w:hAnsiTheme="majorHAnsi" w:cstheme="majorBidi"/>
+                            <w:noProof/>
+                            <w:color w:val="FFFFFF" w:themeColor="background1"/>
+                            <w:sz w:val="72"/>
+                            <w:szCs w:val="72"/>
+                          </w:rPr>
+                          <w:t>4</w:t>
+                        </w:r>
+                        <w:r>
+                          <w:rPr>
+                            <w:rFonts w:asciiTheme="majorHAnsi" w:eastAsiaTheme="majorEastAsia" w:hAnsiTheme="majorHAnsi" w:cstheme="majorBidi"/>
+                            <w:noProof/>
+                            <w:color w:val="FFFFFF" w:themeColor="background1"/>
+                            <w:sz w:val="72"/>
+                            <w:szCs w:val="72"/>
+                          </w:rPr>
+                          <w:fldChar w:fldCharType="end"/>
+                        </w:r>
+                      </w:p>
+                    </w:txbxContent>
+                  </v:textbox>
+                  <w10:wrap anchorx="page" anchory="page"/>
+                </v:shape>
+              </w:pict>
+            </mc:Fallback>
+          </mc:AlternateContent>
         </w:r>
       </w:p>
     </w:sdtContent>
   </w:sdt>
-  <w:p>
-    <w:pPr>
-      <w:pStyle w:val="Footer"/>
-      <w:jc w:val="center"/>
-    </w:pPr>
-  </w:p>
 </w:ftr>
 </file>
 
@@ -1080,6 +2282,249 @@
     </w:r>
   </w:p>
 </w:hdr>
+</file>
+
+<file path=word/header3.xml><?xml version="1.0" encoding="utf-8"?>
+<w:hdr xmlns:wpc="http://schemas.microsoft.com/office/word/2010/wordprocessingCanvas" xmlns:mc="http://schemas.openxmlformats.org/markup-compatibility/2006" xmlns:o="urn:schemas-microsoft-com:office:office" xmlns:r="http://schemas.openxmlformats.org/officeDocument/2006/relationships" xmlns:m="http://schemas.openxmlformats.org/officeDocument/2006/math" xmlns:v="urn:schemas-microsoft-com:vml" xmlns:wp14="http://schemas.microsoft.com/office/word/2010/wordprocessingDrawing" xmlns:wp="http://schemas.openxmlformats.org/drawingml/2006/wordprocessingDrawing" xmlns:w10="urn:schemas-microsoft-com:office:word" xmlns:w="http://schemas.openxmlformats.org/wordprocessingml/2006/main" xmlns:w14="http://schemas.microsoft.com/office/word/2010/wordml" xmlns:wpg="http://schemas.microsoft.com/office/word/2010/wordprocessingGroup" xmlns:wpi="http://schemas.microsoft.com/office/word/2010/wordprocessingInk" xmlns:wne="http://schemas.microsoft.com/office/word/2006/wordml" xmlns:wps="http://schemas.microsoft.com/office/word/2010/wordprocessingShape" mc:Ignorable="w14 wp14">
+  <w:p>
+    <w:pPr>
+      <w:pStyle w:val="Header"/>
+      <w:jc w:val="center"/>
+      <w:rPr>
+        <w:rFonts w:asciiTheme="majorBidi" w:hAnsiTheme="majorBidi" w:cstheme="majorBidi"/>
+        <w:b/>
+        <w:bCs/>
+        <w:color w:val="7F7F7F" w:themeColor="text1" w:themeTint="80"/>
+        <w:sz w:val="24"/>
+        <w:szCs w:val="24"/>
+      </w:rPr>
+    </w:pPr>
+    <w:r>
+      <w:rPr>
+        <w:rFonts w:asciiTheme="majorBidi" w:hAnsiTheme="majorBidi" w:cstheme="majorBidi"/>
+        <w:b/>
+        <w:bCs/>
+        <w:color w:val="7F7F7F" w:themeColor="text1" w:themeTint="80"/>
+        <w:sz w:val="24"/>
+        <w:szCs w:val="24"/>
+      </w:rPr>
+      <w:t>PROJECT DRAFT</w:t>
+    </w:r>
+  </w:p>
+</w:hdr>
+</file>
+
+<file path=word/header4.xml><?xml version="1.0" encoding="utf-8"?>
+<w:hdr xmlns:wpc="http://schemas.microsoft.com/office/word/2010/wordprocessingCanvas" xmlns:mc="http://schemas.openxmlformats.org/markup-compatibility/2006" xmlns:o="urn:schemas-microsoft-com:office:office" xmlns:r="http://schemas.openxmlformats.org/officeDocument/2006/relationships" xmlns:m="http://schemas.openxmlformats.org/officeDocument/2006/math" xmlns:v="urn:schemas-microsoft-com:vml" xmlns:wp14="http://schemas.microsoft.com/office/word/2010/wordprocessingDrawing" xmlns:wp="http://schemas.openxmlformats.org/drawingml/2006/wordprocessingDrawing" xmlns:w10="urn:schemas-microsoft-com:office:word" xmlns:w="http://schemas.openxmlformats.org/wordprocessingml/2006/main" xmlns:w14="http://schemas.microsoft.com/office/word/2010/wordml" xmlns:wpg="http://schemas.microsoft.com/office/word/2010/wordprocessingGroup" xmlns:wpi="http://schemas.microsoft.com/office/word/2010/wordprocessingInk" xmlns:wne="http://schemas.microsoft.com/office/word/2006/wordml" xmlns:wps="http://schemas.microsoft.com/office/word/2010/wordprocessingShape" mc:Ignorable="w14 wp14">
+  <w:p>
+    <w:pPr>
+      <w:pStyle w:val="Header"/>
+      <w:jc w:val="center"/>
+      <w:rPr>
+        <w:rFonts w:asciiTheme="majorBidi" w:hAnsiTheme="majorBidi" w:cstheme="majorBidi"/>
+        <w:b/>
+        <w:bCs/>
+        <w:color w:val="7F7F7F" w:themeColor="text1" w:themeTint="80"/>
+        <w:sz w:val="24"/>
+        <w:szCs w:val="24"/>
+      </w:rPr>
+    </w:pPr>
+    <w:r>
+      <w:rPr>
+        <w:rFonts w:asciiTheme="majorBidi" w:hAnsiTheme="majorBidi" w:cstheme="majorBidi"/>
+        <w:b/>
+        <w:bCs/>
+        <w:color w:val="7F7F7F" w:themeColor="text1" w:themeTint="80"/>
+        <w:sz w:val="24"/>
+        <w:szCs w:val="24"/>
+      </w:rPr>
+      <w:t>PROJECT: READARY (Deliverable1)</w:t>
+    </w:r>
+  </w:p>
+</w:hdr>
+</file>
+
+<file path=word/numbering.xml><?xml version="1.0" encoding="utf-8"?>
+<w:numbering xmlns:wpc="http://schemas.microsoft.com/office/word/2010/wordprocessingCanvas" xmlns:mc="http://schemas.openxmlformats.org/markup-compatibility/2006" xmlns:o="urn:schemas-microsoft-com:office:office" xmlns:r="http://schemas.openxmlformats.org/officeDocument/2006/relationships" xmlns:m="http://schemas.openxmlformats.org/officeDocument/2006/math" xmlns:v="urn:schemas-microsoft-com:vml" xmlns:wp14="http://schemas.microsoft.com/office/word/2010/wordprocessingDrawing" xmlns:wp="http://schemas.openxmlformats.org/drawingml/2006/wordprocessingDrawing" xmlns:w10="urn:schemas-microsoft-com:office:word" xmlns:w="http://schemas.openxmlformats.org/wordprocessingml/2006/main" xmlns:w14="http://schemas.microsoft.com/office/word/2010/wordml" xmlns:wpg="http://schemas.microsoft.com/office/word/2010/wordprocessingGroup" xmlns:wpi="http://schemas.microsoft.com/office/word/2010/wordprocessingInk" xmlns:wne="http://schemas.microsoft.com/office/word/2006/wordml" xmlns:wps="http://schemas.microsoft.com/office/word/2010/wordprocessingShape" mc:Ignorable="w14 wp14">
+  <w:abstractNum w:abstractNumId="0">
+    <w:nsid w:val="60A014E6"/>
+    <w:multiLevelType w:val="multilevel"/>
+    <w:tmpl w:val="0409001F"/>
+    <w:lvl w:ilvl="0">
+      <w:start w:val="1"/>
+      <w:numFmt w:val="decimal"/>
+      <w:lvlText w:val="%1."/>
+      <w:lvlJc w:val="left"/>
+      <w:pPr>
+        <w:ind w:left="360" w:hanging="360"/>
+      </w:pPr>
+    </w:lvl>
+    <w:lvl w:ilvl="1">
+      <w:start w:val="1"/>
+      <w:numFmt w:val="decimal"/>
+      <w:lvlText w:val="%1.%2."/>
+      <w:lvlJc w:val="left"/>
+      <w:pPr>
+        <w:ind w:left="792" w:hanging="432"/>
+      </w:pPr>
+    </w:lvl>
+    <w:lvl w:ilvl="2">
+      <w:start w:val="1"/>
+      <w:numFmt w:val="decimal"/>
+      <w:lvlText w:val="%1.%2.%3."/>
+      <w:lvlJc w:val="left"/>
+      <w:pPr>
+        <w:ind w:left="1224" w:hanging="504"/>
+      </w:pPr>
+    </w:lvl>
+    <w:lvl w:ilvl="3">
+      <w:start w:val="1"/>
+      <w:numFmt w:val="decimal"/>
+      <w:lvlText w:val="%1.%2.%3.%4."/>
+      <w:lvlJc w:val="left"/>
+      <w:pPr>
+        <w:ind w:left="1728" w:hanging="648"/>
+      </w:pPr>
+    </w:lvl>
+    <w:lvl w:ilvl="4">
+      <w:start w:val="1"/>
+      <w:numFmt w:val="decimal"/>
+      <w:lvlText w:val="%1.%2.%3.%4.%5."/>
+      <w:lvlJc w:val="left"/>
+      <w:pPr>
+        <w:ind w:left="2232" w:hanging="792"/>
+      </w:pPr>
+    </w:lvl>
+    <w:lvl w:ilvl="5">
+      <w:start w:val="1"/>
+      <w:numFmt w:val="decimal"/>
+      <w:lvlText w:val="%1.%2.%3.%4.%5.%6."/>
+      <w:lvlJc w:val="left"/>
+      <w:pPr>
+        <w:ind w:left="2736" w:hanging="936"/>
+      </w:pPr>
+    </w:lvl>
+    <w:lvl w:ilvl="6">
+      <w:start w:val="1"/>
+      <w:numFmt w:val="decimal"/>
+      <w:lvlText w:val="%1.%2.%3.%4.%5.%6.%7."/>
+      <w:lvlJc w:val="left"/>
+      <w:pPr>
+        <w:ind w:left="3240" w:hanging="1080"/>
+      </w:pPr>
+    </w:lvl>
+    <w:lvl w:ilvl="7">
+      <w:start w:val="1"/>
+      <w:numFmt w:val="decimal"/>
+      <w:lvlText w:val="%1.%2.%3.%4.%5.%6.%7.%8."/>
+      <w:lvlJc w:val="left"/>
+      <w:pPr>
+        <w:ind w:left="3744" w:hanging="1224"/>
+      </w:pPr>
+    </w:lvl>
+    <w:lvl w:ilvl="8">
+      <w:start w:val="1"/>
+      <w:numFmt w:val="decimal"/>
+      <w:lvlText w:val="%1.%2.%3.%4.%5.%6.%7.%8.%9."/>
+      <w:lvlJc w:val="left"/>
+      <w:pPr>
+        <w:ind w:left="4320" w:hanging="1440"/>
+      </w:pPr>
+    </w:lvl>
+  </w:abstractNum>
+  <w:abstractNum w:abstractNumId="1">
+    <w:nsid w:val="775C4B6B"/>
+    <w:multiLevelType w:val="hybridMultilevel"/>
+    <w:tmpl w:val="EC3EA704"/>
+    <w:lvl w:ilvl="0" w:tplc="0409000F">
+      <w:start w:val="1"/>
+      <w:numFmt w:val="decimal"/>
+      <w:lvlText w:val="%1."/>
+      <w:lvlJc w:val="left"/>
+      <w:pPr>
+        <w:ind w:left="720" w:hanging="360"/>
+      </w:pPr>
+    </w:lvl>
+    <w:lvl w:ilvl="1" w:tplc="04090019" w:tentative="1">
+      <w:start w:val="1"/>
+      <w:numFmt w:val="lowerLetter"/>
+      <w:lvlText w:val="%2."/>
+      <w:lvlJc w:val="left"/>
+      <w:pPr>
+        <w:ind w:left="1440" w:hanging="360"/>
+      </w:pPr>
+    </w:lvl>
+    <w:lvl w:ilvl="2" w:tplc="0409001B" w:tentative="1">
+      <w:start w:val="1"/>
+      <w:numFmt w:val="lowerRoman"/>
+      <w:lvlText w:val="%3."/>
+      <w:lvlJc w:val="right"/>
+      <w:pPr>
+        <w:ind w:left="2160" w:hanging="180"/>
+      </w:pPr>
+    </w:lvl>
+    <w:lvl w:ilvl="3" w:tplc="0409000F" w:tentative="1">
+      <w:start w:val="1"/>
+      <w:numFmt w:val="decimal"/>
+      <w:lvlText w:val="%4."/>
+      <w:lvlJc w:val="left"/>
+      <w:pPr>
+        <w:ind w:left="2880" w:hanging="360"/>
+      </w:pPr>
+    </w:lvl>
+    <w:lvl w:ilvl="4" w:tplc="04090019" w:tentative="1">
+      <w:start w:val="1"/>
+      <w:numFmt w:val="lowerLetter"/>
+      <w:lvlText w:val="%5."/>
+      <w:lvlJc w:val="left"/>
+      <w:pPr>
+        <w:ind w:left="3600" w:hanging="360"/>
+      </w:pPr>
+    </w:lvl>
+    <w:lvl w:ilvl="5" w:tplc="0409001B" w:tentative="1">
+      <w:start w:val="1"/>
+      <w:numFmt w:val="lowerRoman"/>
+      <w:lvlText w:val="%6."/>
+      <w:lvlJc w:val="right"/>
+      <w:pPr>
+        <w:ind w:left="4320" w:hanging="180"/>
+      </w:pPr>
+    </w:lvl>
+    <w:lvl w:ilvl="6" w:tplc="0409000F" w:tentative="1">
+      <w:start w:val="1"/>
+      <w:numFmt w:val="decimal"/>
+      <w:lvlText w:val="%7."/>
+      <w:lvlJc w:val="left"/>
+      <w:pPr>
+        <w:ind w:left="5040" w:hanging="360"/>
+      </w:pPr>
+    </w:lvl>
+    <w:lvl w:ilvl="7" w:tplc="04090019" w:tentative="1">
+      <w:start w:val="1"/>
+      <w:numFmt w:val="lowerLetter"/>
+      <w:lvlText w:val="%8."/>
+      <w:lvlJc w:val="left"/>
+      <w:pPr>
+        <w:ind w:left="5760" w:hanging="360"/>
+      </w:pPr>
+    </w:lvl>
+    <w:lvl w:ilvl="8" w:tplc="0409001B" w:tentative="1">
+      <w:start w:val="1"/>
+      <w:numFmt w:val="lowerRoman"/>
+      <w:lvlText w:val="%9."/>
+      <w:lvlJc w:val="right"/>
+      <w:pPr>
+        <w:ind w:left="6480" w:hanging="180"/>
+      </w:pPr>
+    </w:lvl>
+  </w:abstractNum>
+  <w:num w:numId="1">
+    <w:abstractNumId w:val="0"/>
+  </w:num>
+  <w:num w:numId="2">
+    <w:abstractNumId w:val="1"/>
+  </w:num>
+</w:numbering>
 </file>
 
 <file path=word/styles.xml><?xml version="1.0" encoding="utf-8"?>
@@ -1375,6 +2820,16 @@
       <w:sz w:val="28"/>
       <w:szCs w:val="28"/>
     </w:rPr>
+  </w:style>
+  <w:style w:type="paragraph" w:styleId="ListParagraph">
+    <w:name w:val="List Paragraph"/>
+    <w:basedOn w:val="Normal"/>
+    <w:uiPriority w:val="34"/>
+    <w:qFormat/>
+    <w:pPr>
+      <w:ind w:left="720"/>
+      <w:contextualSpacing/>
+    </w:pPr>
   </w:style>
 </w:styles>
 </file>
@@ -1673,516 +3128,17 @@
       <w:szCs w:val="28"/>
     </w:rPr>
   </w:style>
-</w:styles>
-</file>
-
-<file path=word/glossary/document.xml><?xml version="1.0" encoding="utf-8"?>
-<w:glossaryDocument xmlns:wpc="http://schemas.microsoft.com/office/word/2010/wordprocessingCanvas" xmlns:mc="http://schemas.openxmlformats.org/markup-compatibility/2006" xmlns:o="urn:schemas-microsoft-com:office:office" xmlns:r="http://schemas.openxmlformats.org/officeDocument/2006/relationships" xmlns:m="http://schemas.openxmlformats.org/officeDocument/2006/math" xmlns:v="urn:schemas-microsoft-com:vml" xmlns:wp14="http://schemas.microsoft.com/office/word/2010/wordprocessingDrawing" xmlns:wp="http://schemas.openxmlformats.org/drawingml/2006/wordprocessingDrawing" xmlns:w10="urn:schemas-microsoft-com:office:word" xmlns:w="http://schemas.openxmlformats.org/wordprocessingml/2006/main" xmlns:w14="http://schemas.microsoft.com/office/word/2010/wordml" xmlns:wpg="http://schemas.microsoft.com/office/word/2010/wordprocessingGroup" xmlns:wpi="http://schemas.microsoft.com/office/word/2010/wordprocessingInk" xmlns:wne="http://schemas.microsoft.com/office/word/2006/wordml" xmlns:wps="http://schemas.microsoft.com/office/word/2010/wordprocessingShape" mc:Ignorable="w14 wp14"/>
-</file>
-
-<file path=word/glossary/fontTable.xml><?xml version="1.0" encoding="utf-8"?>
-<w:fonts xmlns:mc="http://schemas.openxmlformats.org/markup-compatibility/2006" xmlns:r="http://schemas.openxmlformats.org/officeDocument/2006/relationships" xmlns:w="http://schemas.openxmlformats.org/wordprocessingml/2006/main" xmlns:w14="http://schemas.microsoft.com/office/word/2010/wordml" mc:Ignorable="w14">
-  <w:font w:name="Calibri">
-    <w:panose1 w:val="020F0502020204030204"/>
-    <w:charset w:val="00"/>
-    <w:family w:val="swiss"/>
-    <w:pitch w:val="variable"/>
-    <w:sig w:usb0="E0002AFF" w:usb1="C000247B" w:usb2="00000009" w:usb3="00000000" w:csb0="000001FF" w:csb1="00000000"/>
-  </w:font>
-  <w:font w:name="MS Mincho">
-    <w:altName w:val="ＭＳ 明朝"/>
-    <w:panose1 w:val="02020609040205080304"/>
-    <w:charset w:val="80"/>
-    <w:family w:val="modern"/>
-    <w:pitch w:val="fixed"/>
-    <w:sig w:usb0="E00002FF" w:usb1="6AC7FDFB" w:usb2="08000012" w:usb3="00000000" w:csb0="0002009F" w:csb1="00000000"/>
-  </w:font>
-  <w:font w:name="Arial">
-    <w:panose1 w:val="020B0604020202020204"/>
-    <w:charset w:val="00"/>
-    <w:family w:val="swiss"/>
-    <w:pitch w:val="variable"/>
-    <w:sig w:usb0="E0002EFF" w:usb1="C000785B" w:usb2="00000009" w:usb3="00000000" w:csb0="000001FF" w:csb1="00000000"/>
-  </w:font>
-  <w:font w:name="Cambria">
-    <w:panose1 w:val="02040503050406030204"/>
-    <w:charset w:val="00"/>
-    <w:family w:val="roman"/>
-    <w:pitch w:val="variable"/>
-    <w:sig w:usb0="E00006FF" w:usb1="420024FF" w:usb2="02000000" w:usb3="00000000" w:csb0="0000019F" w:csb1="00000000"/>
-  </w:font>
-  <w:font w:name="MS Gothic">
-    <w:altName w:val="ＭＳ ゴシック"/>
-    <w:panose1 w:val="020B0609070205080204"/>
-    <w:charset w:val="80"/>
-    <w:family w:val="modern"/>
-    <w:pitch w:val="fixed"/>
-    <w:sig w:usb0="E00002FF" w:usb1="6AC7FDFB" w:usb2="08000012" w:usb3="00000000" w:csb0="0002009F" w:csb1="00000000"/>
-  </w:font>
-  <w:font w:name="Times New Roman">
-    <w:panose1 w:val="02020603050405020304"/>
-    <w:charset w:val="00"/>
-    <w:family w:val="roman"/>
-    <w:pitch w:val="variable"/>
-    <w:sig w:usb0="E0002EFF" w:usb1="C000785B" w:usb2="00000009" w:usb3="00000000" w:csb0="000001FF" w:csb1="00000000"/>
-  </w:font>
-  <w:font w:name="Tahoma">
-    <w:panose1 w:val="020B0604030504040204"/>
-    <w:charset w:val="00"/>
-    <w:family w:val="swiss"/>
-    <w:pitch w:val="variable"/>
-    <w:sig w:usb0="E1002EFF" w:usb1="C000605B" w:usb2="00000029" w:usb3="00000000" w:csb0="000101FF" w:csb1="00000000"/>
-  </w:font>
-</w:fonts>
-</file>
-
-<file path=word/glossary/settings.xml><?xml version="1.0" encoding="utf-8"?>
-<w:settings xmlns:mc="http://schemas.openxmlformats.org/markup-compatibility/2006" xmlns:o="urn:schemas-microsoft-com:office:office" xmlns:r="http://schemas.openxmlformats.org/officeDocument/2006/relationships" xmlns:m="http://schemas.openxmlformats.org/officeDocument/2006/math" xmlns:v="urn:schemas-microsoft-com:vml" xmlns:w10="urn:schemas-microsoft-com:office:word" xmlns:w="http://schemas.openxmlformats.org/wordprocessingml/2006/main" xmlns:w14="http://schemas.microsoft.com/office/word/2010/wordml" xmlns:sl="http://schemas.openxmlformats.org/schemaLibrary/2006/main" mc:Ignorable="w14">
-  <w:view w:val="normal"/>
-  <w:defaultTabStop w:val="720"/>
-  <w:characterSpacingControl w:val="doNotCompress"/>
-  <w:compat>
-    <w:useFELayout/>
-    <w:compatSetting w:name="compatibilityMode" w:uri="http://schemas.microsoft.com/office/word" w:val="14"/>
-    <w:compatSetting w:name="overrideTableStyleFontSizeAndJustification" w:uri="http://schemas.microsoft.com/office/word" w:val="1"/>
-    <w:compatSetting w:name="enableOpenTypeFeatures" w:uri="http://schemas.microsoft.com/office/word" w:val="1"/>
-    <w:compatSetting w:name="doNotFlipMirrorIndents" w:uri="http://schemas.microsoft.com/office/word" w:val="1"/>
-  </w:compat>
-  <m:mathPr>
-    <m:mathFont m:val="Cambria Math"/>
-    <m:brkBin m:val="before"/>
-    <m:brkBinSub m:val="--"/>
-    <m:smallFrac m:val="0"/>
-    <m:dispDef/>
-    <m:lMargin m:val="0"/>
-    <m:rMargin m:val="0"/>
-    <m:defJc m:val="centerGroup"/>
-    <m:wrapIndent m:val="1440"/>
-    <m:intLim m:val="subSup"/>
-    <m:naryLim m:val="undOvr"/>
-  </m:mathPr>
-  <w:themeFontLang w:val="en-US" w:eastAsia="ja-JP" w:bidi="ar-SA"/>
-  <w:clrSchemeMapping w:bg1="light1" w:t1="dark1" w:bg2="light2" w:t2="dark2" w:accent1="accent1" w:accent2="accent2" w:accent3="accent3" w:accent4="accent4" w:accent5="accent5" w:accent6="accent6" w:hyperlink="hyperlink" w:followedHyperlink="followedHyperlink"/>
-  <w:decimalSymbol w:val="."/>
-  <w:listSeparator w:val=","/>
-</w:settings>
-</file>
-
-<file path=word/glossary/styles.xml><?xml version="1.0" encoding="utf-8"?>
-<w:styles xmlns:mc="http://schemas.openxmlformats.org/markup-compatibility/2006" xmlns:r="http://schemas.openxmlformats.org/officeDocument/2006/relationships" xmlns:w="http://schemas.openxmlformats.org/wordprocessingml/2006/main" xmlns:w14="http://schemas.microsoft.com/office/word/2010/wordml" mc:Ignorable="w14">
-  <w:docDefaults>
-    <w:rPrDefault>
-      <w:rPr>
-        <w:rFonts w:asciiTheme="minorHAnsi" w:eastAsiaTheme="minorEastAsia" w:hAnsiTheme="minorHAnsi" w:cstheme="minorBidi"/>
-        <w:sz w:val="22"/>
-        <w:szCs w:val="22"/>
-        <w:lang w:val="en-US" w:eastAsia="ja-JP" w:bidi="ar-SA"/>
-      </w:rPr>
-    </w:rPrDefault>
-    <w:pPrDefault>
-      <w:pPr>
-        <w:spacing w:after="200" w:line="276" w:lineRule="auto"/>
-      </w:pPr>
-    </w:pPrDefault>
-  </w:docDefaults>
-  <w:latentStyles w:defLockedState="0" w:defUIPriority="99" w:defSemiHidden="1" w:defUnhideWhenUsed="1" w:defQFormat="0" w:count="267">
-    <w:lsdException w:name="Normal" w:semiHidden="0" w:uiPriority="0" w:unhideWhenUsed="0" w:qFormat="1"/>
-    <w:lsdException w:name="heading 1" w:semiHidden="0" w:uiPriority="9" w:unhideWhenUsed="0" w:qFormat="1"/>
-    <w:lsdException w:name="heading 2" w:uiPriority="9" w:qFormat="1"/>
-    <w:lsdException w:name="heading 3" w:uiPriority="9" w:qFormat="1"/>
-    <w:lsdException w:name="heading 4" w:uiPriority="9" w:qFormat="1"/>
-    <w:lsdException w:name="heading 5" w:uiPriority="9" w:qFormat="1"/>
-    <w:lsdException w:name="heading 6" w:uiPriority="9" w:qFormat="1"/>
-    <w:lsdException w:name="heading 7" w:uiPriority="9" w:qFormat="1"/>
-    <w:lsdException w:name="heading 8" w:uiPriority="9" w:qFormat="1"/>
-    <w:lsdException w:name="heading 9" w:uiPriority="9" w:qFormat="1"/>
-    <w:lsdException w:name="toc 1" w:uiPriority="39"/>
-    <w:lsdException w:name="toc 2" w:uiPriority="39"/>
-    <w:lsdException w:name="toc 3" w:uiPriority="39"/>
-    <w:lsdException w:name="toc 4" w:uiPriority="39"/>
-    <w:lsdException w:name="toc 5" w:uiPriority="39"/>
-    <w:lsdException w:name="toc 6" w:uiPriority="39"/>
-    <w:lsdException w:name="toc 7" w:uiPriority="39"/>
-    <w:lsdException w:name="toc 8" w:uiPriority="39"/>
-    <w:lsdException w:name="toc 9" w:uiPriority="39"/>
-    <w:lsdException w:name="caption" w:uiPriority="35" w:qFormat="1"/>
-    <w:lsdException w:name="Title" w:semiHidden="0" w:uiPriority="10" w:unhideWhenUsed="0" w:qFormat="1"/>
-    <w:lsdException w:name="Default Paragraph Font" w:uiPriority="1"/>
-    <w:lsdException w:name="Subtitle" w:semiHidden="0" w:uiPriority="11" w:unhideWhenUsed="0" w:qFormat="1"/>
-    <w:lsdException w:name="Strong" w:semiHidden="0" w:uiPriority="22" w:unhideWhenUsed="0" w:qFormat="1"/>
-    <w:lsdException w:name="Emphasis" w:semiHidden="0" w:uiPriority="20" w:unhideWhenUsed="0" w:qFormat="1"/>
-    <w:lsdException w:name="Table Grid" w:semiHidden="0" w:uiPriority="59" w:unhideWhenUsed="0"/>
-    <w:lsdException w:name="Placeholder Text" w:unhideWhenUsed="0"/>
-    <w:lsdException w:name="No Spacing" w:semiHidden="0" w:uiPriority="1" w:unhideWhenUsed="0" w:qFormat="1"/>
-    <w:lsdException w:name="Light Shading" w:semiHidden="0" w:uiPriority="60" w:unhideWhenUsed="0"/>
-    <w:lsdException w:name="Light List" w:semiHidden="0" w:uiPriority="61" w:unhideWhenUsed="0"/>
-    <w:lsdException w:name="Light Grid" w:semiHidden="0" w:uiPriority="62" w:unhideWhenUsed="0"/>
-    <w:lsdException w:name="Medium Shading 1" w:semiHidden="0" w:uiPriority="63" w:unhideWhenUsed="0"/>
-    <w:lsdException w:name="Medium Shading 2" w:semiHidden="0" w:uiPriority="64" w:unhideWhenUsed="0"/>
-    <w:lsdException w:name="Medium List 1" w:semiHidden="0" w:uiPriority="65" w:unhideWhenUsed="0"/>
-    <w:lsdException w:name="Medium List 2" w:semiHidden="0" w:uiPriority="66" w:unhideWhenUsed="0"/>
-    <w:lsdException w:name="Medium Grid 1" w:semiHidden="0" w:uiPriority="67" w:unhideWhenUsed="0"/>
-    <w:lsdException w:name="Medium Grid 2" w:semiHidden="0" w:uiPriority="68" w:unhideWhenUsed="0"/>
-    <w:lsdException w:name="Medium Grid 3" w:semiHidden="0" w:uiPriority="69" w:unhideWhenUsed="0"/>
-    <w:lsdException w:name="Dark List" w:semiHidden="0" w:uiPriority="70" w:unhideWhenUsed="0"/>
-    <w:lsdException w:name="Colorful Shading" w:semiHidden="0" w:uiPriority="71" w:unhideWhenUsed="0"/>
-    <w:lsdException w:name="Colorful List" w:semiHidden="0" w:uiPriority="72" w:unhideWhenUsed="0"/>
-    <w:lsdException w:name="Colorful Grid" w:semiHidden="0" w:uiPriority="73" w:unhideWhenUsed="0"/>
-    <w:lsdException w:name="Light Shading Accent 1" w:semiHidden="0" w:uiPriority="60" w:unhideWhenUsed="0"/>
-    <w:lsdException w:name="Light List Accent 1" w:semiHidden="0" w:uiPriority="61" w:unhideWhenUsed="0"/>
-    <w:lsdException w:name="Light Grid Accent 1" w:semiHidden="0" w:uiPriority="62" w:unhideWhenUsed="0"/>
-    <w:lsdException w:name="Medium Shading 1 Accent 1" w:semiHidden="0" w:uiPriority="63" w:unhideWhenUsed="0"/>
-    <w:lsdException w:name="Medium Shading 2 Accent 1" w:semiHidden="0" w:uiPriority="64" w:unhideWhenUsed="0"/>
-    <w:lsdException w:name="Medium List 1 Accent 1" w:semiHidden="0" w:uiPriority="65" w:unhideWhenUsed="0"/>
-    <w:lsdException w:name="Revision" w:unhideWhenUsed="0"/>
-    <w:lsdException w:name="List Paragraph" w:semiHidden="0" w:uiPriority="34" w:unhideWhenUsed="0" w:qFormat="1"/>
-    <w:lsdException w:name="Quote" w:semiHidden="0" w:uiPriority="29" w:unhideWhenUsed="0" w:qFormat="1"/>
-    <w:lsdException w:name="Intense Quote" w:semiHidden="0" w:uiPriority="30" w:unhideWhenUsed="0" w:qFormat="1"/>
-    <w:lsdException w:name="Medium List 2 Accent 1" w:semiHidden="0" w:uiPriority="66" w:unhideWhenUsed="0"/>
-    <w:lsdException w:name="Medium Grid 1 Accent 1" w:semiHidden="0" w:uiPriority="67" w:unhideWhenUsed="0"/>
-    <w:lsdException w:name="Medium Grid 2 Accent 1" w:semiHidden="0" w:uiPriority="68" w:unhideWhenUsed="0"/>
-    <w:lsdException w:name="Medium Grid 3 Accent 1" w:semiHidden="0" w:uiPriority="69" w:unhideWhenUsed="0"/>
-    <w:lsdException w:name="Dark List Accent 1" w:semiHidden="0" w:uiPriority="70" w:unhideWhenUsed="0"/>
-    <w:lsdException w:name="Colorful Shading Accent 1" w:semiHidden="0" w:uiPriority="71" w:unhideWhenUsed="0"/>
-    <w:lsdException w:name="Colorful List Accent 1" w:semiHidden="0" w:uiPriority="72" w:unhideWhenUsed="0"/>
-    <w:lsdException w:name="Colorful Grid Accent 1" w:semiHidden="0" w:uiPriority="73" w:unhideWhenUsed="0"/>
-    <w:lsdException w:name="Light Shading Accent 2" w:semiHidden="0" w:uiPriority="60" w:unhideWhenUsed="0"/>
-    <w:lsdException w:name="Light List Accent 2" w:semiHidden="0" w:uiPriority="61" w:unhideWhenUsed="0"/>
-    <w:lsdException w:name="Light Grid Accent 2" w:semiHidden="0" w:uiPriority="62" w:unhideWhenUsed="0"/>
-    <w:lsdException w:name="Medium Shading 1 Accent 2" w:semiHidden="0" w:uiPriority="63" w:unhideWhenUsed="0"/>
-    <w:lsdException w:name="Medium Shading 2 Accent 2" w:semiHidden="0" w:uiPriority="64" w:unhideWhenUsed="0"/>
-    <w:lsdException w:name="Medium List 1 Accent 2" w:semiHidden="0" w:uiPriority="65" w:unhideWhenUsed="0"/>
-    <w:lsdException w:name="Medium List 2 Accent 2" w:semiHidden="0" w:uiPriority="66" w:unhideWhenUsed="0"/>
-    <w:lsdException w:name="Medium Grid 1 Accent 2" w:semiHidden="0" w:uiPriority="67" w:unhideWhenUsed="0"/>
-    <w:lsdException w:name="Medium Grid 2 Accent 2" w:semiHidden="0" w:uiPriority="68" w:unhideWhenUsed="0"/>
-    <w:lsdException w:name="Medium Grid 3 Accent 2" w:semiHidden="0" w:uiPriority="69" w:unhideWhenUsed="0"/>
-    <w:lsdException w:name="Dark List Accent 2" w:semiHidden="0" w:uiPriority="70" w:unhideWhenUsed="0"/>
-    <w:lsdException w:name="Colorful Shading Accent 2" w:semiHidden="0" w:uiPriority="71" w:unhideWhenUsed="0"/>
-    <w:lsdException w:name="Colorful List Accent 2" w:semiHidden="0" w:uiPriority="72" w:unhideWhenUsed="0"/>
-    <w:lsdException w:name="Colorful Grid Accent 2" w:semiHidden="0" w:uiPriority="73" w:unhideWhenUsed="0"/>
-    <w:lsdException w:name="Light Shading Accent 3" w:semiHidden="0" w:uiPriority="60" w:unhideWhenUsed="0"/>
-    <w:lsdException w:name="Light List Accent 3" w:semiHidden="0" w:uiPriority="61" w:unhideWhenUsed="0"/>
-    <w:lsdException w:name="Light Grid Accent 3" w:semiHidden="0" w:uiPriority="62" w:unhideWhenUsed="0"/>
-    <w:lsdException w:name="Medium Shading 1 Accent 3" w:semiHidden="0" w:uiPriority="63" w:unhideWhenUsed="0"/>
-    <w:lsdException w:name="Medium Shading 2 Accent 3" w:semiHidden="0" w:uiPriority="64" w:unhideWhenUsed="0"/>
-    <w:lsdException w:name="Medium List 1 Accent 3" w:semiHidden="0" w:uiPriority="65" w:unhideWhenUsed="0"/>
-    <w:lsdException w:name="Medium List 2 Accent 3" w:semiHidden="0" w:uiPriority="66" w:unhideWhenUsed="0"/>
-    <w:lsdException w:name="Medium Grid 1 Accent 3" w:semiHidden="0" w:uiPriority="67" w:unhideWhenUsed="0"/>
-    <w:lsdException w:name="Medium Grid 2 Accent 3" w:semiHidden="0" w:uiPriority="68" w:unhideWhenUsed="0"/>
-    <w:lsdException w:name="Medium Grid 3 Accent 3" w:semiHidden="0" w:uiPriority="69" w:unhideWhenUsed="0"/>
-    <w:lsdException w:name="Dark List Accent 3" w:semiHidden="0" w:uiPriority="70" w:unhideWhenUsed="0"/>
-    <w:lsdException w:name="Colorful Shading Accent 3" w:semiHidden="0" w:uiPriority="71" w:unhideWhenUsed="0"/>
-    <w:lsdException w:name="Colorful List Accent 3" w:semiHidden="0" w:uiPriority="72" w:unhideWhenUsed="0"/>
-    <w:lsdException w:name="Colorful Grid Accent 3" w:semiHidden="0" w:uiPriority="73" w:unhideWhenUsed="0"/>
-    <w:lsdException w:name="Light Shading Accent 4" w:semiHidden="0" w:uiPriority="60" w:unhideWhenUsed="0"/>
-    <w:lsdException w:name="Light List Accent 4" w:semiHidden="0" w:uiPriority="61" w:unhideWhenUsed="0"/>
-    <w:lsdException w:name="Light Grid Accent 4" w:semiHidden="0" w:uiPriority="62" w:unhideWhenUsed="0"/>
-    <w:lsdException w:name="Medium Shading 1 Accent 4" w:semiHidden="0" w:uiPriority="63" w:unhideWhenUsed="0"/>
-    <w:lsdException w:name="Medium Shading 2 Accent 4" w:semiHidden="0" w:uiPriority="64" w:unhideWhenUsed="0"/>
-    <w:lsdException w:name="Medium List 1 Accent 4" w:semiHidden="0" w:uiPriority="65" w:unhideWhenUsed="0"/>
-    <w:lsdException w:name="Medium List 2 Accent 4" w:semiHidden="0" w:uiPriority="66" w:unhideWhenUsed="0"/>
-    <w:lsdException w:name="Medium Grid 1 Accent 4" w:semiHidden="0" w:uiPriority="67" w:unhideWhenUsed="0"/>
-    <w:lsdException w:name="Medium Grid 2 Accent 4" w:semiHidden="0" w:uiPriority="68" w:unhideWhenUsed="0"/>
-    <w:lsdException w:name="Medium Grid 3 Accent 4" w:semiHidden="0" w:uiPriority="69" w:unhideWhenUsed="0"/>
-    <w:lsdException w:name="Dark List Accent 4" w:semiHidden="0" w:uiPriority="70" w:unhideWhenUsed="0"/>
-    <w:lsdException w:name="Colorful Shading Accent 4" w:semiHidden="0" w:uiPriority="71" w:unhideWhenUsed="0"/>
-    <w:lsdException w:name="Colorful List Accent 4" w:semiHidden="0" w:uiPriority="72" w:unhideWhenUsed="0"/>
-    <w:lsdException w:name="Colorful Grid Accent 4" w:semiHidden="0" w:uiPriority="73" w:unhideWhenUsed="0"/>
-    <w:lsdException w:name="Light Shading Accent 5" w:semiHidden="0" w:uiPriority="60" w:unhideWhenUsed="0"/>
-    <w:lsdException w:name="Light List Accent 5" w:semiHidden="0" w:uiPriority="61" w:unhideWhenUsed="0"/>
-    <w:lsdException w:name="Light Grid Accent 5" w:semiHidden="0" w:uiPriority="62" w:unhideWhenUsed="0"/>
-    <w:lsdException w:name="Medium Shading 1 Accent 5" w:semiHidden="0" w:uiPriority="63" w:unhideWhenUsed="0"/>
-    <w:lsdException w:name="Medium Shading 2 Accent 5" w:semiHidden="0" w:uiPriority="64" w:unhideWhenUsed="0"/>
-    <w:lsdException w:name="Medium List 1 Accent 5" w:semiHidden="0" w:uiPriority="65" w:unhideWhenUsed="0"/>
-    <w:lsdException w:name="Medium List 2 Accent 5" w:semiHidden="0" w:uiPriority="66" w:unhideWhenUsed="0"/>
-    <w:lsdException w:name="Medium Grid 1 Accent 5" w:semiHidden="0" w:uiPriority="67" w:unhideWhenUsed="0"/>
-    <w:lsdException w:name="Medium Grid 2 Accent 5" w:semiHidden="0" w:uiPriority="68" w:unhideWhenUsed="0"/>
-    <w:lsdException w:name="Medium Grid 3 Accent 5" w:semiHidden="0" w:uiPriority="69" w:unhideWhenUsed="0"/>
-    <w:lsdException w:name="Dark List Accent 5" w:semiHidden="0" w:uiPriority="70" w:unhideWhenUsed="0"/>
-    <w:lsdException w:name="Colorful Shading Accent 5" w:semiHidden="0" w:uiPriority="71" w:unhideWhenUsed="0"/>
-    <w:lsdException w:name="Colorful List Accent 5" w:semiHidden="0" w:uiPriority="72" w:unhideWhenUsed="0"/>
-    <w:lsdException w:name="Colorful Grid Accent 5" w:semiHidden="0" w:uiPriority="73" w:unhideWhenUsed="0"/>
-    <w:lsdException w:name="Light Shading Accent 6" w:semiHidden="0" w:uiPriority="60" w:unhideWhenUsed="0"/>
-    <w:lsdException w:name="Light List Accent 6" w:semiHidden="0" w:uiPriority="61" w:unhideWhenUsed="0"/>
-    <w:lsdException w:name="Light Grid Accent 6" w:semiHidden="0" w:uiPriority="62" w:unhideWhenUsed="0"/>
-    <w:lsdException w:name="Medium Shading 1 Accent 6" w:semiHidden="0" w:uiPriority="63" w:unhideWhenUsed="0"/>
-    <w:lsdException w:name="Medium Shading 2 Accent 6" w:semiHidden="0" w:uiPriority="64" w:unhideWhenUsed="0"/>
-    <w:lsdException w:name="Medium List 1 Accent 6" w:semiHidden="0" w:uiPriority="65" w:unhideWhenUsed="0"/>
-    <w:lsdException w:name="Medium List 2 Accent 6" w:semiHidden="0" w:uiPriority="66" w:unhideWhenUsed="0"/>
-    <w:lsdException w:name="Medium Grid 1 Accent 6" w:semiHidden="0" w:uiPriority="67" w:unhideWhenUsed="0"/>
-    <w:lsdException w:name="Medium Grid 2 Accent 6" w:semiHidden="0" w:uiPriority="68" w:unhideWhenUsed="0"/>
-    <w:lsdException w:name="Medium Grid 3 Accent 6" w:semiHidden="0" w:uiPriority="69" w:unhideWhenUsed="0"/>
-    <w:lsdException w:name="Dark List Accent 6" w:semiHidden="0" w:uiPriority="70" w:unhideWhenUsed="0"/>
-    <w:lsdException w:name="Colorful Shading Accent 6" w:semiHidden="0" w:uiPriority="71" w:unhideWhenUsed="0"/>
-    <w:lsdException w:name="Colorful List Accent 6" w:semiHidden="0" w:uiPriority="72" w:unhideWhenUsed="0"/>
-    <w:lsdException w:name="Colorful Grid Accent 6" w:semiHidden="0" w:uiPriority="73" w:unhideWhenUsed="0"/>
-    <w:lsdException w:name="Subtle Emphasis" w:semiHidden="0" w:uiPriority="19" w:unhideWhenUsed="0" w:qFormat="1"/>
-    <w:lsdException w:name="Intense Emphasis" w:semiHidden="0" w:uiPriority="21" w:unhideWhenUsed="0" w:qFormat="1"/>
-    <w:lsdException w:name="Subtle Reference" w:semiHidden="0" w:uiPriority="31" w:unhideWhenUsed="0" w:qFormat="1"/>
-    <w:lsdException w:name="Intense Reference" w:semiHidden="0" w:uiPriority="32" w:unhideWhenUsed="0" w:qFormat="1"/>
-    <w:lsdException w:name="Book Title" w:semiHidden="0" w:uiPriority="33" w:unhideWhenUsed="0" w:qFormat="1"/>
-    <w:lsdException w:name="Bibliography" w:uiPriority="37"/>
-    <w:lsdException w:name="TOC Heading" w:uiPriority="39" w:qFormat="1"/>
-  </w:latentStyles>
-  <w:style w:type="paragraph" w:default="1" w:styleId="Normal">
-    <w:name w:val="Normal"/>
+  <w:style w:type="paragraph" w:styleId="ListParagraph">
+    <w:name w:val="List Paragraph"/>
+    <w:basedOn w:val="Normal"/>
+    <w:uiPriority w:val="34"/>
     <w:qFormat/>
-  </w:style>
-  <w:style w:type="character" w:default="1" w:styleId="DefaultParagraphFont">
-    <w:name w:val="Default Paragraph Font"/>
-    <w:uiPriority w:val="1"/>
-    <w:semiHidden/>
-    <w:unhideWhenUsed/>
-  </w:style>
-  <w:style w:type="table" w:default="1" w:styleId="TableNormal">
-    <w:name w:val="Normal Table"/>
-    <w:uiPriority w:val="99"/>
-    <w:semiHidden/>
-    <w:unhideWhenUsed/>
-    <w:tblPr>
-      <w:tblInd w:w="0" w:type="dxa"/>
-      <w:tblCellMar>
-        <w:top w:w="0" w:type="dxa"/>
-        <w:left w:w="108" w:type="dxa"/>
-        <w:bottom w:w="0" w:type="dxa"/>
-        <w:right w:w="108" w:type="dxa"/>
-      </w:tblCellMar>
-    </w:tblPr>
-  </w:style>
-  <w:style w:type="numbering" w:default="1" w:styleId="NoList">
-    <w:name w:val="No List"/>
-    <w:uiPriority w:val="99"/>
-    <w:semiHidden/>
-    <w:unhideWhenUsed/>
-  </w:style>
-  <w:style w:type="paragraph" w:customStyle="1" w:styleId="15B25BCB3A884963BD2CD9808242ECBE">
-    <w:name w:val="15B25BCB3A884963BD2CD9808242ECBE"/>
-  </w:style>
-  <w:style w:type="paragraph" w:customStyle="1" w:styleId="11DFA523917B4B4D9D140F5A7B38987A">
-    <w:name w:val="11DFA523917B4B4D9D140F5A7B38987A"/>
-  </w:style>
-  <w:style w:type="paragraph" w:customStyle="1" w:styleId="8501DB5466E34BF19B54D65381803E77">
-    <w:name w:val="8501DB5466E34BF19B54D65381803E77"/>
-  </w:style>
-  <w:style w:type="paragraph" w:customStyle="1" w:styleId="C4982606EA9047BCB8CDB96B51A32818">
-    <w:name w:val="C4982606EA9047BCB8CDB96B51A32818"/>
-  </w:style>
-  <w:style w:type="paragraph" w:customStyle="1" w:styleId="F569EC0CD26E45469439E494B2794968">
-    <w:name w:val="F569EC0CD26E45469439E494B2794968"/>
+    <w:pPr>
+      <w:ind w:left="720"/>
+      <w:contextualSpacing/>
+    </w:pPr>
   </w:style>
 </w:styles>
-</file>
-
-<file path=word/glossary/stylesWithEffects.xml><?xml version="1.0" encoding="utf-8"?>
-<w:styles xmlns:wpc="http://schemas.microsoft.com/office/word/2010/wordprocessingCanvas" xmlns:mc="http://schemas.openxmlformats.org/markup-compatibility/2006" xmlns:o="urn:schemas-microsoft-com:office:office" xmlns:r="http://schemas.openxmlformats.org/officeDocument/2006/relationships" xmlns:m="http://schemas.openxmlformats.org/officeDocument/2006/math" xmlns:v="urn:schemas-microsoft-com:vml" xmlns:wp14="http://schemas.microsoft.com/office/word/2010/wordprocessingDrawing" xmlns:wp="http://schemas.openxmlformats.org/drawingml/2006/wordprocessingDrawing" xmlns:w10="urn:schemas-microsoft-com:office:word" xmlns:w="http://schemas.openxmlformats.org/wordprocessingml/2006/main" xmlns:w14="http://schemas.microsoft.com/office/word/2010/wordml" xmlns:wpg="http://schemas.microsoft.com/office/word/2010/wordprocessingGroup" xmlns:wpi="http://schemas.microsoft.com/office/word/2010/wordprocessingInk" xmlns:wne="http://schemas.microsoft.com/office/word/2006/wordml" xmlns:wps="http://schemas.microsoft.com/office/word/2010/wordprocessingShape" mc:Ignorable="w14 wp14">
-  <w:docDefaults>
-    <w:rPrDefault>
-      <w:rPr>
-        <w:rFonts w:asciiTheme="minorHAnsi" w:eastAsiaTheme="minorEastAsia" w:hAnsiTheme="minorHAnsi" w:cstheme="minorBidi"/>
-        <w:sz w:val="22"/>
-        <w:szCs w:val="22"/>
-        <w:lang w:val="en-US" w:eastAsia="ja-JP" w:bidi="ar-SA"/>
-      </w:rPr>
-    </w:rPrDefault>
-    <w:pPrDefault>
-      <w:pPr>
-        <w:spacing w:after="200" w:line="276" w:lineRule="auto"/>
-      </w:pPr>
-    </w:pPrDefault>
-  </w:docDefaults>
-  <w:latentStyles w:defLockedState="0" w:defUIPriority="99" w:defSemiHidden="1" w:defUnhideWhenUsed="1" w:defQFormat="0" w:count="267">
-    <w:lsdException w:name="Normal" w:semiHidden="0" w:uiPriority="0" w:unhideWhenUsed="0" w:qFormat="1"/>
-    <w:lsdException w:name="heading 1" w:semiHidden="0" w:uiPriority="9" w:unhideWhenUsed="0" w:qFormat="1"/>
-    <w:lsdException w:name="heading 2" w:uiPriority="9" w:qFormat="1"/>
-    <w:lsdException w:name="heading 3" w:uiPriority="9" w:qFormat="1"/>
-    <w:lsdException w:name="heading 4" w:uiPriority="9" w:qFormat="1"/>
-    <w:lsdException w:name="heading 5" w:uiPriority="9" w:qFormat="1"/>
-    <w:lsdException w:name="heading 6" w:uiPriority="9" w:qFormat="1"/>
-    <w:lsdException w:name="heading 7" w:uiPriority="9" w:qFormat="1"/>
-    <w:lsdException w:name="heading 8" w:uiPriority="9" w:qFormat="1"/>
-    <w:lsdException w:name="heading 9" w:uiPriority="9" w:qFormat="1"/>
-    <w:lsdException w:name="toc 1" w:uiPriority="39"/>
-    <w:lsdException w:name="toc 2" w:uiPriority="39"/>
-    <w:lsdException w:name="toc 3" w:uiPriority="39"/>
-    <w:lsdException w:name="toc 4" w:uiPriority="39"/>
-    <w:lsdException w:name="toc 5" w:uiPriority="39"/>
-    <w:lsdException w:name="toc 6" w:uiPriority="39"/>
-    <w:lsdException w:name="toc 7" w:uiPriority="39"/>
-    <w:lsdException w:name="toc 8" w:uiPriority="39"/>
-    <w:lsdException w:name="toc 9" w:uiPriority="39"/>
-    <w:lsdException w:name="caption" w:uiPriority="35" w:qFormat="1"/>
-    <w:lsdException w:name="Title" w:semiHidden="0" w:uiPriority="10" w:unhideWhenUsed="0" w:qFormat="1"/>
-    <w:lsdException w:name="Default Paragraph Font" w:uiPriority="1"/>
-    <w:lsdException w:name="Subtitle" w:semiHidden="0" w:uiPriority="11" w:unhideWhenUsed="0" w:qFormat="1"/>
-    <w:lsdException w:name="Strong" w:semiHidden="0" w:uiPriority="22" w:unhideWhenUsed="0" w:qFormat="1"/>
-    <w:lsdException w:name="Emphasis" w:semiHidden="0" w:uiPriority="20" w:unhideWhenUsed="0" w:qFormat="1"/>
-    <w:lsdException w:name="Table Grid" w:semiHidden="0" w:uiPriority="59" w:unhideWhenUsed="0"/>
-    <w:lsdException w:name="Placeholder Text" w:unhideWhenUsed="0"/>
-    <w:lsdException w:name="No Spacing" w:semiHidden="0" w:uiPriority="1" w:unhideWhenUsed="0" w:qFormat="1"/>
-    <w:lsdException w:name="Light Shading" w:semiHidden="0" w:uiPriority="60" w:unhideWhenUsed="0"/>
-    <w:lsdException w:name="Light List" w:semiHidden="0" w:uiPriority="61" w:unhideWhenUsed="0"/>
-    <w:lsdException w:name="Light Grid" w:semiHidden="0" w:uiPriority="62" w:unhideWhenUsed="0"/>
-    <w:lsdException w:name="Medium Shading 1" w:semiHidden="0" w:uiPriority="63" w:unhideWhenUsed="0"/>
-    <w:lsdException w:name="Medium Shading 2" w:semiHidden="0" w:uiPriority="64" w:unhideWhenUsed="0"/>
-    <w:lsdException w:name="Medium List 1" w:semiHidden="0" w:uiPriority="65" w:unhideWhenUsed="0"/>
-    <w:lsdException w:name="Medium List 2" w:semiHidden="0" w:uiPriority="66" w:unhideWhenUsed="0"/>
-    <w:lsdException w:name="Medium Grid 1" w:semiHidden="0" w:uiPriority="67" w:unhideWhenUsed="0"/>
-    <w:lsdException w:name="Medium Grid 2" w:semiHidden="0" w:uiPriority="68" w:unhideWhenUsed="0"/>
-    <w:lsdException w:name="Medium Grid 3" w:semiHidden="0" w:uiPriority="69" w:unhideWhenUsed="0"/>
-    <w:lsdException w:name="Dark List" w:semiHidden="0" w:uiPriority="70" w:unhideWhenUsed="0"/>
-    <w:lsdException w:name="Colorful Shading" w:semiHidden="0" w:uiPriority="71" w:unhideWhenUsed="0"/>
-    <w:lsdException w:name="Colorful List" w:semiHidden="0" w:uiPriority="72" w:unhideWhenUsed="0"/>
-    <w:lsdException w:name="Colorful Grid" w:semiHidden="0" w:uiPriority="73" w:unhideWhenUsed="0"/>
-    <w:lsdException w:name="Light Shading Accent 1" w:semiHidden="0" w:uiPriority="60" w:unhideWhenUsed="0"/>
-    <w:lsdException w:name="Light List Accent 1" w:semiHidden="0" w:uiPriority="61" w:unhideWhenUsed="0"/>
-    <w:lsdException w:name="Light Grid Accent 1" w:semiHidden="0" w:uiPriority="62" w:unhideWhenUsed="0"/>
-    <w:lsdException w:name="Medium Shading 1 Accent 1" w:semiHidden="0" w:uiPriority="63" w:unhideWhenUsed="0"/>
-    <w:lsdException w:name="Medium Shading 2 Accent 1" w:semiHidden="0" w:uiPriority="64" w:unhideWhenUsed="0"/>
-    <w:lsdException w:name="Medium List 1 Accent 1" w:semiHidden="0" w:uiPriority="65" w:unhideWhenUsed="0"/>
-    <w:lsdException w:name="Revision" w:unhideWhenUsed="0"/>
-    <w:lsdException w:name="List Paragraph" w:semiHidden="0" w:uiPriority="34" w:unhideWhenUsed="0" w:qFormat="1"/>
-    <w:lsdException w:name="Quote" w:semiHidden="0" w:uiPriority="29" w:unhideWhenUsed="0" w:qFormat="1"/>
-    <w:lsdException w:name="Intense Quote" w:semiHidden="0" w:uiPriority="30" w:unhideWhenUsed="0" w:qFormat="1"/>
-    <w:lsdException w:name="Medium List 2 Accent 1" w:semiHidden="0" w:uiPriority="66" w:unhideWhenUsed="0"/>
-    <w:lsdException w:name="Medium Grid 1 Accent 1" w:semiHidden="0" w:uiPriority="67" w:unhideWhenUsed="0"/>
-    <w:lsdException w:name="Medium Grid 2 Accent 1" w:semiHidden="0" w:uiPriority="68" w:unhideWhenUsed="0"/>
-    <w:lsdException w:name="Medium Grid 3 Accent 1" w:semiHidden="0" w:uiPriority="69" w:unhideWhenUsed="0"/>
-    <w:lsdException w:name="Dark List Accent 1" w:semiHidden="0" w:uiPriority="70" w:unhideWhenUsed="0"/>
-    <w:lsdException w:name="Colorful Shading Accent 1" w:semiHidden="0" w:uiPriority="71" w:unhideWhenUsed="0"/>
-    <w:lsdException w:name="Colorful List Accent 1" w:semiHidden="0" w:uiPriority="72" w:unhideWhenUsed="0"/>
-    <w:lsdException w:name="Colorful Grid Accent 1" w:semiHidden="0" w:uiPriority="73" w:unhideWhenUsed="0"/>
-    <w:lsdException w:name="Light Shading Accent 2" w:semiHidden="0" w:uiPriority="60" w:unhideWhenUsed="0"/>
-    <w:lsdException w:name="Light List Accent 2" w:semiHidden="0" w:uiPriority="61" w:unhideWhenUsed="0"/>
-    <w:lsdException w:name="Light Grid Accent 2" w:semiHidden="0" w:uiPriority="62" w:unhideWhenUsed="0"/>
-    <w:lsdException w:name="Medium Shading 1 Accent 2" w:semiHidden="0" w:uiPriority="63" w:unhideWhenUsed="0"/>
-    <w:lsdException w:name="Medium Shading 2 Accent 2" w:semiHidden="0" w:uiPriority="64" w:unhideWhenUsed="0"/>
-    <w:lsdException w:name="Medium List 1 Accent 2" w:semiHidden="0" w:uiPriority="65" w:unhideWhenUsed="0"/>
-    <w:lsdException w:name="Medium List 2 Accent 2" w:semiHidden="0" w:uiPriority="66" w:unhideWhenUsed="0"/>
-    <w:lsdException w:name="Medium Grid 1 Accent 2" w:semiHidden="0" w:uiPriority="67" w:unhideWhenUsed="0"/>
-    <w:lsdException w:name="Medium Grid 2 Accent 2" w:semiHidden="0" w:uiPriority="68" w:unhideWhenUsed="0"/>
-    <w:lsdException w:name="Medium Grid 3 Accent 2" w:semiHidden="0" w:uiPriority="69" w:unhideWhenUsed="0"/>
-    <w:lsdException w:name="Dark List Accent 2" w:semiHidden="0" w:uiPriority="70" w:unhideWhenUsed="0"/>
-    <w:lsdException w:name="Colorful Shading Accent 2" w:semiHidden="0" w:uiPriority="71" w:unhideWhenUsed="0"/>
-    <w:lsdException w:name="Colorful List Accent 2" w:semiHidden="0" w:uiPriority="72" w:unhideWhenUsed="0"/>
-    <w:lsdException w:name="Colorful Grid Accent 2" w:semiHidden="0" w:uiPriority="73" w:unhideWhenUsed="0"/>
-    <w:lsdException w:name="Light Shading Accent 3" w:semiHidden="0" w:uiPriority="60" w:unhideWhenUsed="0"/>
-    <w:lsdException w:name="Light List Accent 3" w:semiHidden="0" w:uiPriority="61" w:unhideWhenUsed="0"/>
-    <w:lsdException w:name="Light Grid Accent 3" w:semiHidden="0" w:uiPriority="62" w:unhideWhenUsed="0"/>
-    <w:lsdException w:name="Medium Shading 1 Accent 3" w:semiHidden="0" w:uiPriority="63" w:unhideWhenUsed="0"/>
-    <w:lsdException w:name="Medium Shading 2 Accent 3" w:semiHidden="0" w:uiPriority="64" w:unhideWhenUsed="0"/>
-    <w:lsdException w:name="Medium List 1 Accent 3" w:semiHidden="0" w:uiPriority="65" w:unhideWhenUsed="0"/>
-    <w:lsdException w:name="Medium List 2 Accent 3" w:semiHidden="0" w:uiPriority="66" w:unhideWhenUsed="0"/>
-    <w:lsdException w:name="Medium Grid 1 Accent 3" w:semiHidden="0" w:uiPriority="67" w:unhideWhenUsed="0"/>
-    <w:lsdException w:name="Medium Grid 2 Accent 3" w:semiHidden="0" w:uiPriority="68" w:unhideWhenUsed="0"/>
-    <w:lsdException w:name="Medium Grid 3 Accent 3" w:semiHidden="0" w:uiPriority="69" w:unhideWhenUsed="0"/>
-    <w:lsdException w:name="Dark List Accent 3" w:semiHidden="0" w:uiPriority="70" w:unhideWhenUsed="0"/>
-    <w:lsdException w:name="Colorful Shading Accent 3" w:semiHidden="0" w:uiPriority="71" w:unhideWhenUsed="0"/>
-    <w:lsdException w:name="Colorful List Accent 3" w:semiHidden="0" w:uiPriority="72" w:unhideWhenUsed="0"/>
-    <w:lsdException w:name="Colorful Grid Accent 3" w:semiHidden="0" w:uiPriority="73" w:unhideWhenUsed="0"/>
-    <w:lsdException w:name="Light Shading Accent 4" w:semiHidden="0" w:uiPriority="60" w:unhideWhenUsed="0"/>
-    <w:lsdException w:name="Light List Accent 4" w:semiHidden="0" w:uiPriority="61" w:unhideWhenUsed="0"/>
-    <w:lsdException w:name="Light Grid Accent 4" w:semiHidden="0" w:uiPriority="62" w:unhideWhenUsed="0"/>
-    <w:lsdException w:name="Medium Shading 1 Accent 4" w:semiHidden="0" w:uiPriority="63" w:unhideWhenUsed="0"/>
-    <w:lsdException w:name="Medium Shading 2 Accent 4" w:semiHidden="0" w:uiPriority="64" w:unhideWhenUsed="0"/>
-    <w:lsdException w:name="Medium List 1 Accent 4" w:semiHidden="0" w:uiPriority="65" w:unhideWhenUsed="0"/>
-    <w:lsdException w:name="Medium List 2 Accent 4" w:semiHidden="0" w:uiPriority="66" w:unhideWhenUsed="0"/>
-    <w:lsdException w:name="Medium Grid 1 Accent 4" w:semiHidden="0" w:uiPriority="67" w:unhideWhenUsed="0"/>
-    <w:lsdException w:name="Medium Grid 2 Accent 4" w:semiHidden="0" w:uiPriority="68" w:unhideWhenUsed="0"/>
-    <w:lsdException w:name="Medium Grid 3 Accent 4" w:semiHidden="0" w:uiPriority="69" w:unhideWhenUsed="0"/>
-    <w:lsdException w:name="Dark List Accent 4" w:semiHidden="0" w:uiPriority="70" w:unhideWhenUsed="0"/>
-    <w:lsdException w:name="Colorful Shading Accent 4" w:semiHidden="0" w:uiPriority="71" w:unhideWhenUsed="0"/>
-    <w:lsdException w:name="Colorful List Accent 4" w:semiHidden="0" w:uiPriority="72" w:unhideWhenUsed="0"/>
-    <w:lsdException w:name="Colorful Grid Accent 4" w:semiHidden="0" w:uiPriority="73" w:unhideWhenUsed="0"/>
-    <w:lsdException w:name="Light Shading Accent 5" w:semiHidden="0" w:uiPriority="60" w:unhideWhenUsed="0"/>
-    <w:lsdException w:name="Light List Accent 5" w:semiHidden="0" w:uiPriority="61" w:unhideWhenUsed="0"/>
-    <w:lsdException w:name="Light Grid Accent 5" w:semiHidden="0" w:uiPriority="62" w:unhideWhenUsed="0"/>
-    <w:lsdException w:name="Medium Shading 1 Accent 5" w:semiHidden="0" w:uiPriority="63" w:unhideWhenUsed="0"/>
-    <w:lsdException w:name="Medium Shading 2 Accent 5" w:semiHidden="0" w:uiPriority="64" w:unhideWhenUsed="0"/>
-    <w:lsdException w:name="Medium List 1 Accent 5" w:semiHidden="0" w:uiPriority="65" w:unhideWhenUsed="0"/>
-    <w:lsdException w:name="Medium List 2 Accent 5" w:semiHidden="0" w:uiPriority="66" w:unhideWhenUsed="0"/>
-    <w:lsdException w:name="Medium Grid 1 Accent 5" w:semiHidden="0" w:uiPriority="67" w:unhideWhenUsed="0"/>
-    <w:lsdException w:name="Medium Grid 2 Accent 5" w:semiHidden="0" w:uiPriority="68" w:unhideWhenUsed="0"/>
-    <w:lsdException w:name="Medium Grid 3 Accent 5" w:semiHidden="0" w:uiPriority="69" w:unhideWhenUsed="0"/>
-    <w:lsdException w:name="Dark List Accent 5" w:semiHidden="0" w:uiPriority="70" w:unhideWhenUsed="0"/>
-    <w:lsdException w:name="Colorful Shading Accent 5" w:semiHidden="0" w:uiPriority="71" w:unhideWhenUsed="0"/>
-    <w:lsdException w:name="Colorful List Accent 5" w:semiHidden="0" w:uiPriority="72" w:unhideWhenUsed="0"/>
-    <w:lsdException w:name="Colorful Grid Accent 5" w:semiHidden="0" w:uiPriority="73" w:unhideWhenUsed="0"/>
-    <w:lsdException w:name="Light Shading Accent 6" w:semiHidden="0" w:uiPriority="60" w:unhideWhenUsed="0"/>
-    <w:lsdException w:name="Light List Accent 6" w:semiHidden="0" w:uiPriority="61" w:unhideWhenUsed="0"/>
-    <w:lsdException w:name="Light Grid Accent 6" w:semiHidden="0" w:uiPriority="62" w:unhideWhenUsed="0"/>
-    <w:lsdException w:name="Medium Shading 1 Accent 6" w:semiHidden="0" w:uiPriority="63" w:unhideWhenUsed="0"/>
-    <w:lsdException w:name="Medium Shading 2 Accent 6" w:semiHidden="0" w:uiPriority="64" w:unhideWhenUsed="0"/>
-    <w:lsdException w:name="Medium List 1 Accent 6" w:semiHidden="0" w:uiPriority="65" w:unhideWhenUsed="0"/>
-    <w:lsdException w:name="Medium List 2 Accent 6" w:semiHidden="0" w:uiPriority="66" w:unhideWhenUsed="0"/>
-    <w:lsdException w:name="Medium Grid 1 Accent 6" w:semiHidden="0" w:uiPriority="67" w:unhideWhenUsed="0"/>
-    <w:lsdException w:name="Medium Grid 2 Accent 6" w:semiHidden="0" w:uiPriority="68" w:unhideWhenUsed="0"/>
-    <w:lsdException w:name="Medium Grid 3 Accent 6" w:semiHidden="0" w:uiPriority="69" w:unhideWhenUsed="0"/>
-    <w:lsdException w:name="Dark List Accent 6" w:semiHidden="0" w:uiPriority="70" w:unhideWhenUsed="0"/>
-    <w:lsdException w:name="Colorful Shading Accent 6" w:semiHidden="0" w:uiPriority="71" w:unhideWhenUsed="0"/>
-    <w:lsdException w:name="Colorful List Accent 6" w:semiHidden="0" w:uiPriority="72" w:unhideWhenUsed="0"/>
-    <w:lsdException w:name="Colorful Grid Accent 6" w:semiHidden="0" w:uiPriority="73" w:unhideWhenUsed="0"/>
-    <w:lsdException w:name="Subtle Emphasis" w:semiHidden="0" w:uiPriority="19" w:unhideWhenUsed="0" w:qFormat="1"/>
-    <w:lsdException w:name="Intense Emphasis" w:semiHidden="0" w:uiPriority="21" w:unhideWhenUsed="0" w:qFormat="1"/>
-    <w:lsdException w:name="Subtle Reference" w:semiHidden="0" w:uiPriority="31" w:unhideWhenUsed="0" w:qFormat="1"/>
-    <w:lsdException w:name="Intense Reference" w:semiHidden="0" w:uiPriority="32" w:unhideWhenUsed="0" w:qFormat="1"/>
-    <w:lsdException w:name="Book Title" w:semiHidden="0" w:uiPriority="33" w:unhideWhenUsed="0" w:qFormat="1"/>
-    <w:lsdException w:name="Bibliography" w:uiPriority="37"/>
-    <w:lsdException w:name="TOC Heading" w:uiPriority="39" w:qFormat="1"/>
-  </w:latentStyles>
-  <w:style w:type="paragraph" w:default="1" w:styleId="Normal">
-    <w:name w:val="Normal"/>
-    <w:qFormat/>
-  </w:style>
-  <w:style w:type="character" w:default="1" w:styleId="DefaultParagraphFont">
-    <w:name w:val="Default Paragraph Font"/>
-    <w:uiPriority w:val="1"/>
-    <w:semiHidden/>
-    <w:unhideWhenUsed/>
-  </w:style>
-  <w:style w:type="table" w:default="1" w:styleId="TableNormal">
-    <w:name w:val="Normal Table"/>
-    <w:uiPriority w:val="99"/>
-    <w:semiHidden/>
-    <w:unhideWhenUsed/>
-    <w:tblPr>
-      <w:tblInd w:w="0" w:type="dxa"/>
-      <w:tblCellMar>
-        <w:top w:w="0" w:type="dxa"/>
-        <w:left w:w="108" w:type="dxa"/>
-        <w:bottom w:w="0" w:type="dxa"/>
-        <w:right w:w="108" w:type="dxa"/>
-      </w:tblCellMar>
-    </w:tblPr>
-  </w:style>
-  <w:style w:type="numbering" w:default="1" w:styleId="NoList">
-    <w:name w:val="No List"/>
-    <w:uiPriority w:val="99"/>
-    <w:semiHidden/>
-    <w:unhideWhenUsed/>
-  </w:style>
-  <w:style w:type="paragraph" w:customStyle="1" w:styleId="15B25BCB3A884963BD2CD9808242ECBE">
-    <w:name w:val="15B25BCB3A884963BD2CD9808242ECBE"/>
-  </w:style>
-  <w:style w:type="paragraph" w:customStyle="1" w:styleId="11DFA523917B4B4D9D140F5A7B38987A">
-    <w:name w:val="11DFA523917B4B4D9D140F5A7B38987A"/>
-  </w:style>
-  <w:style w:type="paragraph" w:customStyle="1" w:styleId="8501DB5466E34BF19B54D65381803E77">
-    <w:name w:val="8501DB5466E34BF19B54D65381803E77"/>
-  </w:style>
-  <w:style w:type="paragraph" w:customStyle="1" w:styleId="C4982606EA9047BCB8CDB96B51A32818">
-    <w:name w:val="C4982606EA9047BCB8CDB96B51A32818"/>
-  </w:style>
-  <w:style w:type="paragraph" w:customStyle="1" w:styleId="F569EC0CD26E45469439E494B2794968">
-    <w:name w:val="F569EC0CD26E45469439E494B2794968"/>
-  </w:style>
-</w:styles>
-</file>
-
-<file path=word/glossary/webSettings.xml><?xml version="1.0" encoding="utf-8"?>
-<w:webSettings xmlns:mc="http://schemas.openxmlformats.org/markup-compatibility/2006" xmlns:r="http://schemas.openxmlformats.org/officeDocument/2006/relationships" xmlns:w="http://schemas.openxmlformats.org/wordprocessingml/2006/main" xmlns:w14="http://schemas.microsoft.com/office/word/2010/wordml" mc:Ignorable="w14">
-  <w:optimizeForBrowser/>
-  <w:allowPNG/>
-</w:webSettings>
 </file>
 
 <file path=word/theme/theme1.xml><?xml version="1.0" encoding="utf-8"?>
@@ -2494,7 +3450,7 @@
 </file>
 
 <file path=customXml/itemProps2.xml><?xml version="1.0" encoding="utf-8"?>
-<ds:datastoreItem xmlns:ds="http://schemas.openxmlformats.org/officeDocument/2006/customXml" ds:itemID="{D462CE7A-4DBC-4875-8BF4-6982DD8584FD}">
+<ds:datastoreItem xmlns:ds="http://schemas.openxmlformats.org/officeDocument/2006/customXml" ds:itemID="{9C0D972F-B5E6-4F70-A6F3-7D6269C1D783}">
   <ds:schemaRefs>
     <ds:schemaRef ds:uri="http://schemas.openxmlformats.org/officeDocument/2006/bibliography"/>
   </ds:schemaRefs>

</xml_diff>

<commit_message>
Latest version, includes section 8 (architecture)
</commit_message>
<xml_diff>
--- a/CS3354-ProjectDeliverable1.docx
+++ b/CS3354-ProjectDeliverable1.docx
@@ -804,39 +804,7 @@
           <w:sz w:val="24"/>
           <w:szCs w:val="24"/>
         </w:rPr>
-        <w:t xml:space="preserve">Our proposal was approved without a recommendation for any change. However, our plan will be adjusted based on the fact that one of our team </w:t>
-      </w:r>
-      <w:proofErr w:type="gramStart"/>
-      <w:r>
-        <w:rPr>
-          <w:sz w:val="24"/>
-          <w:szCs w:val="24"/>
-        </w:rPr>
-        <w:t>member</w:t>
-      </w:r>
-      <w:proofErr w:type="gramEnd"/>
-      <w:r>
-        <w:rPr>
-          <w:sz w:val="24"/>
-          <w:szCs w:val="24"/>
-        </w:rPr>
-        <w:t xml:space="preserve">, Michael </w:t>
-      </w:r>
-      <w:proofErr w:type="spellStart"/>
-      <w:r>
-        <w:rPr>
-          <w:sz w:val="24"/>
-          <w:szCs w:val="24"/>
-        </w:rPr>
-        <w:t>Elizalde</w:t>
-      </w:r>
-      <w:proofErr w:type="spellEnd"/>
-      <w:r>
-        <w:rPr>
-          <w:sz w:val="24"/>
-          <w:szCs w:val="24"/>
-        </w:rPr>
-        <w:t>, has joined another project team and is no longer part of our team.</w:t>
+        <w:t>Our proposal was approved without a recommendation for any change. However, our plan will be adjusted based on the fact that one of our team members, Michael Elizalde, has joined another project team and is no longer part of our team.</w:t>
       </w:r>
     </w:p>
     <w:p>
@@ -1044,14 +1012,98 @@
     </w:p>
     <w:p>
       <w:pPr>
-        <w:pStyle w:val="Heading1"/>
-        <w:numPr>
-          <w:ilvl w:val="0"/>
-          <w:numId w:val="1"/>
-        </w:numPr>
+        <w:rPr>
+          <w:sz w:val="24"/>
+          <w:szCs w:val="24"/>
+        </w:rPr>
+      </w:pPr>
+    </w:p>
+    <w:p>
+      <w:pPr>
+        <w:rPr>
+          <w:sz w:val="24"/>
+          <w:szCs w:val="24"/>
+        </w:rPr>
+      </w:pPr>
+    </w:p>
+    <w:p>
+      <w:pPr>
+        <w:rPr>
+          <w:sz w:val="24"/>
+          <w:szCs w:val="24"/>
+        </w:rPr>
+      </w:pPr>
+    </w:p>
+    <w:p>
+      <w:pPr>
+        <w:rPr>
+          <w:sz w:val="24"/>
+          <w:szCs w:val="24"/>
+        </w:rPr>
+      </w:pPr>
+    </w:p>
+    <w:p>
+      <w:pPr>
+        <w:rPr>
+          <w:sz w:val="24"/>
+          <w:szCs w:val="24"/>
+        </w:rPr>
+      </w:pPr>
+      <w:r>
+        <w:rPr>
+          <w:b/>
+          <w:bCs/>
+          <w:i/>
+          <w:iCs/>
+          <w:sz w:val="24"/>
+          <w:szCs w:val="24"/>
+        </w:rPr>
+        <w:t>NOTE:</w:t>
+      </w:r>
+      <w:r>
+        <w:rPr>
+          <w:sz w:val="24"/>
+          <w:szCs w:val="24"/>
+        </w:rPr>
+        <w:tab/>
+        <w:t xml:space="preserve">URL for our project GitHub is: </w:t>
+      </w:r>
+      <w:hyperlink r:id="rId16" w:history="1">
+        <w:r>
+          <w:rPr>
+            <w:rStyle w:val="Hyperlink"/>
+            <w:sz w:val="24"/>
+            <w:szCs w:val="24"/>
+          </w:rPr>
+          <w:t>https://github.com/CS3354-Readary</w:t>
+        </w:r>
+      </w:hyperlink>
+    </w:p>
+    <w:p>
+      <w:pPr>
+        <w:rPr>
+          <w:sz w:val="24"/>
+          <w:szCs w:val="24"/>
+        </w:rPr>
+      </w:pPr>
+    </w:p>
+    <w:p>
+      <w:pPr>
+        <w:rPr>
+          <w:sz w:val="24"/>
+          <w:szCs w:val="24"/>
+        </w:rPr>
+      </w:pPr>
+    </w:p>
+    <w:p>
+      <w:pPr>
+        <w:rPr>
+          <w:sz w:val="24"/>
+          <w:szCs w:val="24"/>
+        </w:rPr>
         <w:sectPr>
-          <w:headerReference w:type="default" r:id="rId16"/>
-          <w:footerReference w:type="default" r:id="rId17"/>
+          <w:headerReference w:type="default" r:id="rId17"/>
+          <w:footerReference w:type="default" r:id="rId18"/>
           <w:pgSz w:w="12240" w:h="15840"/>
           <w:pgMar w:top="1440" w:right="1440" w:bottom="1440" w:left="1440" w:header="720" w:footer="720" w:gutter="0"/>
           <w:cols w:space="720"/>
@@ -1293,10 +1345,7 @@
       </w:pPr>
       <w:r>
         <w:lastRenderedPageBreak/>
-        <w:t>Software Requirements</w:t>
-      </w:r>
-      <w:r>
-        <w:t>:</w:t>
+        <w:t>Software Requirements:</w:t>
       </w:r>
     </w:p>
     <w:p/>
@@ -1312,14 +1361,7 @@
           <w:sz w:val="24"/>
           <w:szCs w:val="24"/>
         </w:rPr>
-        <w:t>Aisha, your functional and non-functional requirements go in this section</w:t>
-      </w:r>
-      <w:r>
-        <w:rPr>
-          <w:sz w:val="24"/>
-          <w:szCs w:val="24"/>
-        </w:rPr>
-        <w:t>.</w:t>
+        <w:t>Aisha, your functional and non-functional requirements go in this section.</w:t>
       </w:r>
     </w:p>
     <w:p>
@@ -1395,10 +1437,7 @@
       </w:pPr>
       <w:r>
         <w:lastRenderedPageBreak/>
-        <w:t>Use Case Diagram</w:t>
-      </w:r>
-      <w:r>
-        <w:t>:</w:t>
+        <w:t>Use Case Diagram:</w:t>
       </w:r>
     </w:p>
     <w:p/>
@@ -1414,21 +1453,7 @@
           <w:sz w:val="24"/>
           <w:szCs w:val="24"/>
         </w:rPr>
-        <w:t>Determine how many use case diagrams are needed to describe the project fully. Then add each diagram in a separate subsection under section 5 here</w:t>
-      </w:r>
-      <w:r>
-        <w:rPr>
-          <w:sz w:val="24"/>
-          <w:szCs w:val="24"/>
-        </w:rPr>
-        <w:t>.</w:t>
-      </w:r>
-      <w:r>
-        <w:rPr>
-          <w:sz w:val="24"/>
-          <w:szCs w:val="24"/>
-        </w:rPr>
-        <w:t xml:space="preserve"> </w:t>
+        <w:t xml:space="preserve">Determine how many use case diagrams are needed to describe the project fully. Then add each diagram in a separate subsection under section 5 here. </w:t>
       </w:r>
       <w:proofErr w:type="gramStart"/>
       <w:r>
@@ -1577,10 +1602,7 @@
         </w:numPr>
       </w:pPr>
       <w:r>
-        <w:t>Sequence Diagram</w:t>
-      </w:r>
-      <w:r>
-        <w:t>:</w:t>
+        <w:t>Sequence Diagram:</w:t>
       </w:r>
     </w:p>
     <w:p/>
@@ -1596,21 +1618,7 @@
           <w:sz w:val="24"/>
           <w:szCs w:val="24"/>
         </w:rPr>
-        <w:t>There needs to be a sequence diagram for each use case diagram in section 5</w:t>
-      </w:r>
-      <w:r>
-        <w:rPr>
-          <w:sz w:val="24"/>
-          <w:szCs w:val="24"/>
-        </w:rPr>
-        <w:t>.</w:t>
-      </w:r>
-      <w:r>
-        <w:rPr>
-          <w:sz w:val="24"/>
-          <w:szCs w:val="24"/>
-        </w:rPr>
-        <w:t xml:space="preserve"> Please coordinate with the team member that is working on section 5 to complete this section.</w:t>
+        <w:t>There needs to be a sequence diagram for each use case diagram in section 5. Please coordinate with the team member that is working on section 5 to complete this section.</w:t>
       </w:r>
     </w:p>
     <w:p>
@@ -1638,10 +1646,7 @@
       </w:pPr>
       <w:r>
         <w:lastRenderedPageBreak/>
-        <w:t>Class Diagram</w:t>
-      </w:r>
-      <w:r>
-        <w:t>:</w:t>
+        <w:t>Class Diagram:</w:t>
       </w:r>
     </w:p>
     <w:p/>
@@ -1657,97 +1662,88 @@
           <w:sz w:val="24"/>
           <w:szCs w:val="24"/>
         </w:rPr>
-        <w:t>Please provide one comprehensive class diagram in this section, which includes cardinalities, aggregation/generalization (as applicable), and attributes and methods of each class</w:t>
-      </w:r>
-      <w:r>
-        <w:rPr>
-          <w:sz w:val="24"/>
-          <w:szCs w:val="24"/>
-        </w:rPr>
-        <w:t>.</w:t>
-      </w:r>
-    </w:p>
-    <w:p>
-      <w:pPr>
-        <w:rPr>
-          <w:sz w:val="24"/>
-          <w:szCs w:val="24"/>
-        </w:rPr>
-      </w:pPr>
-    </w:p>
-    <w:p>
-      <w:pPr>
-        <w:rPr>
-          <w:sz w:val="24"/>
-          <w:szCs w:val="24"/>
-        </w:rPr>
-      </w:pPr>
-    </w:p>
-    <w:p>
-      <w:pPr>
-        <w:rPr>
-          <w:sz w:val="24"/>
-          <w:szCs w:val="24"/>
-        </w:rPr>
-      </w:pPr>
-    </w:p>
-    <w:p>
-      <w:pPr>
-        <w:rPr>
-          <w:sz w:val="24"/>
-          <w:szCs w:val="24"/>
-        </w:rPr>
-      </w:pPr>
-    </w:p>
-    <w:p>
-      <w:pPr>
-        <w:rPr>
-          <w:sz w:val="24"/>
-          <w:szCs w:val="24"/>
-        </w:rPr>
-      </w:pPr>
-    </w:p>
-    <w:p>
-      <w:pPr>
-        <w:rPr>
-          <w:sz w:val="24"/>
-          <w:szCs w:val="24"/>
-        </w:rPr>
-      </w:pPr>
-    </w:p>
-    <w:p>
-      <w:pPr>
-        <w:rPr>
-          <w:sz w:val="24"/>
-          <w:szCs w:val="24"/>
-        </w:rPr>
-      </w:pPr>
-    </w:p>
-    <w:p>
-      <w:pPr>
-        <w:rPr>
-          <w:sz w:val="24"/>
-          <w:szCs w:val="24"/>
-        </w:rPr>
-      </w:pPr>
-    </w:p>
-    <w:p>
-      <w:pPr>
-        <w:rPr>
-          <w:sz w:val="24"/>
-          <w:szCs w:val="24"/>
-        </w:rPr>
-      </w:pPr>
-    </w:p>
-    <w:p>
-      <w:pPr>
-        <w:rPr>
-          <w:sz w:val="24"/>
-          <w:szCs w:val="24"/>
-        </w:rPr>
-      </w:pPr>
-      <w:bookmarkStart w:id="0" w:name="_GoBack"/>
-      <w:bookmarkEnd w:id="0"/>
+        <w:t>Please provide one comprehensive class diagram in this section, which includes cardinalities, aggregation/generalization (as applicable), and attributes and methods of each class.</w:t>
+      </w:r>
+    </w:p>
+    <w:p>
+      <w:pPr>
+        <w:rPr>
+          <w:sz w:val="24"/>
+          <w:szCs w:val="24"/>
+        </w:rPr>
+      </w:pPr>
+    </w:p>
+    <w:p>
+      <w:pPr>
+        <w:rPr>
+          <w:sz w:val="24"/>
+          <w:szCs w:val="24"/>
+        </w:rPr>
+      </w:pPr>
+    </w:p>
+    <w:p>
+      <w:pPr>
+        <w:rPr>
+          <w:sz w:val="24"/>
+          <w:szCs w:val="24"/>
+        </w:rPr>
+      </w:pPr>
+    </w:p>
+    <w:p>
+      <w:pPr>
+        <w:rPr>
+          <w:sz w:val="24"/>
+          <w:szCs w:val="24"/>
+        </w:rPr>
+      </w:pPr>
+    </w:p>
+    <w:p>
+      <w:pPr>
+        <w:rPr>
+          <w:sz w:val="24"/>
+          <w:szCs w:val="24"/>
+        </w:rPr>
+      </w:pPr>
+    </w:p>
+    <w:p>
+      <w:pPr>
+        <w:rPr>
+          <w:sz w:val="24"/>
+          <w:szCs w:val="24"/>
+        </w:rPr>
+      </w:pPr>
+    </w:p>
+    <w:p>
+      <w:pPr>
+        <w:rPr>
+          <w:sz w:val="24"/>
+          <w:szCs w:val="24"/>
+        </w:rPr>
+      </w:pPr>
+    </w:p>
+    <w:p>
+      <w:pPr>
+        <w:rPr>
+          <w:sz w:val="24"/>
+          <w:szCs w:val="24"/>
+        </w:rPr>
+      </w:pPr>
+    </w:p>
+    <w:p>
+      <w:pPr>
+        <w:rPr>
+          <w:sz w:val="24"/>
+          <w:szCs w:val="24"/>
+        </w:rPr>
+      </w:pPr>
+    </w:p>
+    <w:p>
+      <w:pPr>
+        <w:rPr>
+          <w:sz w:val="24"/>
+          <w:szCs w:val="24"/>
+        </w:rPr>
+      </w:pPr>
     </w:p>
     <w:p>
       <w:pPr>
@@ -1758,10 +1754,7 @@
         </w:numPr>
       </w:pPr>
       <w:r>
-        <w:t>Architectural Design</w:t>
-      </w:r>
-      <w:r>
-        <w:t>:</w:t>
+        <w:t>Architectural Design:</w:t>
       </w:r>
     </w:p>
     <w:p/>
@@ -1777,26 +1770,1641 @@
           <w:sz w:val="24"/>
           <w:szCs w:val="24"/>
         </w:rPr>
-        <w:t>I am doing the architectural design</w:t>
-      </w:r>
-      <w:r>
-        <w:rPr>
-          <w:sz w:val="24"/>
-          <w:szCs w:val="24"/>
-        </w:rPr>
-        <w:t>.</w:t>
-      </w:r>
-      <w:r>
-        <w:rPr>
-          <w:sz w:val="24"/>
-          <w:szCs w:val="24"/>
-        </w:rPr>
-        <w:t xml:space="preserve"> As agreed during project meeting, I will be using a Repository Architecture Pattern for this.</w:t>
+        <w:t>The central part of Readary is a centralized DBMS. Therefore, our architectural choice is a central repository pattern. A high level architecture is shown below:</w:t>
+      </w:r>
+    </w:p>
+    <w:p>
+      <w:pPr>
+        <w:rPr>
+          <w:sz w:val="24"/>
+          <w:szCs w:val="24"/>
+        </w:rPr>
+      </w:pPr>
+      <w:bookmarkStart w:id="0" w:name="_GoBack"/>
+      <w:bookmarkEnd w:id="0"/>
+    </w:p>
+    <w:p>
+      <w:r>
+        <w:rPr>
+          <w:noProof/>
+        </w:rPr>
+        <mc:AlternateContent>
+          <mc:Choice Requires="wpc">
+            <w:drawing>
+              <wp:inline distT="0" distB="0" distL="0" distR="0">
+                <wp:extent cx="5486400" cy="3944679"/>
+                <wp:effectExtent l="0" t="0" r="0" b="17780"/>
+                <wp:docPr id="4" name="Canvas 4"/>
+                <wp:cNvGraphicFramePr>
+                  <a:graphicFrameLocks xmlns:a="http://schemas.openxmlformats.org/drawingml/2006/main" noChangeAspect="1"/>
+                </wp:cNvGraphicFramePr>
+                <a:graphic xmlns:a="http://schemas.openxmlformats.org/drawingml/2006/main">
+                  <a:graphicData uri="http://schemas.microsoft.com/office/word/2010/wordprocessingCanvas">
+                    <wpc:wpc>
+                      <wpc:bg/>
+                      <wpc:whole/>
+                      <wps:wsp>
+                        <wps:cNvPr id="5" name="Rectangle 5"/>
+                        <wps:cNvSpPr/>
+                        <wps:spPr>
+                          <a:xfrm>
+                            <a:off x="1265274" y="1169182"/>
+                            <a:ext cx="3030279" cy="1637514"/>
+                          </a:xfrm>
+                          <a:prstGeom prst="rect">
+                            <a:avLst/>
+                          </a:prstGeom>
+                          <a:solidFill>
+                            <a:schemeClr val="accent1">
+                              <a:lumMod val="20000"/>
+                              <a:lumOff val="80000"/>
+                            </a:schemeClr>
+                          </a:solidFill>
+                          <a:ln>
+                            <a:solidFill>
+                              <a:schemeClr val="accent1">
+                                <a:lumMod val="20000"/>
+                                <a:lumOff val="80000"/>
+                              </a:schemeClr>
+                            </a:solidFill>
+                          </a:ln>
+                        </wps:spPr>
+                        <wps:style>
+                          <a:lnRef idx="2">
+                            <a:schemeClr val="accent1">
+                              <a:shade val="50000"/>
+                            </a:schemeClr>
+                          </a:lnRef>
+                          <a:fillRef idx="1">
+                            <a:schemeClr val="accent1"/>
+                          </a:fillRef>
+                          <a:effectRef idx="0">
+                            <a:schemeClr val="accent1"/>
+                          </a:effectRef>
+                          <a:fontRef idx="minor">
+                            <a:schemeClr val="lt1"/>
+                          </a:fontRef>
+                        </wps:style>
+                        <wps:bodyPr rot="0" spcFirstLastPara="0" vertOverflow="overflow" horzOverflow="overflow" vert="horz" wrap="square" lIns="91440" tIns="45720" rIns="91440" bIns="45720" numCol="1" spcCol="0" rtlCol="0" fromWordArt="0" anchor="ctr" anchorCtr="0" forceAA="0" compatLnSpc="1">
+                          <a:prstTxWarp prst="textNoShape">
+                            <a:avLst/>
+                          </a:prstTxWarp>
+                          <a:noAutofit/>
+                        </wps:bodyPr>
+                      </wps:wsp>
+                      <wps:wsp>
+                        <wps:cNvPr id="6" name="Rectangle 6"/>
+                        <wps:cNvSpPr/>
+                        <wps:spPr>
+                          <a:xfrm>
+                            <a:off x="1424762" y="1584251"/>
+                            <a:ext cx="1031358" cy="510363"/>
+                          </a:xfrm>
+                          <a:prstGeom prst="rect">
+                            <a:avLst/>
+                          </a:prstGeom>
+                          <a:solidFill>
+                            <a:schemeClr val="bg1">
+                              <a:lumMod val="95000"/>
+                            </a:schemeClr>
+                          </a:solidFill>
+                          <a:effectLst>
+                            <a:outerShdw blurRad="50800" dist="38100" dir="2700000" algn="tl" rotWithShape="0">
+                              <a:prstClr val="black">
+                                <a:alpha val="40000"/>
+                              </a:prstClr>
+                            </a:outerShdw>
+                          </a:effectLst>
+                        </wps:spPr>
+                        <wps:style>
+                          <a:lnRef idx="2">
+                            <a:schemeClr val="accent1">
+                              <a:shade val="50000"/>
+                            </a:schemeClr>
+                          </a:lnRef>
+                          <a:fillRef idx="1">
+                            <a:schemeClr val="accent1"/>
+                          </a:fillRef>
+                          <a:effectRef idx="0">
+                            <a:schemeClr val="accent1"/>
+                          </a:effectRef>
+                          <a:fontRef idx="minor">
+                            <a:schemeClr val="lt1"/>
+                          </a:fontRef>
+                        </wps:style>
+                        <wps:txbx>
+                          <w:txbxContent>
+                            <w:p>
+                              <w:pPr>
+                                <w:jc w:val="center"/>
+                                <w:rPr>
+                                  <w:rFonts w:asciiTheme="minorBidi" w:hAnsiTheme="minorBidi"/>
+                                  <w:color w:val="000000" w:themeColor="text1"/>
+                                  <w:sz w:val="16"/>
+                                  <w:szCs w:val="16"/>
+                                </w:rPr>
+                              </w:pPr>
+                              <w:r>
+                                <w:rPr>
+                                  <w:rFonts w:asciiTheme="minorBidi" w:hAnsiTheme="minorBidi"/>
+                                  <w:color w:val="000000" w:themeColor="text1"/>
+                                  <w:sz w:val="16"/>
+                                  <w:szCs w:val="16"/>
+                                </w:rPr>
+                                <w:t>User</w:t>
+                              </w:r>
+                            </w:p>
+                            <w:p>
+                              <w:pPr>
+                                <w:jc w:val="center"/>
+                                <w:rPr>
+                                  <w:rFonts w:asciiTheme="minorBidi" w:hAnsiTheme="minorBidi"/>
+                                  <w:color w:val="000000" w:themeColor="text1"/>
+                                  <w:sz w:val="16"/>
+                                  <w:szCs w:val="16"/>
+                                </w:rPr>
+                              </w:pPr>
+                              <w:r>
+                                <w:rPr>
+                                  <w:rFonts w:asciiTheme="minorBidi" w:hAnsiTheme="minorBidi"/>
+                                  <w:color w:val="000000" w:themeColor="text1"/>
+                                  <w:sz w:val="16"/>
+                                  <w:szCs w:val="16"/>
+                                </w:rPr>
+                                <w:t>Authentication &amp;</w:t>
+                              </w:r>
+                            </w:p>
+                            <w:p>
+                              <w:pPr>
+                                <w:jc w:val="center"/>
+                                <w:rPr>
+                                  <w:rFonts w:asciiTheme="minorBidi" w:hAnsiTheme="minorBidi"/>
+                                  <w:color w:val="000000" w:themeColor="text1"/>
+                                  <w:sz w:val="16"/>
+                                  <w:szCs w:val="16"/>
+                                </w:rPr>
+                              </w:pPr>
+                              <w:r>
+                                <w:rPr>
+                                  <w:rFonts w:asciiTheme="minorBidi" w:hAnsiTheme="minorBidi"/>
+                                  <w:color w:val="000000" w:themeColor="text1"/>
+                                  <w:sz w:val="16"/>
+                                  <w:szCs w:val="16"/>
+                                </w:rPr>
+                                <w:t>Preferences</w:t>
+                              </w:r>
+                            </w:p>
+                          </w:txbxContent>
+                        </wps:txbx>
+                        <wps:bodyPr rot="0" spcFirstLastPara="0" vertOverflow="overflow" horzOverflow="overflow" vert="horz" wrap="square" lIns="91440" tIns="45720" rIns="91440" bIns="45720" numCol="1" spcCol="0" rtlCol="0" fromWordArt="0" anchor="ctr" anchorCtr="0" forceAA="0" compatLnSpc="1">
+                          <a:prstTxWarp prst="textNoShape">
+                            <a:avLst/>
+                          </a:prstTxWarp>
+                          <a:noAutofit/>
+                        </wps:bodyPr>
+                      </wps:wsp>
+                      <wps:wsp>
+                        <wps:cNvPr id="7" name="Text Box 7"/>
+                        <wps:cNvSpPr txBox="1"/>
+                        <wps:spPr>
+                          <a:xfrm>
+                            <a:off x="2371061" y="1275592"/>
+                            <a:ext cx="861237" cy="223600"/>
+                          </a:xfrm>
+                          <a:prstGeom prst="rect">
+                            <a:avLst/>
+                          </a:prstGeom>
+                          <a:solidFill>
+                            <a:schemeClr val="lt1"/>
+                          </a:solidFill>
+                          <a:ln w="6350">
+                            <a:solidFill>
+                              <a:schemeClr val="bg1"/>
+                            </a:solidFill>
+                          </a:ln>
+                          <a:effectLst/>
+                        </wps:spPr>
+                        <wps:style>
+                          <a:lnRef idx="0">
+                            <a:schemeClr val="accent1"/>
+                          </a:lnRef>
+                          <a:fillRef idx="0">
+                            <a:schemeClr val="accent1"/>
+                          </a:fillRef>
+                          <a:effectRef idx="0">
+                            <a:schemeClr val="accent1"/>
+                          </a:effectRef>
+                          <a:fontRef idx="minor">
+                            <a:schemeClr val="dk1"/>
+                          </a:fontRef>
+                        </wps:style>
+                        <wps:txbx>
+                          <w:txbxContent>
+                            <w:p>
+                              <w:pPr>
+                                <w:rPr>
+                                  <w:sz w:val="20"/>
+                                </w:rPr>
+                              </w:pPr>
+                              <w:r>
+                                <w:rPr>
+                                  <w:sz w:val="20"/>
+                                </w:rPr>
+                                <w:t>REPOSITORY</w:t>
+                              </w:r>
+                            </w:p>
+                          </w:txbxContent>
+                        </wps:txbx>
+                        <wps:bodyPr rot="0" spcFirstLastPara="0" vertOverflow="overflow" horzOverflow="overflow" vert="horz" wrap="square" lIns="91440" tIns="45720" rIns="91440" bIns="45720" numCol="1" spcCol="0" rtlCol="0" fromWordArt="0" anchor="t" anchorCtr="0" forceAA="0" compatLnSpc="1">
+                          <a:prstTxWarp prst="textNoShape">
+                            <a:avLst/>
+                          </a:prstTxWarp>
+                          <a:noAutofit/>
+                        </wps:bodyPr>
+                      </wps:wsp>
+                      <wps:wsp>
+                        <wps:cNvPr id="12" name="Rectangle 12"/>
+                        <wps:cNvSpPr/>
+                        <wps:spPr>
+                          <a:xfrm>
+                            <a:off x="3103953" y="2210819"/>
+                            <a:ext cx="1031240" cy="509905"/>
+                          </a:xfrm>
+                          <a:prstGeom prst="rect">
+                            <a:avLst/>
+                          </a:prstGeom>
+                          <a:solidFill>
+                            <a:schemeClr val="bg1">
+                              <a:lumMod val="95000"/>
+                            </a:schemeClr>
+                          </a:solidFill>
+                          <a:effectLst>
+                            <a:outerShdw blurRad="50800" dist="38100" dir="2700000" algn="tl" rotWithShape="0">
+                              <a:prstClr val="black">
+                                <a:alpha val="40000"/>
+                              </a:prstClr>
+                            </a:outerShdw>
+                          </a:effectLst>
+                        </wps:spPr>
+                        <wps:style>
+                          <a:lnRef idx="2">
+                            <a:schemeClr val="accent1">
+                              <a:shade val="50000"/>
+                            </a:schemeClr>
+                          </a:lnRef>
+                          <a:fillRef idx="1">
+                            <a:schemeClr val="accent1"/>
+                          </a:fillRef>
+                          <a:effectRef idx="0">
+                            <a:schemeClr val="accent1"/>
+                          </a:effectRef>
+                          <a:fontRef idx="minor">
+                            <a:schemeClr val="lt1"/>
+                          </a:fontRef>
+                        </wps:style>
+                        <wps:txbx>
+                          <w:txbxContent>
+                            <w:p>
+                              <w:pPr>
+                                <w:pStyle w:val="NormalWeb"/>
+                                <w:spacing w:before="0" w:beforeAutospacing="0" w:after="0" w:afterAutospacing="0"/>
+                                <w:jc w:val="center"/>
+                                <w:rPr>
+                                  <w:rFonts w:ascii="Arial" w:eastAsia="MS Mincho" w:hAnsi="Arial" w:cs="Arial"/>
+                                  <w:color w:val="000000"/>
+                                  <w:sz w:val="16"/>
+                                  <w:szCs w:val="16"/>
+                                </w:rPr>
+                              </w:pPr>
+                            </w:p>
+                            <w:p>
+                              <w:pPr>
+                                <w:pStyle w:val="NormalWeb"/>
+                                <w:spacing w:before="0" w:beforeAutospacing="0" w:after="0" w:afterAutospacing="0"/>
+                                <w:jc w:val="center"/>
+                                <w:rPr>
+                                  <w:rFonts w:ascii="Arial" w:eastAsia="MS Mincho" w:hAnsi="Arial" w:cs="Arial"/>
+                                  <w:color w:val="000000"/>
+                                  <w:sz w:val="16"/>
+                                  <w:szCs w:val="16"/>
+                                </w:rPr>
+                              </w:pPr>
+                              <w:r>
+                                <w:rPr>
+                                  <w:rFonts w:ascii="Arial" w:eastAsia="MS Mincho" w:hAnsi="Arial" w:cs="Arial"/>
+                                  <w:color w:val="000000"/>
+                                  <w:sz w:val="16"/>
+                                  <w:szCs w:val="16"/>
+                                </w:rPr>
+                                <w:t>Analytics</w:t>
+                              </w:r>
+                            </w:p>
+                            <w:p>
+                              <w:pPr>
+                                <w:pStyle w:val="NormalWeb"/>
+                                <w:spacing w:before="0" w:beforeAutospacing="0" w:after="0" w:afterAutospacing="0"/>
+                                <w:jc w:val="center"/>
+                                <w:rPr>
+                                  <w:rFonts w:ascii="Arial" w:eastAsia="MS Mincho" w:hAnsi="Arial" w:cs="Arial"/>
+                                  <w:color w:val="000000"/>
+                                  <w:sz w:val="16"/>
+                                  <w:szCs w:val="16"/>
+                                </w:rPr>
+                              </w:pPr>
+                            </w:p>
+                            <w:p>
+                              <w:pPr>
+                                <w:pStyle w:val="NormalWeb"/>
+                                <w:spacing w:before="0" w:beforeAutospacing="0" w:after="0" w:afterAutospacing="0"/>
+                                <w:jc w:val="center"/>
+                              </w:pPr>
+                            </w:p>
+                            <w:p>
+                              <w:pPr>
+                                <w:pStyle w:val="NormalWeb"/>
+                                <w:spacing w:before="0" w:beforeAutospacing="0" w:after="0" w:afterAutospacing="0"/>
+                                <w:jc w:val="center"/>
+                              </w:pPr>
+                            </w:p>
+                          </w:txbxContent>
+                        </wps:txbx>
+                        <wps:bodyPr rot="0" spcFirstLastPara="0" vert="horz" wrap="square" lIns="91440" tIns="45720" rIns="91440" bIns="45720" numCol="1" spcCol="0" rtlCol="0" fromWordArt="0" anchor="ctr" anchorCtr="0" forceAA="0" compatLnSpc="1">
+                          <a:prstTxWarp prst="textNoShape">
+                            <a:avLst/>
+                          </a:prstTxWarp>
+                          <a:noAutofit/>
+                        </wps:bodyPr>
+                      </wps:wsp>
+                      <wps:wsp>
+                        <wps:cNvPr id="13" name="Rectangle 13"/>
+                        <wps:cNvSpPr/>
+                        <wps:spPr>
+                          <a:xfrm>
+                            <a:off x="1427553" y="2203730"/>
+                            <a:ext cx="1031240" cy="509270"/>
+                          </a:xfrm>
+                          <a:prstGeom prst="rect">
+                            <a:avLst/>
+                          </a:prstGeom>
+                          <a:solidFill>
+                            <a:schemeClr val="bg1">
+                              <a:lumMod val="95000"/>
+                            </a:schemeClr>
+                          </a:solidFill>
+                          <a:effectLst>
+                            <a:outerShdw blurRad="50800" dist="38100" dir="2700000" algn="tl" rotWithShape="0">
+                              <a:prstClr val="black">
+                                <a:alpha val="40000"/>
+                              </a:prstClr>
+                            </a:outerShdw>
+                          </a:effectLst>
+                        </wps:spPr>
+                        <wps:style>
+                          <a:lnRef idx="2">
+                            <a:schemeClr val="accent1">
+                              <a:shade val="50000"/>
+                            </a:schemeClr>
+                          </a:lnRef>
+                          <a:fillRef idx="1">
+                            <a:schemeClr val="accent1"/>
+                          </a:fillRef>
+                          <a:effectRef idx="0">
+                            <a:schemeClr val="accent1"/>
+                          </a:effectRef>
+                          <a:fontRef idx="minor">
+                            <a:schemeClr val="lt1"/>
+                          </a:fontRef>
+                        </wps:style>
+                        <wps:txbx>
+                          <w:txbxContent>
+                            <w:p>
+                              <w:pPr>
+                                <w:pStyle w:val="NormalWeb"/>
+                                <w:spacing w:before="0" w:beforeAutospacing="0" w:after="0" w:afterAutospacing="0"/>
+                                <w:jc w:val="center"/>
+                                <w:rPr>
+                                  <w:rFonts w:ascii="Arial" w:eastAsia="MS Mincho" w:hAnsi="Arial" w:cs="Arial"/>
+                                  <w:color w:val="000000"/>
+                                  <w:sz w:val="16"/>
+                                  <w:szCs w:val="16"/>
+                                </w:rPr>
+                              </w:pPr>
+                            </w:p>
+                            <w:p>
+                              <w:pPr>
+                                <w:pStyle w:val="NormalWeb"/>
+                                <w:spacing w:before="0" w:beforeAutospacing="0" w:after="0" w:afterAutospacing="0"/>
+                                <w:jc w:val="center"/>
+                              </w:pPr>
+                              <w:r>
+                                <w:rPr>
+                                  <w:rFonts w:ascii="Arial" w:eastAsia="MS Mincho" w:hAnsi="Arial" w:cs="Arial"/>
+                                  <w:color w:val="000000"/>
+                                  <w:sz w:val="16"/>
+                                  <w:szCs w:val="16"/>
+                                </w:rPr>
+                                <w:t> Author/Publisher</w:t>
+                              </w:r>
+                            </w:p>
+                            <w:p>
+                              <w:pPr>
+                                <w:pStyle w:val="NormalWeb"/>
+                                <w:spacing w:before="0" w:beforeAutospacing="0" w:after="0" w:afterAutospacing="0"/>
+                                <w:jc w:val="center"/>
+                                <w:rPr>
+                                  <w:rFonts w:ascii="Arial" w:eastAsia="MS Mincho" w:hAnsi="Arial" w:cs="Arial"/>
+                                  <w:color w:val="000000"/>
+                                  <w:sz w:val="16"/>
+                                  <w:szCs w:val="16"/>
+                                </w:rPr>
+                              </w:pPr>
+                              <w:r>
+                                <w:rPr>
+                                  <w:rFonts w:ascii="Arial" w:eastAsia="MS Mincho" w:hAnsi="Arial" w:cs="Arial"/>
+                                  <w:color w:val="000000"/>
+                                  <w:sz w:val="16"/>
+                                  <w:szCs w:val="16"/>
+                                </w:rPr>
+                                <w:t>Books/Summary</w:t>
+                              </w:r>
+                            </w:p>
+                            <w:p>
+                              <w:pPr>
+                                <w:pStyle w:val="NormalWeb"/>
+                                <w:spacing w:before="0" w:beforeAutospacing="0" w:after="0" w:afterAutospacing="0"/>
+                                <w:jc w:val="center"/>
+                              </w:pPr>
+                              <w:r>
+                                <w:rPr>
+                                  <w:rFonts w:eastAsia="MS Mincho"/>
+                                </w:rPr>
+                                <w:t> </w:t>
+                              </w:r>
+                            </w:p>
+                          </w:txbxContent>
+                        </wps:txbx>
+                        <wps:bodyPr rot="0" spcFirstLastPara="0" vert="horz" wrap="square" lIns="91440" tIns="45720" rIns="91440" bIns="45720" numCol="1" spcCol="0" rtlCol="0" fromWordArt="0" anchor="ctr" anchorCtr="0" forceAA="0" compatLnSpc="1">
+                          <a:prstTxWarp prst="textNoShape">
+                            <a:avLst/>
+                          </a:prstTxWarp>
+                          <a:noAutofit/>
+                        </wps:bodyPr>
+                      </wps:wsp>
+                      <wps:wsp>
+                        <wps:cNvPr id="14" name="Rectangle 14"/>
+                        <wps:cNvSpPr/>
+                        <wps:spPr>
+                          <a:xfrm>
+                            <a:off x="3107498" y="1597674"/>
+                            <a:ext cx="1031240" cy="509270"/>
+                          </a:xfrm>
+                          <a:prstGeom prst="rect">
+                            <a:avLst/>
+                          </a:prstGeom>
+                          <a:solidFill>
+                            <a:schemeClr val="bg1">
+                              <a:lumMod val="95000"/>
+                            </a:schemeClr>
+                          </a:solidFill>
+                          <a:effectLst>
+                            <a:outerShdw blurRad="50800" dist="38100" dir="2700000" algn="tl" rotWithShape="0">
+                              <a:prstClr val="black">
+                                <a:alpha val="40000"/>
+                              </a:prstClr>
+                            </a:outerShdw>
+                          </a:effectLst>
+                        </wps:spPr>
+                        <wps:style>
+                          <a:lnRef idx="2">
+                            <a:schemeClr val="accent1">
+                              <a:shade val="50000"/>
+                            </a:schemeClr>
+                          </a:lnRef>
+                          <a:fillRef idx="1">
+                            <a:schemeClr val="accent1"/>
+                          </a:fillRef>
+                          <a:effectRef idx="0">
+                            <a:schemeClr val="accent1"/>
+                          </a:effectRef>
+                          <a:fontRef idx="minor">
+                            <a:schemeClr val="lt1"/>
+                          </a:fontRef>
+                        </wps:style>
+                        <wps:txbx>
+                          <w:txbxContent>
+                            <w:p>
+                              <w:pPr>
+                                <w:pStyle w:val="NormalWeb"/>
+                                <w:spacing w:before="0" w:beforeAutospacing="0" w:after="0" w:afterAutospacing="0"/>
+                                <w:jc w:val="center"/>
+                              </w:pPr>
+                              <w:r>
+                                <w:rPr>
+                                  <w:rFonts w:ascii="Arial" w:eastAsia="MS Mincho" w:hAnsi="Arial" w:cs="Arial"/>
+                                  <w:color w:val="000000"/>
+                                  <w:sz w:val="16"/>
+                                  <w:szCs w:val="16"/>
+                                </w:rPr>
+                                <w:t> </w:t>
+                              </w:r>
+                            </w:p>
+                            <w:p>
+                              <w:pPr>
+                                <w:pStyle w:val="NormalWeb"/>
+                                <w:spacing w:before="0" w:beforeAutospacing="0" w:after="0" w:afterAutospacing="0"/>
+                                <w:jc w:val="center"/>
+                              </w:pPr>
+                              <w:r>
+                                <w:rPr>
+                                  <w:rFonts w:ascii="Arial" w:eastAsia="MS Mincho" w:hAnsi="Arial" w:cs="Arial"/>
+                                  <w:color w:val="000000"/>
+                                  <w:sz w:val="16"/>
+                                  <w:szCs w:val="16"/>
+                                </w:rPr>
+                                <w:t>Likes/Dislikes</w:t>
+                              </w:r>
+                            </w:p>
+                            <w:p>
+                              <w:pPr>
+                                <w:pStyle w:val="NormalWeb"/>
+                                <w:spacing w:before="0" w:beforeAutospacing="0" w:after="0" w:afterAutospacing="0"/>
+                                <w:jc w:val="center"/>
+                              </w:pPr>
+                              <w:r>
+                                <w:rPr>
+                                  <w:rFonts w:ascii="Arial" w:eastAsia="MS Mincho" w:hAnsi="Arial" w:cs="Arial"/>
+                                  <w:color w:val="000000"/>
+                                  <w:sz w:val="16"/>
+                                  <w:szCs w:val="16"/>
+                                </w:rPr>
+                                <w:t>Reviews/Critiques</w:t>
+                              </w:r>
+                            </w:p>
+                            <w:p>
+                              <w:pPr>
+                                <w:pStyle w:val="NormalWeb"/>
+                                <w:spacing w:before="0" w:beforeAutospacing="0" w:after="0" w:afterAutospacing="0"/>
+                                <w:jc w:val="center"/>
+                              </w:pPr>
+                              <w:r>
+                                <w:rPr>
+                                  <w:rFonts w:eastAsia="MS Mincho"/>
+                                </w:rPr>
+                                <w:t> </w:t>
+                              </w:r>
+                            </w:p>
+                            <w:p>
+                              <w:pPr>
+                                <w:pStyle w:val="NormalWeb"/>
+                                <w:spacing w:before="0" w:beforeAutospacing="0" w:after="0" w:afterAutospacing="0"/>
+                                <w:jc w:val="center"/>
+                              </w:pPr>
+                              <w:r>
+                                <w:rPr>
+                                  <w:rFonts w:eastAsia="MS Mincho"/>
+                                </w:rPr>
+                                <w:t> </w:t>
+                              </w:r>
+                            </w:p>
+                          </w:txbxContent>
+                        </wps:txbx>
+                        <wps:bodyPr rot="0" spcFirstLastPara="0" vert="horz" wrap="square" lIns="91440" tIns="45720" rIns="91440" bIns="45720" numCol="1" spcCol="0" rtlCol="0" fromWordArt="0" anchor="ctr" anchorCtr="0" forceAA="0" compatLnSpc="1">
+                          <a:prstTxWarp prst="textNoShape">
+                            <a:avLst/>
+                          </a:prstTxWarp>
+                          <a:noAutofit/>
+                        </wps:bodyPr>
+                      </wps:wsp>
+                      <wps:wsp>
+                        <wps:cNvPr id="8" name="Flowchart: Terminator 8"/>
+                        <wps:cNvSpPr/>
+                        <wps:spPr>
+                          <a:xfrm>
+                            <a:off x="648586" y="287079"/>
+                            <a:ext cx="1169581" cy="467833"/>
+                          </a:xfrm>
+                          <a:prstGeom prst="flowChartTerminator">
+                            <a:avLst/>
+                          </a:prstGeom>
+                          <a:solidFill>
+                            <a:schemeClr val="bg1">
+                              <a:lumMod val="95000"/>
+                            </a:schemeClr>
+                          </a:solidFill>
+                          <a:effectLst>
+                            <a:outerShdw blurRad="50800" dist="38100" dir="2700000" algn="tl" rotWithShape="0">
+                              <a:prstClr val="black">
+                                <a:alpha val="40000"/>
+                              </a:prstClr>
+                            </a:outerShdw>
+                          </a:effectLst>
+                        </wps:spPr>
+                        <wps:style>
+                          <a:lnRef idx="2">
+                            <a:schemeClr val="accent1">
+                              <a:shade val="50000"/>
+                            </a:schemeClr>
+                          </a:lnRef>
+                          <a:fillRef idx="1">
+                            <a:schemeClr val="accent1"/>
+                          </a:fillRef>
+                          <a:effectRef idx="0">
+                            <a:schemeClr val="accent1"/>
+                          </a:effectRef>
+                          <a:fontRef idx="minor">
+                            <a:schemeClr val="lt1"/>
+                          </a:fontRef>
+                        </wps:style>
+                        <wps:txbx>
+                          <w:txbxContent>
+                            <w:p>
+                              <w:pPr>
+                                <w:jc w:val="center"/>
+                                <w:rPr>
+                                  <w:color w:val="000000" w:themeColor="text1"/>
+                                  <w:sz w:val="20"/>
+                                </w:rPr>
+                              </w:pPr>
+                              <w:r>
+                                <w:rPr>
+                                  <w:color w:val="000000" w:themeColor="text1"/>
+                                  <w:sz w:val="20"/>
+                                </w:rPr>
+                                <w:t>Apps Interface</w:t>
+                              </w:r>
+                            </w:p>
+                          </w:txbxContent>
+                        </wps:txbx>
+                        <wps:bodyPr rot="0" spcFirstLastPara="0" vertOverflow="overflow" horzOverflow="overflow" vert="horz" wrap="square" lIns="91440" tIns="45720" rIns="91440" bIns="45720" numCol="1" spcCol="0" rtlCol="0" fromWordArt="0" anchor="ctr" anchorCtr="0" forceAA="0" compatLnSpc="1">
+                          <a:prstTxWarp prst="textNoShape">
+                            <a:avLst/>
+                          </a:prstTxWarp>
+                          <a:noAutofit/>
+                        </wps:bodyPr>
+                      </wps:wsp>
+                      <wps:wsp>
+                        <wps:cNvPr id="16" name="Flowchart: Terminator 16"/>
+                        <wps:cNvSpPr/>
+                        <wps:spPr>
+                          <a:xfrm>
+                            <a:off x="3752540" y="243795"/>
+                            <a:ext cx="1169035" cy="467360"/>
+                          </a:xfrm>
+                          <a:prstGeom prst="flowChartTerminator">
+                            <a:avLst/>
+                          </a:prstGeom>
+                          <a:solidFill>
+                            <a:schemeClr val="bg1">
+                              <a:lumMod val="95000"/>
+                            </a:schemeClr>
+                          </a:solidFill>
+                          <a:effectLst>
+                            <a:outerShdw blurRad="50800" dist="38100" dir="2700000" algn="tl" rotWithShape="0">
+                              <a:prstClr val="black">
+                                <a:alpha val="40000"/>
+                              </a:prstClr>
+                            </a:outerShdw>
+                          </a:effectLst>
+                        </wps:spPr>
+                        <wps:style>
+                          <a:lnRef idx="2">
+                            <a:schemeClr val="accent1">
+                              <a:shade val="50000"/>
+                            </a:schemeClr>
+                          </a:lnRef>
+                          <a:fillRef idx="1">
+                            <a:schemeClr val="accent1"/>
+                          </a:fillRef>
+                          <a:effectRef idx="0">
+                            <a:schemeClr val="accent1"/>
+                          </a:effectRef>
+                          <a:fontRef idx="minor">
+                            <a:schemeClr val="lt1"/>
+                          </a:fontRef>
+                        </wps:style>
+                        <wps:txbx>
+                          <w:txbxContent>
+                            <w:p>
+                              <w:pPr>
+                                <w:pStyle w:val="NormalWeb"/>
+                                <w:spacing w:before="0" w:beforeAutospacing="0" w:after="0" w:afterAutospacing="0"/>
+                                <w:jc w:val="center"/>
+                              </w:pPr>
+                              <w:r>
+                                <w:rPr>
+                                  <w:rFonts w:eastAsia="MS Mincho" w:cs="Arial"/>
+                                  <w:color w:val="000000"/>
+                                  <w:sz w:val="20"/>
+                                  <w:szCs w:val="20"/>
+                                </w:rPr>
+                                <w:t>Web Interface</w:t>
+                              </w:r>
+                            </w:p>
+                          </w:txbxContent>
+                        </wps:txbx>
+                        <wps:bodyPr rot="0" spcFirstLastPara="0" vert="horz" wrap="square" lIns="91440" tIns="45720" rIns="91440" bIns="45720" numCol="1" spcCol="0" rtlCol="0" fromWordArt="0" anchor="ctr" anchorCtr="0" forceAA="0" compatLnSpc="1">
+                          <a:prstTxWarp prst="textNoShape">
+                            <a:avLst/>
+                          </a:prstTxWarp>
+                          <a:noAutofit/>
+                        </wps:bodyPr>
+                      </wps:wsp>
+                      <wps:wsp>
+                        <wps:cNvPr id="17" name="Flowchart: Terminator 17"/>
+                        <wps:cNvSpPr/>
+                        <wps:spPr>
+                          <a:xfrm>
+                            <a:off x="637200" y="3252809"/>
+                            <a:ext cx="1169035" cy="466725"/>
+                          </a:xfrm>
+                          <a:prstGeom prst="flowChartTerminator">
+                            <a:avLst/>
+                          </a:prstGeom>
+                          <a:solidFill>
+                            <a:schemeClr val="bg1">
+                              <a:lumMod val="95000"/>
+                            </a:schemeClr>
+                          </a:solidFill>
+                          <a:effectLst>
+                            <a:outerShdw blurRad="50800" dist="38100" dir="2700000" algn="tl" rotWithShape="0">
+                              <a:prstClr val="black">
+                                <a:alpha val="40000"/>
+                              </a:prstClr>
+                            </a:outerShdw>
+                          </a:effectLst>
+                        </wps:spPr>
+                        <wps:style>
+                          <a:lnRef idx="2">
+                            <a:schemeClr val="accent1">
+                              <a:shade val="50000"/>
+                            </a:schemeClr>
+                          </a:lnRef>
+                          <a:fillRef idx="1">
+                            <a:schemeClr val="accent1"/>
+                          </a:fillRef>
+                          <a:effectRef idx="0">
+                            <a:schemeClr val="accent1"/>
+                          </a:effectRef>
+                          <a:fontRef idx="minor">
+                            <a:schemeClr val="lt1"/>
+                          </a:fontRef>
+                        </wps:style>
+                        <wps:txbx>
+                          <w:txbxContent>
+                            <w:p>
+                              <w:pPr>
+                                <w:pStyle w:val="NormalWeb"/>
+                                <w:spacing w:before="0" w:beforeAutospacing="0" w:after="0" w:afterAutospacing="0"/>
+                                <w:jc w:val="center"/>
+                              </w:pPr>
+                              <w:r>
+                                <w:rPr>
+                                  <w:rFonts w:eastAsia="MS Mincho" w:cs="Arial"/>
+                                  <w:color w:val="000000"/>
+                                  <w:sz w:val="20"/>
+                                  <w:szCs w:val="20"/>
+                                </w:rPr>
+                                <w:t>Admin</w:t>
+                              </w:r>
+                            </w:p>
+                          </w:txbxContent>
+                        </wps:txbx>
+                        <wps:bodyPr rot="0" spcFirstLastPara="0" vert="horz" wrap="square" lIns="91440" tIns="45720" rIns="91440" bIns="45720" numCol="1" spcCol="0" rtlCol="0" fromWordArt="0" anchor="ctr" anchorCtr="0" forceAA="0" compatLnSpc="1">
+                          <a:prstTxWarp prst="textNoShape">
+                            <a:avLst/>
+                          </a:prstTxWarp>
+                          <a:noAutofit/>
+                        </wps:bodyPr>
+                      </wps:wsp>
+                      <wps:wsp>
+                        <wps:cNvPr id="18" name="Flowchart: Terminator 18"/>
+                        <wps:cNvSpPr/>
+                        <wps:spPr>
+                          <a:xfrm>
+                            <a:off x="3720641" y="3081935"/>
+                            <a:ext cx="1169035" cy="767051"/>
+                          </a:xfrm>
+                          <a:prstGeom prst="flowChartTerminator">
+                            <a:avLst/>
+                          </a:prstGeom>
+                          <a:solidFill>
+                            <a:schemeClr val="bg1">
+                              <a:lumMod val="95000"/>
+                            </a:schemeClr>
+                          </a:solidFill>
+                          <a:effectLst>
+                            <a:outerShdw blurRad="50800" dist="38100" dir="2700000" algn="tl" rotWithShape="0">
+                              <a:prstClr val="black">
+                                <a:alpha val="40000"/>
+                              </a:prstClr>
+                            </a:outerShdw>
+                          </a:effectLst>
+                        </wps:spPr>
+                        <wps:style>
+                          <a:lnRef idx="2">
+                            <a:schemeClr val="accent1">
+                              <a:shade val="50000"/>
+                            </a:schemeClr>
+                          </a:lnRef>
+                          <a:fillRef idx="1">
+                            <a:schemeClr val="accent1"/>
+                          </a:fillRef>
+                          <a:effectRef idx="0">
+                            <a:schemeClr val="accent1"/>
+                          </a:effectRef>
+                          <a:fontRef idx="minor">
+                            <a:schemeClr val="lt1"/>
+                          </a:fontRef>
+                        </wps:style>
+                        <wps:txbx>
+                          <w:txbxContent>
+                            <w:p>
+                              <w:pPr>
+                                <w:pStyle w:val="NormalWeb"/>
+                                <w:spacing w:before="0" w:beforeAutospacing="0" w:after="0" w:afterAutospacing="0"/>
+                                <w:jc w:val="center"/>
+                                <w:rPr>
+                                  <w:rFonts w:eastAsia="MS Mincho" w:cs="Arial"/>
+                                  <w:color w:val="000000"/>
+                                  <w:sz w:val="20"/>
+                                  <w:szCs w:val="20"/>
+                                </w:rPr>
+                              </w:pPr>
+                              <w:r>
+                                <w:rPr>
+                                  <w:rFonts w:eastAsia="MS Mincho" w:cs="Arial"/>
+                                  <w:color w:val="000000"/>
+                                  <w:sz w:val="20"/>
+                                  <w:szCs w:val="20"/>
+                                </w:rPr>
+                                <w:t>Web Services and 3</w:t>
+                              </w:r>
+                              <w:r>
+                                <w:rPr>
+                                  <w:rFonts w:eastAsia="MS Mincho" w:cs="Arial"/>
+                                  <w:color w:val="000000"/>
+                                  <w:sz w:val="20"/>
+                                  <w:szCs w:val="20"/>
+                                  <w:vertAlign w:val="superscript"/>
+                                </w:rPr>
+                                <w:t>rd</w:t>
+                              </w:r>
+                              <w:r>
+                                <w:rPr>
+                                  <w:rFonts w:eastAsia="MS Mincho" w:cs="Arial"/>
+                                  <w:color w:val="000000"/>
+                                  <w:sz w:val="20"/>
+                                  <w:szCs w:val="20"/>
+                                </w:rPr>
+                                <w:t xml:space="preserve"> party interfaces</w:t>
+                              </w:r>
+                            </w:p>
+                          </w:txbxContent>
+                        </wps:txbx>
+                        <wps:bodyPr rot="0" spcFirstLastPara="0" vert="horz" wrap="square" lIns="91440" tIns="45720" rIns="91440" bIns="45720" numCol="1" spcCol="0" rtlCol="0" fromWordArt="0" anchor="ctr" anchorCtr="0" forceAA="0" compatLnSpc="1">
+                          <a:prstTxWarp prst="textNoShape">
+                            <a:avLst/>
+                          </a:prstTxWarp>
+                          <a:noAutofit/>
+                        </wps:bodyPr>
+                      </wps:wsp>
+                      <wps:wsp>
+                        <wps:cNvPr id="15" name="Left-Up Arrow 15"/>
+                        <wps:cNvSpPr/>
+                        <wps:spPr>
+                          <a:xfrm rot="10800000">
+                            <a:off x="3211033" y="393380"/>
+                            <a:ext cx="520996" cy="754935"/>
+                          </a:xfrm>
+                          <a:prstGeom prst="leftUpArrow">
+                            <a:avLst/>
+                          </a:prstGeom>
+                        </wps:spPr>
+                        <wps:style>
+                          <a:lnRef idx="2">
+                            <a:schemeClr val="accent1">
+                              <a:shade val="50000"/>
+                            </a:schemeClr>
+                          </a:lnRef>
+                          <a:fillRef idx="1">
+                            <a:schemeClr val="accent1"/>
+                          </a:fillRef>
+                          <a:effectRef idx="0">
+                            <a:schemeClr val="accent1"/>
+                          </a:effectRef>
+                          <a:fontRef idx="minor">
+                            <a:schemeClr val="lt1"/>
+                          </a:fontRef>
+                        </wps:style>
+                        <wps:bodyPr rot="0" spcFirstLastPara="0" vertOverflow="overflow" horzOverflow="overflow" vert="horz" wrap="square" lIns="91440" tIns="45720" rIns="91440" bIns="45720" numCol="1" spcCol="0" rtlCol="0" fromWordArt="0" anchor="ctr" anchorCtr="0" forceAA="0" compatLnSpc="1">
+                          <a:prstTxWarp prst="textNoShape">
+                            <a:avLst/>
+                          </a:prstTxWarp>
+                          <a:noAutofit/>
+                        </wps:bodyPr>
+                      </wps:wsp>
+                      <wps:wsp>
+                        <wps:cNvPr id="20" name="Left-Up Arrow 20"/>
+                        <wps:cNvSpPr/>
+                        <wps:spPr>
+                          <a:xfrm rot="10800000" flipH="1">
+                            <a:off x="1859945" y="392651"/>
+                            <a:ext cx="520700" cy="754380"/>
+                          </a:xfrm>
+                          <a:prstGeom prst="leftUpArrow">
+                            <a:avLst/>
+                          </a:prstGeom>
+                        </wps:spPr>
+                        <wps:style>
+                          <a:lnRef idx="2">
+                            <a:schemeClr val="accent1">
+                              <a:shade val="50000"/>
+                            </a:schemeClr>
+                          </a:lnRef>
+                          <a:fillRef idx="1">
+                            <a:schemeClr val="accent1"/>
+                          </a:fillRef>
+                          <a:effectRef idx="0">
+                            <a:schemeClr val="accent1"/>
+                          </a:effectRef>
+                          <a:fontRef idx="minor">
+                            <a:schemeClr val="lt1"/>
+                          </a:fontRef>
+                        </wps:style>
+                        <wps:txbx>
+                          <w:txbxContent>
+                            <w:p>
+                              <w:pPr>
+                                <w:rPr>
+                                  <w:rFonts w:eastAsia="Times New Roman"/>
+                                </w:rPr>
+                              </w:pPr>
+                            </w:p>
+                          </w:txbxContent>
+                        </wps:txbx>
+                        <wps:bodyPr rot="0" spcFirstLastPara="0" vert="horz" wrap="square" lIns="91440" tIns="45720" rIns="91440" bIns="45720" numCol="1" spcCol="0" rtlCol="0" fromWordArt="0" anchor="ctr" anchorCtr="0" forceAA="0" compatLnSpc="1">
+                          <a:prstTxWarp prst="textNoShape">
+                            <a:avLst/>
+                          </a:prstTxWarp>
+                          <a:noAutofit/>
+                        </wps:bodyPr>
+                      </wps:wsp>
+                      <wps:wsp>
+                        <wps:cNvPr id="21" name="Left-Up Arrow 21"/>
+                        <wps:cNvSpPr/>
+                        <wps:spPr>
+                          <a:xfrm rot="10800000" flipH="1" flipV="1">
+                            <a:off x="1828047" y="2838139"/>
+                            <a:ext cx="520700" cy="753745"/>
+                          </a:xfrm>
+                          <a:prstGeom prst="leftUpArrow">
+                            <a:avLst/>
+                          </a:prstGeom>
+                        </wps:spPr>
+                        <wps:style>
+                          <a:lnRef idx="2">
+                            <a:schemeClr val="accent1">
+                              <a:shade val="50000"/>
+                            </a:schemeClr>
+                          </a:lnRef>
+                          <a:fillRef idx="1">
+                            <a:schemeClr val="accent1"/>
+                          </a:fillRef>
+                          <a:effectRef idx="0">
+                            <a:schemeClr val="accent1"/>
+                          </a:effectRef>
+                          <a:fontRef idx="minor">
+                            <a:schemeClr val="lt1"/>
+                          </a:fontRef>
+                        </wps:style>
+                        <wps:txbx>
+                          <w:txbxContent>
+                            <w:p>
+                              <w:pPr>
+                                <w:pStyle w:val="NormalWeb"/>
+                                <w:spacing w:before="0" w:beforeAutospacing="0" w:after="0" w:afterAutospacing="0"/>
+                              </w:pPr>
+                              <w:r>
+                                <w:rPr>
+                                  <w:rFonts w:eastAsia="Times New Roman" w:cs="Arial"/>
+                                  <w:sz w:val="22"/>
+                                  <w:szCs w:val="22"/>
+                                </w:rPr>
+                                <w:t> </w:t>
+                              </w:r>
+                            </w:p>
+                          </w:txbxContent>
+                        </wps:txbx>
+                        <wps:bodyPr rot="0" spcFirstLastPara="0" vert="horz" wrap="square" lIns="91440" tIns="45720" rIns="91440" bIns="45720" numCol="1" spcCol="0" rtlCol="0" fromWordArt="0" anchor="ctr" anchorCtr="0" forceAA="0" compatLnSpc="1">
+                          <a:prstTxWarp prst="textNoShape">
+                            <a:avLst/>
+                          </a:prstTxWarp>
+                          <a:noAutofit/>
+                        </wps:bodyPr>
+                      </wps:wsp>
+                      <wps:wsp>
+                        <wps:cNvPr id="22" name="Left-Up Arrow 22"/>
+                        <wps:cNvSpPr/>
+                        <wps:spPr>
+                          <a:xfrm rot="10800000" flipV="1">
+                            <a:off x="3178381" y="2838139"/>
+                            <a:ext cx="520700" cy="753110"/>
+                          </a:xfrm>
+                          <a:prstGeom prst="leftUpArrow">
+                            <a:avLst/>
+                          </a:prstGeom>
+                        </wps:spPr>
+                        <wps:style>
+                          <a:lnRef idx="2">
+                            <a:schemeClr val="accent1">
+                              <a:shade val="50000"/>
+                            </a:schemeClr>
+                          </a:lnRef>
+                          <a:fillRef idx="1">
+                            <a:schemeClr val="accent1"/>
+                          </a:fillRef>
+                          <a:effectRef idx="0">
+                            <a:schemeClr val="accent1"/>
+                          </a:effectRef>
+                          <a:fontRef idx="minor">
+                            <a:schemeClr val="lt1"/>
+                          </a:fontRef>
+                        </wps:style>
+                        <wps:txbx>
+                          <w:txbxContent>
+                            <w:p>
+                              <w:pPr>
+                                <w:pStyle w:val="NormalWeb"/>
+                                <w:spacing w:before="0" w:beforeAutospacing="0" w:after="0" w:afterAutospacing="0"/>
+                              </w:pPr>
+                              <w:r>
+                                <w:rPr>
+                                  <w:rFonts w:eastAsia="Times New Roman" w:cs="Arial"/>
+                                  <w:sz w:val="22"/>
+                                  <w:szCs w:val="22"/>
+                                </w:rPr>
+                                <w:t> </w:t>
+                              </w:r>
+                            </w:p>
+                          </w:txbxContent>
+                        </wps:txbx>
+                        <wps:bodyPr rot="0" spcFirstLastPara="0" vert="horz" wrap="square" lIns="91440" tIns="45720" rIns="91440" bIns="45720" numCol="1" spcCol="0" rtlCol="0" fromWordArt="0" anchor="ctr" anchorCtr="0" forceAA="0" compatLnSpc="1">
+                          <a:prstTxWarp prst="textNoShape">
+                            <a:avLst/>
+                          </a:prstTxWarp>
+                          <a:noAutofit/>
+                        </wps:bodyPr>
+                      </wps:wsp>
+                    </wpc:wpc>
+                  </a:graphicData>
+                </a:graphic>
+              </wp:inline>
+            </w:drawing>
+          </mc:Choice>
+          <mc:Fallback>
+            <w:pict>
+              <v:group id="Canvas 4" o:spid="_x0000_s1026" editas="canvas" style="width:6in;height:310.6pt;mso-position-horizontal-relative:char;mso-position-vertical-relative:line" coordsize="54864,39446" o:gfxdata="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">
+                <v:shapetype id="_x0000_t75" coordsize="21600,21600" o:spt="75" o:preferrelative="t" path="m@4@5l@4@11@9@11@9@5xe" filled="f" stroked="f">
+                  <v:stroke joinstyle="miter"/>
+                  <v:formulas>
+                    <v:f eqn="if lineDrawn pixelLineWidth 0"/>
+                    <v:f eqn="sum @0 1 0"/>
+                    <v:f eqn="sum 0 0 @1"/>
+                    <v:f eqn="prod @2 1 2"/>
+                    <v:f eqn="prod @3 21600 pixelWidth"/>
+                    <v:f eqn="prod @3 21600 pixelHeight"/>
+                    <v:f eqn="sum @0 0 1"/>
+                    <v:f eqn="prod @6 1 2"/>
+                    <v:f eqn="prod @7 21600 pixelWidth"/>
+                    <v:f eqn="sum @8 21600 0"/>
+                    <v:f eqn="prod @7 21600 pixelHeight"/>
+                    <v:f eqn="sum @10 21600 0"/>
+                  </v:formulas>
+                  <v:path o:extrusionok="f" gradientshapeok="t" o:connecttype="rect"/>
+                  <o:lock v:ext="edit" aspectratio="t"/>
+                </v:shapetype>
+                <v:shape id="_x0000_s1027" type="#_x0000_t75" style="position:absolute;width:54864;height:39446;visibility:visible;mso-wrap-style:square">
+                  <v:fill o:detectmouseclick="t"/>
+                  <v:path o:connecttype="none"/>
+                </v:shape>
+                <v:rect id="Rectangle 5" o:spid="_x0000_s1028" style="position:absolute;left:12652;top:11691;width:30303;height:16375;visibility:visible;mso-wrap-style:square;v-text-anchor:middle" o:gfxdata="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" fillcolor="#dbe5f1 [660]" strokecolor="#dbe5f1 [660]" strokeweight="2pt"/>
+                <v:rect id="Rectangle 6" o:spid="_x0000_s1029" style="position:absolute;left:14247;top:15842;width:10314;height:5104;visibility:visible;mso-wrap-style:square;v-text-anchor:middle" o:gfxdata="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" fillcolor="#f2f2f2 [3052]" strokecolor="#243f60 [1604]" strokeweight="2pt">
+                  <v:shadow on="t" color="black" opacity="26214f" origin="-.5,-.5" offset=".74836mm,.74836mm"/>
+                  <v:textbox>
+                    <w:txbxContent>
+                      <w:p>
+                        <w:pPr>
+                          <w:jc w:val="center"/>
+                          <w:rPr>
+                            <w:rFonts w:asciiTheme="minorBidi" w:hAnsiTheme="minorBidi"/>
+                            <w:color w:val="000000" w:themeColor="text1"/>
+                            <w:sz w:val="16"/>
+                            <w:szCs w:val="16"/>
+                          </w:rPr>
+                        </w:pPr>
+                        <w:r>
+                          <w:rPr>
+                            <w:rFonts w:asciiTheme="minorBidi" w:hAnsiTheme="minorBidi"/>
+                            <w:color w:val="000000" w:themeColor="text1"/>
+                            <w:sz w:val="16"/>
+                            <w:szCs w:val="16"/>
+                          </w:rPr>
+                          <w:t>User</w:t>
+                        </w:r>
+                      </w:p>
+                      <w:p>
+                        <w:pPr>
+                          <w:jc w:val="center"/>
+                          <w:rPr>
+                            <w:rFonts w:asciiTheme="minorBidi" w:hAnsiTheme="minorBidi"/>
+                            <w:color w:val="000000" w:themeColor="text1"/>
+                            <w:sz w:val="16"/>
+                            <w:szCs w:val="16"/>
+                          </w:rPr>
+                        </w:pPr>
+                        <w:r>
+                          <w:rPr>
+                            <w:rFonts w:asciiTheme="minorBidi" w:hAnsiTheme="minorBidi"/>
+                            <w:color w:val="000000" w:themeColor="text1"/>
+                            <w:sz w:val="16"/>
+                            <w:szCs w:val="16"/>
+                          </w:rPr>
+                          <w:t>Authentication &amp;</w:t>
+                        </w:r>
+                      </w:p>
+                      <w:p>
+                        <w:pPr>
+                          <w:jc w:val="center"/>
+                          <w:rPr>
+                            <w:rFonts w:asciiTheme="minorBidi" w:hAnsiTheme="minorBidi"/>
+                            <w:color w:val="000000" w:themeColor="text1"/>
+                            <w:sz w:val="16"/>
+                            <w:szCs w:val="16"/>
+                          </w:rPr>
+                        </w:pPr>
+                        <w:r>
+                          <w:rPr>
+                            <w:rFonts w:asciiTheme="minorBidi" w:hAnsiTheme="minorBidi"/>
+                            <w:color w:val="000000" w:themeColor="text1"/>
+                            <w:sz w:val="16"/>
+                            <w:szCs w:val="16"/>
+                          </w:rPr>
+                          <w:t>Preferences</w:t>
+                        </w:r>
+                      </w:p>
+                    </w:txbxContent>
+                  </v:textbox>
+                </v:rect>
+                <v:shapetype id="_x0000_t202" coordsize="21600,21600" o:spt="202" path="m,l,21600r21600,l21600,xe">
+                  <v:stroke joinstyle="miter"/>
+                  <v:path gradientshapeok="t" o:connecttype="rect"/>
+                </v:shapetype>
+                <v:shape id="Text Box 7" o:spid="_x0000_s1030" type="#_x0000_t202" style="position:absolute;left:23710;top:12755;width:8612;height:2236;visibility:visible;mso-wrap-style:square;v-text-anchor:top" o:gfxdata="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" fillcolor="white [3201]" strokecolor="white [3212]" strokeweight=".5pt">
+                  <v:textbox>
+                    <w:txbxContent>
+                      <w:p>
+                        <w:pPr>
+                          <w:rPr>
+                            <w:sz w:val="20"/>
+                          </w:rPr>
+                        </w:pPr>
+                        <w:r>
+                          <w:rPr>
+                            <w:sz w:val="20"/>
+                          </w:rPr>
+                          <w:t>REPOSITORY</w:t>
+                        </w:r>
+                      </w:p>
+                    </w:txbxContent>
+                  </v:textbox>
+                </v:shape>
+                <v:rect id="Rectangle 12" o:spid="_x0000_s1031" style="position:absolute;left:31039;top:22108;width:10312;height:5099;visibility:visible;mso-wrap-style:square;v-text-anchor:middle" o:gfxdata="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" fillcolor="#f2f2f2 [3052]" strokecolor="#243f60 [1604]" strokeweight="2pt">
+                  <v:shadow on="t" color="black" opacity="26214f" origin="-.5,-.5" offset=".74836mm,.74836mm"/>
+                  <v:textbox>
+                    <w:txbxContent>
+                      <w:p>
+                        <w:pPr>
+                          <w:pStyle w:val="NormalWeb"/>
+                          <w:spacing w:before="0" w:beforeAutospacing="0" w:after="0" w:afterAutospacing="0"/>
+                          <w:jc w:val="center"/>
+                          <w:rPr>
+                            <w:rFonts w:ascii="Arial" w:eastAsia="MS Mincho" w:hAnsi="Arial" w:cs="Arial"/>
+                            <w:color w:val="000000"/>
+                            <w:sz w:val="16"/>
+                            <w:szCs w:val="16"/>
+                          </w:rPr>
+                        </w:pPr>
+                      </w:p>
+                      <w:p>
+                        <w:pPr>
+                          <w:pStyle w:val="NormalWeb"/>
+                          <w:spacing w:before="0" w:beforeAutospacing="0" w:after="0" w:afterAutospacing="0"/>
+                          <w:jc w:val="center"/>
+                          <w:rPr>
+                            <w:rFonts w:ascii="Arial" w:eastAsia="MS Mincho" w:hAnsi="Arial" w:cs="Arial"/>
+                            <w:color w:val="000000"/>
+                            <w:sz w:val="16"/>
+                            <w:szCs w:val="16"/>
+                          </w:rPr>
+                        </w:pPr>
+                        <w:r>
+                          <w:rPr>
+                            <w:rFonts w:ascii="Arial" w:eastAsia="MS Mincho" w:hAnsi="Arial" w:cs="Arial"/>
+                            <w:color w:val="000000"/>
+                            <w:sz w:val="16"/>
+                            <w:szCs w:val="16"/>
+                          </w:rPr>
+                          <w:t>Analytics</w:t>
+                        </w:r>
+                      </w:p>
+                      <w:p>
+                        <w:pPr>
+                          <w:pStyle w:val="NormalWeb"/>
+                          <w:spacing w:before="0" w:beforeAutospacing="0" w:after="0" w:afterAutospacing="0"/>
+                          <w:jc w:val="center"/>
+                          <w:rPr>
+                            <w:rFonts w:ascii="Arial" w:eastAsia="MS Mincho" w:hAnsi="Arial" w:cs="Arial"/>
+                            <w:color w:val="000000"/>
+                            <w:sz w:val="16"/>
+                            <w:szCs w:val="16"/>
+                          </w:rPr>
+                        </w:pPr>
+                      </w:p>
+                      <w:p>
+                        <w:pPr>
+                          <w:pStyle w:val="NormalWeb"/>
+                          <w:spacing w:before="0" w:beforeAutospacing="0" w:after="0" w:afterAutospacing="0"/>
+                          <w:jc w:val="center"/>
+                        </w:pPr>
+                      </w:p>
+                      <w:p>
+                        <w:pPr>
+                          <w:pStyle w:val="NormalWeb"/>
+                          <w:spacing w:before="0" w:beforeAutospacing="0" w:after="0" w:afterAutospacing="0"/>
+                          <w:jc w:val="center"/>
+                        </w:pPr>
+                      </w:p>
+                    </w:txbxContent>
+                  </v:textbox>
+                </v:rect>
+                <v:rect id="Rectangle 13" o:spid="_x0000_s1032" style="position:absolute;left:14275;top:22037;width:10312;height:5093;visibility:visible;mso-wrap-style:square;v-text-anchor:middle" o:gfxdata="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" fillcolor="#f2f2f2 [3052]" strokecolor="#243f60 [1604]" strokeweight="2pt">
+                  <v:shadow on="t" color="black" opacity="26214f" origin="-.5,-.5" offset=".74836mm,.74836mm"/>
+                  <v:textbox>
+                    <w:txbxContent>
+                      <w:p>
+                        <w:pPr>
+                          <w:pStyle w:val="NormalWeb"/>
+                          <w:spacing w:before="0" w:beforeAutospacing="0" w:after="0" w:afterAutospacing="0"/>
+                          <w:jc w:val="center"/>
+                          <w:rPr>
+                            <w:rFonts w:ascii="Arial" w:eastAsia="MS Mincho" w:hAnsi="Arial" w:cs="Arial"/>
+                            <w:color w:val="000000"/>
+                            <w:sz w:val="16"/>
+                            <w:szCs w:val="16"/>
+                          </w:rPr>
+                        </w:pPr>
+                      </w:p>
+                      <w:p>
+                        <w:pPr>
+                          <w:pStyle w:val="NormalWeb"/>
+                          <w:spacing w:before="0" w:beforeAutospacing="0" w:after="0" w:afterAutospacing="0"/>
+                          <w:jc w:val="center"/>
+                        </w:pPr>
+                        <w:r>
+                          <w:rPr>
+                            <w:rFonts w:ascii="Arial" w:eastAsia="MS Mincho" w:hAnsi="Arial" w:cs="Arial"/>
+                            <w:color w:val="000000"/>
+                            <w:sz w:val="16"/>
+                            <w:szCs w:val="16"/>
+                          </w:rPr>
+                          <w:t> Author/Publisher</w:t>
+                        </w:r>
+                      </w:p>
+                      <w:p>
+                        <w:pPr>
+                          <w:pStyle w:val="NormalWeb"/>
+                          <w:spacing w:before="0" w:beforeAutospacing="0" w:after="0" w:afterAutospacing="0"/>
+                          <w:jc w:val="center"/>
+                          <w:rPr>
+                            <w:rFonts w:ascii="Arial" w:eastAsia="MS Mincho" w:hAnsi="Arial" w:cs="Arial"/>
+                            <w:color w:val="000000"/>
+                            <w:sz w:val="16"/>
+                            <w:szCs w:val="16"/>
+                          </w:rPr>
+                        </w:pPr>
+                        <w:r>
+                          <w:rPr>
+                            <w:rFonts w:ascii="Arial" w:eastAsia="MS Mincho" w:hAnsi="Arial" w:cs="Arial"/>
+                            <w:color w:val="000000"/>
+                            <w:sz w:val="16"/>
+                            <w:szCs w:val="16"/>
+                          </w:rPr>
+                          <w:t>Books/Summary</w:t>
+                        </w:r>
+                      </w:p>
+                      <w:p>
+                        <w:pPr>
+                          <w:pStyle w:val="NormalWeb"/>
+                          <w:spacing w:before="0" w:beforeAutospacing="0" w:after="0" w:afterAutospacing="0"/>
+                          <w:jc w:val="center"/>
+                        </w:pPr>
+                        <w:r>
+                          <w:rPr>
+                            <w:rFonts w:eastAsia="MS Mincho"/>
+                          </w:rPr>
+                          <w:t> </w:t>
+                        </w:r>
+                      </w:p>
+                    </w:txbxContent>
+                  </v:textbox>
+                </v:rect>
+                <v:rect id="Rectangle 14" o:spid="_x0000_s1033" style="position:absolute;left:31074;top:15976;width:10313;height:5093;visibility:visible;mso-wrap-style:square;v-text-anchor:middle" o:gfxdata="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" fillcolor="#f2f2f2 [3052]" strokecolor="#243f60 [1604]" strokeweight="2pt">
+                  <v:shadow on="t" color="black" opacity="26214f" origin="-.5,-.5" offset=".74836mm,.74836mm"/>
+                  <v:textbox>
+                    <w:txbxContent>
+                      <w:p>
+                        <w:pPr>
+                          <w:pStyle w:val="NormalWeb"/>
+                          <w:spacing w:before="0" w:beforeAutospacing="0" w:after="0" w:afterAutospacing="0"/>
+                          <w:jc w:val="center"/>
+                        </w:pPr>
+                        <w:r>
+                          <w:rPr>
+                            <w:rFonts w:ascii="Arial" w:eastAsia="MS Mincho" w:hAnsi="Arial" w:cs="Arial"/>
+                            <w:color w:val="000000"/>
+                            <w:sz w:val="16"/>
+                            <w:szCs w:val="16"/>
+                          </w:rPr>
+                          <w:t> </w:t>
+                        </w:r>
+                      </w:p>
+                      <w:p>
+                        <w:pPr>
+                          <w:pStyle w:val="NormalWeb"/>
+                          <w:spacing w:before="0" w:beforeAutospacing="0" w:after="0" w:afterAutospacing="0"/>
+                          <w:jc w:val="center"/>
+                        </w:pPr>
+                        <w:r>
+                          <w:rPr>
+                            <w:rFonts w:ascii="Arial" w:eastAsia="MS Mincho" w:hAnsi="Arial" w:cs="Arial"/>
+                            <w:color w:val="000000"/>
+                            <w:sz w:val="16"/>
+                            <w:szCs w:val="16"/>
+                          </w:rPr>
+                          <w:t>Likes/Dislikes</w:t>
+                        </w:r>
+                      </w:p>
+                      <w:p>
+                        <w:pPr>
+                          <w:pStyle w:val="NormalWeb"/>
+                          <w:spacing w:before="0" w:beforeAutospacing="0" w:after="0" w:afterAutospacing="0"/>
+                          <w:jc w:val="center"/>
+                        </w:pPr>
+                        <w:r>
+                          <w:rPr>
+                            <w:rFonts w:ascii="Arial" w:eastAsia="MS Mincho" w:hAnsi="Arial" w:cs="Arial"/>
+                            <w:color w:val="000000"/>
+                            <w:sz w:val="16"/>
+                            <w:szCs w:val="16"/>
+                          </w:rPr>
+                          <w:t>Reviews/Critiques</w:t>
+                        </w:r>
+                      </w:p>
+                      <w:p>
+                        <w:pPr>
+                          <w:pStyle w:val="NormalWeb"/>
+                          <w:spacing w:before="0" w:beforeAutospacing="0" w:after="0" w:afterAutospacing="0"/>
+                          <w:jc w:val="center"/>
+                        </w:pPr>
+                        <w:r>
+                          <w:rPr>
+                            <w:rFonts w:eastAsia="MS Mincho"/>
+                          </w:rPr>
+                          <w:t> </w:t>
+                        </w:r>
+                      </w:p>
+                      <w:p>
+                        <w:pPr>
+                          <w:pStyle w:val="NormalWeb"/>
+                          <w:spacing w:before="0" w:beforeAutospacing="0" w:after="0" w:afterAutospacing="0"/>
+                          <w:jc w:val="center"/>
+                        </w:pPr>
+                        <w:r>
+                          <w:rPr>
+                            <w:rFonts w:eastAsia="MS Mincho"/>
+                          </w:rPr>
+                          <w:t> </w:t>
+                        </w:r>
+                      </w:p>
+                    </w:txbxContent>
+                  </v:textbox>
+                </v:rect>
+                <v:shapetype id="_x0000_t116" coordsize="21600,21600" o:spt="116" path="m3475,qx,10800,3475,21600l18125,21600qx21600,10800,18125,xe">
+                  <v:stroke joinstyle="miter"/>
+                  <v:path gradientshapeok="t" o:connecttype="rect" textboxrect="1018,3163,20582,18437"/>
+                </v:shapetype>
+                <v:shape id="Flowchart: Terminator 8" o:spid="_x0000_s1034" type="#_x0000_t116" style="position:absolute;left:6485;top:2870;width:11696;height:4679;visibility:visible;mso-wrap-style:square;v-text-anchor:middle" o:gfxdata="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" fillcolor="#f2f2f2 [3052]" strokecolor="#243f60 [1604]" strokeweight="2pt">
+                  <v:shadow on="t" color="black" opacity="26214f" origin="-.5,-.5" offset=".74836mm,.74836mm"/>
+                  <v:textbox>
+                    <w:txbxContent>
+                      <w:p>
+                        <w:pPr>
+                          <w:jc w:val="center"/>
+                          <w:rPr>
+                            <w:color w:val="000000" w:themeColor="text1"/>
+                            <w:sz w:val="20"/>
+                          </w:rPr>
+                        </w:pPr>
+                        <w:r>
+                          <w:rPr>
+                            <w:color w:val="000000" w:themeColor="text1"/>
+                            <w:sz w:val="20"/>
+                          </w:rPr>
+                          <w:t>Apps Interface</w:t>
+                        </w:r>
+                      </w:p>
+                    </w:txbxContent>
+                  </v:textbox>
+                </v:shape>
+                <v:shape id="Flowchart: Terminator 16" o:spid="_x0000_s1035" type="#_x0000_t116" style="position:absolute;left:37525;top:2437;width:11690;height:4674;visibility:visible;mso-wrap-style:square;v-text-anchor:middle" o:gfxdata="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" fillcolor="#f2f2f2 [3052]" strokecolor="#243f60 [1604]" strokeweight="2pt">
+                  <v:shadow on="t" color="black" opacity="26214f" origin="-.5,-.5" offset=".74836mm,.74836mm"/>
+                  <v:textbox>
+                    <w:txbxContent>
+                      <w:p>
+                        <w:pPr>
+                          <w:pStyle w:val="NormalWeb"/>
+                          <w:spacing w:before="0" w:beforeAutospacing="0" w:after="0" w:afterAutospacing="0"/>
+                          <w:jc w:val="center"/>
+                        </w:pPr>
+                        <w:r>
+                          <w:rPr>
+                            <w:rFonts w:eastAsia="MS Mincho" w:cs="Arial"/>
+                            <w:color w:val="000000"/>
+                            <w:sz w:val="20"/>
+                            <w:szCs w:val="20"/>
+                          </w:rPr>
+                          <w:t>Web Interface</w:t>
+                        </w:r>
+                      </w:p>
+                    </w:txbxContent>
+                  </v:textbox>
+                </v:shape>
+                <v:shape id="Flowchart: Terminator 17" o:spid="_x0000_s1036" type="#_x0000_t116" style="position:absolute;left:6372;top:32528;width:11690;height:4667;visibility:visible;mso-wrap-style:square;v-text-anchor:middle" o:gfxdata="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" fillcolor="#f2f2f2 [3052]" strokecolor="#243f60 [1604]" strokeweight="2pt">
+                  <v:shadow on="t" color="black" opacity="26214f" origin="-.5,-.5" offset=".74836mm,.74836mm"/>
+                  <v:textbox>
+                    <w:txbxContent>
+                      <w:p>
+                        <w:pPr>
+                          <w:pStyle w:val="NormalWeb"/>
+                          <w:spacing w:before="0" w:beforeAutospacing="0" w:after="0" w:afterAutospacing="0"/>
+                          <w:jc w:val="center"/>
+                        </w:pPr>
+                        <w:r>
+                          <w:rPr>
+                            <w:rFonts w:eastAsia="MS Mincho" w:cs="Arial"/>
+                            <w:color w:val="000000"/>
+                            <w:sz w:val="20"/>
+                            <w:szCs w:val="20"/>
+                          </w:rPr>
+                          <w:t>Admin</w:t>
+                        </w:r>
+                      </w:p>
+                    </w:txbxContent>
+                  </v:textbox>
+                </v:shape>
+                <v:shape id="Flowchart: Terminator 18" o:spid="_x0000_s1037" type="#_x0000_t116" style="position:absolute;left:37206;top:30819;width:11690;height:7670;visibility:visible;mso-wrap-style:square;v-text-anchor:middle" o:gfxdata="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" fillcolor="#f2f2f2 [3052]" strokecolor="#243f60 [1604]" strokeweight="2pt">
+                  <v:shadow on="t" color="black" opacity="26214f" origin="-.5,-.5" offset=".74836mm,.74836mm"/>
+                  <v:textbox>
+                    <w:txbxContent>
+                      <w:p>
+                        <w:pPr>
+                          <w:pStyle w:val="NormalWeb"/>
+                          <w:spacing w:before="0" w:beforeAutospacing="0" w:after="0" w:afterAutospacing="0"/>
+                          <w:jc w:val="center"/>
+                          <w:rPr>
+                            <w:rFonts w:eastAsia="MS Mincho" w:cs="Arial"/>
+                            <w:color w:val="000000"/>
+                            <w:sz w:val="20"/>
+                            <w:szCs w:val="20"/>
+                          </w:rPr>
+                        </w:pPr>
+                        <w:r>
+                          <w:rPr>
+                            <w:rFonts w:eastAsia="MS Mincho" w:cs="Arial"/>
+                            <w:color w:val="000000"/>
+                            <w:sz w:val="20"/>
+                            <w:szCs w:val="20"/>
+                          </w:rPr>
+                          <w:t>Web Services and 3</w:t>
+                        </w:r>
+                        <w:r>
+                          <w:rPr>
+                            <w:rFonts w:eastAsia="MS Mincho" w:cs="Arial"/>
+                            <w:color w:val="000000"/>
+                            <w:sz w:val="20"/>
+                            <w:szCs w:val="20"/>
+                            <w:vertAlign w:val="superscript"/>
+                          </w:rPr>
+                          <w:t>rd</w:t>
+                        </w:r>
+                        <w:r>
+                          <w:rPr>
+                            <w:rFonts w:eastAsia="MS Mincho" w:cs="Arial"/>
+                            <w:color w:val="000000"/>
+                            <w:sz w:val="20"/>
+                            <w:szCs w:val="20"/>
+                          </w:rPr>
+                          <w:t xml:space="preserve"> party interfaces</w:t>
+                        </w:r>
+                      </w:p>
+                    </w:txbxContent>
+                  </v:textbox>
+                </v:shape>
+                <v:shape id="Left-Up Arrow 15" o:spid="_x0000_s1038" style="position:absolute;left:32110;top:3933;width:5210;height:7550;rotation:180;visibility:visible;mso-wrap-style:square;v-text-anchor:middle" coordsize="520996,754935" o:gfxdata="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" path="m,624686l130249,494437r,65125l325623,559562r,-429313l260498,130249,390747,,520996,130249r-65124,l455872,689811r-325623,l130249,754935,,624686xe" fillcolor="#4f81bd [3204]" strokecolor="#243f60 [1604]" strokeweight="2pt">
+                  <v:path arrowok="t" o:connecttype="custom" o:connectlocs="0,624686;130249,494437;130249,559562;325623,559562;325623,130249;260498,130249;390747,0;520996,130249;455872,130249;455872,689811;130249,689811;130249,754935;0,624686" o:connectangles="0,0,0,0,0,0,0,0,0,0,0,0,0"/>
+                </v:shape>
+                <v:shape id="Left-Up Arrow 20" o:spid="_x0000_s1039" style="position:absolute;left:18599;top:3926;width:5207;height:7544;rotation:180;flip:x;visibility:visible;mso-wrap-style:square;v-text-anchor:middle" coordsize="520700,754380" o:spt="100" o:gfxdata="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" adj="-11796480,,5400" path="m,624205l130175,494030r,65088l325438,559118r,-428943l260350,130175,390525,,520700,130175r-65087,l455613,689293r-325438,l130175,754380,,624205xe" fillcolor="#4f81bd [3204]" strokecolor="#243f60 [1604]" strokeweight="2pt">
+                  <v:stroke joinstyle="miter"/>
+                  <v:formulas/>
+                  <v:path arrowok="t" o:connecttype="custom" o:connectlocs="0,624205;130175,494030;130175,559118;325438,559118;325438,130175;260350,130175;390525,0;520700,130175;455613,130175;455613,689293;130175,689293;130175,754380;0,624205" o:connectangles="0,0,0,0,0,0,0,0,0,0,0,0,0" textboxrect="0,0,520700,754380"/>
+                  <v:textbox>
+                    <w:txbxContent>
+                      <w:p>
+                        <w:pPr>
+                          <w:rPr>
+                            <w:rFonts w:eastAsia="Times New Roman"/>
+                          </w:rPr>
+                        </w:pPr>
+                      </w:p>
+                    </w:txbxContent>
+                  </v:textbox>
+                </v:shape>
+                <v:shape id="Left-Up Arrow 21" o:spid="_x0000_s1040" style="position:absolute;left:18280;top:28381;width:5207;height:7537;rotation:180;flip:x y;visibility:visible;mso-wrap-style:square;v-text-anchor:middle" coordsize="520700,753745" o:spt="100" o:gfxdata="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" adj="-11796480,,5400" path="m,623570l130175,493395r,65088l325438,558483r,-428308l260350,130175,390525,,520700,130175r-65087,l455613,688658r-325438,l130175,753745,,623570xe" fillcolor="#4f81bd [3204]" strokecolor="#243f60 [1604]" strokeweight="2pt">
+                  <v:stroke joinstyle="miter"/>
+                  <v:formulas/>
+                  <v:path arrowok="t" o:connecttype="custom" o:connectlocs="0,623570;130175,493395;130175,558483;325438,558483;325438,130175;260350,130175;390525,0;520700,130175;455613,130175;455613,688658;130175,688658;130175,753745;0,623570" o:connectangles="0,0,0,0,0,0,0,0,0,0,0,0,0" textboxrect="0,0,520700,753745"/>
+                  <v:textbox>
+                    <w:txbxContent>
+                      <w:p>
+                        <w:pPr>
+                          <w:pStyle w:val="NormalWeb"/>
+                          <w:spacing w:before="0" w:beforeAutospacing="0" w:after="0" w:afterAutospacing="0"/>
+                        </w:pPr>
+                        <w:r>
+                          <w:rPr>
+                            <w:rFonts w:eastAsia="Times New Roman" w:cs="Arial"/>
+                            <w:sz w:val="22"/>
+                            <w:szCs w:val="22"/>
+                          </w:rPr>
+                          <w:t> </w:t>
+                        </w:r>
+                      </w:p>
+                    </w:txbxContent>
+                  </v:textbox>
+                </v:shape>
+                <v:shape id="Left-Up Arrow 22" o:spid="_x0000_s1041" style="position:absolute;left:31783;top:28381;width:5207;height:7531;rotation:180;flip:y;visibility:visible;mso-wrap-style:square;v-text-anchor:middle" coordsize="520700,753110" o:spt="100" o:gfxdata="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" adj="-11796480,,5400" path="m,622935l130175,492760r,65088l325438,557848r,-427673l260350,130175,390525,,520700,130175r-65087,l455613,688023r-325438,l130175,753110,,622935xe" fillcolor="#4f81bd [3204]" strokecolor="#243f60 [1604]" strokeweight="2pt">
+                  <v:stroke joinstyle="miter"/>
+                  <v:formulas/>
+                  <v:path arrowok="t" o:connecttype="custom" o:connectlocs="0,622935;130175,492760;130175,557848;325438,557848;325438,130175;260350,130175;390525,0;520700,130175;455613,130175;455613,688023;130175,688023;130175,753110;0,622935" o:connectangles="0,0,0,0,0,0,0,0,0,0,0,0,0" textboxrect="0,0,520700,753110"/>
+                  <v:textbox>
+                    <w:txbxContent>
+                      <w:p>
+                        <w:pPr>
+                          <w:pStyle w:val="NormalWeb"/>
+                          <w:spacing w:before="0" w:beforeAutospacing="0" w:after="0" w:afterAutospacing="0"/>
+                        </w:pPr>
+                        <w:r>
+                          <w:rPr>
+                            <w:rFonts w:eastAsia="Times New Roman" w:cs="Arial"/>
+                            <w:sz w:val="22"/>
+                            <w:szCs w:val="22"/>
+                          </w:rPr>
+                          <w:t> </w:t>
+                        </w:r>
+                      </w:p>
+                    </w:txbxContent>
+                  </v:textbox>
+                </v:shape>
+                <w10:anchorlock/>
+              </v:group>
+            </w:pict>
+          </mc:Fallback>
+        </mc:AlternateContent>
       </w:r>
     </w:p>
     <w:p/>
+    <w:p>
+      <w:pPr>
+        <w:tabs>
+          <w:tab w:val="left" w:pos="954"/>
+        </w:tabs>
+      </w:pPr>
+      <w:r>
+        <w:tab/>
+      </w:r>
+    </w:p>
     <w:sectPr>
-      <w:headerReference w:type="default" r:id="rId18"/>
+      <w:headerReference w:type="default" r:id="rId19"/>
       <w:pgSz w:w="12240" w:h="15840"/>
       <w:pgMar w:top="1440" w:right="1440" w:bottom="1440" w:left="1440" w:header="720" w:footer="720" w:gutter="0"/>
       <w:cols w:space="720"/>
@@ -1976,7 +3584,7 @@
                     <v:h position="#0,topLeft" xrange="0,21600"/>
                   </v:handles>
                 </v:shapetype>
-                <v:shape id="AutoShape 13" o:spid="_x0000_s1026" type="#_x0000_t5" style="position:absolute;left:0;text-align:left;margin-left:104.75pt;margin-top:0;width:155.95pt;height:144.25pt;z-index:251659264;visibility:visible;mso-wrap-style:square;mso-width-percent:0;mso-height-percent:0;mso-wrap-distance-left:9pt;mso-wrap-distance-top:0;mso-wrap-distance-right:9pt;mso-wrap-distance-bottom:0;mso-position-horizontal:right;mso-position-horizontal-relative:page;mso-position-vertical:bottom;mso-position-vertical-relative:page;mso-width-percent:0;mso-height-percent:0;mso-width-relative:page;mso-height-relative:page;v-text-anchor:top" o:gfxdata="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" adj="21600" fillcolor="#d2eaf1" stroked="f">
+                <v:shape id="AutoShape 13" o:spid="_x0000_s1042" type="#_x0000_t5" style="position:absolute;left:0;text-align:left;margin-left:104.75pt;margin-top:0;width:155.95pt;height:144.25pt;z-index:251659264;visibility:visible;mso-wrap-style:square;mso-width-percent:0;mso-height-percent:0;mso-wrap-distance-left:9pt;mso-wrap-distance-top:0;mso-wrap-distance-right:9pt;mso-wrap-distance-bottom:0;mso-position-horizontal:right;mso-position-horizontal-relative:page;mso-position-vertical:bottom;mso-position-vertical-relative:page;mso-width-percent:0;mso-height-percent:0;mso-width-relative:page;mso-height-relative:page;v-text-anchor:top" o:gfxdata="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" adj="21600" fillcolor="#d2eaf1" stroked="f">
                   <v:textbox>
                     <w:txbxContent>
                       <w:p>
@@ -2126,7 +3734,7 @@
                                   <w:sz w:val="72"/>
                                   <w:szCs w:val="72"/>
                                 </w:rPr>
-                                <w:t>4</w:t>
+                                <w:t>3</w:t>
                               </w:r>
                               <w:r>
                                 <w:rPr>
@@ -2170,7 +3778,7 @@
                     <v:h position="#0,topLeft" xrange="0,21600"/>
                   </v:handles>
                 </v:shapetype>
-                <v:shape id="_x0000_s1027" type="#_x0000_t5" style="position:absolute;left:0;text-align:left;margin-left:116.2pt;margin-top:0;width:167.4pt;height:161.8pt;z-index:251661312;visibility:visible;mso-wrap-style:square;mso-width-percent:0;mso-height-percent:0;mso-wrap-distance-left:9pt;mso-wrap-distance-top:0;mso-wrap-distance-right:9pt;mso-wrap-distance-bottom:0;mso-position-horizontal:right;mso-position-horizontal-relative:page;mso-position-vertical:bottom;mso-position-vertical-relative:page;mso-width-percent:0;mso-height-percent:0;mso-width-relative:page;mso-height-relative:page;v-text-anchor:top" o:gfxdata="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" adj="21600" fillcolor="#d2eaf1" stroked="f">
+                <v:shape id="_x0000_s1043" type="#_x0000_t5" style="position:absolute;left:0;text-align:left;margin-left:116.2pt;margin-top:0;width:167.4pt;height:161.8pt;z-index:251661312;visibility:visible;mso-wrap-style:square;mso-width-percent:0;mso-height-percent:0;mso-wrap-distance-left:9pt;mso-wrap-distance-top:0;mso-wrap-distance-right:9pt;mso-wrap-distance-bottom:0;mso-position-horizontal:right;mso-position-horizontal-relative:page;mso-position-vertical:bottom;mso-position-vertical-relative:page;mso-width-percent:0;mso-height-percent:0;mso-width-relative:page;mso-height-relative:page;v-text-anchor:top" o:gfxdata="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" adj="21600" fillcolor="#d2eaf1" stroked="f">
                   <v:textbox>
                     <w:txbxContent>
                       <w:p>
@@ -2197,7 +3805,7 @@
                             <w:sz w:val="72"/>
                             <w:szCs w:val="72"/>
                           </w:rPr>
-                          <w:t>4</w:t>
+                          <w:t>3</w:t>
                         </w:r>
                         <w:r>
                           <w:rPr>
@@ -2831,6 +4439,31 @@
       <w:contextualSpacing/>
     </w:pPr>
   </w:style>
+  <w:style w:type="paragraph" w:styleId="NormalWeb">
+    <w:name w:val="Normal (Web)"/>
+    <w:basedOn w:val="Normal"/>
+    <w:uiPriority w:val="99"/>
+    <w:semiHidden/>
+    <w:unhideWhenUsed/>
+    <w:pPr>
+      <w:spacing w:before="100" w:beforeAutospacing="1" w:after="100" w:afterAutospacing="1"/>
+    </w:pPr>
+    <w:rPr>
+      <w:rFonts w:ascii="Times New Roman" w:hAnsi="Times New Roman" w:cs="Times New Roman"/>
+      <w:sz w:val="24"/>
+      <w:szCs w:val="24"/>
+    </w:rPr>
+  </w:style>
+  <w:style w:type="character" w:styleId="Hyperlink">
+    <w:name w:val="Hyperlink"/>
+    <w:basedOn w:val="DefaultParagraphFont"/>
+    <w:uiPriority w:val="99"/>
+    <w:unhideWhenUsed/>
+    <w:rPr>
+      <w:color w:val="0000FF" w:themeColor="hyperlink"/>
+      <w:u w:val="single"/>
+    </w:rPr>
+  </w:style>
 </w:styles>
 </file>
 
@@ -3137,6 +4770,31 @@
       <w:ind w:left="720"/>
       <w:contextualSpacing/>
     </w:pPr>
+  </w:style>
+  <w:style w:type="paragraph" w:styleId="NormalWeb">
+    <w:name w:val="Normal (Web)"/>
+    <w:basedOn w:val="Normal"/>
+    <w:uiPriority w:val="99"/>
+    <w:semiHidden/>
+    <w:unhideWhenUsed/>
+    <w:pPr>
+      <w:spacing w:before="100" w:beforeAutospacing="1" w:after="100" w:afterAutospacing="1"/>
+    </w:pPr>
+    <w:rPr>
+      <w:rFonts w:ascii="Times New Roman" w:hAnsi="Times New Roman" w:cs="Times New Roman"/>
+      <w:sz w:val="24"/>
+      <w:szCs w:val="24"/>
+    </w:rPr>
+  </w:style>
+  <w:style w:type="character" w:styleId="Hyperlink">
+    <w:name w:val="Hyperlink"/>
+    <w:basedOn w:val="DefaultParagraphFont"/>
+    <w:uiPriority w:val="99"/>
+    <w:unhideWhenUsed/>
+    <w:rPr>
+      <w:color w:val="0000FF" w:themeColor="hyperlink"/>
+      <w:u w:val="single"/>
+    </w:rPr>
   </w:style>
 </w:styles>
 </file>
@@ -3450,7 +5108,7 @@
 </file>
 
 <file path=customXml/itemProps2.xml><?xml version="1.0" encoding="utf-8"?>
-<ds:datastoreItem xmlns:ds="http://schemas.openxmlformats.org/officeDocument/2006/customXml" ds:itemID="{9C0D972F-B5E6-4F70-A6F3-7D6269C1D783}">
+<ds:datastoreItem xmlns:ds="http://schemas.openxmlformats.org/officeDocument/2006/customXml" ds:itemID="{7E0F5F67-F4AF-44C6-AEA6-367AFED806E2}">
   <ds:schemaRefs>
     <ds:schemaRef ds:uri="http://schemas.openxmlformats.org/officeDocument/2006/bibliography"/>
   </ds:schemaRefs>

</xml_diff>

<commit_message>
Modified ProjectDeliverable1.docx, now with task delegation and Software Process Model
</commit_message>
<xml_diff>
--- a/CS3354-ProjectDeliverable1.docx
+++ b/CS3354-ProjectDeliverable1.docx
@@ -1,12 +1,12 @@
 
 <file path=word/document.xml><?xml version="1.0" encoding="utf-8"?>
-<w:document xmlns:wpc="http://schemas.microsoft.com/office/word/2010/wordprocessingCanvas" xmlns:mc="http://schemas.openxmlformats.org/markup-compatibility/2006" xmlns:o="urn:schemas-microsoft-com:office:office" xmlns:r="http://schemas.openxmlformats.org/officeDocument/2006/relationships" xmlns:m="http://schemas.openxmlformats.org/officeDocument/2006/math" xmlns:v="urn:schemas-microsoft-com:vml" xmlns:wp14="http://schemas.microsoft.com/office/word/2010/wordprocessingDrawing" xmlns:wp="http://schemas.openxmlformats.org/drawingml/2006/wordprocessingDrawing" xmlns:w10="urn:schemas-microsoft-com:office:word" xmlns:w="http://schemas.openxmlformats.org/wordprocessingml/2006/main" xmlns:w14="http://schemas.microsoft.com/office/word/2010/wordml" xmlns:wpg="http://schemas.microsoft.com/office/word/2010/wordprocessingGroup" xmlns:wpi="http://schemas.microsoft.com/office/word/2010/wordprocessingInk" xmlns:wne="http://schemas.microsoft.com/office/word/2006/wordml" xmlns:wps="http://schemas.microsoft.com/office/word/2010/wordprocessingShape" mc:Ignorable="w14 wp14">
+<w:document xmlns:wpc="http://schemas.microsoft.com/office/word/2010/wordprocessingCanvas" xmlns:mc="http://schemas.openxmlformats.org/markup-compatibility/2006" xmlns:o="urn:schemas-microsoft-com:office:office" xmlns:r="http://schemas.openxmlformats.org/officeDocument/2006/relationships" xmlns:m="http://schemas.openxmlformats.org/officeDocument/2006/math" xmlns:v="urn:schemas-microsoft-com:vml" xmlns:wp14="http://schemas.microsoft.com/office/word/2010/wordprocessingDrawing" xmlns:wp="http://schemas.openxmlformats.org/drawingml/2006/wordprocessingDrawing" xmlns:w10="urn:schemas-microsoft-com:office:word" xmlns:w="http://schemas.openxmlformats.org/wordprocessingml/2006/main" xmlns:w14="http://schemas.microsoft.com/office/word/2010/wordml" xmlns:wpg="http://schemas.microsoft.com/office/word/2010/wordprocessingGroup" xmlns:wpi="http://schemas.microsoft.com/office/word/2010/wordprocessingInk" xmlns:wne="http://schemas.microsoft.com/office/word/2006/wordml" xmlns:wps="http://schemas.microsoft.com/office/word/2010/wordprocessingShape" xmlns:a="http://schemas.openxmlformats.org/drawingml/2006/main" xmlns:pic="http://schemas.openxmlformats.org/drawingml/2006/picture" xmlns:a14="http://schemas.microsoft.com/office/drawing/2010/main" mc:Ignorable="w14 wp14">
   <w:body>
-    <w:p/>
-    <w:p/>
-    <w:p/>
-    <w:p/>
-    <w:p>
+    <w:p xmlns:wp14="http://schemas.microsoft.com/office/word/2010/wordml" wp14:textId="77777777"/>
+    <w:p xmlns:wp14="http://schemas.microsoft.com/office/word/2010/wordml" wp14:textId="77777777"/>
+    <w:p xmlns:wp14="http://schemas.microsoft.com/office/word/2010/wordml" wp14:textId="77777777"/>
+    <w:p xmlns:wp14="http://schemas.microsoft.com/office/word/2010/wordml" wp14:textId="77777777"/>
+    <w:p xmlns:wp14="http://schemas.microsoft.com/office/word/2010/wordml" wp14:textId="77777777">
       <w:pPr>
         <w:jc w:val="center"/>
         <w:rPr>
@@ -28,7 +28,7 @@
         <w:t>CS3354 Software Engineering Final Project</w:t>
       </w:r>
     </w:p>
-    <w:p>
+    <w:p xmlns:wp14="http://schemas.microsoft.com/office/word/2010/wordml" wp14:textId="77777777">
       <w:pPr>
         <w:jc w:val="center"/>
         <w:rPr>
@@ -50,47 +50,47 @@
         <w:t>Deliverable 1</w:t>
       </w:r>
     </w:p>
-    <w:p>
-      <w:r>
-        <w:t xml:space="preserve"> </w:t>
-      </w:r>
-    </w:p>
-    <w:p>
-      <w:r>
-        <w:t xml:space="preserve"> </w:t>
-      </w:r>
-    </w:p>
-    <w:p>
-      <w:r>
-        <w:t xml:space="preserve"> </w:t>
-      </w:r>
-    </w:p>
-    <w:p>
-      <w:r>
-        <w:t xml:space="preserve"> </w:t>
-      </w:r>
-    </w:p>
-    <w:p>
-      <w:r>
-        <w:t xml:space="preserve"> </w:t>
-      </w:r>
-    </w:p>
-    <w:p>
-      <w:r>
-        <w:t xml:space="preserve"> </w:t>
-      </w:r>
-    </w:p>
-    <w:p>
-      <w:r>
-        <w:t xml:space="preserve"> </w:t>
-      </w:r>
-    </w:p>
-    <w:p>
-      <w:r>
-        <w:t xml:space="preserve"> </w:t>
-      </w:r>
-    </w:p>
-    <w:p>
+    <w:p xmlns:wp14="http://schemas.microsoft.com/office/word/2010/wordml" wp14:textId="77777777">
+      <w:r>
+        <w:t xml:space="preserve"> </w:t>
+      </w:r>
+    </w:p>
+    <w:p xmlns:wp14="http://schemas.microsoft.com/office/word/2010/wordml" wp14:textId="77777777">
+      <w:r>
+        <w:t xml:space="preserve"> </w:t>
+      </w:r>
+    </w:p>
+    <w:p xmlns:wp14="http://schemas.microsoft.com/office/word/2010/wordml" wp14:textId="77777777">
+      <w:r>
+        <w:t xml:space="preserve"> </w:t>
+      </w:r>
+    </w:p>
+    <w:p xmlns:wp14="http://schemas.microsoft.com/office/word/2010/wordml" wp14:textId="77777777">
+      <w:r>
+        <w:t xml:space="preserve"> </w:t>
+      </w:r>
+    </w:p>
+    <w:p xmlns:wp14="http://schemas.microsoft.com/office/word/2010/wordml" wp14:textId="77777777">
+      <w:r>
+        <w:t xml:space="preserve"> </w:t>
+      </w:r>
+    </w:p>
+    <w:p xmlns:wp14="http://schemas.microsoft.com/office/word/2010/wordml" wp14:textId="77777777">
+      <w:r>
+        <w:t xml:space="preserve"> </w:t>
+      </w:r>
+    </w:p>
+    <w:p xmlns:wp14="http://schemas.microsoft.com/office/word/2010/wordml" wp14:textId="77777777">
+      <w:r>
+        <w:t xml:space="preserve"> </w:t>
+      </w:r>
+    </w:p>
+    <w:p xmlns:wp14="http://schemas.microsoft.com/office/word/2010/wordml" wp14:textId="77777777">
+      <w:r>
+        <w:t xml:space="preserve"> </w:t>
+      </w:r>
+    </w:p>
+    <w:p xmlns:wp14="http://schemas.microsoft.com/office/word/2010/wordml" wp14:textId="77777777">
       <w:pPr>
         <w:jc w:val="center"/>
         <w:rPr>
@@ -112,7 +112,7 @@
         <w:t>Readary</w:t>
       </w:r>
     </w:p>
-    <w:p>
+    <w:p xmlns:wp14="http://schemas.microsoft.com/office/word/2010/wordml" wp14:textId="77777777">
       <w:pPr>
         <w:jc w:val="center"/>
         <w:rPr>
@@ -130,23 +130,23 @@
         <w:t>(An App for Book Lovers)</w:t>
       </w:r>
     </w:p>
-    <w:p>
-      <w:r>
-        <w:t xml:space="preserve"> </w:t>
-      </w:r>
-    </w:p>
-    <w:p>
-      <w:r>
-        <w:t xml:space="preserve"> </w:t>
-      </w:r>
-    </w:p>
-    <w:p/>
-    <w:p/>
-    <w:p/>
-    <w:p/>
-    <w:p/>
-    <w:p/>
-    <w:p>
+    <w:p xmlns:wp14="http://schemas.microsoft.com/office/word/2010/wordml" wp14:textId="77777777">
+      <w:r>
+        <w:t xml:space="preserve"> </w:t>
+      </w:r>
+    </w:p>
+    <w:p xmlns:wp14="http://schemas.microsoft.com/office/word/2010/wordml" wp14:textId="77777777">
+      <w:r>
+        <w:t xml:space="preserve"> </w:t>
+      </w:r>
+    </w:p>
+    <w:p xmlns:wp14="http://schemas.microsoft.com/office/word/2010/wordml" wp14:textId="77777777"/>
+    <w:p xmlns:wp14="http://schemas.microsoft.com/office/word/2010/wordml" wp14:textId="77777777"/>
+    <w:p xmlns:wp14="http://schemas.microsoft.com/office/word/2010/wordml" wp14:textId="77777777"/>
+    <w:p xmlns:wp14="http://schemas.microsoft.com/office/word/2010/wordml" wp14:textId="77777777"/>
+    <w:p xmlns:wp14="http://schemas.microsoft.com/office/word/2010/wordml" wp14:textId="77777777"/>
+    <w:p xmlns:wp14="http://schemas.microsoft.com/office/word/2010/wordml" wp14:textId="77777777"/>
+    <w:p xmlns:wp14="http://schemas.microsoft.com/office/word/2010/wordml" wp14:textId="77777777">
       <w:pPr>
         <w:jc w:val="center"/>
         <w:rPr>
@@ -168,7 +168,7 @@
         <w:t>The Group Members</w:t>
       </w:r>
     </w:p>
-    <w:p>
+    <w:p xmlns:wp14="http://schemas.microsoft.com/office/word/2010/wordml" wp14:textId="77777777">
       <w:pPr>
         <w:jc w:val="center"/>
         <w:rPr>
@@ -178,7 +178,7 @@
         </w:rPr>
       </w:pPr>
     </w:p>
-    <w:p>
+    <w:p xmlns:wp14="http://schemas.microsoft.com/office/word/2010/wordml" wp14:textId="77777777">
       <w:pPr>
         <w:jc w:val="center"/>
         <w:rPr>
@@ -206,7 +206,7 @@
       </w:r>
       <w:proofErr w:type="spellEnd"/>
     </w:p>
-    <w:p>
+    <w:p xmlns:wp14="http://schemas.microsoft.com/office/word/2010/wordml" wp14:textId="77777777">
       <w:pPr>
         <w:jc w:val="center"/>
         <w:rPr>
@@ -224,7 +224,7 @@
         <w:t>Dante Moreno</w:t>
       </w:r>
     </w:p>
-    <w:p>
+    <w:p xmlns:wp14="http://schemas.microsoft.com/office/word/2010/wordml" wp14:textId="77777777">
       <w:pPr>
         <w:jc w:val="center"/>
         <w:rPr>
@@ -252,7 +252,7 @@
       </w:r>
       <w:proofErr w:type="spellEnd"/>
     </w:p>
-    <w:p>
+    <w:p xmlns:wp14="http://schemas.microsoft.com/office/word/2010/wordml" wp14:textId="77777777">
       <w:pPr>
         <w:jc w:val="center"/>
         <w:rPr>
@@ -270,7 +270,7 @@
         <w:t>Joel Francis</w:t>
       </w:r>
     </w:p>
-    <w:p>
+    <w:p xmlns:wp14="http://schemas.microsoft.com/office/word/2010/wordml" wp14:textId="77777777">
       <w:pPr>
         <w:jc w:val="center"/>
         <w:rPr>
@@ -288,7 +288,7 @@
         <w:t>Junaid Hashmi</w:t>
       </w:r>
     </w:p>
-    <w:p>
+    <w:p xmlns:wp14="http://schemas.microsoft.com/office/word/2010/wordml" wp14:textId="77777777">
       <w:pPr>
         <w:jc w:val="center"/>
         <w:rPr>
@@ -316,7 +316,7 @@
       </w:r>
       <w:proofErr w:type="spellEnd"/>
     </w:p>
-    <w:p>
+    <w:p xmlns:wp14="http://schemas.microsoft.com/office/word/2010/wordml" wp14:textId="77777777">
       <w:pPr>
         <w:jc w:val="center"/>
         <w:rPr>
@@ -326,7 +326,7 @@
         </w:rPr>
       </w:pPr>
     </w:p>
-    <w:p>
+    <w:p xmlns:wp14="http://schemas.microsoft.com/office/word/2010/wordml" wp14:textId="77777777">
       <w:pPr>
         <w:jc w:val="center"/>
         <w:rPr>
@@ -336,7 +336,7 @@
         </w:rPr>
       </w:pPr>
     </w:p>
-    <w:p>
+    <w:p xmlns:wp14="http://schemas.microsoft.com/office/word/2010/wordml" wp14:textId="77777777">
       <w:pPr>
         <w:jc w:val="center"/>
         <w:rPr>
@@ -346,7 +346,7 @@
         </w:rPr>
       </w:pPr>
     </w:p>
-    <w:p>
+    <w:p xmlns:wp14="http://schemas.microsoft.com/office/word/2010/wordml" wp14:textId="77777777">
       <w:pPr>
         <w:jc w:val="center"/>
         <w:rPr>
@@ -356,7 +356,7 @@
         </w:rPr>
       </w:pPr>
     </w:p>
-    <w:p>
+    <w:p xmlns:wp14="http://schemas.microsoft.com/office/word/2010/wordml" wp14:textId="77777777">
       <w:pPr>
         <w:jc w:val="center"/>
         <w:rPr>
@@ -378,7 +378,7 @@
         <w:t>Date</w:t>
       </w:r>
     </w:p>
-    <w:p>
+    <w:p xmlns:wp14="http://schemas.microsoft.com/office/word/2010/wordml" wp14:textId="77777777">
       <w:pPr>
         <w:jc w:val="center"/>
         <w:rPr>
@@ -396,27 +396,27 @@
         <w:t>March 15, 2019</w:t>
       </w:r>
     </w:p>
-    <w:p>
-      <w:r>
-        <w:t xml:space="preserve"> </w:t>
-      </w:r>
-    </w:p>
-    <w:p>
-      <w:r>
-        <w:t xml:space="preserve"> </w:t>
-      </w:r>
-    </w:p>
-    <w:p>
-      <w:r>
-        <w:t xml:space="preserve"> </w:t>
-      </w:r>
-    </w:p>
-    <w:p>
+    <w:p xmlns:wp14="http://schemas.microsoft.com/office/word/2010/wordml" wp14:textId="77777777">
+      <w:r>
+        <w:t xml:space="preserve"> </w:t>
+      </w:r>
+    </w:p>
+    <w:p xmlns:wp14="http://schemas.microsoft.com/office/word/2010/wordml" wp14:textId="77777777">
+      <w:r>
+        <w:t xml:space="preserve"> </w:t>
+      </w:r>
+    </w:p>
+    <w:p xmlns:wp14="http://schemas.microsoft.com/office/word/2010/wordml" wp14:textId="77777777">
+      <w:r>
+        <w:t xml:space="preserve"> </w:t>
+      </w:r>
+    </w:p>
+    <w:p xmlns:wp14="http://schemas.microsoft.com/office/word/2010/wordml" wp14:textId="77777777">
       <w:pPr>
         <w:sectPr>
           <w:headerReference w:type="default" r:id="rId10"/>
           <w:footerReference w:type="default" r:id="rId11"/>
-          <w:pgSz w:w="12240" w:h="15840"/>
+          <w:pgSz w:w="12240" w:h="15840" w:orient="portrait"/>
           <w:pgMar w:top="1440" w:right="1440" w:bottom="1440" w:left="1440" w:header="720" w:footer="720" w:gutter="0"/>
           <w:cols w:space="720"/>
           <w:docGrid w:linePitch="360"/>
@@ -426,20 +426,20 @@
         <w:t xml:space="preserve"> </w:t>
       </w:r>
     </w:p>
-    <w:p/>
-    <w:p/>
-    <w:p>
-      <w:r>
-        <w:t xml:space="preserve"> </w:t>
-      </w:r>
-    </w:p>
-    <w:p>
+    <w:p xmlns:wp14="http://schemas.microsoft.com/office/word/2010/wordml" wp14:textId="77777777"/>
+    <w:p xmlns:wp14="http://schemas.microsoft.com/office/word/2010/wordml" wp14:textId="77777777"/>
+    <w:p xmlns:wp14="http://schemas.microsoft.com/office/word/2010/wordml" wp14:textId="77777777">
+      <w:r>
+        <w:t xml:space="preserve"> </w:t>
+      </w:r>
+    </w:p>
+    <w:p xmlns:wp14="http://schemas.microsoft.com/office/word/2010/wordml" wp14:textId="77777777">
       <w:r>
         <w:rPr>
           <w:noProof/>
         </w:rPr>
         <w:drawing>
-          <wp:anchor distT="0" distB="0" distL="114300" distR="114300" simplePos="0" relativeHeight="251658240" behindDoc="1" locked="0" layoutInCell="1" allowOverlap="1">
+          <wp:anchor xmlns:wp14="http://schemas.microsoft.com/office/word/2010/wordprocessingDrawing" distT="0" distB="0" distL="114300" distR="114300" simplePos="0" relativeHeight="251658240" behindDoc="1" locked="0" layoutInCell="1" allowOverlap="1" wp14:anchorId="401F5990" wp14:editId="7777777">
             <wp:simplePos x="0" y="0"/>
             <wp:positionH relativeFrom="column">
               <wp:posOffset>0</wp:posOffset>
@@ -498,218 +498,218 @@
         <w:t xml:space="preserve"> </w:t>
       </w:r>
     </w:p>
-    <w:p>
-      <w:r>
-        <w:t xml:space="preserve"> </w:t>
-      </w:r>
-    </w:p>
-    <w:p>
-      <w:r>
-        <w:t xml:space="preserve"> </w:t>
-      </w:r>
-    </w:p>
-    <w:p>
-      <w:r>
-        <w:t xml:space="preserve"> </w:t>
-      </w:r>
-    </w:p>
-    <w:p>
-      <w:r>
-        <w:t xml:space="preserve"> </w:t>
-      </w:r>
-    </w:p>
-    <w:p>
-      <w:r>
-        <w:t xml:space="preserve"> </w:t>
-      </w:r>
-    </w:p>
-    <w:p>
-      <w:r>
-        <w:t xml:space="preserve"> </w:t>
-      </w:r>
-    </w:p>
-    <w:p>
-      <w:r>
-        <w:t xml:space="preserve"> </w:t>
-      </w:r>
-    </w:p>
-    <w:p>
-      <w:r>
-        <w:t xml:space="preserve"> </w:t>
-      </w:r>
-    </w:p>
-    <w:p>
-      <w:r>
-        <w:t xml:space="preserve"> </w:t>
-      </w:r>
-    </w:p>
-    <w:p>
-      <w:r>
-        <w:t xml:space="preserve"> </w:t>
-      </w:r>
-    </w:p>
-    <w:p>
-      <w:r>
-        <w:t xml:space="preserve"> </w:t>
-      </w:r>
-    </w:p>
-    <w:p>
-      <w:r>
-        <w:t xml:space="preserve"> </w:t>
-      </w:r>
-    </w:p>
-    <w:p>
-      <w:r>
-        <w:t xml:space="preserve"> </w:t>
-      </w:r>
-    </w:p>
-    <w:p>
-      <w:r>
-        <w:t xml:space="preserve"> </w:t>
-      </w:r>
-    </w:p>
-    <w:p>
-      <w:r>
-        <w:t xml:space="preserve"> </w:t>
-      </w:r>
-    </w:p>
-    <w:p>
-      <w:r>
-        <w:t xml:space="preserve"> </w:t>
-      </w:r>
-    </w:p>
-    <w:p>
-      <w:r>
-        <w:t xml:space="preserve"> </w:t>
-      </w:r>
-    </w:p>
-    <w:p>
-      <w:r>
-        <w:t xml:space="preserve"> </w:t>
-      </w:r>
-    </w:p>
-    <w:p>
-      <w:r>
-        <w:t xml:space="preserve"> </w:t>
-      </w:r>
-    </w:p>
-    <w:p>
-      <w:r>
-        <w:t xml:space="preserve"> </w:t>
-      </w:r>
-    </w:p>
-    <w:p>
-      <w:r>
-        <w:t xml:space="preserve"> </w:t>
-      </w:r>
-    </w:p>
-    <w:p>
-      <w:r>
-        <w:t xml:space="preserve"> </w:t>
-      </w:r>
-    </w:p>
-    <w:p>
-      <w:r>
-        <w:t xml:space="preserve"> </w:t>
-      </w:r>
-    </w:p>
-    <w:p>
-      <w:r>
-        <w:t xml:space="preserve"> </w:t>
-      </w:r>
-    </w:p>
-    <w:p>
-      <w:r>
-        <w:t xml:space="preserve"> </w:t>
-      </w:r>
-    </w:p>
-    <w:p>
-      <w:r>
-        <w:t xml:space="preserve"> </w:t>
-      </w:r>
-    </w:p>
-    <w:p>
-      <w:r>
-        <w:t xml:space="preserve"> </w:t>
-      </w:r>
-    </w:p>
-    <w:p>
-      <w:r>
-        <w:t xml:space="preserve"> </w:t>
-      </w:r>
-    </w:p>
-    <w:p>
-      <w:r>
-        <w:t xml:space="preserve"> </w:t>
-      </w:r>
-    </w:p>
-    <w:p>
-      <w:r>
-        <w:t xml:space="preserve"> </w:t>
-      </w:r>
-    </w:p>
-    <w:p>
-      <w:r>
-        <w:t xml:space="preserve"> </w:t>
-      </w:r>
-    </w:p>
-    <w:p>
-      <w:r>
-        <w:t xml:space="preserve"> </w:t>
-      </w:r>
-    </w:p>
-    <w:p>
-      <w:r>
-        <w:t xml:space="preserve"> </w:t>
-      </w:r>
-    </w:p>
-    <w:p>
-      <w:r>
-        <w:t xml:space="preserve"> </w:t>
-      </w:r>
-    </w:p>
-    <w:p>
-      <w:r>
-        <w:t xml:space="preserve"> </w:t>
-      </w:r>
-    </w:p>
-    <w:p>
-      <w:r>
-        <w:t xml:space="preserve"> </w:t>
-      </w:r>
-    </w:p>
-    <w:p>
-      <w:r>
-        <w:t xml:space="preserve"> </w:t>
-      </w:r>
-    </w:p>
-    <w:p>
-      <w:r>
-        <w:t xml:space="preserve"> </w:t>
-      </w:r>
-    </w:p>
-    <w:p>
-      <w:r>
-        <w:t xml:space="preserve"> </w:t>
-      </w:r>
-    </w:p>
-    <w:p/>
-    <w:p>
-      <w:r>
-        <w:t xml:space="preserve"> </w:t>
-      </w:r>
-    </w:p>
-    <w:p>
-      <w:r>
-        <w:t xml:space="preserve"> </w:t>
-      </w:r>
-    </w:p>
-    <w:p>
-      <w:r>
-        <w:t xml:space="preserve"> </w:t>
-      </w:r>
-    </w:p>
-    <w:p>
+    <w:p xmlns:wp14="http://schemas.microsoft.com/office/word/2010/wordml" wp14:textId="77777777">
+      <w:r>
+        <w:t xml:space="preserve"> </w:t>
+      </w:r>
+    </w:p>
+    <w:p xmlns:wp14="http://schemas.microsoft.com/office/word/2010/wordml" wp14:textId="77777777">
+      <w:r>
+        <w:t xml:space="preserve"> </w:t>
+      </w:r>
+    </w:p>
+    <w:p xmlns:wp14="http://schemas.microsoft.com/office/word/2010/wordml" wp14:textId="77777777">
+      <w:r>
+        <w:t xml:space="preserve"> </w:t>
+      </w:r>
+    </w:p>
+    <w:p xmlns:wp14="http://schemas.microsoft.com/office/word/2010/wordml" wp14:textId="77777777">
+      <w:r>
+        <w:t xml:space="preserve"> </w:t>
+      </w:r>
+    </w:p>
+    <w:p xmlns:wp14="http://schemas.microsoft.com/office/word/2010/wordml" wp14:textId="77777777">
+      <w:r>
+        <w:t xml:space="preserve"> </w:t>
+      </w:r>
+    </w:p>
+    <w:p xmlns:wp14="http://schemas.microsoft.com/office/word/2010/wordml" wp14:textId="77777777">
+      <w:r>
+        <w:t xml:space="preserve"> </w:t>
+      </w:r>
+    </w:p>
+    <w:p xmlns:wp14="http://schemas.microsoft.com/office/word/2010/wordml" wp14:textId="77777777">
+      <w:r>
+        <w:t xml:space="preserve"> </w:t>
+      </w:r>
+    </w:p>
+    <w:p xmlns:wp14="http://schemas.microsoft.com/office/word/2010/wordml" wp14:textId="77777777">
+      <w:r>
+        <w:t xml:space="preserve"> </w:t>
+      </w:r>
+    </w:p>
+    <w:p xmlns:wp14="http://schemas.microsoft.com/office/word/2010/wordml" wp14:textId="77777777">
+      <w:r>
+        <w:t xml:space="preserve"> </w:t>
+      </w:r>
+    </w:p>
+    <w:p xmlns:wp14="http://schemas.microsoft.com/office/word/2010/wordml" wp14:textId="77777777">
+      <w:r>
+        <w:t xml:space="preserve"> </w:t>
+      </w:r>
+    </w:p>
+    <w:p xmlns:wp14="http://schemas.microsoft.com/office/word/2010/wordml" wp14:textId="77777777">
+      <w:r>
+        <w:t xml:space="preserve"> </w:t>
+      </w:r>
+    </w:p>
+    <w:p xmlns:wp14="http://schemas.microsoft.com/office/word/2010/wordml" wp14:textId="77777777">
+      <w:r>
+        <w:t xml:space="preserve"> </w:t>
+      </w:r>
+    </w:p>
+    <w:p xmlns:wp14="http://schemas.microsoft.com/office/word/2010/wordml" wp14:textId="77777777">
+      <w:r>
+        <w:t xml:space="preserve"> </w:t>
+      </w:r>
+    </w:p>
+    <w:p xmlns:wp14="http://schemas.microsoft.com/office/word/2010/wordml" wp14:textId="77777777">
+      <w:r>
+        <w:t xml:space="preserve"> </w:t>
+      </w:r>
+    </w:p>
+    <w:p xmlns:wp14="http://schemas.microsoft.com/office/word/2010/wordml" wp14:textId="77777777">
+      <w:r>
+        <w:t xml:space="preserve"> </w:t>
+      </w:r>
+    </w:p>
+    <w:p xmlns:wp14="http://schemas.microsoft.com/office/word/2010/wordml" wp14:textId="77777777">
+      <w:r>
+        <w:t xml:space="preserve"> </w:t>
+      </w:r>
+    </w:p>
+    <w:p xmlns:wp14="http://schemas.microsoft.com/office/word/2010/wordml" wp14:textId="77777777">
+      <w:r>
+        <w:t xml:space="preserve"> </w:t>
+      </w:r>
+    </w:p>
+    <w:p xmlns:wp14="http://schemas.microsoft.com/office/word/2010/wordml" wp14:textId="77777777">
+      <w:r>
+        <w:t xml:space="preserve"> </w:t>
+      </w:r>
+    </w:p>
+    <w:p xmlns:wp14="http://schemas.microsoft.com/office/word/2010/wordml" wp14:textId="77777777">
+      <w:r>
+        <w:t xml:space="preserve"> </w:t>
+      </w:r>
+    </w:p>
+    <w:p xmlns:wp14="http://schemas.microsoft.com/office/word/2010/wordml" wp14:textId="77777777">
+      <w:r>
+        <w:t xml:space="preserve"> </w:t>
+      </w:r>
+    </w:p>
+    <w:p xmlns:wp14="http://schemas.microsoft.com/office/word/2010/wordml" wp14:textId="77777777">
+      <w:r>
+        <w:t xml:space="preserve"> </w:t>
+      </w:r>
+    </w:p>
+    <w:p xmlns:wp14="http://schemas.microsoft.com/office/word/2010/wordml" wp14:textId="77777777">
+      <w:r>
+        <w:t xml:space="preserve"> </w:t>
+      </w:r>
+    </w:p>
+    <w:p xmlns:wp14="http://schemas.microsoft.com/office/word/2010/wordml" wp14:textId="77777777">
+      <w:r>
+        <w:t xml:space="preserve"> </w:t>
+      </w:r>
+    </w:p>
+    <w:p xmlns:wp14="http://schemas.microsoft.com/office/word/2010/wordml" wp14:textId="77777777">
+      <w:r>
+        <w:t xml:space="preserve"> </w:t>
+      </w:r>
+    </w:p>
+    <w:p xmlns:wp14="http://schemas.microsoft.com/office/word/2010/wordml" wp14:textId="77777777">
+      <w:r>
+        <w:t xml:space="preserve"> </w:t>
+      </w:r>
+    </w:p>
+    <w:p xmlns:wp14="http://schemas.microsoft.com/office/word/2010/wordml" wp14:textId="77777777">
+      <w:r>
+        <w:t xml:space="preserve"> </w:t>
+      </w:r>
+    </w:p>
+    <w:p xmlns:wp14="http://schemas.microsoft.com/office/word/2010/wordml" wp14:textId="77777777">
+      <w:r>
+        <w:t xml:space="preserve"> </w:t>
+      </w:r>
+    </w:p>
+    <w:p xmlns:wp14="http://schemas.microsoft.com/office/word/2010/wordml" wp14:textId="77777777">
+      <w:r>
+        <w:t xml:space="preserve"> </w:t>
+      </w:r>
+    </w:p>
+    <w:p xmlns:wp14="http://schemas.microsoft.com/office/word/2010/wordml" wp14:textId="77777777">
+      <w:r>
+        <w:t xml:space="preserve"> </w:t>
+      </w:r>
+    </w:p>
+    <w:p xmlns:wp14="http://schemas.microsoft.com/office/word/2010/wordml" wp14:textId="77777777">
+      <w:r>
+        <w:t xml:space="preserve"> </w:t>
+      </w:r>
+    </w:p>
+    <w:p xmlns:wp14="http://schemas.microsoft.com/office/word/2010/wordml" wp14:textId="77777777">
+      <w:r>
+        <w:t xml:space="preserve"> </w:t>
+      </w:r>
+    </w:p>
+    <w:p xmlns:wp14="http://schemas.microsoft.com/office/word/2010/wordml" wp14:textId="77777777">
+      <w:r>
+        <w:t xml:space="preserve"> </w:t>
+      </w:r>
+    </w:p>
+    <w:p xmlns:wp14="http://schemas.microsoft.com/office/word/2010/wordml" wp14:textId="77777777">
+      <w:r>
+        <w:t xml:space="preserve"> </w:t>
+      </w:r>
+    </w:p>
+    <w:p xmlns:wp14="http://schemas.microsoft.com/office/word/2010/wordml" wp14:textId="77777777">
+      <w:r>
+        <w:t xml:space="preserve"> </w:t>
+      </w:r>
+    </w:p>
+    <w:p xmlns:wp14="http://schemas.microsoft.com/office/word/2010/wordml" wp14:textId="77777777">
+      <w:r>
+        <w:t xml:space="preserve"> </w:t>
+      </w:r>
+    </w:p>
+    <w:p xmlns:wp14="http://schemas.microsoft.com/office/word/2010/wordml" wp14:textId="77777777">
+      <w:r>
+        <w:t xml:space="preserve"> </w:t>
+      </w:r>
+    </w:p>
+    <w:p xmlns:wp14="http://schemas.microsoft.com/office/word/2010/wordml" wp14:textId="77777777">
+      <w:r>
+        <w:t xml:space="preserve"> </w:t>
+      </w:r>
+    </w:p>
+    <w:p xmlns:wp14="http://schemas.microsoft.com/office/word/2010/wordml" wp14:textId="77777777">
+      <w:r>
+        <w:t xml:space="preserve"> </w:t>
+      </w:r>
+    </w:p>
+    <w:p xmlns:wp14="http://schemas.microsoft.com/office/word/2010/wordml" wp14:textId="77777777">
+      <w:r>
+        <w:t xml:space="preserve"> </w:t>
+      </w:r>
+    </w:p>
+    <w:p xmlns:wp14="http://schemas.microsoft.com/office/word/2010/wordml" wp14:textId="77777777"/>
+    <w:p xmlns:wp14="http://schemas.microsoft.com/office/word/2010/wordml" wp14:textId="77777777">
+      <w:r>
+        <w:t xml:space="preserve"> </w:t>
+      </w:r>
+    </w:p>
+    <w:p xmlns:wp14="http://schemas.microsoft.com/office/word/2010/wordml" wp14:textId="77777777">
+      <w:r>
+        <w:t xml:space="preserve"> </w:t>
+      </w:r>
+    </w:p>
+    <w:p xmlns:wp14="http://schemas.microsoft.com/office/word/2010/wordml" wp14:textId="77777777">
+      <w:r>
+        <w:t xml:space="preserve"> </w:t>
+      </w:r>
+    </w:p>
+    <w:p xmlns:wp14="http://schemas.microsoft.com/office/word/2010/wordml" wp14:textId="77777777">
       <w:r>
         <w:t xml:space="preserve"> </w:t>
       </w:r>
@@ -717,14 +717,14 @@
         <w:br w:type="page"/>
       </w:r>
     </w:p>
-    <w:p/>
-    <w:p/>
-    <w:p>
+    <w:p xmlns:wp14="http://schemas.microsoft.com/office/word/2010/wordml" wp14:textId="77777777"/>
+    <w:p xmlns:wp14="http://schemas.microsoft.com/office/word/2010/wordml" wp14:textId="77777777"/>
+    <w:p xmlns:wp14="http://schemas.microsoft.com/office/word/2010/wordml" wp14:textId="77777777">
       <w:pPr>
         <w:sectPr>
           <w:headerReference w:type="default" r:id="rId13"/>
           <w:footerReference w:type="default" r:id="rId14"/>
-          <w:pgSz w:w="12240" w:h="15840"/>
+          <w:pgSz w:w="12240" w:h="15840" w:orient="portrait"/>
           <w:pgMar w:top="1440" w:right="1440" w:bottom="1440" w:left="1440" w:header="720" w:footer="720" w:gutter="0"/>
           <w:pgNumType w:start="1"/>
           <w:cols w:space="720"/>
@@ -736,7 +736,7 @@
           <w:noProof/>
         </w:rPr>
         <w:drawing>
-          <wp:inline distT="0" distB="0" distL="0" distR="0">
+          <wp:inline xmlns:wp14="http://schemas.microsoft.com/office/word/2010/wordprocessingDrawing" distT="0" distB="0" distL="0" distR="0" wp14:anchorId="52E46092" wp14:editId="7777777">
             <wp:extent cx="5928087" cy="5284381"/>
             <wp:effectExtent l="0" t="0" r="0" b="0"/>
             <wp:docPr id="2" name="Picture 2"/>
@@ -778,7 +778,7 @@
         </w:drawing>
       </w:r>
     </w:p>
-    <w:p>
+    <w:p xmlns:wp14="http://schemas.microsoft.com/office/word/2010/wordml" wp14:textId="77777777">
       <w:pPr>
         <w:pStyle w:val="Heading1"/>
         <w:numPr>
@@ -791,8 +791,8 @@
         <w:t>Feedback on Project Draft comments:</w:t>
       </w:r>
     </w:p>
-    <w:p/>
-    <w:p>
+    <w:p xmlns:wp14="http://schemas.microsoft.com/office/word/2010/wordml" wp14:textId="77777777"/>
+    <w:p xmlns:wp14="http://schemas.microsoft.com/office/word/2010/wordml" wp14:textId="77777777">
       <w:pPr>
         <w:rPr>
           <w:sz w:val="24"/>
@@ -807,15 +807,15 @@
         <w:t>Our proposal was approved without a recommendation for any change. However, our plan will be adjusted based on the fact that one of our team members, Michael Elizalde, has joined another project team and is no longer part of our team.</w:t>
       </w:r>
     </w:p>
-    <w:p>
-      <w:pPr>
-        <w:rPr>
-          <w:sz w:val="24"/>
-          <w:szCs w:val="24"/>
-        </w:rPr>
-      </w:pPr>
-    </w:p>
-    <w:p>
+    <w:p xmlns:wp14="http://schemas.microsoft.com/office/word/2010/wordml" wp14:textId="77777777">
+      <w:pPr>
+        <w:rPr>
+          <w:sz w:val="24"/>
+          <w:szCs w:val="24"/>
+        </w:rPr>
+      </w:pPr>
+    </w:p>
+    <w:p xmlns:wp14="http://schemas.microsoft.com/office/word/2010/wordml" wp14:textId="77777777">
       <w:pPr>
         <w:rPr>
           <w:sz w:val="24"/>
@@ -862,15 +862,15 @@
         <w:t xml:space="preserve"> Other than reshuffling of responsibilities due to loss of a team member, this is the biggest change we incorporated.</w:t>
       </w:r>
     </w:p>
-    <w:p>
-      <w:pPr>
-        <w:rPr>
-          <w:sz w:val="24"/>
-          <w:szCs w:val="24"/>
-        </w:rPr>
-      </w:pPr>
-    </w:p>
-    <w:p>
+    <w:p xmlns:wp14="http://schemas.microsoft.com/office/word/2010/wordml" wp14:textId="77777777">
+      <w:pPr>
+        <w:rPr>
+          <w:sz w:val="24"/>
+          <w:szCs w:val="24"/>
+        </w:rPr>
+      </w:pPr>
+    </w:p>
+    <w:p xmlns:wp14="http://schemas.microsoft.com/office/word/2010/wordml" wp14:textId="77777777">
       <w:pPr>
         <w:rPr>
           <w:sz w:val="24"/>
@@ -885,15 +885,15 @@
         <w:t>Since we found similar products already in use, we will do a detailed comparison as part of our final project report. For now, we would like to mention an additional feature to be included in our project in order to distinguish it from other similar products in the market.</w:t>
       </w:r>
     </w:p>
-    <w:p>
-      <w:pPr>
-        <w:rPr>
-          <w:sz w:val="24"/>
-          <w:szCs w:val="24"/>
-        </w:rPr>
-      </w:pPr>
-    </w:p>
-    <w:p>
+    <w:p xmlns:wp14="http://schemas.microsoft.com/office/word/2010/wordml" wp14:textId="77777777">
+      <w:pPr>
+        <w:rPr>
+          <w:sz w:val="24"/>
+          <w:szCs w:val="24"/>
+        </w:rPr>
+      </w:pPr>
+    </w:p>
+    <w:p xmlns:wp14="http://schemas.microsoft.com/office/word/2010/wordml" wp14:textId="77777777">
       <w:pPr>
         <w:pStyle w:val="ListParagraph"/>
         <w:numPr>
@@ -913,7 +913,7 @@
         <w:t>Addition to previously stated purpose</w:t>
       </w:r>
     </w:p>
-    <w:p>
+    <w:p xmlns:wp14="http://schemas.microsoft.com/office/word/2010/wordml" wp14:textId="77777777">
       <w:pPr>
         <w:pStyle w:val="ListParagraph"/>
         <w:ind w:left="792"/>
@@ -923,7 +923,7 @@
         </w:rPr>
       </w:pPr>
     </w:p>
-    <w:p>
+    <w:p xmlns:wp14="http://schemas.microsoft.com/office/word/2010/wordml" wp14:textId="77777777">
       <w:pPr>
         <w:pStyle w:val="ListParagraph"/>
         <w:ind w:left="792"/>
@@ -940,7 +940,7 @@
         <w:t>We will incorporate a MUTE function in the app to allow users to silence notifications as follows:</w:t>
       </w:r>
     </w:p>
-    <w:p>
+    <w:p xmlns:wp14="http://schemas.microsoft.com/office/word/2010/wordml" wp14:textId="77777777">
       <w:pPr>
         <w:pStyle w:val="ListParagraph"/>
         <w:ind w:left="792"/>
@@ -950,7 +950,7 @@
         </w:rPr>
       </w:pPr>
     </w:p>
-    <w:p>
+    <w:p xmlns:wp14="http://schemas.microsoft.com/office/word/2010/wordml" wp14:textId="77777777">
       <w:pPr>
         <w:pStyle w:val="ListParagraph"/>
         <w:numPr>
@@ -970,7 +970,7 @@
         <w:t>Audio notification may be turned on/off in application setup</w:t>
       </w:r>
     </w:p>
-    <w:p>
+    <w:p xmlns:wp14="http://schemas.microsoft.com/office/word/2010/wordml" wp14:textId="77777777">
       <w:pPr>
         <w:pStyle w:val="ListParagraph"/>
         <w:numPr>
@@ -990,7 +990,7 @@
         <w:t>Notification messages may be muted (turned on/off in application setup)</w:t>
       </w:r>
     </w:p>
-    <w:p>
+    <w:p xmlns:wp14="http://schemas.microsoft.com/office/word/2010/wordml" wp14:textId="77777777">
       <w:pPr>
         <w:pStyle w:val="ListParagraph"/>
         <w:numPr>
@@ -1010,39 +1010,39 @@
         <w:t>Notification messages may be muted until a future date provided by user</w:t>
       </w:r>
     </w:p>
-    <w:p>
-      <w:pPr>
-        <w:rPr>
-          <w:sz w:val="24"/>
-          <w:szCs w:val="24"/>
-        </w:rPr>
-      </w:pPr>
-    </w:p>
-    <w:p>
-      <w:pPr>
-        <w:rPr>
-          <w:sz w:val="24"/>
-          <w:szCs w:val="24"/>
-        </w:rPr>
-      </w:pPr>
-    </w:p>
-    <w:p>
-      <w:pPr>
-        <w:rPr>
-          <w:sz w:val="24"/>
-          <w:szCs w:val="24"/>
-        </w:rPr>
-      </w:pPr>
-    </w:p>
-    <w:p>
-      <w:pPr>
-        <w:rPr>
-          <w:sz w:val="24"/>
-          <w:szCs w:val="24"/>
-        </w:rPr>
-      </w:pPr>
-    </w:p>
-    <w:p>
+    <w:p xmlns:wp14="http://schemas.microsoft.com/office/word/2010/wordml" wp14:textId="77777777">
+      <w:pPr>
+        <w:rPr>
+          <w:sz w:val="24"/>
+          <w:szCs w:val="24"/>
+        </w:rPr>
+      </w:pPr>
+    </w:p>
+    <w:p xmlns:wp14="http://schemas.microsoft.com/office/word/2010/wordml" wp14:textId="77777777">
+      <w:pPr>
+        <w:rPr>
+          <w:sz w:val="24"/>
+          <w:szCs w:val="24"/>
+        </w:rPr>
+      </w:pPr>
+    </w:p>
+    <w:p xmlns:wp14="http://schemas.microsoft.com/office/word/2010/wordml" wp14:textId="77777777">
+      <w:pPr>
+        <w:rPr>
+          <w:sz w:val="24"/>
+          <w:szCs w:val="24"/>
+        </w:rPr>
+      </w:pPr>
+    </w:p>
+    <w:p xmlns:wp14="http://schemas.microsoft.com/office/word/2010/wordml" wp14:textId="77777777">
+      <w:pPr>
+        <w:rPr>
+          <w:sz w:val="24"/>
+          <w:szCs w:val="24"/>
+        </w:rPr>
+      </w:pPr>
+    </w:p>
+    <w:p xmlns:wp14="http://schemas.microsoft.com/office/word/2010/wordml" wp14:textId="77777777">
       <w:pPr>
         <w:rPr>
           <w:sz w:val="24"/>
@@ -1066,9 +1066,15 @@
           <w:szCs w:val="24"/>
         </w:rPr>
         <w:tab/>
+      </w:r>
+      <w:r>
+        <w:rPr>
+          <w:sz w:val="24"/>
+          <w:szCs w:val="24"/>
+        </w:rPr>
         <w:t xml:space="preserve">URL for our project GitHub is: </w:t>
       </w:r>
-      <w:hyperlink r:id="rId16" w:history="1">
+      <w:hyperlink w:history="1" r:id="rId16">
         <w:r>
           <w:rPr>
             <w:rStyle w:val="Hyperlink"/>
@@ -1079,23 +1085,23 @@
         </w:r>
       </w:hyperlink>
     </w:p>
-    <w:p>
-      <w:pPr>
-        <w:rPr>
-          <w:sz w:val="24"/>
-          <w:szCs w:val="24"/>
-        </w:rPr>
-      </w:pPr>
-    </w:p>
-    <w:p>
-      <w:pPr>
-        <w:rPr>
-          <w:sz w:val="24"/>
-          <w:szCs w:val="24"/>
-        </w:rPr>
-      </w:pPr>
-    </w:p>
-    <w:p>
+    <w:p xmlns:wp14="http://schemas.microsoft.com/office/word/2010/wordml" wp14:textId="77777777">
+      <w:pPr>
+        <w:rPr>
+          <w:sz w:val="24"/>
+          <w:szCs w:val="24"/>
+        </w:rPr>
+      </w:pPr>
+    </w:p>
+    <w:p xmlns:wp14="http://schemas.microsoft.com/office/word/2010/wordml" wp14:textId="77777777">
+      <w:pPr>
+        <w:rPr>
+          <w:sz w:val="24"/>
+          <w:szCs w:val="24"/>
+        </w:rPr>
+      </w:pPr>
+    </w:p>
+    <w:p xmlns:wp14="http://schemas.microsoft.com/office/word/2010/wordml" wp14:textId="77777777">
       <w:pPr>
         <w:rPr>
           <w:sz w:val="24"/>
@@ -1104,14 +1110,14 @@
         <w:sectPr>
           <w:headerReference w:type="default" r:id="rId17"/>
           <w:footerReference w:type="default" r:id="rId18"/>
-          <w:pgSz w:w="12240" w:h="15840"/>
+          <w:pgSz w:w="12240" w:h="15840" w:orient="portrait"/>
           <w:pgMar w:top="1440" w:right="1440" w:bottom="1440" w:left="1440" w:header="720" w:footer="720" w:gutter="0"/>
           <w:cols w:space="720"/>
           <w:docGrid w:linePitch="360"/>
         </w:sectPr>
       </w:pPr>
     </w:p>
-    <w:p>
+    <w:p xmlns:wp14="http://schemas.microsoft.com/office/word/2010/wordml" wp14:textId="77777777">
       <w:pPr>
         <w:pStyle w:val="Heading1"/>
         <w:numPr>
@@ -1124,103 +1130,418 @@
         <w:t>Task Delegation:</w:t>
       </w:r>
     </w:p>
-    <w:p/>
-    <w:p>
-      <w:pPr>
-        <w:rPr>
-          <w:sz w:val="24"/>
-          <w:szCs w:val="24"/>
-        </w:rPr>
-      </w:pPr>
-      <w:r>
-        <w:rPr>
-          <w:sz w:val="24"/>
-          <w:szCs w:val="24"/>
-        </w:rPr>
-        <w:t>Dante, please enter a table outlining each member and associated tasks (based on original proposal, and updates from our last project meeting and the fact that Michael is not here).</w:t>
-      </w:r>
-    </w:p>
-    <w:p>
-      <w:pPr>
-        <w:rPr>
-          <w:sz w:val="24"/>
-          <w:szCs w:val="24"/>
-        </w:rPr>
-      </w:pPr>
-    </w:p>
-    <w:p>
-      <w:pPr>
-        <w:rPr>
-          <w:sz w:val="24"/>
-          <w:szCs w:val="24"/>
-        </w:rPr>
-      </w:pPr>
-    </w:p>
-    <w:p>
-      <w:pPr>
-        <w:rPr>
-          <w:sz w:val="24"/>
-          <w:szCs w:val="24"/>
-        </w:rPr>
-      </w:pPr>
-    </w:p>
-    <w:p>
-      <w:pPr>
-        <w:rPr>
-          <w:sz w:val="24"/>
-          <w:szCs w:val="24"/>
-        </w:rPr>
-      </w:pPr>
-    </w:p>
-    <w:p>
-      <w:pPr>
-        <w:rPr>
-          <w:sz w:val="24"/>
-          <w:szCs w:val="24"/>
-        </w:rPr>
-      </w:pPr>
-    </w:p>
-    <w:p>
-      <w:pPr>
-        <w:rPr>
-          <w:sz w:val="24"/>
-          <w:szCs w:val="24"/>
-        </w:rPr>
-      </w:pPr>
-    </w:p>
-    <w:p>
-      <w:pPr>
-        <w:rPr>
-          <w:sz w:val="24"/>
-          <w:szCs w:val="24"/>
-        </w:rPr>
-      </w:pPr>
-    </w:p>
-    <w:p>
-      <w:pPr>
-        <w:rPr>
-          <w:sz w:val="24"/>
-          <w:szCs w:val="24"/>
-        </w:rPr>
-      </w:pPr>
-    </w:p>
-    <w:p>
-      <w:pPr>
-        <w:rPr>
-          <w:sz w:val="24"/>
-          <w:szCs w:val="24"/>
-        </w:rPr>
-      </w:pPr>
-    </w:p>
-    <w:p>
-      <w:pPr>
-        <w:rPr>
-          <w:sz w:val="24"/>
-          <w:szCs w:val="24"/>
-        </w:rPr>
-      </w:pPr>
-    </w:p>
-    <w:p>
+    <w:p xmlns:wp14="http://schemas.microsoft.com/office/word/2010/wordml" wp14:noSpellErr="1" wp14:textId="02D18D82">
+      <w:pPr>
+        <w:pStyle w:val="Normal"/>
+        <w:rPr>
+          <w:sz w:val="24"/>
+          <w:szCs w:val="24"/>
+        </w:rPr>
+      </w:pPr>
+    </w:p>
+    <w:p xmlns:wp14="http://schemas.microsoft.com/office/word/2010/wordml" wp14:textId="77777777">
+      <w:pPr>
+        <w:rPr>
+          <w:sz w:val="24"/>
+          <w:szCs w:val="24"/>
+        </w:rPr>
+      </w:pPr>
+    </w:p>
+    <w:tbl>
+      <w:tblPr>
+        <w:tblStyle w:val="TableGrid"/>
+        <w:tblW w:w="0" w:type="auto"/>
+        <w:tblInd w:w="0" w:type="dxa"/>
+        <w:tblLayout w:type="fixed"/>
+        <w:tblLook w:val="06A0" w:firstRow="1" w:lastRow="0" w:firstColumn="1" w:lastColumn="0" w:noHBand="1" w:noVBand="1"/>
+      </w:tblPr>
+      <w:tblGrid>
+        <w:gridCol w:w="4680"/>
+        <w:gridCol w:w="4680"/>
+      </w:tblGrid>
+      <w:tr>
+        <w:tc>
+          <w:tcPr>
+            <w:tcW w:w="4680" w:type="dxa"/>
+            <w:tcMar/>
+          </w:tcPr>
+          <w:p w14:noSpellErr="1">
+            <w:pPr>
+              <w:pStyle w:val="Heading2"/>
+              <w:rPr>
+                <w:sz w:val="24"/>
+                <w:szCs w:val="24"/>
+              </w:rPr>
+            </w:pPr>
+            <w:r>
+              <w:rPr/>
+              <w:t>Name</w:t>
+            </w:r>
+          </w:p>
+        </w:tc>
+        <w:tc>
+          <w:tcPr>
+            <w:tcW w:w="4680" w:type="dxa"/>
+            <w:tcMar/>
+          </w:tcPr>
+          <w:p w14:noSpellErr="1">
+            <w:pPr>
+              <w:pStyle w:val="Heading2"/>
+              <w:rPr>
+                <w:sz w:val="24"/>
+                <w:szCs w:val="24"/>
+              </w:rPr>
+            </w:pPr>
+            <w:r>
+              <w:rPr/>
+              <w:t>Task Delegation</w:t>
+            </w:r>
+          </w:p>
+        </w:tc>
+      </w:tr>
+      <w:tr>
+        <w:tc>
+          <w:tcPr>
+            <w:tcW w:w="4680" w:type="dxa"/>
+            <w:tcMar/>
+          </w:tcPr>
+          <w:p w14:noSpellErr="1">
+            <w:pPr>
+              <w:pStyle w:val="Normal"/>
+              <w:rPr>
+                <w:sz w:val="24"/>
+                <w:szCs w:val="24"/>
+              </w:rPr>
+            </w:pPr>
+            <w:r>
+              <w:rPr>
+                <w:sz w:val="24"/>
+                <w:szCs w:val="24"/>
+              </w:rPr>
+              <w:t>Dante Moreno</w:t>
+            </w:r>
+          </w:p>
+        </w:tc>
+        <w:tc>
+          <w:tcPr>
+            <w:tcW w:w="4680" w:type="dxa"/>
+            <w:tcMar/>
+          </w:tcPr>
+          <w:p w14:noSpellErr="1">
+            <w:pPr>
+              <w:pStyle w:val="Normal"/>
+              <w:rPr>
+                <w:sz w:val="24"/>
+                <w:szCs w:val="24"/>
+              </w:rPr>
+            </w:pPr>
+            <w:r>
+              <w:rPr>
+                <w:sz w:val="24"/>
+                <w:szCs w:val="24"/>
+              </w:rPr>
+              <w:t>Team Proposal, Create GitHub Repository and Add Team Members, Software Requirements, Addressing Feedback, Presentation</w:t>
+            </w:r>
+          </w:p>
+        </w:tc>
+      </w:tr>
+      <w:tr>
+        <w:tc>
+          <w:tcPr>
+            <w:tcW w:w="4680" w:type="dxa"/>
+            <w:tcMar/>
+          </w:tcPr>
+          <w:p>
+            <w:pPr>
+              <w:pStyle w:val="Normal"/>
+              <w:rPr>
+                <w:sz w:val="24"/>
+                <w:szCs w:val="24"/>
+              </w:rPr>
+            </w:pPr>
+            <w:r>
+              <w:rPr>
+                <w:sz w:val="24"/>
+                <w:szCs w:val="24"/>
+              </w:rPr>
+              <w:t xml:space="preserve">Aisha </w:t>
+            </w:r>
+            <w:proofErr w:type="spellStart"/>
+            <w:r>
+              <w:rPr>
+                <w:sz w:val="24"/>
+                <w:szCs w:val="24"/>
+              </w:rPr>
+              <w:t>Ashfaque</w:t>
+            </w:r>
+            <w:proofErr w:type="spellEnd"/>
+          </w:p>
+        </w:tc>
+        <w:tc>
+          <w:tcPr>
+            <w:tcW w:w="4680" w:type="dxa"/>
+            <w:tcMar/>
+          </w:tcPr>
+          <w:p w14:noSpellErr="1">
+            <w:pPr>
+              <w:pStyle w:val="Normal"/>
+              <w:rPr>
+                <w:sz w:val="24"/>
+                <w:szCs w:val="24"/>
+              </w:rPr>
+            </w:pPr>
+            <w:r>
+              <w:rPr>
+                <w:sz w:val="24"/>
+                <w:szCs w:val="24"/>
+              </w:rPr>
+              <w:t>Team Proposal, Software Requirements, Cost Effort and Pricing Estimation, Software Test Plan, Presentation</w:t>
+            </w:r>
+          </w:p>
+        </w:tc>
+      </w:tr>
+      <w:tr>
+        <w:tc>
+          <w:tcPr>
+            <w:tcW w:w="4680" w:type="dxa"/>
+            <w:tcMar/>
+          </w:tcPr>
+          <w:p w14:noSpellErr="1">
+            <w:pPr>
+              <w:pStyle w:val="Normal"/>
+              <w:rPr>
+                <w:sz w:val="24"/>
+                <w:szCs w:val="24"/>
+              </w:rPr>
+            </w:pPr>
+            <w:r>
+              <w:rPr>
+                <w:sz w:val="24"/>
+                <w:szCs w:val="24"/>
+              </w:rPr>
+              <w:t>Junaid Hashmi</w:t>
+            </w:r>
+          </w:p>
+        </w:tc>
+        <w:tc>
+          <w:tcPr>
+            <w:tcW w:w="4680" w:type="dxa"/>
+            <w:tcMar/>
+          </w:tcPr>
+          <w:p w14:noSpellErr="1">
+            <w:pPr>
+              <w:pStyle w:val="Normal"/>
+              <w:rPr>
+                <w:sz w:val="24"/>
+                <w:szCs w:val="24"/>
+              </w:rPr>
+            </w:pPr>
+            <w:r>
+              <w:rPr>
+                <w:sz w:val="24"/>
+                <w:szCs w:val="24"/>
+              </w:rPr>
+              <w:t>Commit README, Architectural Design, Project scheduling, Citing references, Presentation</w:t>
+            </w:r>
+          </w:p>
+        </w:tc>
+      </w:tr>
+      <w:tr>
+        <w:tc>
+          <w:tcPr>
+            <w:tcW w:w="4680" w:type="dxa"/>
+            <w:tcMar/>
+          </w:tcPr>
+          <w:p w14:noSpellErr="1">
+            <w:pPr>
+              <w:pStyle w:val="Normal"/>
+              <w:rPr>
+                <w:sz w:val="24"/>
+                <w:szCs w:val="24"/>
+              </w:rPr>
+            </w:pPr>
+            <w:r>
+              <w:rPr>
+                <w:sz w:val="24"/>
+                <w:szCs w:val="24"/>
+              </w:rPr>
+              <w:t>Joel Francis</w:t>
+            </w:r>
+          </w:p>
+        </w:tc>
+        <w:tc>
+          <w:tcPr>
+            <w:tcW w:w="4680" w:type="dxa"/>
+            <w:tcMar/>
+          </w:tcPr>
+          <w:p w14:noSpellErr="1">
+            <w:pPr>
+              <w:pStyle w:val="Normal"/>
+              <w:rPr>
+                <w:sz w:val="24"/>
+                <w:szCs w:val="24"/>
+              </w:rPr>
+            </w:pPr>
+            <w:r>
+              <w:rPr>
+                <w:sz w:val="24"/>
+                <w:szCs w:val="24"/>
+              </w:rPr>
+              <w:t>Team Proposal, Class diagram, Project Scheduling, Software Requirements, Software Test Plan, Presentation</w:t>
+            </w:r>
+          </w:p>
+        </w:tc>
+      </w:tr>
+      <w:tr>
+        <w:tc>
+          <w:tcPr>
+            <w:tcW w:w="4680" w:type="dxa"/>
+            <w:tcMar/>
+          </w:tcPr>
+          <w:p w14:noSpellErr="1">
+            <w:pPr>
+              <w:pStyle w:val="Normal"/>
+              <w:rPr>
+                <w:sz w:val="24"/>
+                <w:szCs w:val="24"/>
+              </w:rPr>
+            </w:pPr>
+            <w:r>
+              <w:rPr>
+                <w:sz w:val="24"/>
+                <w:szCs w:val="24"/>
+              </w:rPr>
+              <w:t>Priscilla Adomako</w:t>
+            </w:r>
+          </w:p>
+        </w:tc>
+        <w:tc>
+          <w:tcPr>
+            <w:tcW w:w="4680" w:type="dxa"/>
+            <w:tcMar/>
+          </w:tcPr>
+          <w:p w14:noSpellErr="1">
+            <w:pPr>
+              <w:pStyle w:val="Normal"/>
+              <w:rPr>
+                <w:sz w:val="24"/>
+                <w:szCs w:val="24"/>
+              </w:rPr>
+            </w:pPr>
+            <w:r>
+              <w:rPr>
+                <w:sz w:val="24"/>
+                <w:szCs w:val="24"/>
+              </w:rPr>
+              <w:t>Team Proposal, Sequence Diagram, Cost Effort and Pricing Estimation, Comparison and Conclusion, Presentation</w:t>
+            </w:r>
+          </w:p>
+        </w:tc>
+      </w:tr>
+      <w:tr>
+        <w:tc>
+          <w:tcPr>
+            <w:tcW w:w="4680" w:type="dxa"/>
+            <w:tcMar/>
+          </w:tcPr>
+          <w:p w14:noSpellErr="1">
+            <w:pPr>
+              <w:pStyle w:val="Normal"/>
+              <w:rPr>
+                <w:sz w:val="24"/>
+                <w:szCs w:val="24"/>
+              </w:rPr>
+            </w:pPr>
+            <w:r>
+              <w:rPr>
+                <w:sz w:val="24"/>
+                <w:szCs w:val="24"/>
+              </w:rPr>
+              <w:t>Emily Wojciechowski</w:t>
+            </w:r>
+          </w:p>
+        </w:tc>
+        <w:tc>
+          <w:tcPr>
+            <w:tcW w:w="4680" w:type="dxa"/>
+            <w:tcMar/>
+          </w:tcPr>
+          <w:p w14:noSpellErr="1">
+            <w:pPr>
+              <w:pStyle w:val="Normal"/>
+              <w:rPr>
+                <w:sz w:val="24"/>
+                <w:szCs w:val="24"/>
+              </w:rPr>
+            </w:pPr>
+            <w:r>
+              <w:rPr>
+                <w:sz w:val="24"/>
+                <w:szCs w:val="24"/>
+              </w:rPr>
+              <w:t>Project Scope file, Use Case Diagram, Citing References, Comparison and Conclusion, Presentation</w:t>
+            </w:r>
+          </w:p>
+        </w:tc>
+      </w:tr>
+    </w:tbl>
+    <w:p xmlns:wp14="http://schemas.microsoft.com/office/word/2010/wordml" wp14:textId="77777777">
+      <w:pPr>
+        <w:rPr>
+          <w:sz w:val="24"/>
+          <w:szCs w:val="24"/>
+        </w:rPr>
+      </w:pPr>
+    </w:p>
+    <w:p xmlns:wp14="http://schemas.microsoft.com/office/word/2010/wordml" wp14:textId="77777777">
+      <w:pPr>
+        <w:rPr>
+          <w:sz w:val="24"/>
+          <w:szCs w:val="24"/>
+        </w:rPr>
+      </w:pPr>
+    </w:p>
+    <w:p xmlns:wp14="http://schemas.microsoft.com/office/word/2010/wordml" wp14:textId="77777777">
+      <w:pPr>
+        <w:rPr>
+          <w:sz w:val="24"/>
+          <w:szCs w:val="24"/>
+        </w:rPr>
+      </w:pPr>
+    </w:p>
+    <w:p xmlns:wp14="http://schemas.microsoft.com/office/word/2010/wordml" wp14:textId="77777777">
+      <w:pPr>
+        <w:rPr>
+          <w:sz w:val="24"/>
+          <w:szCs w:val="24"/>
+        </w:rPr>
+      </w:pPr>
+    </w:p>
+    <w:p xmlns:wp14="http://schemas.microsoft.com/office/word/2010/wordml" wp14:textId="77777777">
+      <w:pPr>
+        <w:rPr>
+          <w:sz w:val="24"/>
+          <w:szCs w:val="24"/>
+        </w:rPr>
+      </w:pPr>
+    </w:p>
+    <w:p xmlns:wp14="http://schemas.microsoft.com/office/word/2010/wordml" wp14:textId="77777777">
+      <w:pPr>
+        <w:rPr>
+          <w:sz w:val="24"/>
+          <w:szCs w:val="24"/>
+        </w:rPr>
+      </w:pPr>
+    </w:p>
+    <w:p xmlns:wp14="http://schemas.microsoft.com/office/word/2010/wordml" wp14:textId="77777777">
+      <w:pPr>
+        <w:rPr>
+          <w:sz w:val="24"/>
+          <w:szCs w:val="24"/>
+        </w:rPr>
+      </w:pPr>
+    </w:p>
+    <w:p xmlns:wp14="http://schemas.microsoft.com/office/word/2010/wordml" wp14:textId="77777777">
       <w:pPr>
         <w:pStyle w:val="Heading1"/>
         <w:numPr>
@@ -1232,98 +1553,138 @@
         <w:t>Software Process Model:</w:t>
       </w:r>
     </w:p>
-    <w:p/>
+    <w:p xmlns:wp14="http://schemas.microsoft.com/office/word/2010/wordml" wp14:textId="77777777"/>
     <w:p>
       <w:pPr>
-        <w:rPr>
-          <w:sz w:val="24"/>
-          <w:szCs w:val="24"/>
-        </w:rPr>
-      </w:pPr>
-      <w:r>
-        <w:rPr>
-          <w:sz w:val="24"/>
-          <w:szCs w:val="24"/>
-        </w:rPr>
-        <w:t>Please explain the software model employed in this project, and why.</w:t>
-      </w:r>
-    </w:p>
-    <w:p>
-      <w:pPr>
-        <w:rPr>
-          <w:sz w:val="24"/>
-          <w:szCs w:val="24"/>
-        </w:rPr>
-      </w:pPr>
-    </w:p>
-    <w:p>
-      <w:pPr>
-        <w:rPr>
-          <w:sz w:val="24"/>
-          <w:szCs w:val="24"/>
-        </w:rPr>
-      </w:pPr>
-    </w:p>
-    <w:p>
-      <w:pPr>
-        <w:rPr>
-          <w:sz w:val="24"/>
-          <w:szCs w:val="24"/>
-        </w:rPr>
-      </w:pPr>
-    </w:p>
-    <w:p>
-      <w:pPr>
-        <w:rPr>
-          <w:sz w:val="24"/>
-          <w:szCs w:val="24"/>
-        </w:rPr>
-      </w:pPr>
-    </w:p>
-    <w:p>
-      <w:pPr>
-        <w:rPr>
-          <w:sz w:val="24"/>
-          <w:szCs w:val="24"/>
-        </w:rPr>
-      </w:pPr>
-    </w:p>
-    <w:p>
-      <w:pPr>
-        <w:rPr>
-          <w:sz w:val="24"/>
-          <w:szCs w:val="24"/>
-        </w:rPr>
-      </w:pPr>
-    </w:p>
-    <w:p>
-      <w:pPr>
-        <w:rPr>
-          <w:sz w:val="24"/>
-          <w:szCs w:val="24"/>
-        </w:rPr>
-      </w:pPr>
-    </w:p>
-    <w:p>
-      <w:pPr>
-        <w:rPr>
-          <w:sz w:val="24"/>
-          <w:szCs w:val="24"/>
-        </w:rPr>
-      </w:pPr>
-    </w:p>
-    <w:p>
-      <w:pPr>
-        <w:rPr>
-          <w:sz w:val="24"/>
-          <w:szCs w:val="24"/>
-        </w:rPr>
-      </w:pPr>
-    </w:p>
-    <w:p>
-      <w:pPr>
-        <w:rPr>
-          <w:rFonts w:asciiTheme="majorHAnsi" w:eastAsiaTheme="majorEastAsia" w:hAnsiTheme="majorHAnsi" w:cstheme="majorBidi"/>
+        <w:spacing w:after="160" w:line="259" w:lineRule="auto"/>
+        <w:ind w:firstLine="720"/>
+        <w:jc w:val="left"/>
+        <w:rPr>
+          <w:rFonts w:ascii="Times New Roman" w:hAnsi="Times New Roman" w:eastAsia="Times New Roman" w:cs="Times New Roman"/>
+          <w:noProof w:val="0"/>
+          <w:sz w:val="24"/>
+          <w:szCs w:val="24"/>
+          <w:lang w:val="en-US"/>
+        </w:rPr>
+      </w:pPr>
+      <w:r>
+        <w:rPr>
+          <w:rFonts w:ascii="Times New Roman" w:hAnsi="Times New Roman" w:eastAsia="Times New Roman" w:cs="Times New Roman"/>
+          <w:noProof w:val="0"/>
+          <w:sz w:val="24"/>
+          <w:szCs w:val="24"/>
+          <w:lang w:val="en-US"/>
+        </w:rPr>
+        <w:t xml:space="preserve">The software process model that will be employed with this project is the spiral model. The spiral model contains development cycles, in which risk management is considered before employing an addition to a prototype. Since </w:t>
+      </w:r>
+      <w:proofErr w:type="spellStart"/>
+      <w:r>
+        <w:rPr>
+          <w:rFonts w:ascii="Times New Roman" w:hAnsi="Times New Roman" w:eastAsia="Times New Roman" w:cs="Times New Roman"/>
+          <w:noProof w:val="0"/>
+          <w:sz w:val="24"/>
+          <w:szCs w:val="24"/>
+          <w:lang w:val="en-US"/>
+        </w:rPr>
+        <w:t>Readary’s</w:t>
+      </w:r>
+      <w:proofErr w:type="spellEnd"/>
+      <w:r>
+        <w:rPr>
+          <w:rFonts w:ascii="Times New Roman" w:hAnsi="Times New Roman" w:eastAsia="Times New Roman" w:cs="Times New Roman"/>
+          <w:noProof w:val="0"/>
+          <w:sz w:val="24"/>
+          <w:szCs w:val="24"/>
+          <w:lang w:val="en-US"/>
+        </w:rPr>
+        <w:t xml:space="preserve"> architecture features multiple systems interacting with a database, it would make sense any risks are considered before implementing to ensure that no additional feature negatively affects the database.</w:t>
+      </w:r>
+    </w:p>
+    <w:p w14:noSpellErr="1">
+      <w:pPr>
+        <w:pStyle w:val="Normal"/>
+        <w:rPr>
+          <w:sz w:val="24"/>
+          <w:szCs w:val="24"/>
+        </w:rPr>
+      </w:pPr>
+    </w:p>
+    <w:p xmlns:wp14="http://schemas.microsoft.com/office/word/2010/wordml" wp14:textId="77777777">
+      <w:pPr>
+        <w:rPr>
+          <w:sz w:val="24"/>
+          <w:szCs w:val="24"/>
+        </w:rPr>
+      </w:pPr>
+    </w:p>
+    <w:p xmlns:wp14="http://schemas.microsoft.com/office/word/2010/wordml" wp14:textId="77777777">
+      <w:pPr>
+        <w:rPr>
+          <w:sz w:val="24"/>
+          <w:szCs w:val="24"/>
+        </w:rPr>
+      </w:pPr>
+    </w:p>
+    <w:p xmlns:wp14="http://schemas.microsoft.com/office/word/2010/wordml" wp14:textId="77777777">
+      <w:pPr>
+        <w:rPr>
+          <w:sz w:val="24"/>
+          <w:szCs w:val="24"/>
+        </w:rPr>
+      </w:pPr>
+    </w:p>
+    <w:p xmlns:wp14="http://schemas.microsoft.com/office/word/2010/wordml" wp14:textId="77777777">
+      <w:pPr>
+        <w:rPr>
+          <w:sz w:val="24"/>
+          <w:szCs w:val="24"/>
+        </w:rPr>
+      </w:pPr>
+    </w:p>
+    <w:p xmlns:wp14="http://schemas.microsoft.com/office/word/2010/wordml" wp14:textId="77777777">
+      <w:pPr>
+        <w:rPr>
+          <w:sz w:val="24"/>
+          <w:szCs w:val="24"/>
+        </w:rPr>
+      </w:pPr>
+    </w:p>
+    <w:p xmlns:wp14="http://schemas.microsoft.com/office/word/2010/wordml" wp14:textId="77777777">
+      <w:pPr>
+        <w:rPr>
+          <w:sz w:val="24"/>
+          <w:szCs w:val="24"/>
+        </w:rPr>
+      </w:pPr>
+    </w:p>
+    <w:p xmlns:wp14="http://schemas.microsoft.com/office/word/2010/wordml" wp14:textId="77777777">
+      <w:pPr>
+        <w:rPr>
+          <w:sz w:val="24"/>
+          <w:szCs w:val="24"/>
+        </w:rPr>
+      </w:pPr>
+    </w:p>
+    <w:p xmlns:wp14="http://schemas.microsoft.com/office/word/2010/wordml" wp14:textId="77777777">
+      <w:pPr>
+        <w:rPr>
+          <w:sz w:val="24"/>
+          <w:szCs w:val="24"/>
+        </w:rPr>
+      </w:pPr>
+    </w:p>
+    <w:p xmlns:wp14="http://schemas.microsoft.com/office/word/2010/wordml" wp14:textId="77777777">
+      <w:pPr>
+        <w:rPr>
+          <w:sz w:val="24"/>
+          <w:szCs w:val="24"/>
+        </w:rPr>
+      </w:pPr>
+    </w:p>
+    <w:p xmlns:wp14="http://schemas.microsoft.com/office/word/2010/wordml" wp14:textId="77777777">
+      <w:pPr>
+        <w:rPr>
+          <w:rFonts w:asciiTheme="majorHAnsi" w:hAnsiTheme="majorHAnsi" w:eastAsiaTheme="majorEastAsia" w:cstheme="majorBidi"/>
           <w:b/>
           <w:bCs/>
           <w:color w:val="365F91" w:themeColor="accent1" w:themeShade="BF"/>
@@ -1335,7 +1696,7 @@
         <w:br w:type="page"/>
       </w:r>
     </w:p>
-    <w:p>
+    <w:p xmlns:wp14="http://schemas.microsoft.com/office/word/2010/wordml" wp14:textId="77777777">
       <w:pPr>
         <w:pStyle w:val="Heading1"/>
         <w:numPr>
@@ -1348,8 +1709,8 @@
         <w:t>Software Requirements:</w:t>
       </w:r>
     </w:p>
-    <w:p/>
-    <w:p>
+    <w:p xmlns:wp14="http://schemas.microsoft.com/office/word/2010/wordml" wp14:textId="77777777"/>
+    <w:p xmlns:wp14="http://schemas.microsoft.com/office/word/2010/wordml" wp14:textId="77777777">
       <w:pPr>
         <w:rPr>
           <w:sz w:val="24"/>
@@ -1364,58 +1725,58 @@
         <w:t>Aisha, your functional and non-functional requirements go in this section.</w:t>
       </w:r>
     </w:p>
-    <w:p>
-      <w:pPr>
-        <w:rPr>
-          <w:sz w:val="24"/>
-          <w:szCs w:val="24"/>
-        </w:rPr>
-      </w:pPr>
-    </w:p>
-    <w:p>
-      <w:pPr>
-        <w:rPr>
-          <w:sz w:val="24"/>
-          <w:szCs w:val="24"/>
-        </w:rPr>
-      </w:pPr>
-    </w:p>
-    <w:p>
-      <w:pPr>
-        <w:rPr>
-          <w:sz w:val="24"/>
-          <w:szCs w:val="24"/>
-        </w:rPr>
-      </w:pPr>
-    </w:p>
-    <w:p>
-      <w:pPr>
-        <w:rPr>
-          <w:sz w:val="24"/>
-          <w:szCs w:val="24"/>
-        </w:rPr>
-      </w:pPr>
-    </w:p>
-    <w:p>
-      <w:pPr>
-        <w:rPr>
-          <w:sz w:val="24"/>
-          <w:szCs w:val="24"/>
-        </w:rPr>
-      </w:pPr>
-    </w:p>
-    <w:p>
-      <w:pPr>
-        <w:rPr>
-          <w:sz w:val="24"/>
-          <w:szCs w:val="24"/>
-        </w:rPr>
-      </w:pPr>
-    </w:p>
-    <w:p>
-      <w:pPr>
-        <w:rPr>
-          <w:rFonts w:asciiTheme="majorHAnsi" w:eastAsiaTheme="majorEastAsia" w:hAnsiTheme="majorHAnsi" w:cstheme="majorBidi"/>
+    <w:p xmlns:wp14="http://schemas.microsoft.com/office/word/2010/wordml" wp14:textId="77777777">
+      <w:pPr>
+        <w:rPr>
+          <w:sz w:val="24"/>
+          <w:szCs w:val="24"/>
+        </w:rPr>
+      </w:pPr>
+    </w:p>
+    <w:p xmlns:wp14="http://schemas.microsoft.com/office/word/2010/wordml" wp14:textId="77777777">
+      <w:pPr>
+        <w:rPr>
+          <w:sz w:val="24"/>
+          <w:szCs w:val="24"/>
+        </w:rPr>
+      </w:pPr>
+    </w:p>
+    <w:p xmlns:wp14="http://schemas.microsoft.com/office/word/2010/wordml" wp14:textId="77777777">
+      <w:pPr>
+        <w:rPr>
+          <w:sz w:val="24"/>
+          <w:szCs w:val="24"/>
+        </w:rPr>
+      </w:pPr>
+    </w:p>
+    <w:p xmlns:wp14="http://schemas.microsoft.com/office/word/2010/wordml" wp14:textId="77777777">
+      <w:pPr>
+        <w:rPr>
+          <w:sz w:val="24"/>
+          <w:szCs w:val="24"/>
+        </w:rPr>
+      </w:pPr>
+    </w:p>
+    <w:p xmlns:wp14="http://schemas.microsoft.com/office/word/2010/wordml" wp14:textId="77777777">
+      <w:pPr>
+        <w:rPr>
+          <w:sz w:val="24"/>
+          <w:szCs w:val="24"/>
+        </w:rPr>
+      </w:pPr>
+    </w:p>
+    <w:p xmlns:wp14="http://schemas.microsoft.com/office/word/2010/wordml" wp14:textId="77777777">
+      <w:pPr>
+        <w:rPr>
+          <w:sz w:val="24"/>
+          <w:szCs w:val="24"/>
+        </w:rPr>
+      </w:pPr>
+    </w:p>
+    <w:p xmlns:wp14="http://schemas.microsoft.com/office/word/2010/wordml" wp14:textId="77777777">
+      <w:pPr>
+        <w:rPr>
+          <w:rFonts w:asciiTheme="majorHAnsi" w:hAnsiTheme="majorHAnsi" w:eastAsiaTheme="majorEastAsia" w:cstheme="majorBidi"/>
           <w:b/>
           <w:bCs/>
           <w:color w:val="365F91" w:themeColor="accent1" w:themeShade="BF"/>
@@ -1427,7 +1788,7 @@
         <w:br w:type="page"/>
       </w:r>
     </w:p>
-    <w:p>
+    <w:p xmlns:wp14="http://schemas.microsoft.com/office/word/2010/wordml" wp14:textId="77777777">
       <w:pPr>
         <w:pStyle w:val="Heading1"/>
         <w:numPr>
@@ -1440,8 +1801,8 @@
         <w:t>Use Case Diagram:</w:t>
       </w:r>
     </w:p>
-    <w:p/>
-    <w:p>
+    <w:p xmlns:wp14="http://schemas.microsoft.com/office/word/2010/wordml" wp14:textId="77777777"/>
+    <w:p xmlns:wp14="http://schemas.microsoft.com/office/word/2010/wordml" wp14:textId="77777777">
       <w:pPr>
         <w:rPr>
           <w:sz w:val="24"/>
@@ -1465,135 +1826,135 @@
       </w:r>
       <w:proofErr w:type="gramEnd"/>
     </w:p>
-    <w:p>
-      <w:pPr>
-        <w:rPr>
-          <w:sz w:val="24"/>
-          <w:szCs w:val="24"/>
-        </w:rPr>
-      </w:pPr>
-    </w:p>
-    <w:p>
-      <w:pPr>
-        <w:rPr>
-          <w:sz w:val="24"/>
-          <w:szCs w:val="24"/>
-        </w:rPr>
-      </w:pPr>
-    </w:p>
-    <w:p>
-      <w:pPr>
-        <w:rPr>
-          <w:sz w:val="24"/>
-          <w:szCs w:val="24"/>
-        </w:rPr>
-      </w:pPr>
-    </w:p>
-    <w:p>
-      <w:pPr>
-        <w:rPr>
-          <w:sz w:val="24"/>
-          <w:szCs w:val="24"/>
-        </w:rPr>
-      </w:pPr>
-    </w:p>
-    <w:p>
-      <w:pPr>
-        <w:rPr>
-          <w:sz w:val="24"/>
-          <w:szCs w:val="24"/>
-        </w:rPr>
-      </w:pPr>
-    </w:p>
-    <w:p>
-      <w:pPr>
-        <w:rPr>
-          <w:sz w:val="24"/>
-          <w:szCs w:val="24"/>
-        </w:rPr>
-      </w:pPr>
-    </w:p>
-    <w:p>
-      <w:pPr>
-        <w:rPr>
-          <w:sz w:val="24"/>
-          <w:szCs w:val="24"/>
-        </w:rPr>
-      </w:pPr>
-    </w:p>
-    <w:p>
-      <w:pPr>
-        <w:rPr>
-          <w:sz w:val="24"/>
-          <w:szCs w:val="24"/>
-        </w:rPr>
-      </w:pPr>
-    </w:p>
-    <w:p>
-      <w:pPr>
-        <w:rPr>
-          <w:sz w:val="24"/>
-          <w:szCs w:val="24"/>
-        </w:rPr>
-      </w:pPr>
-    </w:p>
-    <w:p>
-      <w:pPr>
-        <w:rPr>
-          <w:sz w:val="24"/>
-          <w:szCs w:val="24"/>
-        </w:rPr>
-      </w:pPr>
-    </w:p>
-    <w:p>
-      <w:pPr>
-        <w:rPr>
-          <w:sz w:val="24"/>
-          <w:szCs w:val="24"/>
-        </w:rPr>
-      </w:pPr>
-    </w:p>
-    <w:p>
-      <w:pPr>
-        <w:rPr>
-          <w:sz w:val="24"/>
-          <w:szCs w:val="24"/>
-        </w:rPr>
-      </w:pPr>
-    </w:p>
-    <w:p>
-      <w:pPr>
-        <w:rPr>
-          <w:sz w:val="24"/>
-          <w:szCs w:val="24"/>
-        </w:rPr>
-      </w:pPr>
-    </w:p>
-    <w:p>
-      <w:pPr>
-        <w:rPr>
-          <w:sz w:val="24"/>
-          <w:szCs w:val="24"/>
-        </w:rPr>
-      </w:pPr>
-    </w:p>
-    <w:p>
-      <w:pPr>
-        <w:rPr>
-          <w:sz w:val="24"/>
-          <w:szCs w:val="24"/>
-        </w:rPr>
-      </w:pPr>
-    </w:p>
-    <w:p>
-      <w:pPr>
-        <w:rPr>
-          <w:sz w:val="24"/>
-          <w:szCs w:val="24"/>
-        </w:rPr>
-      </w:pPr>
-    </w:p>
-    <w:p>
+    <w:p xmlns:wp14="http://schemas.microsoft.com/office/word/2010/wordml" wp14:textId="77777777">
+      <w:pPr>
+        <w:rPr>
+          <w:sz w:val="24"/>
+          <w:szCs w:val="24"/>
+        </w:rPr>
+      </w:pPr>
+    </w:p>
+    <w:p xmlns:wp14="http://schemas.microsoft.com/office/word/2010/wordml" wp14:textId="77777777">
+      <w:pPr>
+        <w:rPr>
+          <w:sz w:val="24"/>
+          <w:szCs w:val="24"/>
+        </w:rPr>
+      </w:pPr>
+    </w:p>
+    <w:p xmlns:wp14="http://schemas.microsoft.com/office/word/2010/wordml" wp14:textId="77777777">
+      <w:pPr>
+        <w:rPr>
+          <w:sz w:val="24"/>
+          <w:szCs w:val="24"/>
+        </w:rPr>
+      </w:pPr>
+    </w:p>
+    <w:p xmlns:wp14="http://schemas.microsoft.com/office/word/2010/wordml" wp14:textId="77777777">
+      <w:pPr>
+        <w:rPr>
+          <w:sz w:val="24"/>
+          <w:szCs w:val="24"/>
+        </w:rPr>
+      </w:pPr>
+    </w:p>
+    <w:p xmlns:wp14="http://schemas.microsoft.com/office/word/2010/wordml" wp14:textId="77777777">
+      <w:pPr>
+        <w:rPr>
+          <w:sz w:val="24"/>
+          <w:szCs w:val="24"/>
+        </w:rPr>
+      </w:pPr>
+    </w:p>
+    <w:p xmlns:wp14="http://schemas.microsoft.com/office/word/2010/wordml" wp14:textId="77777777">
+      <w:pPr>
+        <w:rPr>
+          <w:sz w:val="24"/>
+          <w:szCs w:val="24"/>
+        </w:rPr>
+      </w:pPr>
+    </w:p>
+    <w:p xmlns:wp14="http://schemas.microsoft.com/office/word/2010/wordml" wp14:textId="77777777">
+      <w:pPr>
+        <w:rPr>
+          <w:sz w:val="24"/>
+          <w:szCs w:val="24"/>
+        </w:rPr>
+      </w:pPr>
+    </w:p>
+    <w:p xmlns:wp14="http://schemas.microsoft.com/office/word/2010/wordml" wp14:textId="77777777">
+      <w:pPr>
+        <w:rPr>
+          <w:sz w:val="24"/>
+          <w:szCs w:val="24"/>
+        </w:rPr>
+      </w:pPr>
+    </w:p>
+    <w:p xmlns:wp14="http://schemas.microsoft.com/office/word/2010/wordml" wp14:textId="77777777">
+      <w:pPr>
+        <w:rPr>
+          <w:sz w:val="24"/>
+          <w:szCs w:val="24"/>
+        </w:rPr>
+      </w:pPr>
+    </w:p>
+    <w:p xmlns:wp14="http://schemas.microsoft.com/office/word/2010/wordml" wp14:textId="77777777">
+      <w:pPr>
+        <w:rPr>
+          <w:sz w:val="24"/>
+          <w:szCs w:val="24"/>
+        </w:rPr>
+      </w:pPr>
+    </w:p>
+    <w:p xmlns:wp14="http://schemas.microsoft.com/office/word/2010/wordml" wp14:textId="77777777">
+      <w:pPr>
+        <w:rPr>
+          <w:sz w:val="24"/>
+          <w:szCs w:val="24"/>
+        </w:rPr>
+      </w:pPr>
+    </w:p>
+    <w:p xmlns:wp14="http://schemas.microsoft.com/office/word/2010/wordml" wp14:textId="77777777">
+      <w:pPr>
+        <w:rPr>
+          <w:sz w:val="24"/>
+          <w:szCs w:val="24"/>
+        </w:rPr>
+      </w:pPr>
+    </w:p>
+    <w:p xmlns:wp14="http://schemas.microsoft.com/office/word/2010/wordml" wp14:textId="77777777">
+      <w:pPr>
+        <w:rPr>
+          <w:sz w:val="24"/>
+          <w:szCs w:val="24"/>
+        </w:rPr>
+      </w:pPr>
+    </w:p>
+    <w:p xmlns:wp14="http://schemas.microsoft.com/office/word/2010/wordml" wp14:textId="77777777">
+      <w:pPr>
+        <w:rPr>
+          <w:sz w:val="24"/>
+          <w:szCs w:val="24"/>
+        </w:rPr>
+      </w:pPr>
+    </w:p>
+    <w:p xmlns:wp14="http://schemas.microsoft.com/office/word/2010/wordml" wp14:textId="77777777">
+      <w:pPr>
+        <w:rPr>
+          <w:sz w:val="24"/>
+          <w:szCs w:val="24"/>
+        </w:rPr>
+      </w:pPr>
+    </w:p>
+    <w:p xmlns:wp14="http://schemas.microsoft.com/office/word/2010/wordml" wp14:textId="77777777">
+      <w:pPr>
+        <w:rPr>
+          <w:sz w:val="24"/>
+          <w:szCs w:val="24"/>
+        </w:rPr>
+      </w:pPr>
+    </w:p>
+    <w:p xmlns:wp14="http://schemas.microsoft.com/office/word/2010/wordml" wp14:textId="77777777">
       <w:pPr>
         <w:pStyle w:val="Heading1"/>
         <w:numPr>
@@ -1605,8 +1966,8 @@
         <w:t>Sequence Diagram:</w:t>
       </w:r>
     </w:p>
-    <w:p/>
-    <w:p>
+    <w:p xmlns:wp14="http://schemas.microsoft.com/office/word/2010/wordml" wp14:textId="77777777"/>
+    <w:p xmlns:wp14="http://schemas.microsoft.com/office/word/2010/wordml" wp14:textId="77777777">
       <w:pPr>
         <w:rPr>
           <w:sz w:val="24"/>
@@ -1621,10 +1982,10 @@
         <w:t>There needs to be a sequence diagram for each use case diagram in section 5. Please coordinate with the team member that is working on section 5 to complete this section.</w:t>
       </w:r>
     </w:p>
-    <w:p>
-      <w:pPr>
-        <w:rPr>
-          <w:rFonts w:asciiTheme="majorHAnsi" w:eastAsiaTheme="majorEastAsia" w:hAnsiTheme="majorHAnsi" w:cstheme="majorBidi"/>
+    <w:p xmlns:wp14="http://schemas.microsoft.com/office/word/2010/wordml" wp14:textId="77777777">
+      <w:pPr>
+        <w:rPr>
+          <w:rFonts w:asciiTheme="majorHAnsi" w:hAnsiTheme="majorHAnsi" w:eastAsiaTheme="majorEastAsia" w:cstheme="majorBidi"/>
           <w:b/>
           <w:bCs/>
           <w:color w:val="365F91" w:themeColor="accent1" w:themeShade="BF"/>
@@ -1636,7 +1997,7 @@
         <w:br w:type="page"/>
       </w:r>
     </w:p>
-    <w:p>
+    <w:p xmlns:wp14="http://schemas.microsoft.com/office/word/2010/wordml" wp14:textId="77777777">
       <w:pPr>
         <w:pStyle w:val="Heading1"/>
         <w:numPr>
@@ -1649,8 +2010,8 @@
         <w:t>Class Diagram:</w:t>
       </w:r>
     </w:p>
-    <w:p/>
-    <w:p>
+    <w:p xmlns:wp14="http://schemas.microsoft.com/office/word/2010/wordml" wp14:textId="77777777"/>
+    <w:p xmlns:wp14="http://schemas.microsoft.com/office/word/2010/wordml" wp14:textId="77777777">
       <w:pPr>
         <w:rPr>
           <w:sz w:val="24"/>
@@ -1665,87 +2026,87 @@
         <w:t>Please provide one comprehensive class diagram in this section, which includes cardinalities, aggregation/generalization (as applicable), and attributes and methods of each class.</w:t>
       </w:r>
     </w:p>
-    <w:p>
-      <w:pPr>
-        <w:rPr>
-          <w:sz w:val="24"/>
-          <w:szCs w:val="24"/>
-        </w:rPr>
-      </w:pPr>
-    </w:p>
-    <w:p>
-      <w:pPr>
-        <w:rPr>
-          <w:sz w:val="24"/>
-          <w:szCs w:val="24"/>
-        </w:rPr>
-      </w:pPr>
-    </w:p>
-    <w:p>
-      <w:pPr>
-        <w:rPr>
-          <w:sz w:val="24"/>
-          <w:szCs w:val="24"/>
-        </w:rPr>
-      </w:pPr>
-    </w:p>
-    <w:p>
-      <w:pPr>
-        <w:rPr>
-          <w:sz w:val="24"/>
-          <w:szCs w:val="24"/>
-        </w:rPr>
-      </w:pPr>
-    </w:p>
-    <w:p>
-      <w:pPr>
-        <w:rPr>
-          <w:sz w:val="24"/>
-          <w:szCs w:val="24"/>
-        </w:rPr>
-      </w:pPr>
-    </w:p>
-    <w:p>
-      <w:pPr>
-        <w:rPr>
-          <w:sz w:val="24"/>
-          <w:szCs w:val="24"/>
-        </w:rPr>
-      </w:pPr>
-    </w:p>
-    <w:p>
-      <w:pPr>
-        <w:rPr>
-          <w:sz w:val="24"/>
-          <w:szCs w:val="24"/>
-        </w:rPr>
-      </w:pPr>
-    </w:p>
-    <w:p>
-      <w:pPr>
-        <w:rPr>
-          <w:sz w:val="24"/>
-          <w:szCs w:val="24"/>
-        </w:rPr>
-      </w:pPr>
-    </w:p>
-    <w:p>
-      <w:pPr>
-        <w:rPr>
-          <w:sz w:val="24"/>
-          <w:szCs w:val="24"/>
-        </w:rPr>
-      </w:pPr>
-    </w:p>
-    <w:p>
-      <w:pPr>
-        <w:rPr>
-          <w:sz w:val="24"/>
-          <w:szCs w:val="24"/>
-        </w:rPr>
-      </w:pPr>
-    </w:p>
-    <w:p>
+    <w:p xmlns:wp14="http://schemas.microsoft.com/office/word/2010/wordml" wp14:textId="77777777">
+      <w:pPr>
+        <w:rPr>
+          <w:sz w:val="24"/>
+          <w:szCs w:val="24"/>
+        </w:rPr>
+      </w:pPr>
+    </w:p>
+    <w:p xmlns:wp14="http://schemas.microsoft.com/office/word/2010/wordml" wp14:textId="77777777">
+      <w:pPr>
+        <w:rPr>
+          <w:sz w:val="24"/>
+          <w:szCs w:val="24"/>
+        </w:rPr>
+      </w:pPr>
+    </w:p>
+    <w:p xmlns:wp14="http://schemas.microsoft.com/office/word/2010/wordml" wp14:textId="77777777">
+      <w:pPr>
+        <w:rPr>
+          <w:sz w:val="24"/>
+          <w:szCs w:val="24"/>
+        </w:rPr>
+      </w:pPr>
+    </w:p>
+    <w:p xmlns:wp14="http://schemas.microsoft.com/office/word/2010/wordml" wp14:textId="77777777">
+      <w:pPr>
+        <w:rPr>
+          <w:sz w:val="24"/>
+          <w:szCs w:val="24"/>
+        </w:rPr>
+      </w:pPr>
+    </w:p>
+    <w:p xmlns:wp14="http://schemas.microsoft.com/office/word/2010/wordml" wp14:textId="77777777">
+      <w:pPr>
+        <w:rPr>
+          <w:sz w:val="24"/>
+          <w:szCs w:val="24"/>
+        </w:rPr>
+      </w:pPr>
+    </w:p>
+    <w:p xmlns:wp14="http://schemas.microsoft.com/office/word/2010/wordml" wp14:textId="77777777">
+      <w:pPr>
+        <w:rPr>
+          <w:sz w:val="24"/>
+          <w:szCs w:val="24"/>
+        </w:rPr>
+      </w:pPr>
+    </w:p>
+    <w:p xmlns:wp14="http://schemas.microsoft.com/office/word/2010/wordml" wp14:textId="77777777">
+      <w:pPr>
+        <w:rPr>
+          <w:sz w:val="24"/>
+          <w:szCs w:val="24"/>
+        </w:rPr>
+      </w:pPr>
+    </w:p>
+    <w:p xmlns:wp14="http://schemas.microsoft.com/office/word/2010/wordml" wp14:textId="77777777">
+      <w:pPr>
+        <w:rPr>
+          <w:sz w:val="24"/>
+          <w:szCs w:val="24"/>
+        </w:rPr>
+      </w:pPr>
+    </w:p>
+    <w:p xmlns:wp14="http://schemas.microsoft.com/office/word/2010/wordml" wp14:textId="77777777">
+      <w:pPr>
+        <w:rPr>
+          <w:sz w:val="24"/>
+          <w:szCs w:val="24"/>
+        </w:rPr>
+      </w:pPr>
+    </w:p>
+    <w:p xmlns:wp14="http://schemas.microsoft.com/office/word/2010/wordml" wp14:textId="77777777">
+      <w:pPr>
+        <w:rPr>
+          <w:sz w:val="24"/>
+          <w:szCs w:val="24"/>
+        </w:rPr>
+      </w:pPr>
+    </w:p>
+    <w:p xmlns:wp14="http://schemas.microsoft.com/office/word/2010/wordml" wp14:textId="77777777">
       <w:pPr>
         <w:pStyle w:val="Heading1"/>
         <w:numPr>
@@ -1757,8 +2118,8 @@
         <w:t>Architectural Design:</w:t>
       </w:r>
     </w:p>
-    <w:p/>
-    <w:p>
+    <w:p xmlns:wp14="http://schemas.microsoft.com/office/word/2010/wordml" wp14:textId="77777777"/>
+    <w:p xmlns:wp14="http://schemas.microsoft.com/office/word/2010/wordml" wp14:textId="77777777">
       <w:pPr>
         <w:rPr>
           <w:sz w:val="24"/>
@@ -1773,17 +2134,17 @@
         <w:t>The central part of Readary is a centralized DBMS. Therefore, our architectural choice is a central repository pattern. A high level architecture is shown below:</w:t>
       </w:r>
     </w:p>
-    <w:p>
-      <w:pPr>
-        <w:rPr>
-          <w:sz w:val="24"/>
-          <w:szCs w:val="24"/>
-        </w:rPr>
-      </w:pPr>
-      <w:bookmarkStart w:id="0" w:name="_GoBack"/>
+    <w:p xmlns:wp14="http://schemas.microsoft.com/office/word/2010/wordml" wp14:textId="77777777">
+      <w:pPr>
+        <w:rPr>
+          <w:sz w:val="24"/>
+          <w:szCs w:val="24"/>
+        </w:rPr>
+      </w:pPr>
+      <w:bookmarkStart w:name="_GoBack" w:id="0"/>
       <w:bookmarkEnd w:id="0"/>
     </w:p>
-    <w:p>
+    <w:p xmlns:wp14="http://schemas.microsoft.com/office/word/2010/wordml" wp14:textId="77777777">
       <w:r>
         <w:rPr>
           <w:noProof/>
@@ -1791,7 +2152,7 @@
         <mc:AlternateContent>
           <mc:Choice Requires="wpc">
             <w:drawing>
-              <wp:inline distT="0" distB="0" distL="0" distR="0">
+              <wp:inline xmlns:wp14="http://schemas.microsoft.com/office/word/2010/wordprocessingDrawing" distT="0" distB="0" distL="0" distR="0" wp14:anchorId="7B1AD720" wp14:editId="7777777">
                 <wp:extent cx="5486400" cy="3944679"/>
                 <wp:effectExtent l="0" t="0" r="0" b="17780"/>
                 <wp:docPr id="4" name="Canvas 4"/>
@@ -1894,7 +2255,7 @@
                         </wps:style>
                         <wps:txbx>
                           <w:txbxContent>
-                            <w:p>
+                            <w:p xmlns:wp14="http://schemas.microsoft.com/office/word/2010/wordml" wp14:textId="77777777">
                               <w:pPr>
                                 <w:jc w:val="center"/>
                                 <w:rPr>
@@ -1914,7 +2275,7 @@
                                 <w:t>User</w:t>
                               </w:r>
                             </w:p>
-                            <w:p>
+                            <w:p xmlns:wp14="http://schemas.microsoft.com/office/word/2010/wordml" wp14:textId="77777777">
                               <w:pPr>
                                 <w:jc w:val="center"/>
                                 <w:rPr>
@@ -1934,7 +2295,7 @@
                                 <w:t>Authentication &amp;</w:t>
                               </w:r>
                             </w:p>
-                            <w:p>
+                            <w:p xmlns:wp14="http://schemas.microsoft.com/office/word/2010/wordml" wp14:textId="77777777">
                               <w:pPr>
                                 <w:jc w:val="center"/>
                                 <w:rPr>
@@ -2000,7 +2361,7 @@
                         </wps:style>
                         <wps:txbx>
                           <w:txbxContent>
-                            <w:p>
+                            <w:p xmlns:wp14="http://schemas.microsoft.com/office/word/2010/wordml" wp14:textId="77777777">
                               <w:pPr>
                                 <w:rPr>
                                   <w:sz w:val="20"/>
@@ -2064,26 +2425,26 @@
                         </wps:style>
                         <wps:txbx>
                           <w:txbxContent>
-                            <w:p>
+                            <w:p xmlns:wp14="http://schemas.microsoft.com/office/word/2010/wordml" wp14:textId="77777777">
                               <w:pPr>
                                 <w:pStyle w:val="NormalWeb"/>
                                 <w:spacing w:before="0" w:beforeAutospacing="0" w:after="0" w:afterAutospacing="0"/>
                                 <w:jc w:val="center"/>
                                 <w:rPr>
-                                  <w:rFonts w:ascii="Arial" w:eastAsia="MS Mincho" w:hAnsi="Arial" w:cs="Arial"/>
+                                  <w:rFonts w:ascii="Arial" w:hAnsi="Arial" w:eastAsia="MS Mincho" w:cs="Arial"/>
                                   <w:color w:val="000000"/>
                                   <w:sz w:val="16"/>
                                   <w:szCs w:val="16"/>
                                 </w:rPr>
                               </w:pPr>
                             </w:p>
-                            <w:p>
+                            <w:p xmlns:wp14="http://schemas.microsoft.com/office/word/2010/wordml" wp14:textId="77777777">
                               <w:pPr>
                                 <w:pStyle w:val="NormalWeb"/>
                                 <w:spacing w:before="0" w:beforeAutospacing="0" w:after="0" w:afterAutospacing="0"/>
                                 <w:jc w:val="center"/>
                                 <w:rPr>
-                                  <w:rFonts w:ascii="Arial" w:eastAsia="MS Mincho" w:hAnsi="Arial" w:cs="Arial"/>
+                                  <w:rFonts w:ascii="Arial" w:hAnsi="Arial" w:eastAsia="MS Mincho" w:cs="Arial"/>
                                   <w:color w:val="000000"/>
                                   <w:sz w:val="16"/>
                                   <w:szCs w:val="16"/>
@@ -2091,7 +2452,7 @@
                               </w:pPr>
                               <w:r>
                                 <w:rPr>
-                                  <w:rFonts w:ascii="Arial" w:eastAsia="MS Mincho" w:hAnsi="Arial" w:cs="Arial"/>
+                                  <w:rFonts w:ascii="Arial" w:hAnsi="Arial" w:eastAsia="MS Mincho" w:cs="Arial"/>
                                   <w:color w:val="000000"/>
                                   <w:sz w:val="16"/>
                                   <w:szCs w:val="16"/>
@@ -2099,27 +2460,27 @@
                                 <w:t>Analytics</w:t>
                               </w:r>
                             </w:p>
-                            <w:p>
+                            <w:p xmlns:wp14="http://schemas.microsoft.com/office/word/2010/wordml" wp14:textId="77777777">
                               <w:pPr>
                                 <w:pStyle w:val="NormalWeb"/>
                                 <w:spacing w:before="0" w:beforeAutospacing="0" w:after="0" w:afterAutospacing="0"/>
                                 <w:jc w:val="center"/>
                                 <w:rPr>
-                                  <w:rFonts w:ascii="Arial" w:eastAsia="MS Mincho" w:hAnsi="Arial" w:cs="Arial"/>
+                                  <w:rFonts w:ascii="Arial" w:hAnsi="Arial" w:eastAsia="MS Mincho" w:cs="Arial"/>
                                   <w:color w:val="000000"/>
                                   <w:sz w:val="16"/>
                                   <w:szCs w:val="16"/>
                                 </w:rPr>
                               </w:pPr>
                             </w:p>
-                            <w:p>
+                            <w:p xmlns:wp14="http://schemas.microsoft.com/office/word/2010/wordml" wp14:textId="77777777">
                               <w:pPr>
                                 <w:pStyle w:val="NormalWeb"/>
                                 <w:spacing w:before="0" w:beforeAutospacing="0" w:after="0" w:afterAutospacing="0"/>
                                 <w:jc w:val="center"/>
                               </w:pPr>
                             </w:p>
-                            <w:p>
+                            <w:p xmlns:wp14="http://schemas.microsoft.com/office/word/2010/wordml" wp14:textId="77777777">
                               <w:pPr>
                                 <w:pStyle w:val="NormalWeb"/>
                                 <w:spacing w:before="0" w:beforeAutospacing="0" w:after="0" w:afterAutospacing="0"/>
@@ -2177,20 +2538,20 @@
                         </wps:style>
                         <wps:txbx>
                           <w:txbxContent>
-                            <w:p>
+                            <w:p xmlns:wp14="http://schemas.microsoft.com/office/word/2010/wordml" wp14:textId="77777777">
                               <w:pPr>
                                 <w:pStyle w:val="NormalWeb"/>
                                 <w:spacing w:before="0" w:beforeAutospacing="0" w:after="0" w:afterAutospacing="0"/>
                                 <w:jc w:val="center"/>
                                 <w:rPr>
-                                  <w:rFonts w:ascii="Arial" w:eastAsia="MS Mincho" w:hAnsi="Arial" w:cs="Arial"/>
+                                  <w:rFonts w:ascii="Arial" w:hAnsi="Arial" w:eastAsia="MS Mincho" w:cs="Arial"/>
                                   <w:color w:val="000000"/>
                                   <w:sz w:val="16"/>
                                   <w:szCs w:val="16"/>
                                 </w:rPr>
                               </w:pPr>
                             </w:p>
-                            <w:p>
+                            <w:p xmlns:wp14="http://schemas.microsoft.com/office/word/2010/wordml" wp14:textId="77777777">
                               <w:pPr>
                                 <w:pStyle w:val="NormalWeb"/>
                                 <w:spacing w:before="0" w:beforeAutospacing="0" w:after="0" w:afterAutospacing="0"/>
@@ -2198,7 +2559,7 @@
                               </w:pPr>
                               <w:r>
                                 <w:rPr>
-                                  <w:rFonts w:ascii="Arial" w:eastAsia="MS Mincho" w:hAnsi="Arial" w:cs="Arial"/>
+                                  <w:rFonts w:ascii="Arial" w:hAnsi="Arial" w:eastAsia="MS Mincho" w:cs="Arial"/>
                                   <w:color w:val="000000"/>
                                   <w:sz w:val="16"/>
                                   <w:szCs w:val="16"/>
@@ -2206,13 +2567,13 @@
                                 <w:t> Author/Publisher</w:t>
                               </w:r>
                             </w:p>
-                            <w:p>
+                            <w:p xmlns:wp14="http://schemas.microsoft.com/office/word/2010/wordml" wp14:textId="77777777">
                               <w:pPr>
                                 <w:pStyle w:val="NormalWeb"/>
                                 <w:spacing w:before="0" w:beforeAutospacing="0" w:after="0" w:afterAutospacing="0"/>
                                 <w:jc w:val="center"/>
                                 <w:rPr>
-                                  <w:rFonts w:ascii="Arial" w:eastAsia="MS Mincho" w:hAnsi="Arial" w:cs="Arial"/>
+                                  <w:rFonts w:ascii="Arial" w:hAnsi="Arial" w:eastAsia="MS Mincho" w:cs="Arial"/>
                                   <w:color w:val="000000"/>
                                   <w:sz w:val="16"/>
                                   <w:szCs w:val="16"/>
@@ -2220,7 +2581,7 @@
                               </w:pPr>
                               <w:r>
                                 <w:rPr>
-                                  <w:rFonts w:ascii="Arial" w:eastAsia="MS Mincho" w:hAnsi="Arial" w:cs="Arial"/>
+                                  <w:rFonts w:ascii="Arial" w:hAnsi="Arial" w:eastAsia="MS Mincho" w:cs="Arial"/>
                                   <w:color w:val="000000"/>
                                   <w:sz w:val="16"/>
                                   <w:szCs w:val="16"/>
@@ -2228,7 +2589,7 @@
                                 <w:t>Books/Summary</w:t>
                               </w:r>
                             </w:p>
-                            <w:p>
+                            <w:p xmlns:wp14="http://schemas.microsoft.com/office/word/2010/wordml" wp14:textId="77777777">
                               <w:pPr>
                                 <w:pStyle w:val="NormalWeb"/>
                                 <w:spacing w:before="0" w:beforeAutospacing="0" w:after="0" w:afterAutospacing="0"/>
@@ -2292,7 +2653,7 @@
                         </wps:style>
                         <wps:txbx>
                           <w:txbxContent>
-                            <w:p>
+                            <w:p xmlns:wp14="http://schemas.microsoft.com/office/word/2010/wordml" wp14:textId="77777777">
                               <w:pPr>
                                 <w:pStyle w:val="NormalWeb"/>
                                 <w:spacing w:before="0" w:beforeAutospacing="0" w:after="0" w:afterAutospacing="0"/>
@@ -2300,7 +2661,7 @@
                               </w:pPr>
                               <w:r>
                                 <w:rPr>
-                                  <w:rFonts w:ascii="Arial" w:eastAsia="MS Mincho" w:hAnsi="Arial" w:cs="Arial"/>
+                                  <w:rFonts w:ascii="Arial" w:hAnsi="Arial" w:eastAsia="MS Mincho" w:cs="Arial"/>
                                   <w:color w:val="000000"/>
                                   <w:sz w:val="16"/>
                                   <w:szCs w:val="16"/>
@@ -2308,7 +2669,7 @@
                                 <w:t> </w:t>
                               </w:r>
                             </w:p>
-                            <w:p>
+                            <w:p xmlns:wp14="http://schemas.microsoft.com/office/word/2010/wordml" wp14:textId="77777777">
                               <w:pPr>
                                 <w:pStyle w:val="NormalWeb"/>
                                 <w:spacing w:before="0" w:beforeAutospacing="0" w:after="0" w:afterAutospacing="0"/>
@@ -2316,7 +2677,7 @@
                               </w:pPr>
                               <w:r>
                                 <w:rPr>
-                                  <w:rFonts w:ascii="Arial" w:eastAsia="MS Mincho" w:hAnsi="Arial" w:cs="Arial"/>
+                                  <w:rFonts w:ascii="Arial" w:hAnsi="Arial" w:eastAsia="MS Mincho" w:cs="Arial"/>
                                   <w:color w:val="000000"/>
                                   <w:sz w:val="16"/>
                                   <w:szCs w:val="16"/>
@@ -2324,7 +2685,7 @@
                                 <w:t>Likes/Dislikes</w:t>
                               </w:r>
                             </w:p>
-                            <w:p>
+                            <w:p xmlns:wp14="http://schemas.microsoft.com/office/word/2010/wordml" wp14:textId="77777777">
                               <w:pPr>
                                 <w:pStyle w:val="NormalWeb"/>
                                 <w:spacing w:before="0" w:beforeAutospacing="0" w:after="0" w:afterAutospacing="0"/>
@@ -2332,7 +2693,7 @@
                               </w:pPr>
                               <w:r>
                                 <w:rPr>
-                                  <w:rFonts w:ascii="Arial" w:eastAsia="MS Mincho" w:hAnsi="Arial" w:cs="Arial"/>
+                                  <w:rFonts w:ascii="Arial" w:hAnsi="Arial" w:eastAsia="MS Mincho" w:cs="Arial"/>
                                   <w:color w:val="000000"/>
                                   <w:sz w:val="16"/>
                                   <w:szCs w:val="16"/>
@@ -2340,7 +2701,7 @@
                                 <w:t>Reviews/Critiques</w:t>
                               </w:r>
                             </w:p>
-                            <w:p>
+                            <w:p xmlns:wp14="http://schemas.microsoft.com/office/word/2010/wordml" wp14:textId="77777777">
                               <w:pPr>
                                 <w:pStyle w:val="NormalWeb"/>
                                 <w:spacing w:before="0" w:beforeAutospacing="0" w:after="0" w:afterAutospacing="0"/>
@@ -2353,7 +2714,7 @@
                                 <w:t> </w:t>
                               </w:r>
                             </w:p>
-                            <w:p>
+                            <w:p xmlns:wp14="http://schemas.microsoft.com/office/word/2010/wordml" wp14:textId="77777777">
                               <w:pPr>
                                 <w:pStyle w:val="NormalWeb"/>
                                 <w:spacing w:before="0" w:beforeAutospacing="0" w:after="0" w:afterAutospacing="0"/>
@@ -2417,7 +2778,7 @@
                         </wps:style>
                         <wps:txbx>
                           <w:txbxContent>
-                            <w:p>
+                            <w:p xmlns:wp14="http://schemas.microsoft.com/office/word/2010/wordml" wp14:textId="77777777">
                               <w:pPr>
                                 <w:jc w:val="center"/>
                                 <w:rPr>
@@ -2484,7 +2845,7 @@
                         </wps:style>
                         <wps:txbx>
                           <w:txbxContent>
-                            <w:p>
+                            <w:p xmlns:wp14="http://schemas.microsoft.com/office/word/2010/wordml" wp14:textId="77777777">
                               <w:pPr>
                                 <w:pStyle w:val="NormalWeb"/>
                                 <w:spacing w:before="0" w:beforeAutospacing="0" w:after="0" w:afterAutospacing="0"/>
@@ -2551,7 +2912,7 @@
                         </wps:style>
                         <wps:txbx>
                           <w:txbxContent>
-                            <w:p>
+                            <w:p xmlns:wp14="http://schemas.microsoft.com/office/word/2010/wordml" wp14:textId="77777777">
                               <w:pPr>
                                 <w:pStyle w:val="NormalWeb"/>
                                 <w:spacing w:before="0" w:beforeAutospacing="0" w:after="0" w:afterAutospacing="0"/>
@@ -2618,7 +2979,7 @@
                         </wps:style>
                         <wps:txbx>
                           <w:txbxContent>
-                            <w:p>
+                            <w:p xmlns:wp14="http://schemas.microsoft.com/office/word/2010/wordml" wp14:textId="77777777">
                               <w:pPr>
                                 <w:pStyle w:val="NormalWeb"/>
                                 <w:spacing w:before="0" w:beforeAutospacing="0" w:after="0" w:afterAutospacing="0"/>
@@ -2733,7 +3094,7 @@
                         </wps:style>
                         <wps:txbx>
                           <w:txbxContent>
-                            <w:p>
+                            <w:p xmlns:wp14="http://schemas.microsoft.com/office/word/2010/wordml" wp14:textId="77777777">
                               <w:pPr>
                                 <w:rPr>
                                   <w:rFonts w:eastAsia="Times New Roman"/>
@@ -2779,7 +3140,7 @@
                         </wps:style>
                         <wps:txbx>
                           <w:txbxContent>
-                            <w:p>
+                            <w:p xmlns:wp14="http://schemas.microsoft.com/office/word/2010/wordml" wp14:textId="77777777">
                               <w:pPr>
                                 <w:pStyle w:val="NormalWeb"/>
                                 <w:spacing w:before="0" w:beforeAutospacing="0" w:after="0" w:afterAutospacing="0"/>
@@ -2832,7 +3193,7 @@
                         </wps:style>
                         <wps:txbx>
                           <w:txbxContent>
-                            <w:p>
+                            <w:p xmlns:wp14="http://schemas.microsoft.com/office/word/2010/wordml" wp14:textId="77777777">
                               <w:pPr>
                                 <w:pStyle w:val="NormalWeb"/>
                                 <w:spacing w:before="0" w:beforeAutospacing="0" w:after="0" w:afterAutospacing="0"/>
@@ -2862,9 +3223,9 @@
             </w:drawing>
           </mc:Choice>
           <mc:Fallback>
-            <w:pict>
-              <v:group id="Canvas 4" o:spid="_x0000_s1026" editas="canvas" style="width:6in;height:310.6pt;mso-position-horizontal-relative:char;mso-position-vertical-relative:line" coordsize="54864,39446" o:gfxdata="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">
-                <v:shapetype id="_x0000_t75" coordsize="21600,21600" o:spt="75" o:preferrelative="t" path="m@4@5l@4@11@9@11@9@5xe" filled="f" stroked="f">
+            <w:pict w14:anchorId="3FE981EA">
+              <v:group id="Canvas 4" style="width:6in;height:310.6pt;mso-position-horizontal-relative:char;mso-position-vertical-relative:line" coordsize="54864,39446" o:spid="_x0000_s1026" editas="canvas" o:gfxdata="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">
+                <v:shapetype id="_x0000_t75" coordsize="21600,21600" filled="f" stroked="f" o:spt="75" o:preferrelative="t" path="m@4@5l@4@11@9@11@9@5xe">
                   <v:stroke joinstyle="miter"/>
                   <v:formulas>
                     <v:f eqn="if lineDrawn pixelLineWidth 0"/>
@@ -2880,19 +3241,19 @@
                     <v:f eqn="prod @7 21600 pixelHeight"/>
                     <v:f eqn="sum @10 21600 0"/>
                   </v:formulas>
-                  <v:path o:extrusionok="f" gradientshapeok="t" o:connecttype="rect"/>
+                  <v:path gradientshapeok="t" o:connecttype="rect" o:extrusionok="f"/>
                   <o:lock v:ext="edit" aspectratio="t"/>
                 </v:shapetype>
-                <v:shape id="_x0000_s1027" type="#_x0000_t75" style="position:absolute;width:54864;height:39446;visibility:visible;mso-wrap-style:square">
+                <v:shape id="_x0000_s1027" style="position:absolute;width:54864;height:39446;visibility:visible;mso-wrap-style:square" type="#_x0000_t75">
                   <v:fill o:detectmouseclick="t"/>
                   <v:path o:connecttype="none"/>
                 </v:shape>
-                <v:rect id="Rectangle 5" o:spid="_x0000_s1028" style="position:absolute;left:12652;top:11691;width:30303;height:16375;visibility:visible;mso-wrap-style:square;v-text-anchor:middle" o:gfxdata="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" fillcolor="#dbe5f1 [660]" strokecolor="#dbe5f1 [660]" strokeweight="2pt"/>
-                <v:rect id="Rectangle 6" o:spid="_x0000_s1029" style="position:absolute;left:14247;top:15842;width:10314;height:5104;visibility:visible;mso-wrap-style:square;v-text-anchor:middle" o:gfxdata="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" fillcolor="#f2f2f2 [3052]" strokecolor="#243f60 [1604]" strokeweight="2pt">
-                  <v:shadow on="t" color="black" opacity="26214f" origin="-.5,-.5" offset=".74836mm,.74836mm"/>
+                <v:rect id="Rectangle 5" style="position:absolute;left:12652;top:11691;width:30303;height:16375;visibility:visible;mso-wrap-style:square;v-text-anchor:middle" o:spid="_x0000_s1028" fillcolor="#dbe5f1 [660]" strokecolor="#dbe5f1 [660]" strokeweight="2pt" o:gfxdata="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"/>
+                <v:rect id="Rectangle 6" style="position:absolute;left:14247;top:15842;width:10314;height:5104;visibility:visible;mso-wrap-style:square;v-text-anchor:middle" o:spid="_x0000_s1029" fillcolor="#f2f2f2 [3052]" strokecolor="#243f60 [1604]" strokeweight="2pt" o:gfxdata="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">
+                  <v:shadow on="t" color="black" opacity="26214f" offset=".74836mm,.74836mm" origin="-.5,-.5"/>
                   <v:textbox>
                     <w:txbxContent>
-                      <w:p>
+                      <w:p wp14:textId="77777777">
                         <w:pPr>
                           <w:jc w:val="center"/>
                           <w:rPr>
@@ -2912,7 +3273,7 @@
                           <w:t>User</w:t>
                         </w:r>
                       </w:p>
-                      <w:p>
+                      <w:p wp14:textId="77777777">
                         <w:pPr>
                           <w:jc w:val="center"/>
                           <w:rPr>
@@ -2932,7 +3293,7 @@
                           <w:t>Authentication &amp;</w:t>
                         </w:r>
                       </w:p>
-                      <w:p>
+                      <w:p wp14:textId="77777777">
                         <w:pPr>
                           <w:jc w:val="center"/>
                           <w:rPr>
@@ -2959,10 +3320,10 @@
                   <v:stroke joinstyle="miter"/>
                   <v:path gradientshapeok="t" o:connecttype="rect"/>
                 </v:shapetype>
-                <v:shape id="Text Box 7" o:spid="_x0000_s1030" type="#_x0000_t202" style="position:absolute;left:23710;top:12755;width:8612;height:2236;visibility:visible;mso-wrap-style:square;v-text-anchor:top" o:gfxdata="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" fillcolor="white [3201]" strokecolor="white [3212]" strokeweight=".5pt">
+                <v:shape id="Text Box 7" style="position:absolute;left:23710;top:12755;width:8612;height:2236;visibility:visible;mso-wrap-style:square;v-text-anchor:top" o:spid="_x0000_s1030" fillcolor="white [3201]" strokecolor="white [3212]" strokeweight=".5pt" type="#_x0000_t202" o:gfxdata="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">
                   <v:textbox>
                     <w:txbxContent>
-                      <w:p>
+                      <w:p wp14:textId="77777777">
                         <w:pPr>
                           <w:rPr>
                             <w:sz w:val="20"/>
@@ -2978,30 +3339,30 @@
                     </w:txbxContent>
                   </v:textbox>
                 </v:shape>
-                <v:rect id="Rectangle 12" o:spid="_x0000_s1031" style="position:absolute;left:31039;top:22108;width:10312;height:5099;visibility:visible;mso-wrap-style:square;v-text-anchor:middle" o:gfxdata="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" fillcolor="#f2f2f2 [3052]" strokecolor="#243f60 [1604]" strokeweight="2pt">
-                  <v:shadow on="t" color="black" opacity="26214f" origin="-.5,-.5" offset=".74836mm,.74836mm"/>
+                <v:rect id="Rectangle 12" style="position:absolute;left:31039;top:22108;width:10312;height:5099;visibility:visible;mso-wrap-style:square;v-text-anchor:middle" o:spid="_x0000_s1031" fillcolor="#f2f2f2 [3052]" strokecolor="#243f60 [1604]" strokeweight="2pt" o:gfxdata="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">
+                  <v:shadow on="t" color="black" opacity="26214f" offset=".74836mm,.74836mm" origin="-.5,-.5"/>
                   <v:textbox>
                     <w:txbxContent>
-                      <w:p>
+                      <w:p wp14:textId="77777777">
                         <w:pPr>
                           <w:pStyle w:val="NormalWeb"/>
                           <w:spacing w:before="0" w:beforeAutospacing="0" w:after="0" w:afterAutospacing="0"/>
                           <w:jc w:val="center"/>
                           <w:rPr>
-                            <w:rFonts w:ascii="Arial" w:eastAsia="MS Mincho" w:hAnsi="Arial" w:cs="Arial"/>
+                            <w:rFonts w:ascii="Arial" w:hAnsi="Arial" w:eastAsia="MS Mincho" w:cs="Arial"/>
                             <w:color w:val="000000"/>
                             <w:sz w:val="16"/>
                             <w:szCs w:val="16"/>
                           </w:rPr>
                         </w:pPr>
                       </w:p>
-                      <w:p>
+                      <w:p wp14:textId="77777777">
                         <w:pPr>
                           <w:pStyle w:val="NormalWeb"/>
                           <w:spacing w:before="0" w:beforeAutospacing="0" w:after="0" w:afterAutospacing="0"/>
                           <w:jc w:val="center"/>
                           <w:rPr>
-                            <w:rFonts w:ascii="Arial" w:eastAsia="MS Mincho" w:hAnsi="Arial" w:cs="Arial"/>
+                            <w:rFonts w:ascii="Arial" w:hAnsi="Arial" w:eastAsia="MS Mincho" w:cs="Arial"/>
                             <w:color w:val="000000"/>
                             <w:sz w:val="16"/>
                             <w:szCs w:val="16"/>
@@ -3009,7 +3370,7 @@
                         </w:pPr>
                         <w:r>
                           <w:rPr>
-                            <w:rFonts w:ascii="Arial" w:eastAsia="MS Mincho" w:hAnsi="Arial" w:cs="Arial"/>
+                            <w:rFonts w:ascii="Arial" w:hAnsi="Arial" w:eastAsia="MS Mincho" w:cs="Arial"/>
                             <w:color w:val="000000"/>
                             <w:sz w:val="16"/>
                             <w:szCs w:val="16"/>
@@ -3017,27 +3378,27 @@
                           <w:t>Analytics</w:t>
                         </w:r>
                       </w:p>
-                      <w:p>
+                      <w:p wp14:textId="77777777">
                         <w:pPr>
                           <w:pStyle w:val="NormalWeb"/>
                           <w:spacing w:before="0" w:beforeAutospacing="0" w:after="0" w:afterAutospacing="0"/>
                           <w:jc w:val="center"/>
                           <w:rPr>
-                            <w:rFonts w:ascii="Arial" w:eastAsia="MS Mincho" w:hAnsi="Arial" w:cs="Arial"/>
+                            <w:rFonts w:ascii="Arial" w:hAnsi="Arial" w:eastAsia="MS Mincho" w:cs="Arial"/>
                             <w:color w:val="000000"/>
                             <w:sz w:val="16"/>
                             <w:szCs w:val="16"/>
                           </w:rPr>
                         </w:pPr>
                       </w:p>
-                      <w:p>
+                      <w:p wp14:textId="77777777">
                         <w:pPr>
                           <w:pStyle w:val="NormalWeb"/>
                           <w:spacing w:before="0" w:beforeAutospacing="0" w:after="0" w:afterAutospacing="0"/>
                           <w:jc w:val="center"/>
                         </w:pPr>
                       </w:p>
-                      <w:p>
+                      <w:p wp14:textId="77777777">
                         <w:pPr>
                           <w:pStyle w:val="NormalWeb"/>
                           <w:spacing w:before="0" w:beforeAutospacing="0" w:after="0" w:afterAutospacing="0"/>
@@ -3047,24 +3408,24 @@
                     </w:txbxContent>
                   </v:textbox>
                 </v:rect>
-                <v:rect id="Rectangle 13" o:spid="_x0000_s1032" style="position:absolute;left:14275;top:22037;width:10312;height:5093;visibility:visible;mso-wrap-style:square;v-text-anchor:middle" o:gfxdata="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" fillcolor="#f2f2f2 [3052]" strokecolor="#243f60 [1604]" strokeweight="2pt">
-                  <v:shadow on="t" color="black" opacity="26214f" origin="-.5,-.5" offset=".74836mm,.74836mm"/>
+                <v:rect id="Rectangle 13" style="position:absolute;left:14275;top:22037;width:10312;height:5093;visibility:visible;mso-wrap-style:square;v-text-anchor:middle" o:spid="_x0000_s1032" fillcolor="#f2f2f2 [3052]" strokecolor="#243f60 [1604]" strokeweight="2pt" o:gfxdata="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">
+                  <v:shadow on="t" color="black" opacity="26214f" offset=".74836mm,.74836mm" origin="-.5,-.5"/>
                   <v:textbox>
                     <w:txbxContent>
-                      <w:p>
+                      <w:p wp14:textId="77777777">
                         <w:pPr>
                           <w:pStyle w:val="NormalWeb"/>
                           <w:spacing w:before="0" w:beforeAutospacing="0" w:after="0" w:afterAutospacing="0"/>
                           <w:jc w:val="center"/>
                           <w:rPr>
-                            <w:rFonts w:ascii="Arial" w:eastAsia="MS Mincho" w:hAnsi="Arial" w:cs="Arial"/>
+                            <w:rFonts w:ascii="Arial" w:hAnsi="Arial" w:eastAsia="MS Mincho" w:cs="Arial"/>
                             <w:color w:val="000000"/>
                             <w:sz w:val="16"/>
                             <w:szCs w:val="16"/>
                           </w:rPr>
                         </w:pPr>
                       </w:p>
-                      <w:p>
+                      <w:p wp14:textId="77777777">
                         <w:pPr>
                           <w:pStyle w:val="NormalWeb"/>
                           <w:spacing w:before="0" w:beforeAutospacing="0" w:after="0" w:afterAutospacing="0"/>
@@ -3072,7 +3433,7 @@
                         </w:pPr>
                         <w:r>
                           <w:rPr>
-                            <w:rFonts w:ascii="Arial" w:eastAsia="MS Mincho" w:hAnsi="Arial" w:cs="Arial"/>
+                            <w:rFonts w:ascii="Arial" w:hAnsi="Arial" w:eastAsia="MS Mincho" w:cs="Arial"/>
                             <w:color w:val="000000"/>
                             <w:sz w:val="16"/>
                             <w:szCs w:val="16"/>
@@ -3080,13 +3441,13 @@
                           <w:t> Author/Publisher</w:t>
                         </w:r>
                       </w:p>
-                      <w:p>
+                      <w:p wp14:textId="77777777">
                         <w:pPr>
                           <w:pStyle w:val="NormalWeb"/>
                           <w:spacing w:before="0" w:beforeAutospacing="0" w:after="0" w:afterAutospacing="0"/>
                           <w:jc w:val="center"/>
                           <w:rPr>
-                            <w:rFonts w:ascii="Arial" w:eastAsia="MS Mincho" w:hAnsi="Arial" w:cs="Arial"/>
+                            <w:rFonts w:ascii="Arial" w:hAnsi="Arial" w:eastAsia="MS Mincho" w:cs="Arial"/>
                             <w:color w:val="000000"/>
                             <w:sz w:val="16"/>
                             <w:szCs w:val="16"/>
@@ -3094,7 +3455,7 @@
                         </w:pPr>
                         <w:r>
                           <w:rPr>
-                            <w:rFonts w:ascii="Arial" w:eastAsia="MS Mincho" w:hAnsi="Arial" w:cs="Arial"/>
+                            <w:rFonts w:ascii="Arial" w:hAnsi="Arial" w:eastAsia="MS Mincho" w:cs="Arial"/>
                             <w:color w:val="000000"/>
                             <w:sz w:val="16"/>
                             <w:szCs w:val="16"/>
@@ -3102,7 +3463,7 @@
                           <w:t>Books/Summary</w:t>
                         </w:r>
                       </w:p>
-                      <w:p>
+                      <w:p wp14:textId="77777777">
                         <w:pPr>
                           <w:pStyle w:val="NormalWeb"/>
                           <w:spacing w:before="0" w:beforeAutospacing="0" w:after="0" w:afterAutospacing="0"/>
@@ -3118,11 +3479,11 @@
                     </w:txbxContent>
                   </v:textbox>
                 </v:rect>
-                <v:rect id="Rectangle 14" o:spid="_x0000_s1033" style="position:absolute;left:31074;top:15976;width:10313;height:5093;visibility:visible;mso-wrap-style:square;v-text-anchor:middle" o:gfxdata="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" fillcolor="#f2f2f2 [3052]" strokecolor="#243f60 [1604]" strokeweight="2pt">
-                  <v:shadow on="t" color="black" opacity="26214f" origin="-.5,-.5" offset=".74836mm,.74836mm"/>
+                <v:rect id="Rectangle 14" style="position:absolute;left:31074;top:15976;width:10313;height:5093;visibility:visible;mso-wrap-style:square;v-text-anchor:middle" o:spid="_x0000_s1033" fillcolor="#f2f2f2 [3052]" strokecolor="#243f60 [1604]" strokeweight="2pt" o:gfxdata="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">
+                  <v:shadow on="t" color="black" opacity="26214f" offset=".74836mm,.74836mm" origin="-.5,-.5"/>
                   <v:textbox>
                     <w:txbxContent>
-                      <w:p>
+                      <w:p wp14:textId="77777777">
                         <w:pPr>
                           <w:pStyle w:val="NormalWeb"/>
                           <w:spacing w:before="0" w:beforeAutospacing="0" w:after="0" w:afterAutospacing="0"/>
@@ -3130,7 +3491,7 @@
                         </w:pPr>
                         <w:r>
                           <w:rPr>
-                            <w:rFonts w:ascii="Arial" w:eastAsia="MS Mincho" w:hAnsi="Arial" w:cs="Arial"/>
+                            <w:rFonts w:ascii="Arial" w:hAnsi="Arial" w:eastAsia="MS Mincho" w:cs="Arial"/>
                             <w:color w:val="000000"/>
                             <w:sz w:val="16"/>
                             <w:szCs w:val="16"/>
@@ -3138,7 +3499,7 @@
                           <w:t> </w:t>
                         </w:r>
                       </w:p>
-                      <w:p>
+                      <w:p wp14:textId="77777777">
                         <w:pPr>
                           <w:pStyle w:val="NormalWeb"/>
                           <w:spacing w:before="0" w:beforeAutospacing="0" w:after="0" w:afterAutospacing="0"/>
@@ -3146,7 +3507,7 @@
                         </w:pPr>
                         <w:r>
                           <w:rPr>
-                            <w:rFonts w:ascii="Arial" w:eastAsia="MS Mincho" w:hAnsi="Arial" w:cs="Arial"/>
+                            <w:rFonts w:ascii="Arial" w:hAnsi="Arial" w:eastAsia="MS Mincho" w:cs="Arial"/>
                             <w:color w:val="000000"/>
                             <w:sz w:val="16"/>
                             <w:szCs w:val="16"/>
@@ -3154,7 +3515,7 @@
                           <w:t>Likes/Dislikes</w:t>
                         </w:r>
                       </w:p>
-                      <w:p>
+                      <w:p wp14:textId="77777777">
                         <w:pPr>
                           <w:pStyle w:val="NormalWeb"/>
                           <w:spacing w:before="0" w:beforeAutospacing="0" w:after="0" w:afterAutospacing="0"/>
@@ -3162,7 +3523,7 @@
                         </w:pPr>
                         <w:r>
                           <w:rPr>
-                            <w:rFonts w:ascii="Arial" w:eastAsia="MS Mincho" w:hAnsi="Arial" w:cs="Arial"/>
+                            <w:rFonts w:ascii="Arial" w:hAnsi="Arial" w:eastAsia="MS Mincho" w:cs="Arial"/>
                             <w:color w:val="000000"/>
                             <w:sz w:val="16"/>
                             <w:szCs w:val="16"/>
@@ -3170,7 +3531,7 @@
                           <w:t>Reviews/Critiques</w:t>
                         </w:r>
                       </w:p>
-                      <w:p>
+                      <w:p wp14:textId="77777777">
                         <w:pPr>
                           <w:pStyle w:val="NormalWeb"/>
                           <w:spacing w:before="0" w:beforeAutospacing="0" w:after="0" w:afterAutospacing="0"/>
@@ -3183,7 +3544,7 @@
                           <w:t> </w:t>
                         </w:r>
                       </w:p>
-                      <w:p>
+                      <w:p wp14:textId="77777777">
                         <w:pPr>
                           <w:pStyle w:val="NormalWeb"/>
                           <w:spacing w:before="0" w:beforeAutospacing="0" w:after="0" w:afterAutospacing="0"/>
@@ -3201,13 +3562,13 @@
                 </v:rect>
                 <v:shapetype id="_x0000_t116" coordsize="21600,21600" o:spt="116" path="m3475,qx,10800,3475,21600l18125,21600qx21600,10800,18125,xe">
                   <v:stroke joinstyle="miter"/>
-                  <v:path gradientshapeok="t" o:connecttype="rect" textboxrect="1018,3163,20582,18437"/>
+                  <v:path textboxrect="1018,3163,20582,18437" gradientshapeok="t" o:connecttype="rect"/>
                 </v:shapetype>
-                <v:shape id="Flowchart: Terminator 8" o:spid="_x0000_s1034" type="#_x0000_t116" style="position:absolute;left:6485;top:2870;width:11696;height:4679;visibility:visible;mso-wrap-style:square;v-text-anchor:middle" o:gfxdata="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" fillcolor="#f2f2f2 [3052]" strokecolor="#243f60 [1604]" strokeweight="2pt">
-                  <v:shadow on="t" color="black" opacity="26214f" origin="-.5,-.5" offset=".74836mm,.74836mm"/>
+                <v:shape id="Flowchart: Terminator 8" style="position:absolute;left:6485;top:2870;width:11696;height:4679;visibility:visible;mso-wrap-style:square;v-text-anchor:middle" o:spid="_x0000_s1034" fillcolor="#f2f2f2 [3052]" strokecolor="#243f60 [1604]" strokeweight="2pt" type="#_x0000_t116" o:gfxdata="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">
+                  <v:shadow on="t" color="black" opacity="26214f" offset=".74836mm,.74836mm" origin="-.5,-.5"/>
                   <v:textbox>
                     <w:txbxContent>
-                      <w:p>
+                      <w:p wp14:textId="77777777">
                         <w:pPr>
                           <w:jc w:val="center"/>
                           <w:rPr>
@@ -3226,11 +3587,11 @@
                     </w:txbxContent>
                   </v:textbox>
                 </v:shape>
-                <v:shape id="Flowchart: Terminator 16" o:spid="_x0000_s1035" type="#_x0000_t116" style="position:absolute;left:37525;top:2437;width:11690;height:4674;visibility:visible;mso-wrap-style:square;v-text-anchor:middle" o:gfxdata="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" fillcolor="#f2f2f2 [3052]" strokecolor="#243f60 [1604]" strokeweight="2pt">
-                  <v:shadow on="t" color="black" opacity="26214f" origin="-.5,-.5" offset=".74836mm,.74836mm"/>
+                <v:shape id="Flowchart: Terminator 16" style="position:absolute;left:37525;top:2437;width:11690;height:4674;visibility:visible;mso-wrap-style:square;v-text-anchor:middle" o:spid="_x0000_s1035" fillcolor="#f2f2f2 [3052]" strokecolor="#243f60 [1604]" strokeweight="2pt" type="#_x0000_t116" o:gfxdata="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">
+                  <v:shadow on="t" color="black" opacity="26214f" offset=".74836mm,.74836mm" origin="-.5,-.5"/>
                   <v:textbox>
                     <w:txbxContent>
-                      <w:p>
+                      <w:p wp14:textId="77777777">
                         <w:pPr>
                           <w:pStyle w:val="NormalWeb"/>
                           <w:spacing w:before="0" w:beforeAutospacing="0" w:after="0" w:afterAutospacing="0"/>
@@ -3249,11 +3610,11 @@
                     </w:txbxContent>
                   </v:textbox>
                 </v:shape>
-                <v:shape id="Flowchart: Terminator 17" o:spid="_x0000_s1036" type="#_x0000_t116" style="position:absolute;left:6372;top:32528;width:11690;height:4667;visibility:visible;mso-wrap-style:square;v-text-anchor:middle" o:gfxdata="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" fillcolor="#f2f2f2 [3052]" strokecolor="#243f60 [1604]" strokeweight="2pt">
-                  <v:shadow on="t" color="black" opacity="26214f" origin="-.5,-.5" offset=".74836mm,.74836mm"/>
+                <v:shape id="Flowchart: Terminator 17" style="position:absolute;left:6372;top:32528;width:11690;height:4667;visibility:visible;mso-wrap-style:square;v-text-anchor:middle" o:spid="_x0000_s1036" fillcolor="#f2f2f2 [3052]" strokecolor="#243f60 [1604]" strokeweight="2pt" type="#_x0000_t116" o:gfxdata="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">
+                  <v:shadow on="t" color="black" opacity="26214f" offset=".74836mm,.74836mm" origin="-.5,-.5"/>
                   <v:textbox>
                     <w:txbxContent>
-                      <w:p>
+                      <w:p wp14:textId="77777777">
                         <w:pPr>
                           <w:pStyle w:val="NormalWeb"/>
                           <w:spacing w:before="0" w:beforeAutospacing="0" w:after="0" w:afterAutospacing="0"/>
@@ -3272,11 +3633,11 @@
                     </w:txbxContent>
                   </v:textbox>
                 </v:shape>
-                <v:shape id="Flowchart: Terminator 18" o:spid="_x0000_s1037" type="#_x0000_t116" style="position:absolute;left:37206;top:30819;width:11690;height:7670;visibility:visible;mso-wrap-style:square;v-text-anchor:middle" o:gfxdata="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" fillcolor="#f2f2f2 [3052]" strokecolor="#243f60 [1604]" strokeweight="2pt">
-                  <v:shadow on="t" color="black" opacity="26214f" origin="-.5,-.5" offset=".74836mm,.74836mm"/>
+                <v:shape id="Flowchart: Terminator 18" style="position:absolute;left:37206;top:30819;width:11690;height:7670;visibility:visible;mso-wrap-style:square;v-text-anchor:middle" o:spid="_x0000_s1037" fillcolor="#f2f2f2 [3052]" strokecolor="#243f60 [1604]" strokeweight="2pt" type="#_x0000_t116" o:gfxdata="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">
+                  <v:shadow on="t" color="black" opacity="26214f" offset=".74836mm,.74836mm" origin="-.5,-.5"/>
                   <v:textbox>
                     <w:txbxContent>
-                      <w:p>
+                      <w:p wp14:textId="77777777">
                         <w:pPr>
                           <w:pStyle w:val="NormalWeb"/>
                           <w:spacing w:before="0" w:beforeAutospacing="0" w:after="0" w:afterAutospacing="0"/>
@@ -3320,16 +3681,16 @@
                     </w:txbxContent>
                   </v:textbox>
                 </v:shape>
-                <v:shape id="Left-Up Arrow 15" o:spid="_x0000_s1038" style="position:absolute;left:32110;top:3933;width:5210;height:7550;rotation:180;visibility:visible;mso-wrap-style:square;v-text-anchor:middle" coordsize="520996,754935" o:gfxdata="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" path="m,624686l130249,494437r,65125l325623,559562r,-429313l260498,130249,390747,,520996,130249r-65124,l455872,689811r-325623,l130249,754935,,624686xe" fillcolor="#4f81bd [3204]" strokecolor="#243f60 [1604]" strokeweight="2pt">
+                <v:shape id="Left-Up Arrow 15" style="position:absolute;left:32110;top:3933;width:5210;height:7550;rotation:180;visibility:visible;mso-wrap-style:square;v-text-anchor:middle" coordsize="520996,754935" o:spid="_x0000_s1038" fillcolor="#4f81bd [3204]" strokecolor="#243f60 [1604]" strokeweight="2pt" path="m,624686l130249,494437r,65125l325623,559562r,-429313l260498,130249,390747,,520996,130249r-65124,l455872,689811r-325623,l130249,754935,,624686xe" o:gfxdata="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">
                   <v:path arrowok="t" o:connecttype="custom" o:connectlocs="0,624686;130249,494437;130249,559562;325623,559562;325623,130249;260498,130249;390747,0;520996,130249;455872,130249;455872,689811;130249,689811;130249,754935;0,624686" o:connectangles="0,0,0,0,0,0,0,0,0,0,0,0,0"/>
                 </v:shape>
-                <v:shape id="Left-Up Arrow 20" o:spid="_x0000_s1039" style="position:absolute;left:18599;top:3926;width:5207;height:7544;rotation:180;flip:x;visibility:visible;mso-wrap-style:square;v-text-anchor:middle" coordsize="520700,754380" o:spt="100" o:gfxdata="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" adj="-11796480,,5400" path="m,624205l130175,494030r,65088l325438,559118r,-428943l260350,130175,390525,,520700,130175r-65087,l455613,689293r-325438,l130175,754380,,624205xe" fillcolor="#4f81bd [3204]" strokecolor="#243f60 [1604]" strokeweight="2pt">
+                <v:shape id="Left-Up Arrow 20" style="position:absolute;left:18599;top:3926;width:5207;height:7544;rotation:180;flip:x;visibility:visible;mso-wrap-style:square;v-text-anchor:middle" coordsize="520700,754380" o:spid="_x0000_s1039" fillcolor="#4f81bd [3204]" strokecolor="#243f60 [1604]" strokeweight="2pt" o:spt="100" adj="-11796480,,5400" path="m,624205l130175,494030r,65088l325438,559118r,-428943l260350,130175,390525,,520700,130175r-65087,l455613,689293r-325438,l130175,754380,,624205xe" o:gfxdata="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">
                   <v:stroke joinstyle="miter"/>
                   <v:formulas/>
-                  <v:path arrowok="t" o:connecttype="custom" o:connectlocs="0,624205;130175,494030;130175,559118;325438,559118;325438,130175;260350,130175;390525,0;520700,130175;455613,130175;455613,689293;130175,689293;130175,754380;0,624205" o:connectangles="0,0,0,0,0,0,0,0,0,0,0,0,0" textboxrect="0,0,520700,754380"/>
+                  <v:path textboxrect="0,0,520700,754380" arrowok="t" o:connecttype="custom" o:connectlocs="0,624205;130175,494030;130175,559118;325438,559118;325438,130175;260350,130175;390525,0;520700,130175;455613,130175;455613,689293;130175,689293;130175,754380;0,624205" o:connectangles="0,0,0,0,0,0,0,0,0,0,0,0,0"/>
                   <v:textbox>
                     <w:txbxContent>
-                      <w:p>
+                      <w:p wp14:textId="77777777">
                         <w:pPr>
                           <w:rPr>
                             <w:rFonts w:eastAsia="Times New Roman"/>
@@ -3339,13 +3700,13 @@
                     </w:txbxContent>
                   </v:textbox>
                 </v:shape>
-                <v:shape id="Left-Up Arrow 21" o:spid="_x0000_s1040" style="position:absolute;left:18280;top:28381;width:5207;height:7537;rotation:180;flip:x y;visibility:visible;mso-wrap-style:square;v-text-anchor:middle" coordsize="520700,753745" o:spt="100" o:gfxdata="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" adj="-11796480,,5400" path="m,623570l130175,493395r,65088l325438,558483r,-428308l260350,130175,390525,,520700,130175r-65087,l455613,688658r-325438,l130175,753745,,623570xe" fillcolor="#4f81bd [3204]" strokecolor="#243f60 [1604]" strokeweight="2pt">
+                <v:shape id="Left-Up Arrow 21" style="position:absolute;left:18280;top:28381;width:5207;height:7537;rotation:180;flip:x y;visibility:visible;mso-wrap-style:square;v-text-anchor:middle" coordsize="520700,753745" o:spid="_x0000_s1040" fillcolor="#4f81bd [3204]" strokecolor="#243f60 [1604]" strokeweight="2pt" o:spt="100" adj="-11796480,,5400" path="m,623570l130175,493395r,65088l325438,558483r,-428308l260350,130175,390525,,520700,130175r-65087,l455613,688658r-325438,l130175,753745,,623570xe" o:gfxdata="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">
                   <v:stroke joinstyle="miter"/>
                   <v:formulas/>
-                  <v:path arrowok="t" o:connecttype="custom" o:connectlocs="0,623570;130175,493395;130175,558483;325438,558483;325438,130175;260350,130175;390525,0;520700,130175;455613,130175;455613,688658;130175,688658;130175,753745;0,623570" o:connectangles="0,0,0,0,0,0,0,0,0,0,0,0,0" textboxrect="0,0,520700,753745"/>
+                  <v:path textboxrect="0,0,520700,753745" arrowok="t" o:connecttype="custom" o:connectlocs="0,623570;130175,493395;130175,558483;325438,558483;325438,130175;260350,130175;390525,0;520700,130175;455613,130175;455613,688658;130175,688658;130175,753745;0,623570" o:connectangles="0,0,0,0,0,0,0,0,0,0,0,0,0"/>
                   <v:textbox>
                     <w:txbxContent>
-                      <w:p>
+                      <w:p wp14:textId="77777777">
                         <w:pPr>
                           <w:pStyle w:val="NormalWeb"/>
                           <w:spacing w:before="0" w:beforeAutospacing="0" w:after="0" w:afterAutospacing="0"/>
@@ -3362,13 +3723,13 @@
                     </w:txbxContent>
                   </v:textbox>
                 </v:shape>
-                <v:shape id="Left-Up Arrow 22" o:spid="_x0000_s1041" style="position:absolute;left:31783;top:28381;width:5207;height:7531;rotation:180;flip:y;visibility:visible;mso-wrap-style:square;v-text-anchor:middle" coordsize="520700,753110" o:spt="100" o:gfxdata="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" adj="-11796480,,5400" path="m,622935l130175,492760r,65088l325438,557848r,-427673l260350,130175,390525,,520700,130175r-65087,l455613,688023r-325438,l130175,753110,,622935xe" fillcolor="#4f81bd [3204]" strokecolor="#243f60 [1604]" strokeweight="2pt">
+                <v:shape id="Left-Up Arrow 22" style="position:absolute;left:31783;top:28381;width:5207;height:7531;rotation:180;flip:y;visibility:visible;mso-wrap-style:square;v-text-anchor:middle" coordsize="520700,753110" o:spid="_x0000_s1041" fillcolor="#4f81bd [3204]" strokecolor="#243f60 [1604]" strokeweight="2pt" o:spt="100" adj="-11796480,,5400" path="m,622935l130175,492760r,65088l325438,557848r,-427673l260350,130175,390525,,520700,130175r-65087,l455613,688023r-325438,l130175,753110,,622935xe" o:gfxdata="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">
                   <v:stroke joinstyle="miter"/>
                   <v:formulas/>
-                  <v:path arrowok="t" o:connecttype="custom" o:connectlocs="0,622935;130175,492760;130175,557848;325438,557848;325438,130175;260350,130175;390525,0;520700,130175;455613,130175;455613,688023;130175,688023;130175,753110;0,622935" o:connectangles="0,0,0,0,0,0,0,0,0,0,0,0,0" textboxrect="0,0,520700,753110"/>
+                  <v:path textboxrect="0,0,520700,753110" arrowok="t" o:connecttype="custom" o:connectlocs="0,622935;130175,492760;130175,557848;325438,557848;325438,130175;260350,130175;390525,0;520700,130175;455613,130175;455613,688023;130175,688023;130175,753110;0,622935" o:connectangles="0,0,0,0,0,0,0,0,0,0,0,0,0"/>
                   <v:textbox>
                     <w:txbxContent>
-                      <w:p>
+                      <w:p wp14:textId="77777777">
                         <w:pPr>
                           <w:pStyle w:val="NormalWeb"/>
                           <w:spacing w:before="0" w:beforeAutospacing="0" w:after="0" w:afterAutospacing="0"/>
@@ -3392,8 +3753,8 @@
         </mc:AlternateContent>
       </w:r>
     </w:p>
-    <w:p/>
-    <w:p>
+    <w:p xmlns:wp14="http://schemas.microsoft.com/office/word/2010/wordml" wp14:textId="77777777"/>
+    <w:p xmlns:wp14="http://schemas.microsoft.com/office/word/2010/wordml" wp14:textId="77777777">
       <w:pPr>
         <w:tabs>
           <w:tab w:val="left" w:pos="954"/>
@@ -3405,7 +3766,7 @@
     </w:p>
     <w:sectPr>
       <w:headerReference w:type="default" r:id="rId19"/>
-      <w:pgSz w:w="12240" w:h="15840"/>
+      <w:pgSz w:w="12240" w:h="15840" w:orient="portrait"/>
       <w:pgMar w:top="1440" w:right="1440" w:bottom="1440" w:left="1440" w:header="720" w:footer="720" w:gutter="0"/>
       <w:cols w:space="720"/>
       <w:docGrid w:linePitch="360"/>
@@ -3417,14 +3778,14 @@
 <file path=word/endnotes.xml><?xml version="1.0" encoding="utf-8"?>
 <w:endnotes xmlns:wpc="http://schemas.microsoft.com/office/word/2010/wordprocessingCanvas" xmlns:mc="http://schemas.openxmlformats.org/markup-compatibility/2006" xmlns:o="urn:schemas-microsoft-com:office:office" xmlns:r="http://schemas.openxmlformats.org/officeDocument/2006/relationships" xmlns:m="http://schemas.openxmlformats.org/officeDocument/2006/math" xmlns:v="urn:schemas-microsoft-com:vml" xmlns:wp14="http://schemas.microsoft.com/office/word/2010/wordprocessingDrawing" xmlns:wp="http://schemas.openxmlformats.org/drawingml/2006/wordprocessingDrawing" xmlns:w10="urn:schemas-microsoft-com:office:word" xmlns:w="http://schemas.openxmlformats.org/wordprocessingml/2006/main" xmlns:w14="http://schemas.microsoft.com/office/word/2010/wordml" xmlns:wpg="http://schemas.microsoft.com/office/word/2010/wordprocessingGroup" xmlns:wpi="http://schemas.microsoft.com/office/word/2010/wordprocessingInk" xmlns:wne="http://schemas.microsoft.com/office/word/2006/wordml" xmlns:wps="http://schemas.microsoft.com/office/word/2010/wordprocessingShape" mc:Ignorable="w14 wp14">
   <w:endnote w:type="separator" w:id="-1">
-    <w:p>
+    <w:p xmlns:wp14="http://schemas.microsoft.com/office/word/2010/wordml" wp14:textId="77777777">
       <w:r>
         <w:separator/>
       </w:r>
     </w:p>
   </w:endnote>
   <w:endnote w:type="continuationSeparator" w:id="0">
-    <w:p>
+    <w:p xmlns:wp14="http://schemas.microsoft.com/office/word/2010/wordml" wp14:textId="77777777">
       <w:r>
         <w:continuationSeparator/>
       </w:r>
@@ -3435,7 +3796,7 @@
 
 <file path=word/footer1.xml><?xml version="1.0" encoding="utf-8"?>
 <w:ftr xmlns:wpc="http://schemas.microsoft.com/office/word/2010/wordprocessingCanvas" xmlns:mc="http://schemas.openxmlformats.org/markup-compatibility/2006" xmlns:o="urn:schemas-microsoft-com:office:office" xmlns:r="http://schemas.openxmlformats.org/officeDocument/2006/relationships" xmlns:m="http://schemas.openxmlformats.org/officeDocument/2006/math" xmlns:v="urn:schemas-microsoft-com:vml" xmlns:wp14="http://schemas.microsoft.com/office/word/2010/wordprocessingDrawing" xmlns:wp="http://schemas.openxmlformats.org/drawingml/2006/wordprocessingDrawing" xmlns:w10="urn:schemas-microsoft-com:office:word" xmlns:w="http://schemas.openxmlformats.org/wordprocessingml/2006/main" xmlns:w14="http://schemas.microsoft.com/office/word/2010/wordml" xmlns:wpg="http://schemas.microsoft.com/office/word/2010/wordprocessingGroup" xmlns:wpi="http://schemas.microsoft.com/office/word/2010/wordprocessingInk" xmlns:wne="http://schemas.microsoft.com/office/word/2006/wordml" xmlns:wps="http://schemas.microsoft.com/office/word/2010/wordprocessingShape" mc:Ignorable="w14 wp14">
-  <w:p>
+  <w:p xmlns:wp14="http://schemas.microsoft.com/office/word/2010/wordml" wp14:textId="77777777">
     <w:pPr>
       <w:pStyle w:val="Footer"/>
       <w:jc w:val="center"/>
@@ -3445,7 +3806,7 @@
 </file>
 
 <file path=word/footer2.xml><?xml version="1.0" encoding="utf-8"?>
-<w:ftr xmlns:wpc="http://schemas.microsoft.com/office/word/2010/wordprocessingCanvas" xmlns:mc="http://schemas.openxmlformats.org/markup-compatibility/2006" xmlns:o="urn:schemas-microsoft-com:office:office" xmlns:r="http://schemas.openxmlformats.org/officeDocument/2006/relationships" xmlns:m="http://schemas.openxmlformats.org/officeDocument/2006/math" xmlns:v="urn:schemas-microsoft-com:vml" xmlns:wp14="http://schemas.microsoft.com/office/word/2010/wordprocessingDrawing" xmlns:wp="http://schemas.openxmlformats.org/drawingml/2006/wordprocessingDrawing" xmlns:w10="urn:schemas-microsoft-com:office:word" xmlns:w="http://schemas.openxmlformats.org/wordprocessingml/2006/main" xmlns:w14="http://schemas.microsoft.com/office/word/2010/wordml" xmlns:wpg="http://schemas.microsoft.com/office/word/2010/wordprocessingGroup" xmlns:wpi="http://schemas.microsoft.com/office/word/2010/wordprocessingInk" xmlns:wne="http://schemas.microsoft.com/office/word/2006/wordml" xmlns:wps="http://schemas.microsoft.com/office/word/2010/wordprocessingShape" mc:Ignorable="w14 wp14">
+<w:ftr xmlns:wpc="http://schemas.microsoft.com/office/word/2010/wordprocessingCanvas" xmlns:mc="http://schemas.openxmlformats.org/markup-compatibility/2006" xmlns:o="urn:schemas-microsoft-com:office:office" xmlns:r="http://schemas.openxmlformats.org/officeDocument/2006/relationships" xmlns:m="http://schemas.openxmlformats.org/officeDocument/2006/math" xmlns:v="urn:schemas-microsoft-com:vml" xmlns:wp14="http://schemas.microsoft.com/office/word/2010/wordprocessingDrawing" xmlns:wp="http://schemas.openxmlformats.org/drawingml/2006/wordprocessingDrawing" xmlns:w10="urn:schemas-microsoft-com:office:word" xmlns:w="http://schemas.openxmlformats.org/wordprocessingml/2006/main" xmlns:w14="http://schemas.microsoft.com/office/word/2010/wordml" xmlns:wpg="http://schemas.microsoft.com/office/word/2010/wordprocessingGroup" xmlns:wpi="http://schemas.microsoft.com/office/word/2010/wordprocessingInk" xmlns:wne="http://schemas.microsoft.com/office/word/2006/wordml" xmlns:wps="http://schemas.microsoft.com/office/word/2010/wordprocessingShape" xmlns:a="http://schemas.openxmlformats.org/drawingml/2006/main" xmlns:a14="http://schemas.microsoft.com/office/drawing/2010/main" mc:Ignorable="w14 wp14">
   <w:sdt>
     <w:sdtPr>
       <w:id w:val="80192154"/>
@@ -3455,7 +3816,7 @@
       </w:docPartObj>
     </w:sdtPr>
     <w:sdtContent>
-      <w:p>
+      <w:p xmlns:wp14="http://schemas.microsoft.com/office/word/2010/wordml" wp14:textId="77777777">
         <w:pPr>
           <w:pStyle w:val="Footer"/>
           <w:jc w:val="center"/>
@@ -3467,7 +3828,7 @@
           <mc:AlternateContent>
             <mc:Choice Requires="wps">
               <w:drawing>
-                <wp:anchor distT="0" distB="0" distL="114300" distR="114300" simplePos="0" relativeHeight="251659264" behindDoc="0" locked="0" layoutInCell="1" allowOverlap="1">
+                <wp:anchor xmlns:wp14="http://schemas.microsoft.com/office/word/2010/wordprocessingDrawing" distT="0" distB="0" distL="114300" distR="114300" simplePos="0" relativeHeight="251659264" behindDoc="0" locked="0" layoutInCell="1" allowOverlap="1" wp14:anchorId="1506103E" wp14:editId="7777777">
                   <wp:simplePos x="0" y="0"/>
                   <wp:positionH relativeFrom="page">
                     <wp:align>right</wp:align>
@@ -3516,7 +3877,7 @@
                         </wps:spPr>
                         <wps:txbx>
                           <w:txbxContent>
-                            <w:p>
+                            <w:p xmlns:wp14="http://schemas.microsoft.com/office/word/2010/wordml" wp14:textId="77777777">
                               <w:pPr>
                                 <w:jc w:val="center"/>
                                 <w:rPr>
@@ -3534,7 +3895,7 @@
                               </w:r>
                               <w:r>
                                 <w:rPr>
-                                  <w:rFonts w:asciiTheme="majorHAnsi" w:eastAsiaTheme="majorEastAsia" w:hAnsiTheme="majorHAnsi" w:cstheme="majorBidi"/>
+                                  <w:rFonts w:asciiTheme="majorHAnsi" w:hAnsiTheme="majorHAnsi" w:eastAsiaTheme="majorEastAsia" w:cstheme="majorBidi"/>
                                   <w:noProof/>
                                   <w:color w:val="FFFFFF" w:themeColor="background1"/>
                                   <w:sz w:val="72"/>
@@ -3544,7 +3905,7 @@
                               </w:r>
                               <w:r>
                                 <w:rPr>
-                                  <w:rFonts w:asciiTheme="majorHAnsi" w:eastAsiaTheme="majorEastAsia" w:hAnsiTheme="majorHAnsi" w:cstheme="majorBidi"/>
+                                  <w:rFonts w:asciiTheme="majorHAnsi" w:hAnsiTheme="majorHAnsi" w:eastAsiaTheme="majorEastAsia" w:cstheme="majorBidi"/>
                                   <w:noProof/>
                                   <w:color w:val="FFFFFF" w:themeColor="background1"/>
                                   <w:sz w:val="72"/>
@@ -3571,7 +3932,7 @@
               </w:drawing>
             </mc:Choice>
             <mc:Fallback>
-              <w:pict>
+              <w:pict w14:anchorId="3EFB8EB4">
                 <v:shapetype id="_x0000_t5" coordsize="21600,21600" o:spt="5" adj="10800" path="m@0,l,21600r21600,xe">
                   <v:stroke joinstyle="miter"/>
                   <v:formulas>
@@ -3579,15 +3940,15 @@
                     <v:f eqn="prod #0 1 2"/>
                     <v:f eqn="sum @1 10800 0"/>
                   </v:formulas>
-                  <v:path gradientshapeok="t" o:connecttype="custom" o:connectlocs="@0,0;@1,10800;0,21600;10800,21600;21600,21600;@2,10800" textboxrect="0,10800,10800,18000;5400,10800,16200,18000;10800,10800,21600,18000;0,7200,7200,21600;7200,7200,14400,21600;14400,7200,21600,21600"/>
+                  <v:path textboxrect="0,10800,10800,18000;5400,10800,16200,18000;10800,10800,21600,18000;0,7200,7200,21600;7200,7200,14400,21600;14400,7200,21600,21600" gradientshapeok="t" o:connecttype="custom" o:connectlocs="@0,0;@1,10800;0,21600;10800,21600;21600,21600;@2,10800"/>
                   <v:handles>
                     <v:h position="#0,topLeft" xrange="0,21600"/>
                   </v:handles>
                 </v:shapetype>
-                <v:shape id="AutoShape 13" o:spid="_x0000_s1042" type="#_x0000_t5" style="position:absolute;left:0;text-align:left;margin-left:104.75pt;margin-top:0;width:155.95pt;height:144.25pt;z-index:251659264;visibility:visible;mso-wrap-style:square;mso-width-percent:0;mso-height-percent:0;mso-wrap-distance-left:9pt;mso-wrap-distance-top:0;mso-wrap-distance-right:9pt;mso-wrap-distance-bottom:0;mso-position-horizontal:right;mso-position-horizontal-relative:page;mso-position-vertical:bottom;mso-position-vertical-relative:page;mso-width-percent:0;mso-height-percent:0;mso-width-relative:page;mso-height-relative:page;v-text-anchor:top" o:gfxdata="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" adj="21600" fillcolor="#d2eaf1" stroked="f">
+                <v:shape id="AutoShape 13" style="position:absolute;left:0;text-align:left;margin-left:104.75pt;margin-top:0;width:155.95pt;height:144.25pt;z-index:251659264;visibility:visible;mso-wrap-style:square;mso-width-percent:0;mso-height-percent:0;mso-wrap-distance-left:9pt;mso-wrap-distance-top:0;mso-wrap-distance-right:9pt;mso-wrap-distance-bottom:0;mso-position-horizontal:right;mso-position-horizontal-relative:page;mso-position-vertical:bottom;mso-position-vertical-relative:page;mso-width-percent:0;mso-height-percent:0;mso-width-relative:page;mso-height-relative:page;v-text-anchor:top" o:spid="_x0000_s1042" fillcolor="#d2eaf1" stroked="f" type="#_x0000_t5" adj="21600" o:gfxdata="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">
                   <v:textbox>
                     <w:txbxContent>
-                      <w:p>
+                      <w:p wp14:textId="77777777">
                         <w:pPr>
                           <w:jc w:val="center"/>
                           <w:rPr>
@@ -3605,7 +3966,7 @@
                         </w:r>
                         <w:r>
                           <w:rPr>
-                            <w:rFonts w:asciiTheme="majorHAnsi" w:eastAsiaTheme="majorEastAsia" w:hAnsiTheme="majorHAnsi" w:cstheme="majorBidi"/>
+                            <w:rFonts w:asciiTheme="majorHAnsi" w:hAnsiTheme="majorHAnsi" w:eastAsiaTheme="majorEastAsia" w:cstheme="majorBidi"/>
                             <w:noProof/>
                             <w:color w:val="FFFFFF" w:themeColor="background1"/>
                             <w:sz w:val="72"/>
@@ -3615,7 +3976,7 @@
                         </w:r>
                         <w:r>
                           <w:rPr>
-                            <w:rFonts w:asciiTheme="majorHAnsi" w:eastAsiaTheme="majorEastAsia" w:hAnsiTheme="majorHAnsi" w:cstheme="majorBidi"/>
+                            <w:rFonts w:asciiTheme="majorHAnsi" w:hAnsiTheme="majorHAnsi" w:eastAsiaTheme="majorEastAsia" w:cstheme="majorBidi"/>
                             <w:noProof/>
                             <w:color w:val="FFFFFF" w:themeColor="background1"/>
                             <w:sz w:val="72"/>
@@ -3639,7 +4000,7 @@
 </file>
 
 <file path=word/footer3.xml><?xml version="1.0" encoding="utf-8"?>
-<w:ftr xmlns:wpc="http://schemas.microsoft.com/office/word/2010/wordprocessingCanvas" xmlns:mc="http://schemas.openxmlformats.org/markup-compatibility/2006" xmlns:o="urn:schemas-microsoft-com:office:office" xmlns:r="http://schemas.openxmlformats.org/officeDocument/2006/relationships" xmlns:m="http://schemas.openxmlformats.org/officeDocument/2006/math" xmlns:v="urn:schemas-microsoft-com:vml" xmlns:wp14="http://schemas.microsoft.com/office/word/2010/wordprocessingDrawing" xmlns:wp="http://schemas.openxmlformats.org/drawingml/2006/wordprocessingDrawing" xmlns:w10="urn:schemas-microsoft-com:office:word" xmlns:w="http://schemas.openxmlformats.org/wordprocessingml/2006/main" xmlns:w14="http://schemas.microsoft.com/office/word/2010/wordml" xmlns:wpg="http://schemas.microsoft.com/office/word/2010/wordprocessingGroup" xmlns:wpi="http://schemas.microsoft.com/office/word/2010/wordprocessingInk" xmlns:wne="http://schemas.microsoft.com/office/word/2006/wordml" xmlns:wps="http://schemas.microsoft.com/office/word/2010/wordprocessingShape" mc:Ignorable="w14 wp14">
+<w:ftr xmlns:wpc="http://schemas.microsoft.com/office/word/2010/wordprocessingCanvas" xmlns:mc="http://schemas.openxmlformats.org/markup-compatibility/2006" xmlns:o="urn:schemas-microsoft-com:office:office" xmlns:r="http://schemas.openxmlformats.org/officeDocument/2006/relationships" xmlns:m="http://schemas.openxmlformats.org/officeDocument/2006/math" xmlns:v="urn:schemas-microsoft-com:vml" xmlns:wp14="http://schemas.microsoft.com/office/word/2010/wordprocessingDrawing" xmlns:wp="http://schemas.openxmlformats.org/drawingml/2006/wordprocessingDrawing" xmlns:w10="urn:schemas-microsoft-com:office:word" xmlns:w="http://schemas.openxmlformats.org/wordprocessingml/2006/main" xmlns:w14="http://schemas.microsoft.com/office/word/2010/wordml" xmlns:wpg="http://schemas.microsoft.com/office/word/2010/wordprocessingGroup" xmlns:wpi="http://schemas.microsoft.com/office/word/2010/wordprocessingInk" xmlns:wne="http://schemas.microsoft.com/office/word/2006/wordml" xmlns:wps="http://schemas.microsoft.com/office/word/2010/wordprocessingShape" xmlns:a="http://schemas.openxmlformats.org/drawingml/2006/main" xmlns:a14="http://schemas.microsoft.com/office/drawing/2010/main" mc:Ignorable="w14 wp14">
   <w:sdt>
     <w:sdtPr>
       <w:id w:val="2112778753"/>
@@ -3649,7 +4010,7 @@
       </w:docPartObj>
     </w:sdtPr>
     <w:sdtContent>
-      <w:p>
+      <w:p xmlns:wp14="http://schemas.microsoft.com/office/word/2010/wordml" wp14:textId="77777777">
         <w:pPr>
           <w:pStyle w:val="Footer"/>
           <w:jc w:val="center"/>
@@ -3661,7 +4022,7 @@
           <mc:AlternateContent>
             <mc:Choice Requires="wps">
               <w:drawing>
-                <wp:anchor distT="0" distB="0" distL="114300" distR="114300" simplePos="0" relativeHeight="251661312" behindDoc="0" locked="0" layoutInCell="1" allowOverlap="1">
+                <wp:anchor xmlns:wp14="http://schemas.microsoft.com/office/word/2010/wordprocessingDrawing" distT="0" distB="0" distL="114300" distR="114300" simplePos="0" relativeHeight="251661312" behindDoc="0" locked="0" layoutInCell="1" allowOverlap="1" wp14:anchorId="0B944CAE" wp14:editId="7777777">
                   <wp:simplePos x="0" y="0"/>
                   <wp:positionH relativeFrom="page">
                     <wp:align>right</wp:align>
@@ -3710,7 +4071,7 @@
                         </wps:spPr>
                         <wps:txbx>
                           <w:txbxContent>
-                            <w:p>
+                            <w:p xmlns:wp14="http://schemas.microsoft.com/office/word/2010/wordml" wp14:textId="77777777">
                               <w:pPr>
                                 <w:jc w:val="center"/>
                                 <w:rPr>
@@ -3728,7 +4089,7 @@
                               </w:r>
                               <w:r>
                                 <w:rPr>
-                                  <w:rFonts w:asciiTheme="majorHAnsi" w:eastAsiaTheme="majorEastAsia" w:hAnsiTheme="majorHAnsi" w:cstheme="majorBidi"/>
+                                  <w:rFonts w:asciiTheme="majorHAnsi" w:hAnsiTheme="majorHAnsi" w:eastAsiaTheme="majorEastAsia" w:cstheme="majorBidi"/>
                                   <w:noProof/>
                                   <w:color w:val="FFFFFF" w:themeColor="background1"/>
                                   <w:sz w:val="72"/>
@@ -3738,7 +4099,7 @@
                               </w:r>
                               <w:r>
                                 <w:rPr>
-                                  <w:rFonts w:asciiTheme="majorHAnsi" w:eastAsiaTheme="majorEastAsia" w:hAnsiTheme="majorHAnsi" w:cstheme="majorBidi"/>
+                                  <w:rFonts w:asciiTheme="majorHAnsi" w:hAnsiTheme="majorHAnsi" w:eastAsiaTheme="majorEastAsia" w:cstheme="majorBidi"/>
                                   <w:noProof/>
                                   <w:color w:val="FFFFFF" w:themeColor="background1"/>
                                   <w:sz w:val="72"/>
@@ -3765,7 +4126,7 @@
               </w:drawing>
             </mc:Choice>
             <mc:Fallback>
-              <w:pict>
+              <w:pict w14:anchorId="002CCCDE">
                 <v:shapetype id="_x0000_t5" coordsize="21600,21600" o:spt="5" adj="10800" path="m@0,l,21600r21600,xe">
                   <v:stroke joinstyle="miter"/>
                   <v:formulas>
@@ -3773,15 +4134,15 @@
                     <v:f eqn="prod #0 1 2"/>
                     <v:f eqn="sum @1 10800 0"/>
                   </v:formulas>
-                  <v:path gradientshapeok="t" o:connecttype="custom" o:connectlocs="@0,0;@1,10800;0,21600;10800,21600;21600,21600;@2,10800" textboxrect="0,10800,10800,18000;5400,10800,16200,18000;10800,10800,21600,18000;0,7200,7200,21600;7200,7200,14400,21600;14400,7200,21600,21600"/>
+                  <v:path textboxrect="0,10800,10800,18000;5400,10800,16200,18000;10800,10800,21600,18000;0,7200,7200,21600;7200,7200,14400,21600;14400,7200,21600,21600" gradientshapeok="t" o:connecttype="custom" o:connectlocs="@0,0;@1,10800;0,21600;10800,21600;21600,21600;@2,10800"/>
                   <v:handles>
                     <v:h position="#0,topLeft" xrange="0,21600"/>
                   </v:handles>
                 </v:shapetype>
-                <v:shape id="_x0000_s1043" type="#_x0000_t5" style="position:absolute;left:0;text-align:left;margin-left:116.2pt;margin-top:0;width:167.4pt;height:161.8pt;z-index:251661312;visibility:visible;mso-wrap-style:square;mso-width-percent:0;mso-height-percent:0;mso-wrap-distance-left:9pt;mso-wrap-distance-top:0;mso-wrap-distance-right:9pt;mso-wrap-distance-bottom:0;mso-position-horizontal:right;mso-position-horizontal-relative:page;mso-position-vertical:bottom;mso-position-vertical-relative:page;mso-width-percent:0;mso-height-percent:0;mso-width-relative:page;mso-height-relative:page;v-text-anchor:top" o:gfxdata="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" adj="21600" fillcolor="#d2eaf1" stroked="f">
+                <v:shape id="_x0000_s1043" style="position:absolute;left:0;text-align:left;margin-left:116.2pt;margin-top:0;width:167.4pt;height:161.8pt;z-index:251661312;visibility:visible;mso-wrap-style:square;mso-width-percent:0;mso-height-percent:0;mso-wrap-distance-left:9pt;mso-wrap-distance-top:0;mso-wrap-distance-right:9pt;mso-wrap-distance-bottom:0;mso-position-horizontal:right;mso-position-horizontal-relative:page;mso-position-vertical:bottom;mso-position-vertical-relative:page;mso-width-percent:0;mso-height-percent:0;mso-width-relative:page;mso-height-relative:page;v-text-anchor:top" fillcolor="#d2eaf1" stroked="f" type="#_x0000_t5" adj="21600" o:gfxdata="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">
                   <v:textbox>
                     <w:txbxContent>
-                      <w:p>
+                      <w:p wp14:textId="77777777">
                         <w:pPr>
                           <w:jc w:val="center"/>
                           <w:rPr>
@@ -3799,7 +4160,7 @@
                         </w:r>
                         <w:r>
                           <w:rPr>
-                            <w:rFonts w:asciiTheme="majorHAnsi" w:eastAsiaTheme="majorEastAsia" w:hAnsiTheme="majorHAnsi" w:cstheme="majorBidi"/>
+                            <w:rFonts w:asciiTheme="majorHAnsi" w:hAnsiTheme="majorHAnsi" w:eastAsiaTheme="majorEastAsia" w:cstheme="majorBidi"/>
                             <w:noProof/>
                             <w:color w:val="FFFFFF" w:themeColor="background1"/>
                             <w:sz w:val="72"/>
@@ -3809,7 +4170,7 @@
                         </w:r>
                         <w:r>
                           <w:rPr>
-                            <w:rFonts w:asciiTheme="majorHAnsi" w:eastAsiaTheme="majorEastAsia" w:hAnsiTheme="majorHAnsi" w:cstheme="majorBidi"/>
+                            <w:rFonts w:asciiTheme="majorHAnsi" w:hAnsiTheme="majorHAnsi" w:eastAsiaTheme="majorEastAsia" w:cstheme="majorBidi"/>
                             <w:noProof/>
                             <w:color w:val="FFFFFF" w:themeColor="background1"/>
                             <w:sz w:val="72"/>
@@ -3835,14 +4196,14 @@
 <file path=word/footnotes.xml><?xml version="1.0" encoding="utf-8"?>
 <w:footnotes xmlns:wpc="http://schemas.microsoft.com/office/word/2010/wordprocessingCanvas" xmlns:mc="http://schemas.openxmlformats.org/markup-compatibility/2006" xmlns:o="urn:schemas-microsoft-com:office:office" xmlns:r="http://schemas.openxmlformats.org/officeDocument/2006/relationships" xmlns:m="http://schemas.openxmlformats.org/officeDocument/2006/math" xmlns:v="urn:schemas-microsoft-com:vml" xmlns:wp14="http://schemas.microsoft.com/office/word/2010/wordprocessingDrawing" xmlns:wp="http://schemas.openxmlformats.org/drawingml/2006/wordprocessingDrawing" xmlns:w10="urn:schemas-microsoft-com:office:word" xmlns:w="http://schemas.openxmlformats.org/wordprocessingml/2006/main" xmlns:w14="http://schemas.microsoft.com/office/word/2010/wordml" xmlns:wpg="http://schemas.microsoft.com/office/word/2010/wordprocessingGroup" xmlns:wpi="http://schemas.microsoft.com/office/word/2010/wordprocessingInk" xmlns:wne="http://schemas.microsoft.com/office/word/2006/wordml" xmlns:wps="http://schemas.microsoft.com/office/word/2010/wordprocessingShape" mc:Ignorable="w14 wp14">
   <w:footnote w:type="separator" w:id="-1">
-    <w:p>
+    <w:p xmlns:wp14="http://schemas.microsoft.com/office/word/2010/wordml" wp14:textId="77777777">
       <w:r>
         <w:separator/>
       </w:r>
     </w:p>
   </w:footnote>
   <w:footnote w:type="continuationSeparator" w:id="0">
-    <w:p>
+    <w:p xmlns:wp14="http://schemas.microsoft.com/office/word/2010/wordml" wp14:textId="77777777">
       <w:r>
         <w:continuationSeparator/>
       </w:r>
@@ -3853,7 +4214,7 @@
 
 <file path=word/header1.xml><?xml version="1.0" encoding="utf-8"?>
 <w:hdr xmlns:wpc="http://schemas.microsoft.com/office/word/2010/wordprocessingCanvas" xmlns:mc="http://schemas.openxmlformats.org/markup-compatibility/2006" xmlns:o="urn:schemas-microsoft-com:office:office" xmlns:r="http://schemas.openxmlformats.org/officeDocument/2006/relationships" xmlns:m="http://schemas.openxmlformats.org/officeDocument/2006/math" xmlns:v="urn:schemas-microsoft-com:vml" xmlns:wp14="http://schemas.microsoft.com/office/word/2010/wordprocessingDrawing" xmlns:wp="http://schemas.openxmlformats.org/drawingml/2006/wordprocessingDrawing" xmlns:w10="urn:schemas-microsoft-com:office:word" xmlns:w="http://schemas.openxmlformats.org/wordprocessingml/2006/main" xmlns:w14="http://schemas.microsoft.com/office/word/2010/wordml" xmlns:wpg="http://schemas.microsoft.com/office/word/2010/wordprocessingGroup" xmlns:wpi="http://schemas.microsoft.com/office/word/2010/wordprocessingInk" xmlns:wne="http://schemas.microsoft.com/office/word/2006/wordml" xmlns:wps="http://schemas.microsoft.com/office/word/2010/wordprocessingShape" mc:Ignorable="w14 wp14">
-  <w:p>
+  <w:p xmlns:wp14="http://schemas.microsoft.com/office/word/2010/wordml" wp14:textId="77777777">
     <w:pPr>
       <w:pStyle w:val="Header"/>
       <w:jc w:val="center"/>
@@ -3864,7 +4225,7 @@
 
 <file path=word/header2.xml><?xml version="1.0" encoding="utf-8"?>
 <w:hdr xmlns:wpc="http://schemas.microsoft.com/office/word/2010/wordprocessingCanvas" xmlns:mc="http://schemas.openxmlformats.org/markup-compatibility/2006" xmlns:o="urn:schemas-microsoft-com:office:office" xmlns:r="http://schemas.openxmlformats.org/officeDocument/2006/relationships" xmlns:m="http://schemas.openxmlformats.org/officeDocument/2006/math" xmlns:v="urn:schemas-microsoft-com:vml" xmlns:wp14="http://schemas.microsoft.com/office/word/2010/wordprocessingDrawing" xmlns:wp="http://schemas.openxmlformats.org/drawingml/2006/wordprocessingDrawing" xmlns:w10="urn:schemas-microsoft-com:office:word" xmlns:w="http://schemas.openxmlformats.org/wordprocessingml/2006/main" xmlns:w14="http://schemas.microsoft.com/office/word/2010/wordml" xmlns:wpg="http://schemas.microsoft.com/office/word/2010/wordprocessingGroup" xmlns:wpi="http://schemas.microsoft.com/office/word/2010/wordprocessingInk" xmlns:wne="http://schemas.microsoft.com/office/word/2006/wordml" xmlns:wps="http://schemas.microsoft.com/office/word/2010/wordprocessingShape" mc:Ignorable="w14 wp14">
-  <w:p>
+  <w:p xmlns:wp14="http://schemas.microsoft.com/office/word/2010/wordml" wp14:textId="77777777">
     <w:pPr>
       <w:pStyle w:val="Header"/>
       <w:jc w:val="center"/>
@@ -3894,7 +4255,7 @@
 
 <file path=word/header3.xml><?xml version="1.0" encoding="utf-8"?>
 <w:hdr xmlns:wpc="http://schemas.microsoft.com/office/word/2010/wordprocessingCanvas" xmlns:mc="http://schemas.openxmlformats.org/markup-compatibility/2006" xmlns:o="urn:schemas-microsoft-com:office:office" xmlns:r="http://schemas.openxmlformats.org/officeDocument/2006/relationships" xmlns:m="http://schemas.openxmlformats.org/officeDocument/2006/math" xmlns:v="urn:schemas-microsoft-com:vml" xmlns:wp14="http://schemas.microsoft.com/office/word/2010/wordprocessingDrawing" xmlns:wp="http://schemas.openxmlformats.org/drawingml/2006/wordprocessingDrawing" xmlns:w10="urn:schemas-microsoft-com:office:word" xmlns:w="http://schemas.openxmlformats.org/wordprocessingml/2006/main" xmlns:w14="http://schemas.microsoft.com/office/word/2010/wordml" xmlns:wpg="http://schemas.microsoft.com/office/word/2010/wordprocessingGroup" xmlns:wpi="http://schemas.microsoft.com/office/word/2010/wordprocessingInk" xmlns:wne="http://schemas.microsoft.com/office/word/2006/wordml" xmlns:wps="http://schemas.microsoft.com/office/word/2010/wordprocessingShape" mc:Ignorable="w14 wp14">
-  <w:p>
+  <w:p xmlns:wp14="http://schemas.microsoft.com/office/word/2010/wordml" wp14:textId="77777777">
     <w:pPr>
       <w:pStyle w:val="Header"/>
       <w:jc w:val="center"/>
@@ -3924,7 +4285,7 @@
 
 <file path=word/header4.xml><?xml version="1.0" encoding="utf-8"?>
 <w:hdr xmlns:wpc="http://schemas.microsoft.com/office/word/2010/wordprocessingCanvas" xmlns:mc="http://schemas.openxmlformats.org/markup-compatibility/2006" xmlns:o="urn:schemas-microsoft-com:office:office" xmlns:r="http://schemas.openxmlformats.org/officeDocument/2006/relationships" xmlns:m="http://schemas.openxmlformats.org/officeDocument/2006/math" xmlns:v="urn:schemas-microsoft-com:vml" xmlns:wp14="http://schemas.microsoft.com/office/word/2010/wordprocessingDrawing" xmlns:wp="http://schemas.openxmlformats.org/drawingml/2006/wordprocessingDrawing" xmlns:w10="urn:schemas-microsoft-com:office:word" xmlns:w="http://schemas.openxmlformats.org/wordprocessingml/2006/main" xmlns:w14="http://schemas.microsoft.com/office/word/2010/wordml" xmlns:wpg="http://schemas.microsoft.com/office/word/2010/wordprocessingGroup" xmlns:wpi="http://schemas.microsoft.com/office/word/2010/wordprocessingInk" xmlns:wne="http://schemas.microsoft.com/office/word/2006/wordml" xmlns:wps="http://schemas.microsoft.com/office/word/2010/wordprocessingShape" mc:Ignorable="w14 wp14">
-  <w:p>
+  <w:p xmlns:wp14="http://schemas.microsoft.com/office/word/2010/wordml" wp14:textId="77777777">
     <w:pPr>
       <w:pStyle w:val="Header"/>
       <w:jc w:val="center"/>
@@ -4136,11 +4497,11 @@
 </file>
 
 <file path=word/styles.xml><?xml version="1.0" encoding="utf-8"?>
-<w:styles xmlns:mc="http://schemas.openxmlformats.org/markup-compatibility/2006" xmlns:r="http://schemas.openxmlformats.org/officeDocument/2006/relationships" xmlns:w="http://schemas.openxmlformats.org/wordprocessingml/2006/main" xmlns:w14="http://schemas.microsoft.com/office/word/2010/wordml" mc:Ignorable="w14">
+<w:styles xmlns:wp14="http://schemas.microsoft.com/office/word/2010/wordprocessingDrawing" xmlns:mc="http://schemas.openxmlformats.org/markup-compatibility/2006" xmlns:r="http://schemas.openxmlformats.org/officeDocument/2006/relationships" xmlns:w="http://schemas.openxmlformats.org/wordprocessingml/2006/main" xmlns:w14="http://schemas.microsoft.com/office/word/2010/wordml" mc:Ignorable="w14 wp14">
   <w:docDefaults>
     <w:rPrDefault>
       <w:rPr>
-        <w:rFonts w:asciiTheme="minorHAnsi" w:eastAsiaTheme="minorEastAsia" w:hAnsiTheme="minorHAnsi" w:cstheme="minorBidi"/>
+        <w:rFonts w:asciiTheme="minorHAnsi" w:hAnsiTheme="minorHAnsi" w:eastAsiaTheme="minorEastAsia" w:cstheme="minorBidi"/>
         <w:sz w:val="22"/>
         <w:szCs w:val="22"/>
         <w:lang w:val="en-US" w:eastAsia="ja-JP" w:bidi="ar-SA"/>
@@ -4149,8 +4510,8 @@
     <w:pPrDefault/>
   </w:docDefaults>
   <w:latentStyles w:defLockedState="0" w:defUIPriority="99" w:defSemiHidden="1" w:defUnhideWhenUsed="1" w:defQFormat="0" w:count="267">
-    <w:lsdException w:name="Normal" w:semiHidden="0" w:uiPriority="0" w:unhideWhenUsed="0" w:qFormat="1"/>
-    <w:lsdException w:name="heading 1" w:semiHidden="0" w:uiPriority="9" w:unhideWhenUsed="0" w:qFormat="1"/>
+    <w:lsdException w:name="Normal" w:uiPriority="0" w:semiHidden="0" w:unhideWhenUsed="0" w:qFormat="1"/>
+    <w:lsdException w:name="heading 1" w:uiPriority="9" w:semiHidden="0" w:unhideWhenUsed="0" w:qFormat="1"/>
     <w:lsdException w:name="heading 2" w:uiPriority="9" w:qFormat="1"/>
     <w:lsdException w:name="heading 3" w:uiPriority="9" w:qFormat="1"/>
     <w:lsdException w:name="heading 4" w:uiPriority="9" w:qFormat="1"/>
@@ -4169,125 +4530,125 @@
     <w:lsdException w:name="toc 8" w:uiPriority="39"/>
     <w:lsdException w:name="toc 9" w:uiPriority="39"/>
     <w:lsdException w:name="caption" w:uiPriority="35" w:qFormat="1"/>
-    <w:lsdException w:name="Title" w:semiHidden="0" w:uiPriority="10" w:unhideWhenUsed="0" w:qFormat="1"/>
+    <w:lsdException w:name="Title" w:uiPriority="10" w:semiHidden="0" w:unhideWhenUsed="0" w:qFormat="1"/>
     <w:lsdException w:name="Default Paragraph Font" w:uiPriority="1"/>
-    <w:lsdException w:name="Subtitle" w:semiHidden="0" w:uiPriority="11" w:unhideWhenUsed="0" w:qFormat="1"/>
-    <w:lsdException w:name="Strong" w:semiHidden="0" w:uiPriority="22" w:unhideWhenUsed="0" w:qFormat="1"/>
-    <w:lsdException w:name="Emphasis" w:semiHidden="0" w:uiPriority="20" w:unhideWhenUsed="0" w:qFormat="1"/>
-    <w:lsdException w:name="Table Grid" w:semiHidden="0" w:uiPriority="59" w:unhideWhenUsed="0"/>
+    <w:lsdException w:name="Subtitle" w:uiPriority="11" w:semiHidden="0" w:unhideWhenUsed="0" w:qFormat="1"/>
+    <w:lsdException w:name="Strong" w:uiPriority="22" w:semiHidden="0" w:unhideWhenUsed="0" w:qFormat="1"/>
+    <w:lsdException w:name="Emphasis" w:uiPriority="20" w:semiHidden="0" w:unhideWhenUsed="0" w:qFormat="1"/>
+    <w:lsdException w:name="Table Grid" w:uiPriority="59" w:semiHidden="0" w:unhideWhenUsed="0"/>
     <w:lsdException w:name="Placeholder Text" w:unhideWhenUsed="0"/>
-    <w:lsdException w:name="No Spacing" w:semiHidden="0" w:uiPriority="1" w:unhideWhenUsed="0" w:qFormat="1"/>
-    <w:lsdException w:name="Light Shading" w:semiHidden="0" w:uiPriority="60" w:unhideWhenUsed="0"/>
-    <w:lsdException w:name="Light List" w:semiHidden="0" w:uiPriority="61" w:unhideWhenUsed="0"/>
-    <w:lsdException w:name="Light Grid" w:semiHidden="0" w:uiPriority="62" w:unhideWhenUsed="0"/>
-    <w:lsdException w:name="Medium Shading 1" w:semiHidden="0" w:uiPriority="63" w:unhideWhenUsed="0"/>
-    <w:lsdException w:name="Medium Shading 2" w:semiHidden="0" w:uiPriority="64" w:unhideWhenUsed="0"/>
-    <w:lsdException w:name="Medium List 1" w:semiHidden="0" w:uiPriority="65" w:unhideWhenUsed="0"/>
-    <w:lsdException w:name="Medium List 2" w:semiHidden="0" w:uiPriority="66" w:unhideWhenUsed="0"/>
-    <w:lsdException w:name="Medium Grid 1" w:semiHidden="0" w:uiPriority="67" w:unhideWhenUsed="0"/>
-    <w:lsdException w:name="Medium Grid 2" w:semiHidden="0" w:uiPriority="68" w:unhideWhenUsed="0"/>
-    <w:lsdException w:name="Medium Grid 3" w:semiHidden="0" w:uiPriority="69" w:unhideWhenUsed="0"/>
-    <w:lsdException w:name="Dark List" w:semiHidden="0" w:uiPriority="70" w:unhideWhenUsed="0"/>
-    <w:lsdException w:name="Colorful Shading" w:semiHidden="0" w:uiPriority="71" w:unhideWhenUsed="0"/>
-    <w:lsdException w:name="Colorful List" w:semiHidden="0" w:uiPriority="72" w:unhideWhenUsed="0"/>
-    <w:lsdException w:name="Colorful Grid" w:semiHidden="0" w:uiPriority="73" w:unhideWhenUsed="0"/>
-    <w:lsdException w:name="Light Shading Accent 1" w:semiHidden="0" w:uiPriority="60" w:unhideWhenUsed="0"/>
-    <w:lsdException w:name="Light List Accent 1" w:semiHidden="0" w:uiPriority="61" w:unhideWhenUsed="0"/>
-    <w:lsdException w:name="Light Grid Accent 1" w:semiHidden="0" w:uiPriority="62" w:unhideWhenUsed="0"/>
-    <w:lsdException w:name="Medium Shading 1 Accent 1" w:semiHidden="0" w:uiPriority="63" w:unhideWhenUsed="0"/>
-    <w:lsdException w:name="Medium Shading 2 Accent 1" w:semiHidden="0" w:uiPriority="64" w:unhideWhenUsed="0"/>
-    <w:lsdException w:name="Medium List 1 Accent 1" w:semiHidden="0" w:uiPriority="65" w:unhideWhenUsed="0"/>
+    <w:lsdException w:name="No Spacing" w:uiPriority="1" w:semiHidden="0" w:unhideWhenUsed="0" w:qFormat="1"/>
+    <w:lsdException w:name="Light Shading" w:uiPriority="60" w:semiHidden="0" w:unhideWhenUsed="0"/>
+    <w:lsdException w:name="Light List" w:uiPriority="61" w:semiHidden="0" w:unhideWhenUsed="0"/>
+    <w:lsdException w:name="Light Grid" w:uiPriority="62" w:semiHidden="0" w:unhideWhenUsed="0"/>
+    <w:lsdException w:name="Medium Shading 1" w:uiPriority="63" w:semiHidden="0" w:unhideWhenUsed="0"/>
+    <w:lsdException w:name="Medium Shading 2" w:uiPriority="64" w:semiHidden="0" w:unhideWhenUsed="0"/>
+    <w:lsdException w:name="Medium List 1" w:uiPriority="65" w:semiHidden="0" w:unhideWhenUsed="0"/>
+    <w:lsdException w:name="Medium List 2" w:uiPriority="66" w:semiHidden="0" w:unhideWhenUsed="0"/>
+    <w:lsdException w:name="Medium Grid 1" w:uiPriority="67" w:semiHidden="0" w:unhideWhenUsed="0"/>
+    <w:lsdException w:name="Medium Grid 2" w:uiPriority="68" w:semiHidden="0" w:unhideWhenUsed="0"/>
+    <w:lsdException w:name="Medium Grid 3" w:uiPriority="69" w:semiHidden="0" w:unhideWhenUsed="0"/>
+    <w:lsdException w:name="Dark List" w:uiPriority="70" w:semiHidden="0" w:unhideWhenUsed="0"/>
+    <w:lsdException w:name="Colorful Shading" w:uiPriority="71" w:semiHidden="0" w:unhideWhenUsed="0"/>
+    <w:lsdException w:name="Colorful List" w:uiPriority="72" w:semiHidden="0" w:unhideWhenUsed="0"/>
+    <w:lsdException w:name="Colorful Grid" w:uiPriority="73" w:semiHidden="0" w:unhideWhenUsed="0"/>
+    <w:lsdException w:name="Light Shading Accent 1" w:uiPriority="60" w:semiHidden="0" w:unhideWhenUsed="0"/>
+    <w:lsdException w:name="Light List Accent 1" w:uiPriority="61" w:semiHidden="0" w:unhideWhenUsed="0"/>
+    <w:lsdException w:name="Light Grid Accent 1" w:uiPriority="62" w:semiHidden="0" w:unhideWhenUsed="0"/>
+    <w:lsdException w:name="Medium Shading 1 Accent 1" w:uiPriority="63" w:semiHidden="0" w:unhideWhenUsed="0"/>
+    <w:lsdException w:name="Medium Shading 2 Accent 1" w:uiPriority="64" w:semiHidden="0" w:unhideWhenUsed="0"/>
+    <w:lsdException w:name="Medium List 1 Accent 1" w:uiPriority="65" w:semiHidden="0" w:unhideWhenUsed="0"/>
     <w:lsdException w:name="Revision" w:unhideWhenUsed="0"/>
-    <w:lsdException w:name="List Paragraph" w:semiHidden="0" w:uiPriority="34" w:unhideWhenUsed="0" w:qFormat="1"/>
-    <w:lsdException w:name="Quote" w:semiHidden="0" w:uiPriority="29" w:unhideWhenUsed="0" w:qFormat="1"/>
-    <w:lsdException w:name="Intense Quote" w:semiHidden="0" w:uiPriority="30" w:unhideWhenUsed="0" w:qFormat="1"/>
-    <w:lsdException w:name="Medium List 2 Accent 1" w:semiHidden="0" w:uiPriority="66" w:unhideWhenUsed="0"/>
-    <w:lsdException w:name="Medium Grid 1 Accent 1" w:semiHidden="0" w:uiPriority="67" w:unhideWhenUsed="0"/>
-    <w:lsdException w:name="Medium Grid 2 Accent 1" w:semiHidden="0" w:uiPriority="68" w:unhideWhenUsed="0"/>
-    <w:lsdException w:name="Medium Grid 3 Accent 1" w:semiHidden="0" w:uiPriority="69" w:unhideWhenUsed="0"/>
-    <w:lsdException w:name="Dark List Accent 1" w:semiHidden="0" w:uiPriority="70" w:unhideWhenUsed="0"/>
-    <w:lsdException w:name="Colorful Shading Accent 1" w:semiHidden="0" w:uiPriority="71" w:unhideWhenUsed="0"/>
-    <w:lsdException w:name="Colorful List Accent 1" w:semiHidden="0" w:uiPriority="72" w:unhideWhenUsed="0"/>
-    <w:lsdException w:name="Colorful Grid Accent 1" w:semiHidden="0" w:uiPriority="73" w:unhideWhenUsed="0"/>
-    <w:lsdException w:name="Light Shading Accent 2" w:semiHidden="0" w:uiPriority="60" w:unhideWhenUsed="0"/>
-    <w:lsdException w:name="Light List Accent 2" w:semiHidden="0" w:uiPriority="61" w:unhideWhenUsed="0"/>
-    <w:lsdException w:name="Light Grid Accent 2" w:semiHidden="0" w:uiPriority="62" w:unhideWhenUsed="0"/>
-    <w:lsdException w:name="Medium Shading 1 Accent 2" w:semiHidden="0" w:uiPriority="63" w:unhideWhenUsed="0"/>
-    <w:lsdException w:name="Medium Shading 2 Accent 2" w:semiHidden="0" w:uiPriority="64" w:unhideWhenUsed="0"/>
-    <w:lsdException w:name="Medium List 1 Accent 2" w:semiHidden="0" w:uiPriority="65" w:unhideWhenUsed="0"/>
-    <w:lsdException w:name="Medium List 2 Accent 2" w:semiHidden="0" w:uiPriority="66" w:unhideWhenUsed="0"/>
-    <w:lsdException w:name="Medium Grid 1 Accent 2" w:semiHidden="0" w:uiPriority="67" w:unhideWhenUsed="0"/>
-    <w:lsdException w:name="Medium Grid 2 Accent 2" w:semiHidden="0" w:uiPriority="68" w:unhideWhenUsed="0"/>
-    <w:lsdException w:name="Medium Grid 3 Accent 2" w:semiHidden="0" w:uiPriority="69" w:unhideWhenUsed="0"/>
-    <w:lsdException w:name="Dark List Accent 2" w:semiHidden="0" w:uiPriority="70" w:unhideWhenUsed="0"/>
-    <w:lsdException w:name="Colorful Shading Accent 2" w:semiHidden="0" w:uiPriority="71" w:unhideWhenUsed="0"/>
-    <w:lsdException w:name="Colorful List Accent 2" w:semiHidden="0" w:uiPriority="72" w:unhideWhenUsed="0"/>
-    <w:lsdException w:name="Colorful Grid Accent 2" w:semiHidden="0" w:uiPriority="73" w:unhideWhenUsed="0"/>
-    <w:lsdException w:name="Light Shading Accent 3" w:semiHidden="0" w:uiPriority="60" w:unhideWhenUsed="0"/>
-    <w:lsdException w:name="Light List Accent 3" w:semiHidden="0" w:uiPriority="61" w:unhideWhenUsed="0"/>
-    <w:lsdException w:name="Light Grid Accent 3" w:semiHidden="0" w:uiPriority="62" w:unhideWhenUsed="0"/>
-    <w:lsdException w:name="Medium Shading 1 Accent 3" w:semiHidden="0" w:uiPriority="63" w:unhideWhenUsed="0"/>
-    <w:lsdException w:name="Medium Shading 2 Accent 3" w:semiHidden="0" w:uiPriority="64" w:unhideWhenUsed="0"/>
-    <w:lsdException w:name="Medium List 1 Accent 3" w:semiHidden="0" w:uiPriority="65" w:unhideWhenUsed="0"/>
-    <w:lsdException w:name="Medium List 2 Accent 3" w:semiHidden="0" w:uiPriority="66" w:unhideWhenUsed="0"/>
-    <w:lsdException w:name="Medium Grid 1 Accent 3" w:semiHidden="0" w:uiPriority="67" w:unhideWhenUsed="0"/>
-    <w:lsdException w:name="Medium Grid 2 Accent 3" w:semiHidden="0" w:uiPriority="68" w:unhideWhenUsed="0"/>
-    <w:lsdException w:name="Medium Grid 3 Accent 3" w:semiHidden="0" w:uiPriority="69" w:unhideWhenUsed="0"/>
-    <w:lsdException w:name="Dark List Accent 3" w:semiHidden="0" w:uiPriority="70" w:unhideWhenUsed="0"/>
-    <w:lsdException w:name="Colorful Shading Accent 3" w:semiHidden="0" w:uiPriority="71" w:unhideWhenUsed="0"/>
-    <w:lsdException w:name="Colorful List Accent 3" w:semiHidden="0" w:uiPriority="72" w:unhideWhenUsed="0"/>
-    <w:lsdException w:name="Colorful Grid Accent 3" w:semiHidden="0" w:uiPriority="73" w:unhideWhenUsed="0"/>
-    <w:lsdException w:name="Light Shading Accent 4" w:semiHidden="0" w:uiPriority="60" w:unhideWhenUsed="0"/>
-    <w:lsdException w:name="Light List Accent 4" w:semiHidden="0" w:uiPriority="61" w:unhideWhenUsed="0"/>
-    <w:lsdException w:name="Light Grid Accent 4" w:semiHidden="0" w:uiPriority="62" w:unhideWhenUsed="0"/>
-    <w:lsdException w:name="Medium Shading 1 Accent 4" w:semiHidden="0" w:uiPriority="63" w:unhideWhenUsed="0"/>
-    <w:lsdException w:name="Medium Shading 2 Accent 4" w:semiHidden="0" w:uiPriority="64" w:unhideWhenUsed="0"/>
-    <w:lsdException w:name="Medium List 1 Accent 4" w:semiHidden="0" w:uiPriority="65" w:unhideWhenUsed="0"/>
-    <w:lsdException w:name="Medium List 2 Accent 4" w:semiHidden="0" w:uiPriority="66" w:unhideWhenUsed="0"/>
-    <w:lsdException w:name="Medium Grid 1 Accent 4" w:semiHidden="0" w:uiPriority="67" w:unhideWhenUsed="0"/>
-    <w:lsdException w:name="Medium Grid 2 Accent 4" w:semiHidden="0" w:uiPriority="68" w:unhideWhenUsed="0"/>
-    <w:lsdException w:name="Medium Grid 3 Accent 4" w:semiHidden="0" w:uiPriority="69" w:unhideWhenUsed="0"/>
-    <w:lsdException w:name="Dark List Accent 4" w:semiHidden="0" w:uiPriority="70" w:unhideWhenUsed="0"/>
-    <w:lsdException w:name="Colorful Shading Accent 4" w:semiHidden="0" w:uiPriority="71" w:unhideWhenUsed="0"/>
-    <w:lsdException w:name="Colorful List Accent 4" w:semiHidden="0" w:uiPriority="72" w:unhideWhenUsed="0"/>
-    <w:lsdException w:name="Colorful Grid Accent 4" w:semiHidden="0" w:uiPriority="73" w:unhideWhenUsed="0"/>
-    <w:lsdException w:name="Light Shading Accent 5" w:semiHidden="0" w:uiPriority="60" w:unhideWhenUsed="0"/>
-    <w:lsdException w:name="Light List Accent 5" w:semiHidden="0" w:uiPriority="61" w:unhideWhenUsed="0"/>
-    <w:lsdException w:name="Light Grid Accent 5" w:semiHidden="0" w:uiPriority="62" w:unhideWhenUsed="0"/>
-    <w:lsdException w:name="Medium Shading 1 Accent 5" w:semiHidden="0" w:uiPriority="63" w:unhideWhenUsed="0"/>
-    <w:lsdException w:name="Medium Shading 2 Accent 5" w:semiHidden="0" w:uiPriority="64" w:unhideWhenUsed="0"/>
-    <w:lsdException w:name="Medium List 1 Accent 5" w:semiHidden="0" w:uiPriority="65" w:unhideWhenUsed="0"/>
-    <w:lsdException w:name="Medium List 2 Accent 5" w:semiHidden="0" w:uiPriority="66" w:unhideWhenUsed="0"/>
-    <w:lsdException w:name="Medium Grid 1 Accent 5" w:semiHidden="0" w:uiPriority="67" w:unhideWhenUsed="0"/>
-    <w:lsdException w:name="Medium Grid 2 Accent 5" w:semiHidden="0" w:uiPriority="68" w:unhideWhenUsed="0"/>
-    <w:lsdException w:name="Medium Grid 3 Accent 5" w:semiHidden="0" w:uiPriority="69" w:unhideWhenUsed="0"/>
-    <w:lsdException w:name="Dark List Accent 5" w:semiHidden="0" w:uiPriority="70" w:unhideWhenUsed="0"/>
-    <w:lsdException w:name="Colorful Shading Accent 5" w:semiHidden="0" w:uiPriority="71" w:unhideWhenUsed="0"/>
-    <w:lsdException w:name="Colorful List Accent 5" w:semiHidden="0" w:uiPriority="72" w:unhideWhenUsed="0"/>
-    <w:lsdException w:name="Colorful Grid Accent 5" w:semiHidden="0" w:uiPriority="73" w:unhideWhenUsed="0"/>
-    <w:lsdException w:name="Light Shading Accent 6" w:semiHidden="0" w:uiPriority="60" w:unhideWhenUsed="0"/>
-    <w:lsdException w:name="Light List Accent 6" w:semiHidden="0" w:uiPriority="61" w:unhideWhenUsed="0"/>
-    <w:lsdException w:name="Light Grid Accent 6" w:semiHidden="0" w:uiPriority="62" w:unhideWhenUsed="0"/>
-    <w:lsdException w:name="Medium Shading 1 Accent 6" w:semiHidden="0" w:uiPriority="63" w:unhideWhenUsed="0"/>
-    <w:lsdException w:name="Medium Shading 2 Accent 6" w:semiHidden="0" w:uiPriority="64" w:unhideWhenUsed="0"/>
-    <w:lsdException w:name="Medium List 1 Accent 6" w:semiHidden="0" w:uiPriority="65" w:unhideWhenUsed="0"/>
-    <w:lsdException w:name="Medium List 2 Accent 6" w:semiHidden="0" w:uiPriority="66" w:unhideWhenUsed="0"/>
-    <w:lsdException w:name="Medium Grid 1 Accent 6" w:semiHidden="0" w:uiPriority="67" w:unhideWhenUsed="0"/>
-    <w:lsdException w:name="Medium Grid 2 Accent 6" w:semiHidden="0" w:uiPriority="68" w:unhideWhenUsed="0"/>
-    <w:lsdException w:name="Medium Grid 3 Accent 6" w:semiHidden="0" w:uiPriority="69" w:unhideWhenUsed="0"/>
-    <w:lsdException w:name="Dark List Accent 6" w:semiHidden="0" w:uiPriority="70" w:unhideWhenUsed="0"/>
-    <w:lsdException w:name="Colorful Shading Accent 6" w:semiHidden="0" w:uiPriority="71" w:unhideWhenUsed="0"/>
-    <w:lsdException w:name="Colorful List Accent 6" w:semiHidden="0" w:uiPriority="72" w:unhideWhenUsed="0"/>
-    <w:lsdException w:name="Colorful Grid Accent 6" w:semiHidden="0" w:uiPriority="73" w:unhideWhenUsed="0"/>
-    <w:lsdException w:name="Subtle Emphasis" w:semiHidden="0" w:uiPriority="19" w:unhideWhenUsed="0" w:qFormat="1"/>
-    <w:lsdException w:name="Intense Emphasis" w:semiHidden="0" w:uiPriority="21" w:unhideWhenUsed="0" w:qFormat="1"/>
-    <w:lsdException w:name="Subtle Reference" w:semiHidden="0" w:uiPriority="31" w:unhideWhenUsed="0" w:qFormat="1"/>
-    <w:lsdException w:name="Intense Reference" w:semiHidden="0" w:uiPriority="32" w:unhideWhenUsed="0" w:qFormat="1"/>
-    <w:lsdException w:name="Book Title" w:semiHidden="0" w:uiPriority="33" w:unhideWhenUsed="0" w:qFormat="1"/>
+    <w:lsdException w:name="List Paragraph" w:uiPriority="34" w:semiHidden="0" w:unhideWhenUsed="0" w:qFormat="1"/>
+    <w:lsdException w:name="Quote" w:uiPriority="29" w:semiHidden="0" w:unhideWhenUsed="0" w:qFormat="1"/>
+    <w:lsdException w:name="Intense Quote" w:uiPriority="30" w:semiHidden="0" w:unhideWhenUsed="0" w:qFormat="1"/>
+    <w:lsdException w:name="Medium List 2 Accent 1" w:uiPriority="66" w:semiHidden="0" w:unhideWhenUsed="0"/>
+    <w:lsdException w:name="Medium Grid 1 Accent 1" w:uiPriority="67" w:semiHidden="0" w:unhideWhenUsed="0"/>
+    <w:lsdException w:name="Medium Grid 2 Accent 1" w:uiPriority="68" w:semiHidden="0" w:unhideWhenUsed="0"/>
+    <w:lsdException w:name="Medium Grid 3 Accent 1" w:uiPriority="69" w:semiHidden="0" w:unhideWhenUsed="0"/>
+    <w:lsdException w:name="Dark List Accent 1" w:uiPriority="70" w:semiHidden="0" w:unhideWhenUsed="0"/>
+    <w:lsdException w:name="Colorful Shading Accent 1" w:uiPriority="71" w:semiHidden="0" w:unhideWhenUsed="0"/>
+    <w:lsdException w:name="Colorful List Accent 1" w:uiPriority="72" w:semiHidden="0" w:unhideWhenUsed="0"/>
+    <w:lsdException w:name="Colorful Grid Accent 1" w:uiPriority="73" w:semiHidden="0" w:unhideWhenUsed="0"/>
+    <w:lsdException w:name="Light Shading Accent 2" w:uiPriority="60" w:semiHidden="0" w:unhideWhenUsed="0"/>
+    <w:lsdException w:name="Light List Accent 2" w:uiPriority="61" w:semiHidden="0" w:unhideWhenUsed="0"/>
+    <w:lsdException w:name="Light Grid Accent 2" w:uiPriority="62" w:semiHidden="0" w:unhideWhenUsed="0"/>
+    <w:lsdException w:name="Medium Shading 1 Accent 2" w:uiPriority="63" w:semiHidden="0" w:unhideWhenUsed="0"/>
+    <w:lsdException w:name="Medium Shading 2 Accent 2" w:uiPriority="64" w:semiHidden="0" w:unhideWhenUsed="0"/>
+    <w:lsdException w:name="Medium List 1 Accent 2" w:uiPriority="65" w:semiHidden="0" w:unhideWhenUsed="0"/>
+    <w:lsdException w:name="Medium List 2 Accent 2" w:uiPriority="66" w:semiHidden="0" w:unhideWhenUsed="0"/>
+    <w:lsdException w:name="Medium Grid 1 Accent 2" w:uiPriority="67" w:semiHidden="0" w:unhideWhenUsed="0"/>
+    <w:lsdException w:name="Medium Grid 2 Accent 2" w:uiPriority="68" w:semiHidden="0" w:unhideWhenUsed="0"/>
+    <w:lsdException w:name="Medium Grid 3 Accent 2" w:uiPriority="69" w:semiHidden="0" w:unhideWhenUsed="0"/>
+    <w:lsdException w:name="Dark List Accent 2" w:uiPriority="70" w:semiHidden="0" w:unhideWhenUsed="0"/>
+    <w:lsdException w:name="Colorful Shading Accent 2" w:uiPriority="71" w:semiHidden="0" w:unhideWhenUsed="0"/>
+    <w:lsdException w:name="Colorful List Accent 2" w:uiPriority="72" w:semiHidden="0" w:unhideWhenUsed="0"/>
+    <w:lsdException w:name="Colorful Grid Accent 2" w:uiPriority="73" w:semiHidden="0" w:unhideWhenUsed="0"/>
+    <w:lsdException w:name="Light Shading Accent 3" w:uiPriority="60" w:semiHidden="0" w:unhideWhenUsed="0"/>
+    <w:lsdException w:name="Light List Accent 3" w:uiPriority="61" w:semiHidden="0" w:unhideWhenUsed="0"/>
+    <w:lsdException w:name="Light Grid Accent 3" w:uiPriority="62" w:semiHidden="0" w:unhideWhenUsed="0"/>
+    <w:lsdException w:name="Medium Shading 1 Accent 3" w:uiPriority="63" w:semiHidden="0" w:unhideWhenUsed="0"/>
+    <w:lsdException w:name="Medium Shading 2 Accent 3" w:uiPriority="64" w:semiHidden="0" w:unhideWhenUsed="0"/>
+    <w:lsdException w:name="Medium List 1 Accent 3" w:uiPriority="65" w:semiHidden="0" w:unhideWhenUsed="0"/>
+    <w:lsdException w:name="Medium List 2 Accent 3" w:uiPriority="66" w:semiHidden="0" w:unhideWhenUsed="0"/>
+    <w:lsdException w:name="Medium Grid 1 Accent 3" w:uiPriority="67" w:semiHidden="0" w:unhideWhenUsed="0"/>
+    <w:lsdException w:name="Medium Grid 2 Accent 3" w:uiPriority="68" w:semiHidden="0" w:unhideWhenUsed="0"/>
+    <w:lsdException w:name="Medium Grid 3 Accent 3" w:uiPriority="69" w:semiHidden="0" w:unhideWhenUsed="0"/>
+    <w:lsdException w:name="Dark List Accent 3" w:uiPriority="70" w:semiHidden="0" w:unhideWhenUsed="0"/>
+    <w:lsdException w:name="Colorful Shading Accent 3" w:uiPriority="71" w:semiHidden="0" w:unhideWhenUsed="0"/>
+    <w:lsdException w:name="Colorful List Accent 3" w:uiPriority="72" w:semiHidden="0" w:unhideWhenUsed="0"/>
+    <w:lsdException w:name="Colorful Grid Accent 3" w:uiPriority="73" w:semiHidden="0" w:unhideWhenUsed="0"/>
+    <w:lsdException w:name="Light Shading Accent 4" w:uiPriority="60" w:semiHidden="0" w:unhideWhenUsed="0"/>
+    <w:lsdException w:name="Light List Accent 4" w:uiPriority="61" w:semiHidden="0" w:unhideWhenUsed="0"/>
+    <w:lsdException w:name="Light Grid Accent 4" w:uiPriority="62" w:semiHidden="0" w:unhideWhenUsed="0"/>
+    <w:lsdException w:name="Medium Shading 1 Accent 4" w:uiPriority="63" w:semiHidden="0" w:unhideWhenUsed="0"/>
+    <w:lsdException w:name="Medium Shading 2 Accent 4" w:uiPriority="64" w:semiHidden="0" w:unhideWhenUsed="0"/>
+    <w:lsdException w:name="Medium List 1 Accent 4" w:uiPriority="65" w:semiHidden="0" w:unhideWhenUsed="0"/>
+    <w:lsdException w:name="Medium List 2 Accent 4" w:uiPriority="66" w:semiHidden="0" w:unhideWhenUsed="0"/>
+    <w:lsdException w:name="Medium Grid 1 Accent 4" w:uiPriority="67" w:semiHidden="0" w:unhideWhenUsed="0"/>
+    <w:lsdException w:name="Medium Grid 2 Accent 4" w:uiPriority="68" w:semiHidden="0" w:unhideWhenUsed="0"/>
+    <w:lsdException w:name="Medium Grid 3 Accent 4" w:uiPriority="69" w:semiHidden="0" w:unhideWhenUsed="0"/>
+    <w:lsdException w:name="Dark List Accent 4" w:uiPriority="70" w:semiHidden="0" w:unhideWhenUsed="0"/>
+    <w:lsdException w:name="Colorful Shading Accent 4" w:uiPriority="71" w:semiHidden="0" w:unhideWhenUsed="0"/>
+    <w:lsdException w:name="Colorful List Accent 4" w:uiPriority="72" w:semiHidden="0" w:unhideWhenUsed="0"/>
+    <w:lsdException w:name="Colorful Grid Accent 4" w:uiPriority="73" w:semiHidden="0" w:unhideWhenUsed="0"/>
+    <w:lsdException w:name="Light Shading Accent 5" w:uiPriority="60" w:semiHidden="0" w:unhideWhenUsed="0"/>
+    <w:lsdException w:name="Light List Accent 5" w:uiPriority="61" w:semiHidden="0" w:unhideWhenUsed="0"/>
+    <w:lsdException w:name="Light Grid Accent 5" w:uiPriority="62" w:semiHidden="0" w:unhideWhenUsed="0"/>
+    <w:lsdException w:name="Medium Shading 1 Accent 5" w:uiPriority="63" w:semiHidden="0" w:unhideWhenUsed="0"/>
+    <w:lsdException w:name="Medium Shading 2 Accent 5" w:uiPriority="64" w:semiHidden="0" w:unhideWhenUsed="0"/>
+    <w:lsdException w:name="Medium List 1 Accent 5" w:uiPriority="65" w:semiHidden="0" w:unhideWhenUsed="0"/>
+    <w:lsdException w:name="Medium List 2 Accent 5" w:uiPriority="66" w:semiHidden="0" w:unhideWhenUsed="0"/>
+    <w:lsdException w:name="Medium Grid 1 Accent 5" w:uiPriority="67" w:semiHidden="0" w:unhideWhenUsed="0"/>
+    <w:lsdException w:name="Medium Grid 2 Accent 5" w:uiPriority="68" w:semiHidden="0" w:unhideWhenUsed="0"/>
+    <w:lsdException w:name="Medium Grid 3 Accent 5" w:uiPriority="69" w:semiHidden="0" w:unhideWhenUsed="0"/>
+    <w:lsdException w:name="Dark List Accent 5" w:uiPriority="70" w:semiHidden="0" w:unhideWhenUsed="0"/>
+    <w:lsdException w:name="Colorful Shading Accent 5" w:uiPriority="71" w:semiHidden="0" w:unhideWhenUsed="0"/>
+    <w:lsdException w:name="Colorful List Accent 5" w:uiPriority="72" w:semiHidden="0" w:unhideWhenUsed="0"/>
+    <w:lsdException w:name="Colorful Grid Accent 5" w:uiPriority="73" w:semiHidden="0" w:unhideWhenUsed="0"/>
+    <w:lsdException w:name="Light Shading Accent 6" w:uiPriority="60" w:semiHidden="0" w:unhideWhenUsed="0"/>
+    <w:lsdException w:name="Light List Accent 6" w:uiPriority="61" w:semiHidden="0" w:unhideWhenUsed="0"/>
+    <w:lsdException w:name="Light Grid Accent 6" w:uiPriority="62" w:semiHidden="0" w:unhideWhenUsed="0"/>
+    <w:lsdException w:name="Medium Shading 1 Accent 6" w:uiPriority="63" w:semiHidden="0" w:unhideWhenUsed="0"/>
+    <w:lsdException w:name="Medium Shading 2 Accent 6" w:uiPriority="64" w:semiHidden="0" w:unhideWhenUsed="0"/>
+    <w:lsdException w:name="Medium List 1 Accent 6" w:uiPriority="65" w:semiHidden="0" w:unhideWhenUsed="0"/>
+    <w:lsdException w:name="Medium List 2 Accent 6" w:uiPriority="66" w:semiHidden="0" w:unhideWhenUsed="0"/>
+    <w:lsdException w:name="Medium Grid 1 Accent 6" w:uiPriority="67" w:semiHidden="0" w:unhideWhenUsed="0"/>
+    <w:lsdException w:name="Medium Grid 2 Accent 6" w:uiPriority="68" w:semiHidden="0" w:unhideWhenUsed="0"/>
+    <w:lsdException w:name="Medium Grid 3 Accent 6" w:uiPriority="69" w:semiHidden="0" w:unhideWhenUsed="0"/>
+    <w:lsdException w:name="Dark List Accent 6" w:uiPriority="70" w:semiHidden="0" w:unhideWhenUsed="0"/>
+    <w:lsdException w:name="Colorful Shading Accent 6" w:uiPriority="71" w:semiHidden="0" w:unhideWhenUsed="0"/>
+    <w:lsdException w:name="Colorful List Accent 6" w:uiPriority="72" w:semiHidden="0" w:unhideWhenUsed="0"/>
+    <w:lsdException w:name="Colorful Grid Accent 6" w:uiPriority="73" w:semiHidden="0" w:unhideWhenUsed="0"/>
+    <w:lsdException w:name="Subtle Emphasis" w:uiPriority="19" w:semiHidden="0" w:unhideWhenUsed="0" w:qFormat="1"/>
+    <w:lsdException w:name="Intense Emphasis" w:uiPriority="21" w:semiHidden="0" w:unhideWhenUsed="0" w:qFormat="1"/>
+    <w:lsdException w:name="Subtle Reference" w:uiPriority="31" w:semiHidden="0" w:unhideWhenUsed="0" w:qFormat="1"/>
+    <w:lsdException w:name="Intense Reference" w:uiPriority="32" w:semiHidden="0" w:unhideWhenUsed="0" w:qFormat="1"/>
+    <w:lsdException w:name="Book Title" w:uiPriority="33" w:semiHidden="0" w:unhideWhenUsed="0" w:qFormat="1"/>
     <w:lsdException w:name="Bibliography" w:uiPriority="37"/>
     <w:lsdException w:name="TOC Heading" w:uiPriority="39" w:qFormat="1"/>
   </w:latentStyles>
-  <w:style w:type="paragraph" w:default="1" w:styleId="Normal">
+  <w:style w:type="paragraph" w:styleId="Normal" w:default="1">
     <w:name w:val="Normal"/>
     <w:qFormat/>
   </w:style>
@@ -4305,7 +4666,7 @@
       <w:outlineLvl w:val="0"/>
     </w:pPr>
     <w:rPr>
-      <w:rFonts w:asciiTheme="majorHAnsi" w:eastAsiaTheme="majorEastAsia" w:hAnsiTheme="majorHAnsi" w:cstheme="majorBidi"/>
+      <w:rFonts w:asciiTheme="majorHAnsi" w:hAnsiTheme="majorHAnsi" w:eastAsiaTheme="majorEastAsia" w:cstheme="majorBidi"/>
       <w:b/>
       <w:bCs/>
       <w:color w:val="365F91" w:themeColor="accent1" w:themeShade="BF"/>
@@ -4313,13 +4674,13 @@
       <w:szCs w:val="28"/>
     </w:rPr>
   </w:style>
-  <w:style w:type="character" w:default="1" w:styleId="DefaultParagraphFont">
+  <w:style w:type="character" w:styleId="DefaultParagraphFont" w:default="1">
     <w:name w:val="Default Paragraph Font"/>
     <w:uiPriority w:val="1"/>
     <w:semiHidden/>
     <w:unhideWhenUsed/>
   </w:style>
-  <w:style w:type="table" w:default="1" w:styleId="TableNormal">
+  <w:style w:type="table" w:styleId="TableNormal" w:default="1">
     <w:name w:val="Normal Table"/>
     <w:uiPriority w:val="99"/>
     <w:semiHidden/>
@@ -4334,7 +4695,7 @@
       </w:tblCellMar>
     </w:tblPr>
   </w:style>
-  <w:style w:type="numbering" w:default="1" w:styleId="NoList">
+  <w:style w:type="numbering" w:styleId="NoList" w:default="1">
     <w:name w:val="No List"/>
     <w:uiPriority w:val="99"/>
     <w:semiHidden/>
@@ -4346,7 +4707,7 @@
     <w:uiPriority w:val="1"/>
     <w:qFormat/>
   </w:style>
-  <w:style w:type="character" w:customStyle="1" w:styleId="NoSpacingChar">
+  <w:style w:type="character" w:styleId="NoSpacingChar" w:customStyle="1">
     <w:name w:val="No Spacing Char"/>
     <w:basedOn w:val="DefaultParagraphFont"/>
     <w:link w:val="NoSpacing"/>
@@ -4365,7 +4726,7 @@
       <w:szCs w:val="16"/>
     </w:rPr>
   </w:style>
-  <w:style w:type="character" w:customStyle="1" w:styleId="BalloonTextChar">
+  <w:style w:type="character" w:styleId="BalloonTextChar" w:customStyle="1">
     <w:name w:val="Balloon Text Char"/>
     <w:basedOn w:val="DefaultParagraphFont"/>
     <w:link w:val="BalloonText"/>
@@ -4390,7 +4751,7 @@
       </w:tabs>
     </w:pPr>
   </w:style>
-  <w:style w:type="character" w:customStyle="1" w:styleId="HeaderChar">
+  <w:style w:type="character" w:styleId="HeaderChar" w:customStyle="1">
     <w:name w:val="Header Char"/>
     <w:basedOn w:val="DefaultParagraphFont"/>
     <w:link w:val="Header"/>
@@ -4409,19 +4770,19 @@
       </w:tabs>
     </w:pPr>
   </w:style>
-  <w:style w:type="character" w:customStyle="1" w:styleId="FooterChar">
+  <w:style w:type="character" w:styleId="FooterChar" w:customStyle="1">
     <w:name w:val="Footer Char"/>
     <w:basedOn w:val="DefaultParagraphFont"/>
     <w:link w:val="Footer"/>
     <w:uiPriority w:val="99"/>
   </w:style>
-  <w:style w:type="character" w:customStyle="1" w:styleId="Heading1Char">
+  <w:style w:type="character" w:styleId="Heading1Char" w:customStyle="1">
     <w:name w:val="Heading 1 Char"/>
     <w:basedOn w:val="DefaultParagraphFont"/>
     <w:link w:val="Heading1"/>
     <w:uiPriority w:val="9"/>
     <w:rPr>
-      <w:rFonts w:asciiTheme="majorHAnsi" w:eastAsiaTheme="majorEastAsia" w:hAnsiTheme="majorHAnsi" w:cstheme="majorBidi"/>
+      <w:rFonts w:asciiTheme="majorHAnsi" w:hAnsiTheme="majorHAnsi" w:eastAsiaTheme="majorEastAsia" w:cstheme="majorBidi"/>
       <w:b/>
       <w:bCs/>
       <w:color w:val="365F91" w:themeColor="accent1" w:themeShade="BF"/>
@@ -4462,6 +4823,65 @@
     <w:rPr>
       <w:color w:val="0000FF" w:themeColor="hyperlink"/>
       <w:u w:val="single"/>
+    </w:rPr>
+  </w:style>
+  <w:style xmlns:w="http://schemas.openxmlformats.org/wordprocessingml/2006/main" w:type="table" w:styleId="TableGrid">
+    <w:name xmlns:w="http://schemas.openxmlformats.org/wordprocessingml/2006/main" w:val="Table Grid"/>
+    <w:basedOn xmlns:w="http://schemas.openxmlformats.org/wordprocessingml/2006/main" w:val="TableNormal"/>
+    <w:uiPriority xmlns:w="http://schemas.openxmlformats.org/wordprocessingml/2006/main" w:val="59"/>
+    <w:rsid xmlns:w="http://schemas.openxmlformats.org/wordprocessingml/2006/main" w:val="00FB4123"/>
+    <w:pPr xmlns:w="http://schemas.openxmlformats.org/wordprocessingml/2006/main">
+      <w:spacing w:after="0" w:line="240" w:lineRule="auto"/>
+    </w:pPr>
+    <w:tblPr xmlns:w="http://schemas.openxmlformats.org/wordprocessingml/2006/main">
+      <w:tblInd w:w="0" w:type="dxa"/>
+      <w:tblBorders>
+        <w:top w:val="single" w:color="000000" w:themeColor="text1" w:sz="4" w:space="0"/>
+        <w:left w:val="single" w:color="000000" w:themeColor="text1" w:sz="4" w:space="0"/>
+        <w:bottom w:val="single" w:color="000000" w:themeColor="text1" w:sz="4" w:space="0"/>
+        <w:right w:val="single" w:color="000000" w:themeColor="text1" w:sz="4" w:space="0"/>
+        <w:insideH w:val="single" w:color="000000" w:themeColor="text1" w:sz="4" w:space="0"/>
+        <w:insideV w:val="single" w:color="000000" w:themeColor="text1" w:sz="4" w:space="0"/>
+      </w:tblBorders>
+      <w:tblCellMar>
+        <w:top w:w="0" w:type="dxa"/>
+        <w:left w:w="108" w:type="dxa"/>
+        <w:bottom w:w="0" w:type="dxa"/>
+        <w:right w:w="108" w:type="dxa"/>
+      </w:tblCellMar>
+    </w:tblPr>
+  </w:style>
+  <w:style xmlns:w14="http://schemas.microsoft.com/office/word/2010/wordml" xmlns:mc="http://schemas.openxmlformats.org/markup-compatibility/2006" xmlns:w="http://schemas.openxmlformats.org/wordprocessingml/2006/main" w:type="character" w:styleId="Heading2Char" w:customStyle="1" mc:Ignorable="w14">
+    <w:name xmlns:w="http://schemas.openxmlformats.org/wordprocessingml/2006/main" w:val="Heading 2 Char"/>
+    <w:basedOn xmlns:w="http://schemas.openxmlformats.org/wordprocessingml/2006/main" w:val="DefaultParagraphFont"/>
+    <w:link xmlns:w="http://schemas.openxmlformats.org/wordprocessingml/2006/main" w:val="Heading2"/>
+    <w:uiPriority xmlns:w="http://schemas.openxmlformats.org/wordprocessingml/2006/main" w:val="9"/>
+    <w:rPr xmlns:w="http://schemas.openxmlformats.org/wordprocessingml/2006/main">
+      <w:rFonts w:asciiTheme="majorHAnsi" w:hAnsiTheme="majorHAnsi" w:eastAsiaTheme="majorEastAsia" w:cstheme="majorBidi"/>
+      <w:color w:val="2E74B5" w:themeColor="accent1" w:themeShade="BF"/>
+      <w:sz w:val="26"/>
+      <w:szCs w:val="26"/>
+    </w:rPr>
+  </w:style>
+  <w:style xmlns:w14="http://schemas.microsoft.com/office/word/2010/wordml" xmlns:mc="http://schemas.openxmlformats.org/markup-compatibility/2006" xmlns:w="http://schemas.openxmlformats.org/wordprocessingml/2006/main" w:type="paragraph" w:styleId="Heading2" mc:Ignorable="w14">
+    <w:name xmlns:w="http://schemas.openxmlformats.org/wordprocessingml/2006/main" w:val="heading 2"/>
+    <w:basedOn xmlns:w="http://schemas.openxmlformats.org/wordprocessingml/2006/main" w:val="Normal"/>
+    <w:next xmlns:w="http://schemas.openxmlformats.org/wordprocessingml/2006/main" w:val="Normal"/>
+    <w:link xmlns:w="http://schemas.openxmlformats.org/wordprocessingml/2006/main" w:val="Heading2Char"/>
+    <w:uiPriority xmlns:w="http://schemas.openxmlformats.org/wordprocessingml/2006/main" w:val="9"/>
+    <w:unhideWhenUsed xmlns:w="http://schemas.openxmlformats.org/wordprocessingml/2006/main"/>
+    <w:qFormat xmlns:w="http://schemas.openxmlformats.org/wordprocessingml/2006/main"/>
+    <w:pPr xmlns:w="http://schemas.openxmlformats.org/wordprocessingml/2006/main">
+      <w:keepNext xmlns:w="http://schemas.openxmlformats.org/wordprocessingml/2006/main"/>
+      <w:keepLines xmlns:w="http://schemas.openxmlformats.org/wordprocessingml/2006/main"/>
+      <w:spacing xmlns:w="http://schemas.openxmlformats.org/wordprocessingml/2006/main" w:before="40" w:after="0"/>
+      <w:outlineLvl xmlns:w="http://schemas.openxmlformats.org/wordprocessingml/2006/main" w:val="1"/>
+    </w:pPr>
+    <w:rPr xmlns:w="http://schemas.openxmlformats.org/wordprocessingml/2006/main">
+      <w:rFonts w:asciiTheme="majorHAnsi" w:hAnsiTheme="majorHAnsi" w:eastAsiaTheme="majorEastAsia" w:cstheme="majorBidi"/>
+      <w:color w:val="2E74B5" w:themeColor="accent1" w:themeShade="BF"/>
+      <w:sz w:val="26"/>
+      <w:szCs w:val="26"/>
     </w:rPr>
   </w:style>
 </w:styles>
@@ -4799,6 +5219,39 @@
 </w:styles>
 </file>
 
+<file path=word/glossary/document.xml><?xml version="1.0" encoding="utf-8"?>
+<w:glossaryDocument xmlns:w14="http://schemas.microsoft.com/office/word/2010/wordml" xmlns:w="http://schemas.openxmlformats.org/wordprocessingml/2006/main">
+  <w:docParts>
+    <w:docPart>
+      <w:docPartPr>
+        <w:name w:val="DefaultPlaceholder_1081868574"/>
+        <w:category>
+          <w:name w:val="General"/>
+          <w:gallery w:val="placeholder"/>
+        </w:category>
+        <w:types>
+          <w:type w:val="bbPlcHdr"/>
+        </w:types>
+        <w:behaviors>
+          <w:behavior w:val="content"/>
+        </w:behaviors>
+        <w:guid w:val="{a4752527-99da-4b21-9a71-48546211c285}"/>
+      </w:docPartPr>
+      <w:docPartBody>
+        <w:p>
+          <w:r>
+            <w:rPr>
+              <w:rStyle w:val="PlaceholderText"/>
+            </w:rPr>
+            <w:t/>
+          </w:r>
+        </w:p>
+      </w:docPartBody>
+    </w:docPart>
+  </w:docParts>
+</w:glossaryDocument>
+</file>
+
 <file path=word/theme/theme1.xml><?xml version="1.0" encoding="utf-8"?>
 <a:theme xmlns:a="http://schemas.openxmlformats.org/drawingml/2006/main" name="Office Theme">
   <a:themeElements>

</xml_diff>